<commit_message>
Added annotations and use cases.
</commit_message>
<xml_diff>
--- a/UI files/B4 UI Assignment.docx
+++ b/UI files/B4 UI Assignment.docx
@@ -41,13 +41,8 @@
         <w:spacing w:line="100" w:lineRule="atLeast"/>
       </w:pPr>
       <w:r>
-        <w:t xml:space="preserve">Group </w:t>
-      </w:r>
-      <w:proofErr w:type="gramStart"/>
-      <w:r>
-        <w:t>Members :</w:t>
-      </w:r>
-      <w:proofErr w:type="gramEnd"/>
+        <w:t>Group Members :</w:t>
+      </w:r>
     </w:p>
     <w:p>
       <w:pPr>
@@ -64,13 +59,8 @@
         <w:ind w:left="720"/>
       </w:pPr>
       <w:r>
-        <w:t xml:space="preserve">Curtis </w:t>
-      </w:r>
-      <w:proofErr w:type="spellStart"/>
-      <w:r>
-        <w:t>Ullerich</w:t>
-      </w:r>
-      <w:proofErr w:type="spellEnd"/>
+        <w:t>Curtis Ullerich</w:t>
+      </w:r>
     </w:p>
     <w:p>
       <w:pPr>
@@ -86,13 +76,8 @@
         <w:spacing w:line="100" w:lineRule="atLeast"/>
         <w:ind w:left="720"/>
       </w:pPr>
-      <w:proofErr w:type="spellStart"/>
-      <w:r>
-        <w:t>Yifei</w:t>
-      </w:r>
-      <w:proofErr w:type="spellEnd"/>
-      <w:r>
-        <w:t xml:space="preserve"> Zhu</w:t>
+      <w:r>
+        <w:t>Yifei Zhu</w:t>
       </w:r>
     </w:p>
     <w:p>
@@ -106,6 +91,11 @@
       <w:r>
         <w:tab/>
       </w:r>
+      <w:r>
+        <w:t xml:space="preserve"> </w:t>
+      </w:r>
+      <w:bookmarkStart w:id="0" w:name="_GoBack"/>
+      <w:bookmarkEnd w:id="0"/>
     </w:p>
     <w:p>
       <w:pPr>
@@ -124,7 +114,7 @@
       <w:pPr>
         <w:numPr>
           <w:ilvl w:val="0"/>
-          <w:numId w:val="1"/>
+          <w:numId w:val="2"/>
         </w:numPr>
         <w:tabs>
           <w:tab w:val="left" w:pos="720"/>
@@ -140,7 +130,59 @@
       <w:pPr>
         <w:numPr>
           <w:ilvl w:val="1"/>
-          <w:numId w:val="1"/>
+          <w:numId w:val="2"/>
+        </w:numPr>
+        <w:suppressAutoHyphens/>
+        <w:spacing w:after="200" w:line="100" w:lineRule="atLeast"/>
+      </w:pPr>
+      <w:r>
+        <w:t>Modify records</w:t>
+      </w:r>
+    </w:p>
+    <w:p>
+      <w:pPr>
+        <w:numPr>
+          <w:ilvl w:val="1"/>
+          <w:numId w:val="2"/>
+        </w:numPr>
+        <w:suppressAutoHyphens/>
+        <w:spacing w:after="200" w:line="100" w:lineRule="atLeast"/>
+      </w:pPr>
+      <w:r>
+        <w:t>view all students</w:t>
+      </w:r>
+    </w:p>
+    <w:p>
+      <w:pPr>
+        <w:numPr>
+          <w:ilvl w:val="1"/>
+          <w:numId w:val="2"/>
+        </w:numPr>
+        <w:suppressAutoHyphens/>
+        <w:spacing w:after="200" w:line="100" w:lineRule="atLeast"/>
+      </w:pPr>
+      <w:r>
+        <w:t>sort entire database</w:t>
+      </w:r>
+    </w:p>
+    <w:p>
+      <w:pPr>
+        <w:numPr>
+          <w:ilvl w:val="1"/>
+          <w:numId w:val="2"/>
+        </w:numPr>
+        <w:suppressAutoHyphens/>
+        <w:spacing w:after="200" w:line="100" w:lineRule="atLeast"/>
+      </w:pPr>
+      <w:r>
+        <w:t>search for records based on date, absences, section, etc.</w:t>
+      </w:r>
+    </w:p>
+    <w:p>
+      <w:pPr>
+        <w:numPr>
+          <w:ilvl w:val="0"/>
+          <w:numId w:val="2"/>
         </w:numPr>
         <w:tabs>
           <w:tab w:val="left" w:pos="720"/>
@@ -148,12 +190,54 @@
         <w:suppressAutoHyphens/>
         <w:spacing w:after="200" w:line="100" w:lineRule="atLeast"/>
       </w:pPr>
+      <w:r>
+        <w:t>Student Staff</w:t>
+      </w:r>
+    </w:p>
+    <w:p>
+      <w:pPr>
+        <w:numPr>
+          <w:ilvl w:val="1"/>
+          <w:numId w:val="2"/>
+        </w:numPr>
+        <w:suppressAutoHyphens/>
+        <w:spacing w:after="200" w:line="100" w:lineRule="atLeast"/>
+      </w:pPr>
+      <w:r>
+        <w:t>Upload attendance files</w:t>
+      </w:r>
+    </w:p>
+    <w:p>
+      <w:pPr>
+        <w:numPr>
+          <w:ilvl w:val="1"/>
+          <w:numId w:val="2"/>
+        </w:numPr>
+        <w:suppressAutoHyphens/>
+        <w:spacing w:after="200" w:line="100" w:lineRule="atLeast"/>
+      </w:pPr>
+      <w:r>
+        <w:t>View records</w:t>
+      </w:r>
+    </w:p>
+    <w:p>
+      <w:pPr>
+        <w:numPr>
+          <w:ilvl w:val="1"/>
+          <w:numId w:val="2"/>
+        </w:numPr>
+        <w:suppressAutoHyphens/>
+        <w:spacing w:after="200" w:line="100" w:lineRule="atLeast"/>
+      </w:pPr>
+      <w:r>
+        <w:t>Sort database</w:t>
+      </w:r>
     </w:p>
     <w:p>
       <w:pPr>
         <w:numPr>
           <w:ilvl w:val="0"/>
-          <w:numId w:val="1"/>
+          <w:numId w:val="2"/>
         </w:numPr>
         <w:tabs>
           <w:tab w:val="left" w:pos="720"/>
@@ -162,15 +246,24 @@
         <w:spacing w:after="200" w:line="100" w:lineRule="atLeast"/>
       </w:pPr>
       <w:r>
-        <w:t>Student Staff</w:t>
+        <w:t>Students</w:t>
       </w:r>
     </w:p>
     <w:p>
       <w:pPr>
         <w:numPr>
           <w:ilvl w:val="1"/>
-          <w:numId w:val="1"/>
+          <w:numId w:val="2"/>
         </w:numPr>
+        <w:suppressAutoHyphens/>
+        <w:spacing w:after="200" w:line="100" w:lineRule="atLeast"/>
+      </w:pPr>
+      <w:r>
+        <w:t>View own attendance record</w:t>
+      </w:r>
+    </w:p>
+    <w:p>
+      <w:pPr>
         <w:tabs>
           <w:tab w:val="left" w:pos="720"/>
         </w:tabs>
@@ -180,22 +273,6 @@
     </w:p>
     <w:p>
       <w:pPr>
-        <w:numPr>
-          <w:ilvl w:val="0"/>
-          <w:numId w:val="1"/>
-        </w:numPr>
-        <w:tabs>
-          <w:tab w:val="left" w:pos="720"/>
-        </w:tabs>
-        <w:suppressAutoHyphens/>
-        <w:spacing w:after="200" w:line="100" w:lineRule="atLeast"/>
-      </w:pPr>
-      <w:r>
-        <w:t>Students</w:t>
-      </w:r>
-    </w:p>
-    <w:p>
-      <w:pPr>
         <w:spacing w:line="240" w:lineRule="auto"/>
       </w:pPr>
       <w:r>
@@ -211,23 +288,10 @@
         <w:spacing w:line="240" w:lineRule="auto"/>
       </w:pPr>
       <w:r>
-        <w:t xml:space="preserve">Sketch: Todd </w:t>
-      </w:r>
-      <w:proofErr w:type="spellStart"/>
-      <w:r>
-        <w:t>Wegter</w:t>
-      </w:r>
-      <w:proofErr w:type="spellEnd"/>
-      <w:r>
-        <w:t xml:space="preserve">, </w:t>
-      </w:r>
-      <w:proofErr w:type="spellStart"/>
-      <w:r>
-        <w:t>Yifei</w:t>
-      </w:r>
-      <w:proofErr w:type="spellEnd"/>
-      <w:r>
-        <w:t xml:space="preserve"> Zhu</w:t>
+        <w:t>Sketch: Todd Wegter</w:t>
+      </w:r>
+      <w:r>
+        <w:t>, Yifei Zhu</w:t>
       </w:r>
     </w:p>
     <w:p>
@@ -237,16 +301,173 @@
       <w:r>
         <w:t>Annotations:</w:t>
       </w:r>
-    </w:p>
-    <w:p>
-      <w:pPr>
-        <w:spacing w:line="240" w:lineRule="auto"/>
-      </w:pPr>
-    </w:p>
-    <w:p>
-      <w:pPr>
-        <w:spacing w:line="240" w:lineRule="auto"/>
-      </w:pPr>
+      <w:r>
+        <w:t xml:space="preserve"> Curtis Ullerich</w:t>
+      </w:r>
+    </w:p>
+    <w:p>
+      <w:pPr>
+        <w:spacing w:line="240" w:lineRule="auto"/>
+      </w:pPr>
+    </w:p>
+    <w:p>
+      <w:pPr>
+        <w:spacing w:line="240" w:lineRule="auto"/>
+      </w:pPr>
+      <w:r>
+        <w:rPr>
+          <w:noProof/>
+        </w:rPr>
+        <w:pict>
+          <v:shapetype id="_x0000_t202" coordsize="21600,21600" o:spt="202" path="m,l,21600r21600,l21600,xe">
+            <v:stroke joinstyle="miter"/>
+            <v:path gradientshapeok="t" o:connecttype="rect"/>
+          </v:shapetype>
+          <v:shape id="_x0000_s1071" type="#_x0000_t202" style="position:absolute;margin-left:413.45pt;margin-top:77.5pt;width:26.9pt;height:33.65pt;z-index:251667456;visibility:visible;mso-height-percent:200;mso-wrap-distance-left:9pt;mso-wrap-distance-top:0;mso-wrap-distance-right:9pt;mso-wrap-distance-bottom:0;mso-position-horizontal-relative:text;mso-position-vertical-relative:text;mso-height-percent:200;mso-width-relative:margin;mso-height-relative:margin;v-text-anchor:top" o:gfxdata="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" strokecolor="white" strokeweight="0">
+            <v:textbox style="mso-fit-shape-to-text:t">
+              <w:txbxContent>
+                <w:p>
+                  <w:pPr>
+                    <w:rPr>
+                      <w:color w:val="FF0000"/>
+                      <w:sz w:val="40"/>
+                      <w:szCs w:val="40"/>
+                    </w:rPr>
+                  </w:pPr>
+                  <w:r>
+                    <w:rPr>
+                      <w:color w:val="FF0000"/>
+                      <w:sz w:val="40"/>
+                      <w:szCs w:val="40"/>
+                    </w:rPr>
+                    <w:t>4</w:t>
+                  </w:r>
+                </w:p>
+              </w:txbxContent>
+            </v:textbox>
+          </v:shape>
+        </w:pict>
+      </w:r>
+      <w:r>
+        <w:rPr>
+          <w:noProof/>
+        </w:rPr>
+        <w:pict>
+          <v:shape id="_x0000_s1069" type="#_x0000_t202" style="position:absolute;margin-left:230.95pt;margin-top:190.3pt;width:26.9pt;height:33.65pt;z-index:251665408;visibility:visible;mso-height-percent:200;mso-wrap-distance-left:9pt;mso-wrap-distance-top:0;mso-wrap-distance-right:9pt;mso-wrap-distance-bottom:0;mso-position-horizontal-relative:text;mso-position-vertical-relative:text;mso-height-percent:200;mso-width-relative:margin;mso-height-relative:margin;v-text-anchor:top" o:gfxdata="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" strokecolor="white" strokeweight="0">
+            <v:textbox style="mso-fit-shape-to-text:t">
+              <w:txbxContent>
+                <w:p>
+                  <w:pPr>
+                    <w:rPr>
+                      <w:color w:val="FF0000"/>
+                      <w:sz w:val="40"/>
+                      <w:szCs w:val="40"/>
+                    </w:rPr>
+                  </w:pPr>
+                  <w:r>
+                    <w:rPr>
+                      <w:color w:val="FF0000"/>
+                      <w:sz w:val="40"/>
+                      <w:szCs w:val="40"/>
+                    </w:rPr>
+                    <w:t>3</w:t>
+                  </w:r>
+                </w:p>
+              </w:txbxContent>
+            </v:textbox>
+          </v:shape>
+        </w:pict>
+      </w:r>
+      <w:r>
+        <w:rPr>
+          <w:noProof/>
+        </w:rPr>
+        <w:pict>
+          <v:shape id="_x0000_s1070" type="#_x0000_t202" style="position:absolute;margin-left:87.05pt;margin-top:207.25pt;width:26.9pt;height:33.65pt;z-index:251666432;visibility:visible;mso-height-percent:200;mso-wrap-distance-left:9pt;mso-wrap-distance-top:0;mso-wrap-distance-right:9pt;mso-wrap-distance-bottom:0;mso-position-horizontal-relative:text;mso-position-vertical-relative:text;mso-height-percent:200;mso-width-relative:margin;mso-height-relative:margin;v-text-anchor:top" o:gfxdata="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" strokecolor="white" strokeweight="0">
+            <v:textbox style="mso-fit-shape-to-text:t">
+              <w:txbxContent>
+                <w:p>
+                  <w:pPr>
+                    <w:rPr>
+                      <w:color w:val="FF0000"/>
+                      <w:sz w:val="40"/>
+                      <w:szCs w:val="40"/>
+                    </w:rPr>
+                  </w:pPr>
+                  <w:r>
+                    <w:rPr>
+                      <w:color w:val="FF0000"/>
+                      <w:sz w:val="40"/>
+                      <w:szCs w:val="40"/>
+                    </w:rPr>
+                    <w:t>4</w:t>
+                  </w:r>
+                </w:p>
+              </w:txbxContent>
+            </v:textbox>
+          </v:shape>
+        </w:pict>
+      </w:r>
+      <w:r>
+        <w:rPr>
+          <w:noProof/>
+        </w:rPr>
+        <w:pict>
+          <v:shape id="_x0000_s1068" type="#_x0000_t202" style="position:absolute;margin-left:94.25pt;margin-top:162.05pt;width:26.9pt;height:33.65pt;z-index:251664384;visibility:visible;mso-height-percent:200;mso-wrap-distance-left:9pt;mso-wrap-distance-top:0;mso-wrap-distance-right:9pt;mso-wrap-distance-bottom:0;mso-position-horizontal-relative:text;mso-position-vertical-relative:text;mso-height-percent:200;mso-width-relative:margin;mso-height-relative:margin;v-text-anchor:top" o:gfxdata="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" strokecolor="white" strokeweight="0">
+            <v:textbox style="mso-fit-shape-to-text:t">
+              <w:txbxContent>
+                <w:p>
+                  <w:pPr>
+                    <w:rPr>
+                      <w:color w:val="FF0000"/>
+                      <w:sz w:val="40"/>
+                      <w:szCs w:val="40"/>
+                    </w:rPr>
+                  </w:pPr>
+                  <w:r>
+                    <w:rPr>
+                      <w:color w:val="FF0000"/>
+                      <w:sz w:val="40"/>
+                      <w:szCs w:val="40"/>
+                    </w:rPr>
+                    <w:t>2</w:t>
+                  </w:r>
+                </w:p>
+              </w:txbxContent>
+            </v:textbox>
+          </v:shape>
+        </w:pict>
+      </w:r>
+      <w:r>
+        <w:rPr>
+          <w:noProof/>
+        </w:rPr>
+        <w:pict>
+          <v:shape id="Text Box 2" o:spid="_x0000_s1067" type="#_x0000_t202" style="position:absolute;margin-left:48.15pt;margin-top:110.15pt;width:26.9pt;height:34.4pt;z-index:251663360;visibility:visible;mso-height-percent:200;mso-wrap-distance-left:9pt;mso-wrap-distance-top:0;mso-wrap-distance-right:9pt;mso-wrap-distance-bottom:0;mso-position-horizontal-relative:text;mso-position-vertical-relative:text;mso-height-percent:200;mso-width-relative:margin;mso-height-relative:margin;v-text-anchor:top" o:gfxdata="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" strokecolor="white" strokeweight="0">
+            <v:textbox style="mso-fit-shape-to-text:t">
+              <w:txbxContent>
+                <w:p>
+                  <w:pPr>
+                    <w:rPr>
+                      <w:color w:val="FF0000"/>
+                      <w:sz w:val="40"/>
+                      <w:szCs w:val="40"/>
+                    </w:rPr>
+                  </w:pPr>
+                  <w:r>
+                    <w:rPr>
+                      <w:color w:val="FF0000"/>
+                      <w:sz w:val="40"/>
+                      <w:szCs w:val="40"/>
+                    </w:rPr>
+                    <w:t>1</w:t>
+                  </w:r>
+                </w:p>
+              </w:txbxContent>
+            </v:textbox>
+          </v:shape>
+        </w:pict>
+      </w:r>
       <w:r>
         <w:pict>
           <v:shapetype id="_x0000_t75" coordsize="21600,21600" o:spt="75" o:preferrelative="t" path="m@4@5l@4@11@9@11@9@5xe" filled="f" stroked="f">
@@ -269,201 +490,21 @@
             <o:lock v:ext="edit" aspectratio="t"/>
           </v:shapetype>
           <v:shape id="_x0000_i1025" type="#_x0000_t75" style="width:489.75pt;height:259.55pt" o:allowoverlap="f">
-            <v:imagedata r:id="rId6" o:title=""/>
-          </v:shape>
-        </w:pict>
-      </w:r>
-    </w:p>
-    <w:p>
-      <w:pPr>
-        <w:spacing w:line="240" w:lineRule="auto"/>
-      </w:pPr>
-    </w:p>
-    <w:p>
-      <w:pPr>
-        <w:spacing w:line="240" w:lineRule="auto"/>
-      </w:pPr>
-    </w:p>
-    <w:p>
-      <w:pPr>
-        <w:spacing w:line="240" w:lineRule="auto"/>
-      </w:pPr>
-    </w:p>
-    <w:p>
-      <w:pPr>
-        <w:spacing w:line="240" w:lineRule="auto"/>
-      </w:pPr>
-    </w:p>
-    <w:p>
-      <w:pPr>
-        <w:spacing w:line="240" w:lineRule="auto"/>
-      </w:pPr>
-    </w:p>
-    <w:p>
-      <w:pPr>
-        <w:spacing w:line="240" w:lineRule="auto"/>
-      </w:pPr>
-    </w:p>
-    <w:p>
-      <w:pPr>
-        <w:spacing w:line="240" w:lineRule="auto"/>
-      </w:pPr>
-    </w:p>
-    <w:p>
-      <w:pPr>
-        <w:spacing w:line="240" w:lineRule="auto"/>
-      </w:pPr>
-    </w:p>
-    <w:p>
-      <w:pPr>
-        <w:spacing w:line="240" w:lineRule="auto"/>
-      </w:pPr>
-    </w:p>
-    <w:p>
-      <w:pPr>
-        <w:spacing w:line="240" w:lineRule="auto"/>
-      </w:pPr>
-    </w:p>
-    <w:p>
-      <w:pPr>
-        <w:spacing w:line="240" w:lineRule="auto"/>
-      </w:pPr>
-    </w:p>
-    <w:p>
-      <w:pPr>
-        <w:spacing w:line="240" w:lineRule="auto"/>
-      </w:pPr>
-    </w:p>
-    <w:p>
-      <w:pPr>
-        <w:spacing w:line="240" w:lineRule="auto"/>
-      </w:pPr>
-    </w:p>
-    <w:p>
-      <w:pPr>
-        <w:spacing w:line="240" w:lineRule="auto"/>
-      </w:pPr>
-    </w:p>
-    <w:p>
-      <w:pPr>
-        <w:spacing w:line="240" w:lineRule="auto"/>
-      </w:pPr>
-    </w:p>
-    <w:p>
-      <w:pPr>
-        <w:spacing w:line="240" w:lineRule="auto"/>
-      </w:pPr>
-    </w:p>
-    <w:p>
-      <w:pPr>
-        <w:spacing w:line="240" w:lineRule="auto"/>
-      </w:pPr>
-    </w:p>
-    <w:p>
-      <w:pPr>
-        <w:spacing w:line="240" w:lineRule="auto"/>
-      </w:pPr>
-    </w:p>
-    <w:p>
-      <w:pPr>
-        <w:spacing w:line="240" w:lineRule="auto"/>
-      </w:pPr>
-    </w:p>
-    <w:p>
-      <w:pPr>
-        <w:spacing w:line="240" w:lineRule="auto"/>
-      </w:pPr>
-    </w:p>
-    <w:p>
-      <w:pPr>
-        <w:spacing w:line="240" w:lineRule="auto"/>
-      </w:pPr>
-    </w:p>
-    <w:p>
-      <w:pPr>
-        <w:spacing w:line="240" w:lineRule="auto"/>
-      </w:pPr>
-    </w:p>
-    <w:p>
-      <w:pPr>
-        <w:spacing w:line="240" w:lineRule="auto"/>
-      </w:pPr>
-    </w:p>
-    <w:p>
-      <w:pPr>
-        <w:spacing w:line="240" w:lineRule="auto"/>
-      </w:pPr>
-    </w:p>
-    <w:p>
-      <w:pPr>
-        <w:spacing w:line="240" w:lineRule="auto"/>
-      </w:pPr>
-    </w:p>
-    <w:p>
-      <w:pPr>
-        <w:spacing w:line="240" w:lineRule="auto"/>
-      </w:pPr>
-    </w:p>
-    <w:p>
-      <w:pPr>
-        <w:spacing w:line="240" w:lineRule="auto"/>
-      </w:pPr>
-      <w:r>
-        <w:lastRenderedPageBreak/>
-        <w:t>2_Initial_Report</w:t>
-      </w:r>
-    </w:p>
-    <w:p>
-      <w:pPr>
-        <w:spacing w:line="240" w:lineRule="auto"/>
-      </w:pPr>
-      <w:r>
-        <w:t xml:space="preserve">Sketch: Todd </w:t>
-      </w:r>
-      <w:proofErr w:type="spellStart"/>
-      <w:r>
-        <w:t>Wegter</w:t>
-      </w:r>
-      <w:proofErr w:type="spellEnd"/>
-      <w:r>
-        <w:t xml:space="preserve">, </w:t>
-      </w:r>
-      <w:proofErr w:type="spellStart"/>
-      <w:r>
-        <w:t>Yifei</w:t>
-      </w:r>
-      <w:proofErr w:type="spellEnd"/>
-      <w:r>
-        <w:t xml:space="preserve"> Zhu</w:t>
-      </w:r>
-    </w:p>
-    <w:p>
-      <w:pPr>
-        <w:spacing w:line="240" w:lineRule="auto"/>
-      </w:pPr>
-      <w:r>
-        <w:t>Annotations:</w:t>
-      </w:r>
-      <w:r>
-        <w:t xml:space="preserve"> Brandon Maxwell</w:t>
-      </w:r>
-    </w:p>
-    <w:p>
-      <w:pPr>
-        <w:spacing w:line="240" w:lineRule="auto"/>
-      </w:pPr>
-    </w:p>
-    <w:p>
-      <w:r>
-        <w:pict>
-          <v:shape id="_x0000_i1055" type="#_x0000_t75" style="width:428.65pt;height:327.35pt">
             <v:imagedata r:id="rId7" o:title=""/>
           </v:shape>
         </w:pict>
       </w:r>
     </w:p>
-    <w:p/>
-    <w:p/>
+    <w:p>
+      <w:pPr>
+        <w:spacing w:line="240" w:lineRule="auto"/>
+      </w:pPr>
+    </w:p>
+    <w:p>
+      <w:pPr>
+        <w:spacing w:line="240" w:lineRule="auto"/>
+      </w:pPr>
+    </w:p>
     <w:p>
       <w:r>
         <w:rPr>
@@ -473,7 +514,10 @@
         <w:t>Purpose:</w:t>
       </w:r>
       <w:r>
-        <w:t xml:space="preserve"> To provide a grid view of the students so it is easy for TAs or instructors to mark who is at practice and who is not at practice at the time attendance is taken.</w:t>
+        <w:t xml:space="preserve"> </w:t>
+      </w:r>
+      <w:r>
+        <w:t>Landing screen from which student staff may initiate daily attendance tasks.</w:t>
       </w:r>
     </w:p>
     <w:p/>
@@ -486,7 +530,7 @@
         <w:t>Loading Events:</w:t>
       </w:r>
       <w:r>
-        <w:t xml:space="preserve"> User presses the "Initial Report" button on the home screen</w:t>
+        <w:t xml:space="preserve"> User logs in to html5 webapp.</w:t>
       </w:r>
     </w:p>
     <w:p/>
@@ -502,23 +546,191 @@
     <w:p>
       <w:r>
         <w:tab/>
-        <w:t xml:space="preserve">1. The entire grid that shows each students' name, </w:t>
-      </w:r>
-      <w:proofErr w:type="spellStart"/>
-      <w:r>
-        <w:t>netID</w:t>
-      </w:r>
-      <w:proofErr w:type="spellEnd"/>
-      <w:r>
-        <w:t xml:space="preserve">, year, and instrument. Used to keep track of what student the TA is marking </w:t>
-      </w:r>
-      <w:proofErr w:type="spellStart"/>
-      <w:r>
-        <w:t>attendace</w:t>
-      </w:r>
-      <w:proofErr w:type="spellEnd"/>
-      <w:r>
-        <w:t xml:space="preserve"> for.</w:t>
+        <w:t>1.</w:t>
+      </w:r>
+      <w:r>
+        <w:t xml:space="preserve"> Latest Class List. Clicking here allows the user to update to the latest class list. </w:t>
+      </w:r>
+    </w:p>
+    <w:p>
+      <w:r>
+        <w:tab/>
+        <w:t>2.</w:t>
+      </w:r>
+      <w:r>
+        <w:t xml:space="preserve"> Allows the user to create an initial attendance report at (</w:t>
+      </w:r>
+      <w:r>
+        <w:rPr>
+          <w:color w:val="8DB3E2"/>
+        </w:rPr>
+        <w:t>2_Initial_Report</w:t>
+      </w:r>
+      <w:r>
+        <w:t>) for each rehearsal by selected all absent students.</w:t>
+      </w:r>
+    </w:p>
+    <w:p>
+      <w:r>
+        <w:tab/>
+        <w:t xml:space="preserve">3. </w:t>
+      </w:r>
+      <w:r>
+        <w:t>Allows users to check in to rehearsal as tardy at (</w:t>
+      </w:r>
+      <w:r>
+        <w:rPr>
+          <w:color w:val="8DB3E2"/>
+        </w:rPr>
+        <w:t>3_Late_CheckIn</w:t>
+      </w:r>
+      <w:r>
+        <w:t>).</w:t>
+      </w:r>
+    </w:p>
+    <w:p>
+      <w:r>
+        <w:tab/>
+        <w:t>4. Alert. Clicking (</w:t>
+      </w:r>
+      <w:r>
+        <w:rPr>
+          <w:color w:val="FF0000"/>
+        </w:rPr>
+        <w:t>1</w:t>
+      </w:r>
+      <w:r>
+        <w:t>) or (</w:t>
+      </w:r>
+      <w:r>
+        <w:rPr>
+          <w:color w:val="FF0000"/>
+        </w:rPr>
+        <w:t>4</w:t>
+      </w:r>
+      <w:r>
+        <w:t>) while not connect to a network presents this warning.</w:t>
+      </w:r>
+    </w:p>
+    <w:p>
+      <w:pPr>
+        <w:spacing w:line="240" w:lineRule="auto"/>
+      </w:pPr>
+    </w:p>
+    <w:p>
+      <w:pPr>
+        <w:spacing w:line="240" w:lineRule="auto"/>
+      </w:pPr>
+    </w:p>
+    <w:p>
+      <w:pPr>
+        <w:spacing w:line="240" w:lineRule="auto"/>
+      </w:pPr>
+    </w:p>
+    <w:p>
+      <w:pPr>
+        <w:spacing w:line="240" w:lineRule="auto"/>
+      </w:pPr>
+    </w:p>
+    <w:p>
+      <w:pPr>
+        <w:spacing w:line="240" w:lineRule="auto"/>
+      </w:pPr>
+    </w:p>
+    <w:p>
+      <w:pPr>
+        <w:spacing w:line="240" w:lineRule="auto"/>
+      </w:pPr>
+    </w:p>
+    <w:p>
+      <w:pPr>
+        <w:spacing w:line="240" w:lineRule="auto"/>
+      </w:pPr>
+      <w:r>
+        <w:br w:type="page"/>
+      </w:r>
+      <w:r>
+        <w:lastRenderedPageBreak/>
+        <w:t>2_Initial_Report</w:t>
+      </w:r>
+    </w:p>
+    <w:p>
+      <w:pPr>
+        <w:spacing w:line="240" w:lineRule="auto"/>
+      </w:pPr>
+      <w:r>
+        <w:t>Sketch: Todd Wegter</w:t>
+      </w:r>
+      <w:r>
+        <w:t>, Yifei Zhu</w:t>
+      </w:r>
+    </w:p>
+    <w:p>
+      <w:pPr>
+        <w:spacing w:line="240" w:lineRule="auto"/>
+      </w:pPr>
+      <w:r>
+        <w:t>Annotations:</w:t>
+      </w:r>
+      <w:r>
+        <w:t xml:space="preserve"> Brandon Maxwell</w:t>
+      </w:r>
+    </w:p>
+    <w:p>
+      <w:pPr>
+        <w:spacing w:line="240" w:lineRule="auto"/>
+      </w:pPr>
+    </w:p>
+    <w:p>
+      <w:r>
+        <w:pict>
+          <v:shape id="_x0000_i1026" type="#_x0000_t75" style="width:428.65pt;height:327.35pt">
+            <v:imagedata r:id="rId8" o:title=""/>
+          </v:shape>
+        </w:pict>
+      </w:r>
+    </w:p>
+    <w:p/>
+    <w:p/>
+    <w:p>
+      <w:r>
+        <w:rPr>
+          <w:b/>
+          <w:u w:val="single"/>
+        </w:rPr>
+        <w:t>Purpose:</w:t>
+      </w:r>
+      <w:r>
+        <w:t xml:space="preserve"> To provide a grid view of the students so it is easy for TAs or instructors to mark who is at practice and who is not at practice at the time attendance is taken.</w:t>
+      </w:r>
+    </w:p>
+    <w:p/>
+    <w:p>
+      <w:r>
+        <w:rPr>
+          <w:b/>
+          <w:u w:val="single"/>
+        </w:rPr>
+        <w:t>Loading Events:</w:t>
+      </w:r>
+      <w:r>
+        <w:t xml:space="preserve"> User presses the "Initial Report" button on the home screen</w:t>
+      </w:r>
+    </w:p>
+    <w:p/>
+    <w:p>
+      <w:r>
+        <w:rPr>
+          <w:b/>
+          <w:u w:val="single"/>
+        </w:rPr>
+        <w:t>Interface Elements:</w:t>
+      </w:r>
+    </w:p>
+    <w:p>
+      <w:r>
+        <w:tab/>
+        <w:t>1. The entire grid that shows each students' name, netID, year, and instrument. Used to keep track of what student the TA is marking attendace for.</w:t>
       </w:r>
     </w:p>
     <w:p>
@@ -530,15 +742,7 @@
     <w:p>
       <w:r>
         <w:tab/>
-        <w:t xml:space="preserve">3. A button to return the user from this current screen back to the </w:t>
-      </w:r>
-      <w:proofErr w:type="spellStart"/>
-      <w:r>
-        <w:t>homescreen</w:t>
-      </w:r>
-      <w:proofErr w:type="spellEnd"/>
-      <w:r>
-        <w:t xml:space="preserve"> (Screen </w:t>
+        <w:t xml:space="preserve">3. A button to return the user from this current screen back to the homescreen (Screen </w:t>
       </w:r>
       <w:r>
         <w:rPr>
@@ -552,12 +756,12 @@
     </w:p>
     <w:p/>
     <w:p/>
-    <w:p>
-      <w:bookmarkStart w:id="0" w:name="_GoBack"/>
-      <w:bookmarkEnd w:id="0"/>
-    </w:p>
     <w:p/>
-    <w:p>
+    <w:p/>
+    <w:p>
+      <w:r>
+        <w:br w:type="page"/>
+      </w:r>
       <w:r>
         <w:lastRenderedPageBreak/>
         <w:t>3_Late_CheckIn</w:t>
@@ -565,49 +769,26 @@
     </w:p>
     <w:p>
       <w:r>
-        <w:t xml:space="preserve">Sketch: Todd </w:t>
-      </w:r>
-      <w:proofErr w:type="spellStart"/>
-      <w:r>
-        <w:t>Wegter</w:t>
-      </w:r>
-      <w:proofErr w:type="spellEnd"/>
-      <w:r>
-        <w:t xml:space="preserve">, </w:t>
-      </w:r>
-      <w:proofErr w:type="spellStart"/>
-      <w:r>
-        <w:t>Yifei</w:t>
-      </w:r>
-      <w:proofErr w:type="spellEnd"/>
-      <w:r>
-        <w:t xml:space="preserve"> Zhu</w:t>
-      </w:r>
-    </w:p>
-    <w:p>
-      <w:proofErr w:type="spellStart"/>
-      <w:r>
-        <w:t>Annotations</w:t>
-      </w:r>
-      <w:proofErr w:type="gramStart"/>
-      <w:r>
-        <w:t>:</w:t>
-      </w:r>
-      <w:r>
-        <w:t>Yifei</w:t>
-      </w:r>
-      <w:proofErr w:type="spellEnd"/>
-      <w:proofErr w:type="gramEnd"/>
-      <w:r>
-        <w:t xml:space="preserve"> Zhu</w:t>
+        <w:t>Sketch: Todd Wegter</w:t>
+      </w:r>
+      <w:r>
+        <w:t>, Yifei Zhu</w:t>
+      </w:r>
+    </w:p>
+    <w:p>
+      <w:r>
+        <w:t>Annotations:</w:t>
+      </w:r>
+      <w:r>
+        <w:t>Yifei Zhu</w:t>
       </w:r>
     </w:p>
     <w:p/>
     <w:p>
       <w:r>
         <w:pict>
-          <v:shape id="_x0000_i1026" type="#_x0000_t75" style="width:468pt;height:274.6pt">
-            <v:imagedata r:id="rId8" o:title=""/>
+          <v:shape id="_x0000_i1027" type="#_x0000_t75" style="width:468pt;height:274.6pt">
+            <v:imagedata r:id="rId9" o:title=""/>
           </v:shape>
         </w:pict>
       </w:r>
@@ -637,6 +818,13 @@
       <w:r>
         <w:t xml:space="preserve">. </w:t>
       </w:r>
+    </w:p>
+    <w:p>
+      <w:pPr>
+        <w:rPr>
+          <w:b/>
+        </w:rPr>
+      </w:pPr>
     </w:p>
     <w:p>
       <w:r>
@@ -660,7 +848,6 @@
       </w:r>
     </w:p>
     <w:p/>
-    <w:p/>
     <w:p>
       <w:pPr>
         <w:rPr>
@@ -691,142 +878,122 @@
         <w:t xml:space="preserve"> </w:t>
       </w:r>
       <w:r>
-        <w:t xml:space="preserve">enter their </w:t>
-      </w:r>
-      <w:proofErr w:type="spellStart"/>
+        <w:t>enter their netID</w:t>
+      </w:r>
+      <w:r>
+        <w:t xml:space="preserve">. </w:t>
+      </w:r>
+    </w:p>
+    <w:p>
+      <w:r>
+        <w:t xml:space="preserve">2. </w:t>
+      </w:r>
+      <w:r>
+        <w:t>The text field allows users</w:t>
+      </w:r>
+      <w:r>
+        <w:t xml:space="preserve"> to</w:t>
+      </w:r>
+      <w:r>
+        <w:t xml:space="preserve"> enter the reason why they are late for Marching Band </w:t>
+      </w:r>
+      <w:r>
+        <w:t>practice</w:t>
+      </w:r>
+      <w:r>
+        <w:t>.</w:t>
+      </w:r>
+    </w:p>
+    <w:p>
+      <w:r>
+        <w:t xml:space="preserve">3. The </w:t>
+      </w:r>
+      <w:r>
+        <w:t xml:space="preserve">“submit” </w:t>
+      </w:r>
+      <w:r>
+        <w:t xml:space="preserve">buttons allow users </w:t>
+      </w:r>
+      <w:r>
+        <w:t xml:space="preserve">to </w:t>
+      </w:r>
+      <w:r>
+        <w:t>submit</w:t>
+      </w:r>
+      <w:r>
+        <w:t xml:space="preserve"> their </w:t>
+      </w:r>
+      <w:r>
+        <w:t>tardy check-</w:t>
+      </w:r>
+      <w:r>
+        <w:t>in</w:t>
+      </w:r>
+      <w:r>
+        <w:t xml:space="preserve"> form</w:t>
+      </w:r>
+      <w:r>
+        <w:t xml:space="preserve">. </w:t>
+      </w:r>
+    </w:p>
+    <w:p>
+      <w:r>
+        <w:t xml:space="preserve">4. </w:t>
+      </w:r>
+      <w:r>
+        <w:t>If</w:t>
+      </w:r>
+      <w:r>
+        <w:t xml:space="preserve"> the</w:t>
+      </w:r>
+      <w:r>
+        <w:t xml:space="preserve"> user enters the wrong netID or</w:t>
+      </w:r>
+      <w:r>
+        <w:t xml:space="preserve"> the </w:t>
+      </w:r>
+      <w:r>
+        <w:t xml:space="preserve">netID </w:t>
+      </w:r>
+      <w:r>
+        <w:t xml:space="preserve">does not </w:t>
+      </w:r>
+      <w:r>
+        <w:t>exist</w:t>
+      </w:r>
+      <w:r>
+        <w:t>, then</w:t>
+      </w:r>
+      <w:r>
+        <w:t xml:space="preserve"> an</w:t>
+      </w:r>
+      <w:r>
+        <w:t xml:space="preserve"> Alert</w:t>
+      </w:r>
+      <w:r>
+        <w:t xml:space="preserve"> will</w:t>
+      </w:r>
+      <w:r>
+        <w:t xml:space="preserve"> pop up</w:t>
+      </w:r>
+      <w:r>
+        <w:t xml:space="preserve"> to </w:t>
+      </w:r>
+      <w:r>
+        <w:t xml:space="preserve">notify the </w:t>
+      </w:r>
+      <w:r>
+        <w:t>user</w:t>
+      </w:r>
+      <w:r>
+        <w:t xml:space="preserve"> </w:t>
+      </w:r>
+      <w:r>
+        <w:t xml:space="preserve">that the </w:t>
+      </w:r>
       <w:r>
         <w:t>netID</w:t>
       </w:r>
-      <w:proofErr w:type="spellEnd"/>
-      <w:r>
-        <w:t xml:space="preserve">. </w:t>
-      </w:r>
-    </w:p>
-    <w:p>
-      <w:r>
-        <w:t xml:space="preserve">2. </w:t>
-      </w:r>
-      <w:r>
-        <w:t>The text field allows users</w:t>
-      </w:r>
-      <w:r>
-        <w:t xml:space="preserve"> to</w:t>
-      </w:r>
-      <w:r>
-        <w:t xml:space="preserve"> enter the reason why they are late for Marching Band </w:t>
-      </w:r>
-      <w:r>
-        <w:t>practice</w:t>
-      </w:r>
-      <w:r>
-        <w:t>.</w:t>
-      </w:r>
-    </w:p>
-    <w:p>
-      <w:r>
-        <w:t xml:space="preserve">3. The </w:t>
-      </w:r>
-      <w:r>
-        <w:t xml:space="preserve">“submit” </w:t>
-      </w:r>
-      <w:r>
-        <w:t xml:space="preserve">buttons allow users </w:t>
-      </w:r>
-      <w:r>
-        <w:t xml:space="preserve">to </w:t>
-      </w:r>
-      <w:r>
-        <w:t>submit</w:t>
-      </w:r>
-      <w:r>
-        <w:t xml:space="preserve"> their </w:t>
-      </w:r>
-      <w:r>
-        <w:t>tardy check-</w:t>
-      </w:r>
-      <w:r>
-        <w:t>in</w:t>
-      </w:r>
-      <w:r>
-        <w:t xml:space="preserve"> form</w:t>
-      </w:r>
-      <w:r>
-        <w:t xml:space="preserve">. </w:t>
-      </w:r>
-    </w:p>
-    <w:p>
-      <w:r>
-        <w:t xml:space="preserve">4. </w:t>
-      </w:r>
-      <w:r>
-        <w:t>If</w:t>
-      </w:r>
-      <w:r>
-        <w:t xml:space="preserve"> the</w:t>
-      </w:r>
-      <w:r>
-        <w:t xml:space="preserve"> user enters the wrong </w:t>
-      </w:r>
-      <w:proofErr w:type="spellStart"/>
-      <w:r>
-        <w:t>netID</w:t>
-      </w:r>
-      <w:proofErr w:type="spellEnd"/>
-      <w:r>
-        <w:t xml:space="preserve"> or</w:t>
-      </w:r>
-      <w:r>
-        <w:t xml:space="preserve"> the </w:t>
-      </w:r>
-      <w:proofErr w:type="spellStart"/>
-      <w:r>
-        <w:t>netID</w:t>
-      </w:r>
-      <w:proofErr w:type="spellEnd"/>
-      <w:r>
-        <w:t xml:space="preserve"> </w:t>
-      </w:r>
-      <w:r>
-        <w:t xml:space="preserve">does not </w:t>
-      </w:r>
-      <w:r>
-        <w:t>exist</w:t>
-      </w:r>
-      <w:r>
-        <w:t>, then</w:t>
-      </w:r>
-      <w:r>
-        <w:t xml:space="preserve"> an</w:t>
-      </w:r>
-      <w:r>
-        <w:t xml:space="preserve"> Alert</w:t>
-      </w:r>
-      <w:r>
-        <w:t xml:space="preserve"> will</w:t>
-      </w:r>
-      <w:r>
-        <w:t xml:space="preserve"> pop up</w:t>
-      </w:r>
-      <w:r>
-        <w:t xml:space="preserve"> to </w:t>
-      </w:r>
-      <w:r>
-        <w:t xml:space="preserve">notify the </w:t>
-      </w:r>
-      <w:r>
-        <w:t>user</w:t>
-      </w:r>
-      <w:r>
-        <w:t xml:space="preserve"> </w:t>
-      </w:r>
-      <w:r>
-        <w:t xml:space="preserve">that the </w:t>
-      </w:r>
-      <w:proofErr w:type="spellStart"/>
-      <w:r>
-        <w:t>netID</w:t>
-      </w:r>
-      <w:proofErr w:type="spellEnd"/>
       <w:r>
         <w:t xml:space="preserve"> is incorrect</w:t>
       </w:r>
@@ -972,34 +1139,19 @@
     <w:p/>
     <w:p>
       <w:r>
+        <w:br w:type="page"/>
+      </w:r>
+      <w:r>
         <w:lastRenderedPageBreak/>
         <w:t>4_Main_Page</w:t>
       </w:r>
     </w:p>
     <w:p>
       <w:r>
-        <w:t xml:space="preserve">Sketch: Todd </w:t>
-      </w:r>
-      <w:proofErr w:type="spellStart"/>
-      <w:proofErr w:type="gramStart"/>
-      <w:r>
-        <w:t>Wegter</w:t>
-      </w:r>
-      <w:proofErr w:type="spellEnd"/>
-      <w:r>
-        <w:t xml:space="preserve"> ,</w:t>
-      </w:r>
-      <w:proofErr w:type="gramEnd"/>
-      <w:r>
-        <w:t xml:space="preserve"> </w:t>
-      </w:r>
-      <w:proofErr w:type="spellStart"/>
-      <w:r>
-        <w:t>Yifei</w:t>
-      </w:r>
-      <w:proofErr w:type="spellEnd"/>
-      <w:r>
-        <w:t xml:space="preserve"> Zhu</w:t>
+        <w:t>Sketch: Todd Wegter</w:t>
+      </w:r>
+      <w:r>
+        <w:t xml:space="preserve"> , Yifei Zhu</w:t>
       </w:r>
     </w:p>
     <w:p>
@@ -1017,11 +1169,7 @@
           <w:noProof/>
         </w:rPr>
         <w:pict>
-          <v:shapetype id="_x0000_t202" coordsize="21600,21600" o:spt="202" path="m,l,21600r21600,l21600,xe">
-            <v:stroke joinstyle="miter"/>
-            <v:path gradientshapeok="t" o:connecttype="rect"/>
-          </v:shapetype>
-          <v:shape id="_x0000_s1034" type="#_x0000_t202" style="position:absolute;margin-left:426.6pt;margin-top:216.3pt;width:86pt;height:22.5pt;z-index:8;mso-height-percent:200;mso-height-percent:200;mso-width-relative:margin;mso-height-relative:margin">
+          <v:shape id="_x0000_s1034" type="#_x0000_t202" style="position:absolute;margin-left:426.6pt;margin-top:216.3pt;width:86pt;height:22.5pt;z-index:251661312;mso-height-percent:200;mso-height-percent:200;mso-width-relative:margin;mso-height-relative:margin">
             <v:textbox style="mso-fit-shape-to-text:t">
               <w:txbxContent>
                 <w:p>
@@ -1048,7 +1196,7 @@
           <w:noProof/>
         </w:rPr>
         <w:pict>
-          <v:shape id="_x0000_s1033" type="#_x0000_t202" style="position:absolute;margin-left:425.75pt;margin-top:111.75pt;width:86pt;height:37.05pt;z-index:7;mso-height-percent:200;mso-height-percent:200;mso-width-relative:margin;mso-height-relative:margin">
+          <v:shape id="_x0000_s1033" type="#_x0000_t202" style="position:absolute;margin-left:425.75pt;margin-top:111.75pt;width:86pt;height:37.05pt;z-index:251660288;mso-height-percent:200;mso-height-percent:200;mso-width-relative:margin;mso-height-relative:margin">
             <v:textbox style="mso-fit-shape-to-text:t">
               <w:txbxContent>
                 <w:p>
@@ -1076,7 +1224,7 @@
           <w:lang w:eastAsia="zh-TW"/>
         </w:rPr>
         <w:pict>
-          <v:shape id="_x0000_s1032" type="#_x0000_t202" style="position:absolute;margin-left:-60.55pt;margin-top:167.55pt;width:86pt;height:37.05pt;z-index:6;mso-height-percent:200;mso-height-percent:200;mso-width-relative:margin;mso-height-relative:margin">
+          <v:shape id="_x0000_s1032" type="#_x0000_t202" style="position:absolute;margin-left:-60.55pt;margin-top:167.55pt;width:86pt;height:37.05pt;z-index:251659264;mso-height-percent:200;mso-height-percent:200;mso-width-relative:margin;mso-height-relative:margin">
             <v:textbox style="mso-fit-shape-to-text:t">
               <w:txbxContent>
                 <w:p>
@@ -1107,7 +1255,7 @@
             <v:path arrowok="t" fillok="f" o:connecttype="none"/>
             <o:lock v:ext="edit" shapetype="t"/>
           </v:shapetype>
-          <v:shape id="_x0000_s1027" type="#_x0000_t32" style="position:absolute;margin-left:386.25pt;margin-top:88.05pt;width:66.75pt;height:45pt;flip:x y;z-index:1" o:connectortype="straight">
+          <v:shape id="_x0000_s1027" type="#_x0000_t32" style="position:absolute;margin-left:386.25pt;margin-top:88.05pt;width:66.75pt;height:45pt;flip:x y;z-index:251654144" o:connectortype="straight">
             <v:stroke endarrow="block"/>
           </v:shape>
         </w:pict>
@@ -1117,7 +1265,7 @@
           <w:noProof/>
         </w:rPr>
         <w:pict>
-          <v:shape id="_x0000_s1028" type="#_x0000_t32" style="position:absolute;margin-left:49.5pt;margin-top:148.8pt;width:81.75pt;height:37.5pt;flip:y;z-index:2" o:connectortype="straight">
+          <v:shape id="_x0000_s1028" type="#_x0000_t32" style="position:absolute;margin-left:49.5pt;margin-top:148.8pt;width:81.75pt;height:37.5pt;flip:y;z-index:251655168" o:connectortype="straight">
             <v:stroke endarrow="block"/>
           </v:shape>
         </w:pict>
@@ -1127,7 +1275,7 @@
           <w:noProof/>
         </w:rPr>
         <w:pict>
-          <v:shape id="_x0000_s1030" type="#_x0000_t32" style="position:absolute;margin-left:49.5pt;margin-top:187.05pt;width:81.75pt;height:41.3pt;z-index:4" o:connectortype="straight">
+          <v:shape id="_x0000_s1030" type="#_x0000_t32" style="position:absolute;margin-left:49.5pt;margin-top:187.05pt;width:81.75pt;height:41.3pt;z-index:251657216" o:connectortype="straight">
             <v:stroke endarrow="block"/>
           </v:shape>
         </w:pict>
@@ -1137,7 +1285,7 @@
           <w:noProof/>
         </w:rPr>
         <w:pict>
-          <v:shape id="_x0000_s1031" type="#_x0000_t32" style="position:absolute;margin-left:243pt;margin-top:223.05pt;width:204.75pt;height:43.5pt;flip:x;z-index:5" o:connectortype="straight" adj="10797,170259,-37090">
+          <v:shape id="_x0000_s1031" type="#_x0000_t32" style="position:absolute;margin-left:243pt;margin-top:223.05pt;width:204.75pt;height:43.5pt;flip:x;z-index:251658240" o:connectortype="straight" adj="10797,170259,-37090">
             <v:stroke endarrow="block"/>
           </v:shape>
         </w:pict>
@@ -1147,15 +1295,15 @@
           <w:noProof/>
         </w:rPr>
         <w:pict>
-          <v:shape id="_x0000_s1029" type="#_x0000_t32" style="position:absolute;margin-left:-17.25pt;margin-top:186.3pt;width:148.5pt;height:.75pt;z-index:3" o:connectortype="straight">
+          <v:shape id="_x0000_s1029" type="#_x0000_t32" style="position:absolute;margin-left:-17.25pt;margin-top:186.3pt;width:148.5pt;height:.75pt;z-index:251656192" o:connectortype="straight">
             <v:stroke endarrow="block"/>
           </v:shape>
         </w:pict>
       </w:r>
       <w:r>
         <w:pict>
-          <v:shape id="_x0000_i1027" type="#_x0000_t75" style="width:405.2pt;height:327.35pt" o:allowoverlap="f">
-            <v:imagedata r:id="rId9" o:title=""/>
+          <v:shape id="_x0000_i1028" type="#_x0000_t75" style="width:405.2pt;height:327.35pt" o:allowoverlap="f">
+            <v:imagedata r:id="rId10" o:title=""/>
           </v:shape>
         </w:pict>
       </w:r>
@@ -1176,15 +1324,7 @@
     <w:p/>
     <w:p>
       <w:r>
-        <w:t xml:space="preserve">This screen is the first screen that users will see when accessing the application. It allows them to select whether they wish to </w:t>
-      </w:r>
-      <w:proofErr w:type="gramStart"/>
-      <w:r>
-        <w:t>proceed</w:t>
-      </w:r>
-      <w:proofErr w:type="gramEnd"/>
-      <w:r>
-        <w:t xml:space="preserve"> as a Director, TA, or Student by using the Login Type Selector radio buttons (</w:t>
+        <w:t>This screen is the first screen that users will see when accessing the application. It allows them to select whether they wish to proceed as a Director, TA, or Student by using the Login Type Selector radio buttons (</w:t>
       </w:r>
       <w:r>
         <w:rPr>
@@ -1291,13 +1431,9 @@
       </w:pPr>
     </w:p>
     <w:p>
-      <w:pPr>
-        <w:rPr>
-          <w:color w:val="auto"/>
-        </w:rPr>
-      </w:pPr>
-    </w:p>
-    <w:p>
+      <w:r>
+        <w:br w:type="page"/>
+      </w:r>
       <w:r>
         <w:lastRenderedPageBreak/>
         <w:t>5_Login</w:t>
@@ -1305,23 +1441,10 @@
     </w:p>
     <w:p>
       <w:r>
-        <w:t xml:space="preserve">Sketch: Todd </w:t>
-      </w:r>
-      <w:proofErr w:type="spellStart"/>
-      <w:r>
-        <w:t>Wegter</w:t>
-      </w:r>
-      <w:proofErr w:type="spellEnd"/>
-      <w:r>
-        <w:t xml:space="preserve">, </w:t>
-      </w:r>
-      <w:proofErr w:type="spellStart"/>
-      <w:r>
-        <w:t>Yifei</w:t>
-      </w:r>
-      <w:proofErr w:type="spellEnd"/>
-      <w:r>
-        <w:t xml:space="preserve"> Zhu</w:t>
+        <w:t>Sketch: Todd Wegter</w:t>
+      </w:r>
+      <w:r>
+        <w:t>, Yifei Zhu</w:t>
       </w:r>
     </w:p>
     <w:p>
@@ -1333,8 +1456,8 @@
     <w:p>
       <w:r>
         <w:pict>
-          <v:shape id="_x0000_i1028" type="#_x0000_t75" style="width:493.95pt;height:306.4pt" o:allowoverlap="f">
-            <v:imagedata r:id="rId10" o:title=""/>
+          <v:shape id="_x0000_i1029" type="#_x0000_t75" style="width:493.95pt;height:306.4pt" o:allowoverlap="f">
+            <v:imagedata r:id="rId11" o:title=""/>
           </v:shape>
         </w:pict>
       </w:r>
@@ -1360,6 +1483,9 @@
     <w:p/>
     <w:p>
       <w:r>
+        <w:br w:type="page"/>
+      </w:r>
+      <w:r>
         <w:lastRenderedPageBreak/>
         <w:t>6_Login_Registration</w:t>
       </w:r>
@@ -1391,220 +1517,7 @@
       </w:pPr>
       <w:r>
         <w:pict>
-          <v:shape id="_x0000_i1029" type="#_x0000_t75" style="width:467.15pt;height:196.75pt" o:allowoverlap="f">
-            <v:imagedata r:id="rId11" o:title=""/>
-          </v:shape>
-        </w:pict>
-      </w:r>
-    </w:p>
-    <w:p>
-      <w:pPr>
-        <w:spacing w:line="240" w:lineRule="auto"/>
-      </w:pPr>
-    </w:p>
-    <w:p>
-      <w:pPr>
-        <w:spacing w:line="240" w:lineRule="auto"/>
-      </w:pPr>
-    </w:p>
-    <w:p>
-      <w:pPr>
-        <w:spacing w:line="240" w:lineRule="auto"/>
-      </w:pPr>
-    </w:p>
-    <w:p>
-      <w:pPr>
-        <w:spacing w:line="240" w:lineRule="auto"/>
-      </w:pPr>
-    </w:p>
-    <w:p>
-      <w:pPr>
-        <w:spacing w:line="240" w:lineRule="auto"/>
-      </w:pPr>
-    </w:p>
-    <w:p>
-      <w:pPr>
-        <w:spacing w:line="240" w:lineRule="auto"/>
-      </w:pPr>
-    </w:p>
-    <w:p>
-      <w:pPr>
-        <w:spacing w:line="240" w:lineRule="auto"/>
-      </w:pPr>
-    </w:p>
-    <w:p>
-      <w:pPr>
-        <w:spacing w:line="240" w:lineRule="auto"/>
-      </w:pPr>
-    </w:p>
-    <w:p>
-      <w:pPr>
-        <w:spacing w:line="240" w:lineRule="auto"/>
-      </w:pPr>
-    </w:p>
-    <w:p>
-      <w:pPr>
-        <w:spacing w:line="240" w:lineRule="auto"/>
-      </w:pPr>
-    </w:p>
-    <w:p>
-      <w:pPr>
-        <w:spacing w:line="240" w:lineRule="auto"/>
-      </w:pPr>
-    </w:p>
-    <w:p>
-      <w:pPr>
-        <w:spacing w:line="240" w:lineRule="auto"/>
-      </w:pPr>
-    </w:p>
-    <w:p>
-      <w:pPr>
-        <w:spacing w:line="240" w:lineRule="auto"/>
-      </w:pPr>
-    </w:p>
-    <w:p>
-      <w:pPr>
-        <w:spacing w:line="240" w:lineRule="auto"/>
-      </w:pPr>
-    </w:p>
-    <w:p>
-      <w:pPr>
-        <w:spacing w:line="240" w:lineRule="auto"/>
-      </w:pPr>
-    </w:p>
-    <w:p>
-      <w:pPr>
-        <w:spacing w:line="240" w:lineRule="auto"/>
-      </w:pPr>
-    </w:p>
-    <w:p>
-      <w:pPr>
-        <w:spacing w:line="240" w:lineRule="auto"/>
-      </w:pPr>
-    </w:p>
-    <w:p>
-      <w:pPr>
-        <w:spacing w:line="240" w:lineRule="auto"/>
-      </w:pPr>
-    </w:p>
-    <w:p>
-      <w:pPr>
-        <w:spacing w:line="240" w:lineRule="auto"/>
-      </w:pPr>
-    </w:p>
-    <w:p>
-      <w:pPr>
-        <w:spacing w:line="240" w:lineRule="auto"/>
-      </w:pPr>
-    </w:p>
-    <w:p>
-      <w:pPr>
-        <w:spacing w:line="240" w:lineRule="auto"/>
-      </w:pPr>
-    </w:p>
-    <w:p>
-      <w:pPr>
-        <w:spacing w:line="240" w:lineRule="auto"/>
-      </w:pPr>
-    </w:p>
-    <w:p>
-      <w:pPr>
-        <w:spacing w:line="240" w:lineRule="auto"/>
-      </w:pPr>
-    </w:p>
-    <w:p>
-      <w:pPr>
-        <w:spacing w:line="240" w:lineRule="auto"/>
-      </w:pPr>
-    </w:p>
-    <w:p>
-      <w:pPr>
-        <w:spacing w:line="240" w:lineRule="auto"/>
-      </w:pPr>
-    </w:p>
-    <w:p>
-      <w:pPr>
-        <w:spacing w:line="240" w:lineRule="auto"/>
-      </w:pPr>
-    </w:p>
-    <w:p>
-      <w:pPr>
-        <w:spacing w:line="240" w:lineRule="auto"/>
-      </w:pPr>
-    </w:p>
-    <w:p>
-      <w:pPr>
-        <w:spacing w:line="240" w:lineRule="auto"/>
-      </w:pPr>
-    </w:p>
-    <w:p>
-      <w:pPr>
-        <w:spacing w:line="240" w:lineRule="auto"/>
-      </w:pPr>
-    </w:p>
-    <w:p>
-      <w:pPr>
-        <w:spacing w:line="240" w:lineRule="auto"/>
-      </w:pPr>
-    </w:p>
-    <w:p>
-      <w:pPr>
-        <w:spacing w:line="240" w:lineRule="auto"/>
-      </w:pPr>
-    </w:p>
-    <w:p>
-      <w:pPr>
-        <w:spacing w:line="240" w:lineRule="auto"/>
-      </w:pPr>
-      <w:r>
-        <w:lastRenderedPageBreak/>
-        <w:t>7_Student_Page</w:t>
-      </w:r>
-    </w:p>
-    <w:p>
-      <w:pPr>
-        <w:spacing w:line="240" w:lineRule="auto"/>
-      </w:pPr>
-      <w:r>
-        <w:t xml:space="preserve">Sketch: Todd </w:t>
-      </w:r>
-      <w:proofErr w:type="spellStart"/>
-      <w:r>
-        <w:t>Wegter</w:t>
-      </w:r>
-      <w:proofErr w:type="spellEnd"/>
-      <w:r>
-        <w:t xml:space="preserve">, </w:t>
-      </w:r>
-      <w:proofErr w:type="spellStart"/>
-      <w:r>
-        <w:t>Yifei</w:t>
-      </w:r>
-      <w:proofErr w:type="spellEnd"/>
-      <w:r>
-        <w:t xml:space="preserve"> Zhu</w:t>
-      </w:r>
-    </w:p>
-    <w:p>
-      <w:pPr>
-        <w:spacing w:line="240" w:lineRule="auto"/>
-      </w:pPr>
-      <w:r>
-        <w:t>Annotations:</w:t>
-      </w:r>
-    </w:p>
-    <w:p>
-      <w:pPr>
-        <w:spacing w:line="240" w:lineRule="auto"/>
-      </w:pPr>
-    </w:p>
-    <w:p>
-      <w:pPr>
-        <w:spacing w:line="240" w:lineRule="auto"/>
-      </w:pPr>
-      <w:r>
-        <w:pict>
-          <v:shape id="_x0000_i1030" type="#_x0000_t75" style="width:425.3pt;height:324.85pt" o:allowoverlap="f">
+          <v:shape id="_x0000_i1030" type="#_x0000_t75" style="width:467.15pt;height:196.75pt" o:allowoverlap="f">
             <v:imagedata r:id="rId12" o:title=""/>
           </v:shape>
         </w:pict>
@@ -1719,33 +1632,73 @@
       <w:pPr>
         <w:spacing w:line="240" w:lineRule="auto"/>
       </w:pPr>
+    </w:p>
+    <w:p>
+      <w:pPr>
+        <w:spacing w:line="240" w:lineRule="auto"/>
+      </w:pPr>
+    </w:p>
+    <w:p>
+      <w:pPr>
+        <w:spacing w:line="240" w:lineRule="auto"/>
+      </w:pPr>
+    </w:p>
+    <w:p>
+      <w:pPr>
+        <w:spacing w:line="240" w:lineRule="auto"/>
+      </w:pPr>
+    </w:p>
+    <w:p>
+      <w:pPr>
+        <w:spacing w:line="240" w:lineRule="auto"/>
+      </w:pPr>
+    </w:p>
+    <w:p>
+      <w:pPr>
+        <w:spacing w:line="240" w:lineRule="auto"/>
+      </w:pPr>
+    </w:p>
+    <w:p>
+      <w:pPr>
+        <w:spacing w:line="240" w:lineRule="auto"/>
+      </w:pPr>
+    </w:p>
+    <w:p>
+      <w:pPr>
+        <w:spacing w:line="240" w:lineRule="auto"/>
+      </w:pPr>
+    </w:p>
+    <w:p>
+      <w:pPr>
+        <w:spacing w:line="240" w:lineRule="auto"/>
+      </w:pPr>
+    </w:p>
+    <w:p>
+      <w:pPr>
+        <w:spacing w:line="240" w:lineRule="auto"/>
+      </w:pPr>
+    </w:p>
+    <w:p>
+      <w:pPr>
+        <w:spacing w:line="240" w:lineRule="auto"/>
+      </w:pPr>
+      <w:r>
+        <w:br w:type="page"/>
+      </w:r>
       <w:r>
         <w:lastRenderedPageBreak/>
-        <w:t>8_Student_Bar_Graph</w:t>
-      </w:r>
-    </w:p>
-    <w:p>
-      <w:pPr>
-        <w:spacing w:line="240" w:lineRule="auto"/>
-      </w:pPr>
-      <w:r>
-        <w:t xml:space="preserve">Sketch: Todd </w:t>
-      </w:r>
-      <w:proofErr w:type="spellStart"/>
-      <w:r>
-        <w:t>Wegter</w:t>
-      </w:r>
-      <w:proofErr w:type="spellEnd"/>
-      <w:r>
-        <w:t xml:space="preserve">, </w:t>
-      </w:r>
-      <w:proofErr w:type="spellStart"/>
-      <w:r>
-        <w:t>Yifei</w:t>
-      </w:r>
-      <w:proofErr w:type="spellEnd"/>
-      <w:r>
-        <w:t xml:space="preserve"> Zhu</w:t>
+        <w:t>7_Student_Page</w:t>
+      </w:r>
+    </w:p>
+    <w:p>
+      <w:pPr>
+        <w:spacing w:line="240" w:lineRule="auto"/>
+      </w:pPr>
+      <w:r>
+        <w:t>Sketch: Todd Wegter</w:t>
+      </w:r>
+      <w:r>
+        <w:t>, Yifei Zhu</w:t>
       </w:r>
     </w:p>
     <w:p>
@@ -1883,32 +1836,22 @@
         <w:spacing w:line="240" w:lineRule="auto"/>
       </w:pPr>
       <w:r>
+        <w:br w:type="page"/>
+      </w:r>
+      <w:r>
         <w:lastRenderedPageBreak/>
-        <w:t>9_Student_Line_Graph</w:t>
-      </w:r>
-    </w:p>
-    <w:p>
-      <w:pPr>
-        <w:spacing w:line="240" w:lineRule="auto"/>
-      </w:pPr>
-      <w:r>
-        <w:t xml:space="preserve">Sketch: Todd </w:t>
-      </w:r>
-      <w:proofErr w:type="spellStart"/>
-      <w:r>
-        <w:t>Wegter</w:t>
-      </w:r>
-      <w:proofErr w:type="spellEnd"/>
-      <w:r>
-        <w:t xml:space="preserve">, </w:t>
-      </w:r>
-      <w:proofErr w:type="spellStart"/>
-      <w:r>
-        <w:t>Yifei</w:t>
-      </w:r>
-      <w:proofErr w:type="spellEnd"/>
-      <w:r>
-        <w:t xml:space="preserve"> Zhu</w:t>
+        <w:t>8_Student_Bar_Graph</w:t>
+      </w:r>
+    </w:p>
+    <w:p>
+      <w:pPr>
+        <w:spacing w:line="240" w:lineRule="auto"/>
+      </w:pPr>
+      <w:r>
+        <w:t>Sketch: Todd Wegter</w:t>
+      </w:r>
+      <w:r>
+        <w:t>, Yifei Zhu</w:t>
       </w:r>
     </w:p>
     <w:p>
@@ -2046,32 +1989,22 @@
         <w:spacing w:line="240" w:lineRule="auto"/>
       </w:pPr>
       <w:r>
+        <w:br w:type="page"/>
+      </w:r>
+      <w:r>
         <w:lastRenderedPageBreak/>
-        <w:t>10_Student_Pie_Chart</w:t>
-      </w:r>
-    </w:p>
-    <w:p>
-      <w:pPr>
-        <w:spacing w:line="240" w:lineRule="auto"/>
-      </w:pPr>
-      <w:r>
-        <w:t xml:space="preserve">Sketch: Todd </w:t>
-      </w:r>
-      <w:proofErr w:type="spellStart"/>
-      <w:r>
-        <w:t>Wegter</w:t>
-      </w:r>
-      <w:proofErr w:type="spellEnd"/>
-      <w:r>
-        <w:t xml:space="preserve">, </w:t>
-      </w:r>
-      <w:proofErr w:type="spellStart"/>
-      <w:r>
-        <w:t>Yifei</w:t>
-      </w:r>
-      <w:proofErr w:type="spellEnd"/>
-      <w:r>
-        <w:t xml:space="preserve"> Zhu</w:t>
+        <w:t>9_Student_Line_Graph</w:t>
+      </w:r>
+    </w:p>
+    <w:p>
+      <w:pPr>
+        <w:spacing w:line="240" w:lineRule="auto"/>
+      </w:pPr>
+      <w:r>
+        <w:t>Sketch: Todd Wegter</w:t>
+      </w:r>
+      <w:r>
+        <w:t>, Yifei Zhu</w:t>
       </w:r>
     </w:p>
     <w:p>
@@ -2209,8 +2142,11 @@
         <w:spacing w:line="240" w:lineRule="auto"/>
       </w:pPr>
       <w:r>
+        <w:br w:type="page"/>
+      </w:r>
+      <w:r>
         <w:lastRenderedPageBreak/>
-        <w:t>11_Student_Edit_Info</w:t>
+        <w:t>10_Student_Pie_Chart</w:t>
       </w:r>
     </w:p>
     <w:p>
@@ -2220,6 +2156,9 @@
       <w:r>
         <w:t>Sketch: Todd Wegter</w:t>
       </w:r>
+      <w:r>
+        <w:t>, Yifei Zhu</w:t>
+      </w:r>
     </w:p>
     <w:p>
       <w:pPr>
@@ -2240,7 +2179,7 @@
       </w:pPr>
       <w:r>
         <w:pict>
-          <v:shape id="_x0000_i1034" type="#_x0000_t75" style="width:461.3pt;height:241.1pt" o:allowoverlap="f">
+          <v:shape id="_x0000_i1034" type="#_x0000_t75" style="width:425.3pt;height:324.85pt" o:allowoverlap="f">
             <v:imagedata r:id="rId16" o:title=""/>
           </v:shape>
         </w:pict>
@@ -2355,68 +2294,20 @@
       <w:pPr>
         <w:spacing w:line="240" w:lineRule="auto"/>
       </w:pPr>
-    </w:p>
-    <w:p>
-      <w:pPr>
-        <w:spacing w:line="240" w:lineRule="auto"/>
-      </w:pPr>
-    </w:p>
-    <w:p>
-      <w:pPr>
-        <w:spacing w:line="240" w:lineRule="auto"/>
-      </w:pPr>
-    </w:p>
-    <w:p>
-      <w:pPr>
-        <w:spacing w:line="240" w:lineRule="auto"/>
-      </w:pPr>
-    </w:p>
-    <w:p>
-      <w:pPr>
-        <w:spacing w:line="240" w:lineRule="auto"/>
-      </w:pPr>
-    </w:p>
-    <w:p>
-      <w:pPr>
-        <w:spacing w:line="240" w:lineRule="auto"/>
-      </w:pPr>
-    </w:p>
-    <w:p>
-      <w:pPr>
-        <w:spacing w:line="240" w:lineRule="auto"/>
-      </w:pPr>
-    </w:p>
-    <w:p>
-      <w:pPr>
-        <w:spacing w:line="240" w:lineRule="auto"/>
-      </w:pPr>
+      <w:r>
+        <w:br w:type="page"/>
+      </w:r>
       <w:r>
         <w:lastRenderedPageBreak/>
-        <w:t>12_Student_Absence_Approval_Form</w:t>
-      </w:r>
-    </w:p>
-    <w:p>
-      <w:pPr>
-        <w:spacing w:line="240" w:lineRule="auto"/>
-      </w:pPr>
-      <w:r>
-        <w:t xml:space="preserve">Sketch: Todd </w:t>
-      </w:r>
-      <w:proofErr w:type="spellStart"/>
-      <w:r>
-        <w:t>Wegter</w:t>
-      </w:r>
-      <w:proofErr w:type="spellEnd"/>
-      <w:r>
-        <w:t xml:space="preserve">, </w:t>
-      </w:r>
-      <w:proofErr w:type="spellStart"/>
-      <w:r>
-        <w:t>Yifei</w:t>
-      </w:r>
-      <w:proofErr w:type="spellEnd"/>
-      <w:r>
-        <w:t xml:space="preserve"> Zhu</w:t>
+        <w:t>11_Student_Edit_Info</w:t>
+      </w:r>
+    </w:p>
+    <w:p>
+      <w:pPr>
+        <w:spacing w:line="240" w:lineRule="auto"/>
+      </w:pPr>
+      <w:r>
+        <w:t>Sketch: Todd Wegter</w:t>
       </w:r>
     </w:p>
     <w:p>
@@ -2438,7 +2329,7 @@
       </w:pPr>
       <w:r>
         <w:pict>
-          <v:shape id="_x0000_i1035" type="#_x0000_t75" style="width:467.15pt;height:265.4pt" o:allowoverlap="f">
+          <v:shape id="_x0000_i1035" type="#_x0000_t75" style="width:461.3pt;height:241.1pt" o:allowoverlap="f">
             <v:imagedata r:id="rId17" o:title=""/>
           </v:shape>
         </w:pict>
@@ -2578,33 +2469,33 @@
       <w:pPr>
         <w:spacing w:line="240" w:lineRule="auto"/>
       </w:pPr>
+    </w:p>
+    <w:p>
+      <w:pPr>
+        <w:spacing w:line="240" w:lineRule="auto"/>
+      </w:pPr>
+    </w:p>
+    <w:p>
+      <w:pPr>
+        <w:spacing w:line="240" w:lineRule="auto"/>
+      </w:pPr>
+      <w:r>
+        <w:br w:type="page"/>
+      </w:r>
       <w:r>
         <w:lastRenderedPageBreak/>
-        <w:t>13_Student_Class_Conflict_Form</w:t>
-      </w:r>
-    </w:p>
-    <w:p>
-      <w:pPr>
-        <w:spacing w:line="240" w:lineRule="auto"/>
-      </w:pPr>
-      <w:r>
-        <w:t xml:space="preserve">Sketch: Todd </w:t>
-      </w:r>
-      <w:proofErr w:type="spellStart"/>
-      <w:r>
-        <w:t>Wegter</w:t>
-      </w:r>
-      <w:proofErr w:type="spellEnd"/>
-      <w:r>
-        <w:t xml:space="preserve">, </w:t>
-      </w:r>
-      <w:proofErr w:type="spellStart"/>
-      <w:r>
-        <w:t>Yifei</w:t>
-      </w:r>
-      <w:proofErr w:type="spellEnd"/>
-      <w:r>
-        <w:t xml:space="preserve"> Zhu</w:t>
+        <w:t>12_Student_Absence_Approval_Form</w:t>
+      </w:r>
+    </w:p>
+    <w:p>
+      <w:pPr>
+        <w:spacing w:line="240" w:lineRule="auto"/>
+      </w:pPr>
+      <w:r>
+        <w:t>Sketch: Todd Wegter</w:t>
+      </w:r>
+      <w:r>
+        <w:t>, Yifei Zhu</w:t>
       </w:r>
     </w:p>
     <w:p>
@@ -2626,7 +2517,7 @@
       </w:pPr>
       <w:r>
         <w:pict>
-          <v:shape id="_x0000_i1036" type="#_x0000_t75" style="width:471.35pt;height:264.55pt" o:allowoverlap="f">
+          <v:shape id="_x0000_i1036" type="#_x0000_t75" style="width:467.15pt;height:265.4pt" o:allowoverlap="f">
             <v:imagedata r:id="rId18" o:title=""/>
           </v:shape>
         </w:pict>
@@ -2767,32 +2658,22 @@
         <w:spacing w:line="240" w:lineRule="auto"/>
       </w:pPr>
       <w:r>
+        <w:br w:type="page"/>
+      </w:r>
+      <w:r>
         <w:lastRenderedPageBreak/>
-        <w:t>14_Studnet_Absence_Approval_Form_Type</w:t>
-      </w:r>
-    </w:p>
-    <w:p>
-      <w:pPr>
-        <w:spacing w:line="240" w:lineRule="auto"/>
-      </w:pPr>
-      <w:r>
-        <w:t xml:space="preserve">Sketch: Todd </w:t>
-      </w:r>
-      <w:proofErr w:type="spellStart"/>
-      <w:r>
-        <w:t>Wegter</w:t>
-      </w:r>
-      <w:proofErr w:type="spellEnd"/>
-      <w:r>
-        <w:t xml:space="preserve">, </w:t>
-      </w:r>
-      <w:proofErr w:type="spellStart"/>
-      <w:r>
-        <w:t>Yifei</w:t>
-      </w:r>
-      <w:proofErr w:type="spellEnd"/>
-      <w:r>
-        <w:t xml:space="preserve"> Zhu</w:t>
+        <w:t>13_Student_Class_Conflict_Form</w:t>
+      </w:r>
+    </w:p>
+    <w:p>
+      <w:pPr>
+        <w:spacing w:line="240" w:lineRule="auto"/>
+      </w:pPr>
+      <w:r>
+        <w:t>Sketch: Todd Wegter</w:t>
+      </w:r>
+      <w:r>
+        <w:t>, Yifei Zhu</w:t>
       </w:r>
     </w:p>
     <w:p>
@@ -2814,7 +2695,7 @@
       </w:pPr>
       <w:r>
         <w:pict>
-          <v:shape id="_x0000_i1037" type="#_x0000_t75" style="width:425.3pt;height:324.85pt" o:allowoverlap="f">
+          <v:shape id="_x0000_i1037" type="#_x0000_t75" style="width:471.35pt;height:264.55pt" o:allowoverlap="f">
             <v:imagedata r:id="rId19" o:title=""/>
           </v:shape>
         </w:pict>
@@ -2929,30 +2810,48 @@
       <w:pPr>
         <w:spacing w:line="240" w:lineRule="auto"/>
       </w:pPr>
+    </w:p>
+    <w:p>
+      <w:pPr>
+        <w:spacing w:line="240" w:lineRule="auto"/>
+      </w:pPr>
+    </w:p>
+    <w:p>
+      <w:pPr>
+        <w:spacing w:line="240" w:lineRule="auto"/>
+      </w:pPr>
+    </w:p>
+    <w:p>
+      <w:pPr>
+        <w:spacing w:line="240" w:lineRule="auto"/>
+      </w:pPr>
+    </w:p>
+    <w:p>
+      <w:pPr>
+        <w:spacing w:line="240" w:lineRule="auto"/>
+      </w:pPr>
+    </w:p>
+    <w:p>
+      <w:pPr>
+        <w:spacing w:line="240" w:lineRule="auto"/>
+      </w:pPr>
+      <w:r>
+        <w:br w:type="page"/>
+      </w:r>
       <w:r>
         <w:lastRenderedPageBreak/>
-        <w:t>15_Director_Page</w:t>
-      </w:r>
-    </w:p>
-    <w:p>
-      <w:pPr>
-        <w:spacing w:line="240" w:lineRule="auto"/>
-      </w:pPr>
-      <w:r>
-        <w:t xml:space="preserve">Sketch: Todd </w:t>
-      </w:r>
-      <w:proofErr w:type="spellStart"/>
-      <w:r>
-        <w:t>Wegter</w:t>
-      </w:r>
-      <w:proofErr w:type="gramStart"/>
-      <w:r>
-        <w:t>,Yifei</w:t>
-      </w:r>
-      <w:proofErr w:type="spellEnd"/>
-      <w:proofErr w:type="gramEnd"/>
-      <w:r>
-        <w:t xml:space="preserve"> Zhu</w:t>
+        <w:t>14_Studnet_Absence_Approval_Form_Type</w:t>
+      </w:r>
+    </w:p>
+    <w:p>
+      <w:pPr>
+        <w:spacing w:line="240" w:lineRule="auto"/>
+      </w:pPr>
+      <w:r>
+        <w:t>Sketch: Todd Wegter</w:t>
+      </w:r>
+      <w:r>
+        <w:t>, Yifei Zhu</w:t>
       </w:r>
     </w:p>
     <w:p>
@@ -2974,7 +2873,7 @@
       </w:pPr>
       <w:r>
         <w:pict>
-          <v:shape id="_x0000_i1038" type="#_x0000_t75" style="width:400.2pt;height:303.9pt" o:allowoverlap="f">
+          <v:shape id="_x0000_i1038" type="#_x0000_t75" style="width:425.3pt;height:324.85pt" o:allowoverlap="f">
             <v:imagedata r:id="rId20" o:title=""/>
           </v:shape>
         </w:pict>
@@ -3089,43 +2988,23 @@
       <w:pPr>
         <w:spacing w:line="240" w:lineRule="auto"/>
       </w:pPr>
-    </w:p>
-    <w:p>
-      <w:pPr>
-        <w:spacing w:line="240" w:lineRule="auto"/>
-      </w:pPr>
-    </w:p>
-    <w:p>
-      <w:pPr>
-        <w:spacing w:line="240" w:lineRule="auto"/>
-      </w:pPr>
+      <w:r>
+        <w:br w:type="page"/>
+      </w:r>
       <w:r>
         <w:lastRenderedPageBreak/>
-        <w:t>16_Director_Student_List</w:t>
-      </w:r>
-    </w:p>
-    <w:p>
-      <w:pPr>
-        <w:spacing w:line="240" w:lineRule="auto"/>
-      </w:pPr>
-      <w:r>
-        <w:t xml:space="preserve">Sketch: Todd </w:t>
-      </w:r>
-      <w:proofErr w:type="spellStart"/>
-      <w:r>
-        <w:t>Wegter</w:t>
-      </w:r>
-      <w:proofErr w:type="spellEnd"/>
-      <w:r>
-        <w:t xml:space="preserve">, </w:t>
-      </w:r>
-      <w:proofErr w:type="spellStart"/>
-      <w:r>
-        <w:t>Yifei</w:t>
-      </w:r>
-      <w:proofErr w:type="spellEnd"/>
-      <w:r>
-        <w:t xml:space="preserve"> Zhu</w:t>
+        <w:t>15_Director_Page</w:t>
+      </w:r>
+    </w:p>
+    <w:p>
+      <w:pPr>
+        <w:spacing w:line="240" w:lineRule="auto"/>
+      </w:pPr>
+      <w:r>
+        <w:t>Sketch: Todd Wegter</w:t>
+      </w:r>
+      <w:r>
+        <w:t>,Yifei Zhu</w:t>
       </w:r>
     </w:p>
     <w:p>
@@ -3147,7 +3026,7 @@
       </w:pPr>
       <w:r>
         <w:pict>
-          <v:shape id="_x0000_i1039" type="#_x0000_t75" style="width:495.65pt;height:219.35pt" o:allowoverlap="f">
+          <v:shape id="_x0000_i1039" type="#_x0000_t75" style="width:400.2pt;height:303.9pt" o:allowoverlap="f">
             <v:imagedata r:id="rId21" o:title=""/>
           </v:shape>
         </w:pict>
@@ -3272,39 +3151,12 @@
       <w:pPr>
         <w:spacing w:line="240" w:lineRule="auto"/>
       </w:pPr>
-    </w:p>
-    <w:p>
-      <w:pPr>
-        <w:spacing w:line="240" w:lineRule="auto"/>
-      </w:pPr>
-    </w:p>
-    <w:p>
-      <w:pPr>
-        <w:spacing w:line="240" w:lineRule="auto"/>
-      </w:pPr>
-    </w:p>
-    <w:p>
-      <w:pPr>
-        <w:spacing w:line="240" w:lineRule="auto"/>
-      </w:pPr>
-    </w:p>
-    <w:p>
-      <w:pPr>
-        <w:spacing w:line="240" w:lineRule="auto"/>
-      </w:pPr>
-    </w:p>
-    <w:p>
-      <w:pPr>
-        <w:spacing w:line="240" w:lineRule="auto"/>
-      </w:pPr>
-    </w:p>
-    <w:p>
-      <w:pPr>
-        <w:spacing w:line="240" w:lineRule="auto"/>
-      </w:pPr>
+      <w:r>
+        <w:br w:type="page"/>
+      </w:r>
       <w:r>
         <w:lastRenderedPageBreak/>
-        <w:t>17_Director_Student_Add</w:t>
+        <w:t>16_Director_Student_List</w:t>
       </w:r>
     </w:p>
     <w:p>
@@ -3314,6 +3166,9 @@
       <w:r>
         <w:t>Sketch: Todd Wegter</w:t>
       </w:r>
+      <w:r>
+        <w:t>, Yifei Zhu</w:t>
+      </w:r>
     </w:p>
     <w:p>
       <w:pPr>
@@ -3334,7 +3189,7 @@
       </w:pPr>
       <w:r>
         <w:pict>
-          <v:shape id="_x0000_i1040" type="#_x0000_t75" style="width:496.45pt;height:208.45pt" o:allowoverlap="f">
+          <v:shape id="_x0000_i1040" type="#_x0000_t75" style="width:495.65pt;height:219.35pt" o:allowoverlap="f">
             <v:imagedata r:id="rId22" o:title=""/>
           </v:shape>
         </w:pict>
@@ -3489,38 +3344,20 @@
       <w:pPr>
         <w:spacing w:line="240" w:lineRule="auto"/>
       </w:pPr>
-    </w:p>
-    <w:p>
-      <w:pPr>
-        <w:spacing w:line="240" w:lineRule="auto"/>
-      </w:pPr>
+      <w:r>
+        <w:br w:type="page"/>
+      </w:r>
       <w:r>
         <w:lastRenderedPageBreak/>
-        <w:t>18_Director_Student_View</w:t>
-      </w:r>
-    </w:p>
-    <w:p>
-      <w:pPr>
-        <w:spacing w:line="240" w:lineRule="auto"/>
-      </w:pPr>
-      <w:r>
-        <w:t xml:space="preserve">Sketch: Todd </w:t>
-      </w:r>
-      <w:proofErr w:type="spellStart"/>
-      <w:r>
-        <w:t>Wegter</w:t>
-      </w:r>
-      <w:proofErr w:type="spellEnd"/>
-      <w:r>
-        <w:t xml:space="preserve">, </w:t>
-      </w:r>
-      <w:proofErr w:type="spellStart"/>
-      <w:r>
-        <w:t>Yifei</w:t>
-      </w:r>
-      <w:proofErr w:type="spellEnd"/>
-      <w:r>
-        <w:t xml:space="preserve"> Zhu</w:t>
+        <w:t>17_Director_Student_Add</w:t>
+      </w:r>
+    </w:p>
+    <w:p>
+      <w:pPr>
+        <w:spacing w:line="240" w:lineRule="auto"/>
+      </w:pPr>
+      <w:r>
+        <w:t>Sketch: Todd Wegter</w:t>
       </w:r>
     </w:p>
     <w:p>
@@ -3542,7 +3379,7 @@
       </w:pPr>
       <w:r>
         <w:pict>
-          <v:shape id="_x0000_i1041" type="#_x0000_t75" style="width:481.4pt;height:268.75pt" o:allowoverlap="f">
+          <v:shape id="_x0000_i1041" type="#_x0000_t75" style="width:496.45pt;height:208.45pt" o:allowoverlap="f">
             <v:imagedata r:id="rId23" o:title=""/>
           </v:shape>
         </w:pict>
@@ -3677,6 +3514,207 @@
       <w:pPr>
         <w:spacing w:line="240" w:lineRule="auto"/>
       </w:pPr>
+    </w:p>
+    <w:p>
+      <w:pPr>
+        <w:spacing w:line="240" w:lineRule="auto"/>
+      </w:pPr>
+    </w:p>
+    <w:p>
+      <w:pPr>
+        <w:spacing w:line="240" w:lineRule="auto"/>
+      </w:pPr>
+    </w:p>
+    <w:p>
+      <w:pPr>
+        <w:spacing w:line="240" w:lineRule="auto"/>
+      </w:pPr>
+    </w:p>
+    <w:p>
+      <w:pPr>
+        <w:spacing w:line="240" w:lineRule="auto"/>
+      </w:pPr>
+    </w:p>
+    <w:p>
+      <w:pPr>
+        <w:spacing w:line="240" w:lineRule="auto"/>
+      </w:pPr>
+      <w:r>
+        <w:br w:type="page"/>
+      </w:r>
+      <w:r>
+        <w:lastRenderedPageBreak/>
+        <w:t>18_Director_Student_View</w:t>
+      </w:r>
+    </w:p>
+    <w:p>
+      <w:pPr>
+        <w:spacing w:line="240" w:lineRule="auto"/>
+      </w:pPr>
+      <w:r>
+        <w:t>Sketch: Todd Wegter</w:t>
+      </w:r>
+      <w:r>
+        <w:t>, Yifei Zhu</w:t>
+      </w:r>
+    </w:p>
+    <w:p>
+      <w:pPr>
+        <w:spacing w:line="240" w:lineRule="auto"/>
+      </w:pPr>
+      <w:r>
+        <w:t>Annotations:</w:t>
+      </w:r>
+    </w:p>
+    <w:p>
+      <w:pPr>
+        <w:spacing w:line="240" w:lineRule="auto"/>
+      </w:pPr>
+    </w:p>
+    <w:p>
+      <w:pPr>
+        <w:spacing w:line="240" w:lineRule="auto"/>
+      </w:pPr>
+      <w:r>
+        <w:pict>
+          <v:shape id="_x0000_i1042" type="#_x0000_t75" style="width:481.4pt;height:268.75pt" o:allowoverlap="f">
+            <v:imagedata r:id="rId24" o:title=""/>
+          </v:shape>
+        </w:pict>
+      </w:r>
+    </w:p>
+    <w:p>
+      <w:pPr>
+        <w:spacing w:line="240" w:lineRule="auto"/>
+      </w:pPr>
+    </w:p>
+    <w:p>
+      <w:pPr>
+        <w:spacing w:line="240" w:lineRule="auto"/>
+      </w:pPr>
+    </w:p>
+    <w:p>
+      <w:pPr>
+        <w:spacing w:line="240" w:lineRule="auto"/>
+      </w:pPr>
+    </w:p>
+    <w:p>
+      <w:pPr>
+        <w:spacing w:line="240" w:lineRule="auto"/>
+      </w:pPr>
+    </w:p>
+    <w:p>
+      <w:pPr>
+        <w:spacing w:line="240" w:lineRule="auto"/>
+      </w:pPr>
+    </w:p>
+    <w:p>
+      <w:pPr>
+        <w:spacing w:line="240" w:lineRule="auto"/>
+      </w:pPr>
+    </w:p>
+    <w:p>
+      <w:pPr>
+        <w:spacing w:line="240" w:lineRule="auto"/>
+      </w:pPr>
+    </w:p>
+    <w:p>
+      <w:pPr>
+        <w:spacing w:line="240" w:lineRule="auto"/>
+      </w:pPr>
+    </w:p>
+    <w:p>
+      <w:pPr>
+        <w:spacing w:line="240" w:lineRule="auto"/>
+      </w:pPr>
+    </w:p>
+    <w:p>
+      <w:pPr>
+        <w:spacing w:line="240" w:lineRule="auto"/>
+      </w:pPr>
+    </w:p>
+    <w:p>
+      <w:pPr>
+        <w:spacing w:line="240" w:lineRule="auto"/>
+      </w:pPr>
+    </w:p>
+    <w:p>
+      <w:pPr>
+        <w:spacing w:line="240" w:lineRule="auto"/>
+      </w:pPr>
+    </w:p>
+    <w:p>
+      <w:pPr>
+        <w:spacing w:line="240" w:lineRule="auto"/>
+      </w:pPr>
+    </w:p>
+    <w:p>
+      <w:pPr>
+        <w:spacing w:line="240" w:lineRule="auto"/>
+      </w:pPr>
+    </w:p>
+    <w:p>
+      <w:pPr>
+        <w:spacing w:line="240" w:lineRule="auto"/>
+      </w:pPr>
+    </w:p>
+    <w:p>
+      <w:pPr>
+        <w:spacing w:line="240" w:lineRule="auto"/>
+      </w:pPr>
+    </w:p>
+    <w:p>
+      <w:pPr>
+        <w:spacing w:line="240" w:lineRule="auto"/>
+      </w:pPr>
+    </w:p>
+    <w:p>
+      <w:pPr>
+        <w:spacing w:line="240" w:lineRule="auto"/>
+      </w:pPr>
+    </w:p>
+    <w:p>
+      <w:pPr>
+        <w:spacing w:line="240" w:lineRule="auto"/>
+      </w:pPr>
+    </w:p>
+    <w:p>
+      <w:pPr>
+        <w:spacing w:line="240" w:lineRule="auto"/>
+      </w:pPr>
+    </w:p>
+    <w:p>
+      <w:pPr>
+        <w:spacing w:line="240" w:lineRule="auto"/>
+      </w:pPr>
+    </w:p>
+    <w:p>
+      <w:pPr>
+        <w:spacing w:line="240" w:lineRule="auto"/>
+      </w:pPr>
+    </w:p>
+    <w:p>
+      <w:pPr>
+        <w:spacing w:line="240" w:lineRule="auto"/>
+      </w:pPr>
+    </w:p>
+    <w:p>
+      <w:pPr>
+        <w:spacing w:line="240" w:lineRule="auto"/>
+      </w:pPr>
+    </w:p>
+    <w:p>
+      <w:pPr>
+        <w:spacing w:line="240" w:lineRule="auto"/>
+      </w:pPr>
+    </w:p>
+    <w:p>
+      <w:pPr>
+        <w:spacing w:line="240" w:lineRule="auto"/>
+      </w:pPr>
+      <w:r>
+        <w:br w:type="page"/>
+      </w:r>
       <w:r>
         <w:lastRenderedPageBreak/>
         <w:t>19_Director_Student_Edit_Info</w:t>
@@ -3709,8 +3747,8 @@
       </w:pPr>
       <w:r>
         <w:pict>
-          <v:shape id="_x0000_i1042" type="#_x0000_t75" style="width:459.65pt;height:241.1pt" o:allowoverlap="f">
-            <v:imagedata r:id="rId24" o:title=""/>
+          <v:shape id="_x0000_i1043" type="#_x0000_t75" style="width:459.65pt;height:241.1pt" o:allowoverlap="f">
+            <v:imagedata r:id="rId25" o:title=""/>
           </v:shape>
         </w:pict>
       </w:r>
@@ -3757,15 +3795,7 @@
         <w:t>Edit Student Info</w:t>
       </w:r>
       <w:r>
-        <w:t xml:space="preserve">” button on View Student </w:t>
-      </w:r>
-      <w:proofErr w:type="gramStart"/>
-      <w:r>
-        <w:t>Window(</w:t>
-      </w:r>
-      <w:proofErr w:type="gramEnd"/>
-      <w:r>
-        <w:t xml:space="preserve">Screen </w:t>
+        <w:t xml:space="preserve">” button on View Student Window(Screen </w:t>
       </w:r>
       <w:r>
         <w:rPr>
@@ -3795,15 +3825,7 @@
     </w:p>
     <w:p>
       <w:r>
-        <w:t xml:space="preserve">1. The text field allows users enter their </w:t>
-      </w:r>
-      <w:proofErr w:type="spellStart"/>
-      <w:r>
-        <w:t>netID</w:t>
-      </w:r>
-      <w:proofErr w:type="spellEnd"/>
-      <w:r>
-        <w:t xml:space="preserve">. </w:t>
+        <w:t xml:space="preserve">1. The text field allows users enter their netID. </w:t>
       </w:r>
     </w:p>
     <w:p>
@@ -3818,31 +3840,7 @@
     </w:p>
     <w:p>
       <w:r>
-        <w:t xml:space="preserve">4. If user enters the wrong </w:t>
-      </w:r>
-      <w:proofErr w:type="spellStart"/>
-      <w:r>
-        <w:t>netID</w:t>
-      </w:r>
-      <w:proofErr w:type="spellEnd"/>
-      <w:r>
-        <w:t xml:space="preserve"> or </w:t>
-      </w:r>
-      <w:proofErr w:type="spellStart"/>
-      <w:r>
-        <w:t>netID</w:t>
-      </w:r>
-      <w:proofErr w:type="spellEnd"/>
-      <w:r>
-        <w:t xml:space="preserve"> </w:t>
-      </w:r>
-      <w:proofErr w:type="gramStart"/>
-      <w:r>
-        <w:t>do not exit</w:t>
-      </w:r>
-      <w:proofErr w:type="gramEnd"/>
-      <w:r>
-        <w:t xml:space="preserve">, then Alert pop up to remain user. </w:t>
+        <w:t xml:space="preserve">4. If user enters the wrong netID or netID do not exit, then Alert pop up to remain user. </w:t>
       </w:r>
     </w:p>
     <w:p>
@@ -3851,23 +3849,13 @@
       </w:r>
     </w:p>
     <w:p>
-      <w:proofErr w:type="gramStart"/>
-      <w:r>
-        <w:t>6.Bar</w:t>
-      </w:r>
-      <w:proofErr w:type="gramEnd"/>
-      <w:r>
-        <w:t xml:space="preserve"> shows user the percentage of submitting, after user click the “Submit” button.</w:t>
-      </w:r>
-    </w:p>
-    <w:p>
-      <w:proofErr w:type="gramStart"/>
-      <w:r>
-        <w:t>7.Home</w:t>
-      </w:r>
-      <w:proofErr w:type="gramEnd"/>
-      <w:r>
-        <w:t xml:space="preserve"> button return back to main check in homepage (Screen </w:t>
+      <w:r>
+        <w:t>6.Bar shows user the percentage of submitting, after user click the “Submit” button.</w:t>
+      </w:r>
+    </w:p>
+    <w:p>
+      <w:r>
+        <w:t xml:space="preserve">7.Home button return back to main check in homepage (Screen </w:t>
       </w:r>
       <w:r>
         <w:rPr>
@@ -3934,6 +3922,9 @@
         <w:spacing w:line="240" w:lineRule="auto"/>
       </w:pPr>
       <w:r>
+        <w:br w:type="page"/>
+      </w:r>
+      <w:r>
         <w:lastRenderedPageBreak/>
         <w:t>20_Director_Student_View_Report</w:t>
       </w:r>
@@ -3943,189 +3934,10 @@
         <w:spacing w:line="240" w:lineRule="auto"/>
       </w:pPr>
       <w:r>
-        <w:t xml:space="preserve">Sketch: Todd </w:t>
-      </w:r>
-      <w:proofErr w:type="spellStart"/>
-      <w:r>
-        <w:t>Wegter</w:t>
-      </w:r>
-      <w:proofErr w:type="spellEnd"/>
-      <w:r>
-        <w:t xml:space="preserve">, </w:t>
-      </w:r>
-      <w:proofErr w:type="spellStart"/>
-      <w:r>
-        <w:t>Yifei</w:t>
-      </w:r>
-      <w:proofErr w:type="spellEnd"/>
-      <w:r>
-        <w:t xml:space="preserve"> Zhu</w:t>
-      </w:r>
-    </w:p>
-    <w:p>
-      <w:pPr>
-        <w:spacing w:line="240" w:lineRule="auto"/>
-      </w:pPr>
-      <w:r>
-        <w:t>Annotations:</w:t>
-      </w:r>
-    </w:p>
-    <w:p>
-      <w:pPr>
-        <w:spacing w:line="240" w:lineRule="auto"/>
-      </w:pPr>
-    </w:p>
-    <w:p>
-      <w:pPr>
-        <w:spacing w:line="240" w:lineRule="auto"/>
-      </w:pPr>
-      <w:r>
-        <w:pict>
-          <v:shape id="_x0000_i1043" type="#_x0000_t75" style="width:442.9pt;height:324.85pt" o:allowoverlap="f">
-            <v:imagedata r:id="rId25" o:title=""/>
-          </v:shape>
-        </w:pict>
-      </w:r>
-    </w:p>
-    <w:p>
-      <w:pPr>
-        <w:spacing w:line="240" w:lineRule="auto"/>
-      </w:pPr>
-    </w:p>
-    <w:p>
-      <w:pPr>
-        <w:spacing w:line="240" w:lineRule="auto"/>
-      </w:pPr>
-    </w:p>
-    <w:p>
-      <w:pPr>
-        <w:spacing w:line="240" w:lineRule="auto"/>
-      </w:pPr>
-    </w:p>
-    <w:p>
-      <w:pPr>
-        <w:spacing w:line="240" w:lineRule="auto"/>
-      </w:pPr>
-    </w:p>
-    <w:p>
-      <w:pPr>
-        <w:spacing w:line="240" w:lineRule="auto"/>
-      </w:pPr>
-    </w:p>
-    <w:p>
-      <w:pPr>
-        <w:spacing w:line="240" w:lineRule="auto"/>
-      </w:pPr>
-    </w:p>
-    <w:p>
-      <w:pPr>
-        <w:spacing w:line="240" w:lineRule="auto"/>
-      </w:pPr>
-    </w:p>
-    <w:p>
-      <w:pPr>
-        <w:spacing w:line="240" w:lineRule="auto"/>
-      </w:pPr>
-    </w:p>
-    <w:p>
-      <w:pPr>
-        <w:spacing w:line="240" w:lineRule="auto"/>
-      </w:pPr>
-    </w:p>
-    <w:p>
-      <w:pPr>
-        <w:spacing w:line="240" w:lineRule="auto"/>
-      </w:pPr>
-    </w:p>
-    <w:p>
-      <w:pPr>
-        <w:spacing w:line="240" w:lineRule="auto"/>
-      </w:pPr>
-    </w:p>
-    <w:p>
-      <w:pPr>
-        <w:spacing w:line="240" w:lineRule="auto"/>
-      </w:pPr>
-    </w:p>
-    <w:p>
-      <w:pPr>
-        <w:spacing w:line="240" w:lineRule="auto"/>
-      </w:pPr>
-    </w:p>
-    <w:p>
-      <w:pPr>
-        <w:spacing w:line="240" w:lineRule="auto"/>
-      </w:pPr>
-    </w:p>
-    <w:p>
-      <w:pPr>
-        <w:spacing w:line="240" w:lineRule="auto"/>
-      </w:pPr>
-    </w:p>
-    <w:p>
-      <w:pPr>
-        <w:spacing w:line="240" w:lineRule="auto"/>
-      </w:pPr>
-    </w:p>
-    <w:p>
-      <w:pPr>
-        <w:spacing w:line="240" w:lineRule="auto"/>
-      </w:pPr>
-    </w:p>
-    <w:p>
-      <w:pPr>
-        <w:spacing w:line="240" w:lineRule="auto"/>
-      </w:pPr>
-    </w:p>
-    <w:p>
-      <w:pPr>
-        <w:spacing w:line="240" w:lineRule="auto"/>
-      </w:pPr>
-    </w:p>
-    <w:p>
-      <w:pPr>
-        <w:spacing w:line="240" w:lineRule="auto"/>
-      </w:pPr>
-    </w:p>
-    <w:p>
-      <w:pPr>
-        <w:spacing w:line="240" w:lineRule="auto"/>
-      </w:pPr>
-    </w:p>
-    <w:p>
-      <w:pPr>
-        <w:spacing w:line="240" w:lineRule="auto"/>
-      </w:pPr>
-      <w:r>
-        <w:lastRenderedPageBreak/>
-        <w:t>21_Director_View_Class_Report</w:t>
-      </w:r>
-    </w:p>
-    <w:p>
-      <w:pPr>
-        <w:spacing w:line="240" w:lineRule="auto"/>
-      </w:pPr>
-      <w:r>
-        <w:t xml:space="preserve">Sketch: Todd </w:t>
-      </w:r>
-      <w:proofErr w:type="spellStart"/>
-      <w:r>
-        <w:t>Wegter</w:t>
-      </w:r>
-      <w:proofErr w:type="spellEnd"/>
-      <w:r>
-        <w:t>,</w:t>
-      </w:r>
-      <w:r>
-        <w:t xml:space="preserve"> </w:t>
-      </w:r>
-      <w:proofErr w:type="spellStart"/>
-      <w:r>
-        <w:t>Yifei</w:t>
-      </w:r>
-      <w:proofErr w:type="spellEnd"/>
-      <w:r>
-        <w:t xml:space="preserve"> Zhu</w:t>
+        <w:t>Sketch: Todd Wegter</w:t>
+      </w:r>
+      <w:r>
+        <w:t>, Yifei Zhu</w:t>
       </w:r>
     </w:p>
     <w:p>
@@ -4263,32 +4075,28 @@
         <w:spacing w:line="240" w:lineRule="auto"/>
       </w:pPr>
       <w:r>
+        <w:br w:type="page"/>
+      </w:r>
+      <w:r>
         <w:lastRenderedPageBreak/>
-        <w:t>22_Director_Student_View_Absence</w:t>
-      </w:r>
-    </w:p>
-    <w:p>
-      <w:pPr>
-        <w:spacing w:line="240" w:lineRule="auto"/>
-      </w:pPr>
-      <w:r>
-        <w:t xml:space="preserve">Sketch: Todd </w:t>
-      </w:r>
-      <w:proofErr w:type="spellStart"/>
-      <w:r>
-        <w:t>Wegter</w:t>
-      </w:r>
-      <w:proofErr w:type="spellEnd"/>
-      <w:r>
-        <w:t xml:space="preserve">, </w:t>
-      </w:r>
-      <w:proofErr w:type="spellStart"/>
-      <w:r>
-        <w:t>Yifei</w:t>
-      </w:r>
-      <w:proofErr w:type="spellEnd"/>
-      <w:r>
-        <w:t xml:space="preserve"> Zhu</w:t>
+        <w:t>21_Director_View_Class_Report</w:t>
+      </w:r>
+    </w:p>
+    <w:p>
+      <w:pPr>
+        <w:spacing w:line="240" w:lineRule="auto"/>
+      </w:pPr>
+      <w:r>
+        <w:t>Sketch: Todd Wegter</w:t>
+      </w:r>
+      <w:r>
+        <w:t>,</w:t>
+      </w:r>
+      <w:r>
+        <w:t xml:space="preserve"> </w:t>
+      </w:r>
+      <w:r>
+        <w:t>Yifei Zhu</w:t>
       </w:r>
     </w:p>
     <w:p>
@@ -4426,32 +4234,22 @@
         <w:spacing w:line="240" w:lineRule="auto"/>
       </w:pPr>
       <w:r>
+        <w:br w:type="page"/>
+      </w:r>
+      <w:r>
         <w:lastRenderedPageBreak/>
-        <w:t>23_Director_View_Class_Absence</w:t>
-      </w:r>
-    </w:p>
-    <w:p>
-      <w:pPr>
-        <w:spacing w:line="240" w:lineRule="auto"/>
-      </w:pPr>
-      <w:r>
-        <w:t xml:space="preserve">Sketch: Todd </w:t>
-      </w:r>
-      <w:proofErr w:type="spellStart"/>
-      <w:r>
-        <w:t>Wegter</w:t>
-      </w:r>
-      <w:proofErr w:type="spellEnd"/>
-      <w:r>
-        <w:t xml:space="preserve">, </w:t>
-      </w:r>
-      <w:proofErr w:type="spellStart"/>
-      <w:r>
-        <w:t>Yifei</w:t>
-      </w:r>
-      <w:proofErr w:type="spellEnd"/>
-      <w:r>
-        <w:t xml:space="preserve"> Zhu</w:t>
+        <w:t>22_Director_Student_View_Absence</w:t>
+      </w:r>
+    </w:p>
+    <w:p>
+      <w:pPr>
+        <w:spacing w:line="240" w:lineRule="auto"/>
+      </w:pPr>
+      <w:r>
+        <w:t>Sketch: Todd Wegter</w:t>
+      </w:r>
+      <w:r>
+        <w:t>, Yifei Zhu</w:t>
       </w:r>
     </w:p>
     <w:p>
@@ -4473,7 +4271,7 @@
       </w:pPr>
       <w:r>
         <w:pict>
-          <v:shape id="_x0000_i1046" type="#_x0000_t75" style="width:468pt;height:285.5pt" o:allowoverlap="f">
+          <v:shape id="_x0000_i1046" type="#_x0000_t75" style="width:442.9pt;height:324.85pt" o:allowoverlap="f">
             <v:imagedata r:id="rId28" o:title=""/>
           </v:shape>
         </w:pict>
@@ -4588,48 +4386,23 @@
       <w:pPr>
         <w:spacing w:line="240" w:lineRule="auto"/>
       </w:pPr>
-    </w:p>
-    <w:p>
-      <w:pPr>
-        <w:spacing w:line="240" w:lineRule="auto"/>
-      </w:pPr>
-    </w:p>
-    <w:p>
-      <w:pPr>
-        <w:spacing w:line="240" w:lineRule="auto"/>
-      </w:pPr>
-    </w:p>
-    <w:p>
-      <w:pPr>
-        <w:spacing w:line="240" w:lineRule="auto"/>
-      </w:pPr>
+      <w:r>
+        <w:br w:type="page"/>
+      </w:r>
       <w:r>
         <w:lastRenderedPageBreak/>
-        <w:t>24_Director_Student_View_Forms</w:t>
-      </w:r>
-    </w:p>
-    <w:p>
-      <w:pPr>
-        <w:spacing w:line="240" w:lineRule="auto"/>
-      </w:pPr>
-      <w:r>
-        <w:t xml:space="preserve">Sketch: Todd </w:t>
-      </w:r>
-      <w:proofErr w:type="spellStart"/>
-      <w:r>
-        <w:t>Wegter</w:t>
-      </w:r>
-      <w:proofErr w:type="spellEnd"/>
-      <w:r>
-        <w:t xml:space="preserve">, </w:t>
-      </w:r>
-      <w:proofErr w:type="spellStart"/>
-      <w:r>
-        <w:t>Yifei</w:t>
-      </w:r>
-      <w:proofErr w:type="spellEnd"/>
-      <w:r>
-        <w:t xml:space="preserve"> Zhu</w:t>
+        <w:t>23_Director_View_Class_Absence</w:t>
+      </w:r>
+    </w:p>
+    <w:p>
+      <w:pPr>
+        <w:spacing w:line="240" w:lineRule="auto"/>
+      </w:pPr>
+      <w:r>
+        <w:t>Sketch: Todd Wegter</w:t>
+      </w:r>
+      <w:r>
+        <w:t>, Yifei Zhu</w:t>
       </w:r>
     </w:p>
     <w:p>
@@ -4651,7 +4424,7 @@
       </w:pPr>
       <w:r>
         <w:pict>
-          <v:shape id="_x0000_i1047" type="#_x0000_t75" style="width:410.25pt;height:324.85pt" o:allowoverlap="f">
+          <v:shape id="_x0000_i1047" type="#_x0000_t75" style="width:468pt;height:285.5pt" o:allowoverlap="f">
             <v:imagedata r:id="rId29" o:title=""/>
           </v:shape>
         </w:pict>
@@ -4766,9 +4539,27 @@
       <w:pPr>
         <w:spacing w:line="240" w:lineRule="auto"/>
       </w:pPr>
+    </w:p>
+    <w:p>
+      <w:pPr>
+        <w:spacing w:line="240" w:lineRule="auto"/>
+      </w:pPr>
+    </w:p>
+    <w:p>
+      <w:pPr>
+        <w:spacing w:line="240" w:lineRule="auto"/>
+      </w:pPr>
+    </w:p>
+    <w:p>
+      <w:pPr>
+        <w:spacing w:line="240" w:lineRule="auto"/>
+      </w:pPr>
+      <w:r>
+        <w:br w:type="page"/>
+      </w:r>
       <w:r>
         <w:lastRenderedPageBreak/>
-        <w:t>25_Director_Student_Absence_List</w:t>
+        <w:t>24_Director_Student_View_Forms</w:t>
       </w:r>
     </w:p>
     <w:p>
@@ -4778,6 +4569,9 @@
       <w:r>
         <w:t>Sketch: Todd Wegter</w:t>
       </w:r>
+      <w:r>
+        <w:t>, Yifei Zhu</w:t>
+      </w:r>
     </w:p>
     <w:p>
       <w:pPr>
@@ -4798,7 +4592,7 @@
       </w:pPr>
       <w:r>
         <w:pict>
-          <v:shape id="_x0000_i1048" type="#_x0000_t75" style="width:442.9pt;height:324.85pt" o:allowoverlap="f">
+          <v:shape id="_x0000_i1048" type="#_x0000_t75" style="width:410.25pt;height:324.85pt" o:allowoverlap="f">
             <v:imagedata r:id="rId30" o:title=""/>
           </v:shape>
         </w:pict>
@@ -4914,8 +4708,11 @@
         <w:spacing w:line="240" w:lineRule="auto"/>
       </w:pPr>
       <w:r>
+        <w:br w:type="page"/>
+      </w:r>
+      <w:r>
         <w:lastRenderedPageBreak/>
-        <w:t>26_TA_Page</w:t>
+        <w:t>25_Director_Student_Absence_List</w:t>
       </w:r>
     </w:p>
     <w:p>
@@ -4945,7 +4742,7 @@
       </w:pPr>
       <w:r>
         <w:pict>
-          <v:shape id="_x0000_i1049" type="#_x0000_t75" style="width:481.4pt;height:242.8pt" o:allowoverlap="f">
+          <v:shape id="_x0000_i1049" type="#_x0000_t75" style="width:442.9pt;height:324.85pt" o:allowoverlap="f">
             <v:imagedata r:id="rId31" o:title=""/>
           </v:shape>
         </w:pict>
@@ -5060,44 +4857,12 @@
       <w:pPr>
         <w:spacing w:line="240" w:lineRule="auto"/>
       </w:pPr>
-    </w:p>
-    <w:p>
-      <w:pPr>
-        <w:spacing w:line="240" w:lineRule="auto"/>
-      </w:pPr>
-    </w:p>
-    <w:p>
-      <w:pPr>
-        <w:spacing w:line="240" w:lineRule="auto"/>
-      </w:pPr>
-    </w:p>
-    <w:p>
-      <w:pPr>
-        <w:spacing w:line="240" w:lineRule="auto"/>
-      </w:pPr>
-    </w:p>
-    <w:p>
-      <w:pPr>
-        <w:spacing w:line="240" w:lineRule="auto"/>
-      </w:pPr>
-    </w:p>
-    <w:p>
-      <w:pPr>
-        <w:spacing w:line="240" w:lineRule="auto"/>
-      </w:pPr>
-    </w:p>
-    <w:p>
-      <w:pPr>
-        <w:spacing w:line="240" w:lineRule="auto"/>
-      </w:pPr>
-    </w:p>
-    <w:p>
-      <w:pPr>
-        <w:spacing w:line="240" w:lineRule="auto"/>
-      </w:pPr>
+      <w:r>
+        <w:br w:type="page"/>
+      </w:r>
       <w:r>
         <w:lastRenderedPageBreak/>
-        <w:t>27_Help</w:t>
+        <w:t>26_TA_Page</w:t>
       </w:r>
     </w:p>
     <w:p>
@@ -5127,7 +4892,7 @@
       </w:pPr>
       <w:r>
         <w:pict>
-          <v:shape id="_x0000_i1050" type="#_x0000_t75" style="width:400.2pt;height:303.9pt" o:allowoverlap="f">
+          <v:shape id="_x0000_i1050" type="#_x0000_t75" style="width:481.4pt;height:242.8pt" o:allowoverlap="f">
             <v:imagedata r:id="rId32" o:title=""/>
           </v:shape>
         </w:pict>
@@ -5252,9 +5017,37 @@
       <w:pPr>
         <w:spacing w:line="240" w:lineRule="auto"/>
       </w:pPr>
+    </w:p>
+    <w:p>
+      <w:pPr>
+        <w:spacing w:line="240" w:lineRule="auto"/>
+      </w:pPr>
+    </w:p>
+    <w:p>
+      <w:pPr>
+        <w:spacing w:line="240" w:lineRule="auto"/>
+      </w:pPr>
+    </w:p>
+    <w:p>
+      <w:pPr>
+        <w:spacing w:line="240" w:lineRule="auto"/>
+      </w:pPr>
+    </w:p>
+    <w:p>
+      <w:pPr>
+        <w:spacing w:line="240" w:lineRule="auto"/>
+      </w:pPr>
+    </w:p>
+    <w:p>
+      <w:pPr>
+        <w:spacing w:line="240" w:lineRule="auto"/>
+      </w:pPr>
+      <w:r>
+        <w:br w:type="page"/>
+      </w:r>
       <w:r>
         <w:lastRenderedPageBreak/>
-        <w:t>28_Student_View_Attendance_List</w:t>
+        <w:t>27_Help</w:t>
       </w:r>
     </w:p>
     <w:p>
@@ -5284,7 +5077,7 @@
       </w:pPr>
       <w:r>
         <w:pict>
-          <v:shape id="_x0000_i1051" type="#_x0000_t75" style="width:442.9pt;height:324.85pt" o:allowoverlap="f">
+          <v:shape id="_x0000_i1051" type="#_x0000_t75" style="width:400.2pt;height:303.9pt" o:allowoverlap="f">
             <v:imagedata r:id="rId33" o:title=""/>
           </v:shape>
         </w:pict>
@@ -5399,33 +5192,30 @@
       <w:pPr>
         <w:spacing w:line="240" w:lineRule="auto"/>
       </w:pPr>
+    </w:p>
+    <w:p>
+      <w:pPr>
+        <w:spacing w:line="240" w:lineRule="auto"/>
+      </w:pPr>
+    </w:p>
+    <w:p>
+      <w:pPr>
+        <w:spacing w:line="240" w:lineRule="auto"/>
+      </w:pPr>
+      <w:r>
+        <w:br w:type="page"/>
+      </w:r>
       <w:r>
         <w:lastRenderedPageBreak/>
-        <w:t>29_Student_Absence_Form_List</w:t>
-      </w:r>
-    </w:p>
-    <w:p>
-      <w:pPr>
-        <w:spacing w:line="240" w:lineRule="auto"/>
-      </w:pPr>
-      <w:r>
-        <w:t xml:space="preserve">Sketch: Todd </w:t>
-      </w:r>
-      <w:proofErr w:type="spellStart"/>
-      <w:r>
-        <w:t>Wegter</w:t>
-      </w:r>
-      <w:proofErr w:type="spellEnd"/>
-      <w:r>
-        <w:t xml:space="preserve">, </w:t>
-      </w:r>
-      <w:proofErr w:type="spellStart"/>
-      <w:r>
-        <w:t>Yifei</w:t>
-      </w:r>
-      <w:proofErr w:type="spellEnd"/>
-      <w:r>
-        <w:t xml:space="preserve"> Zhu</w:t>
+        <w:t>28_Student_View_Attendance_List</w:t>
+      </w:r>
+    </w:p>
+    <w:p>
+      <w:pPr>
+        <w:spacing w:line="240" w:lineRule="auto"/>
+      </w:pPr>
+      <w:r>
+        <w:t>Sketch: Todd Wegter</w:t>
       </w:r>
     </w:p>
     <w:p>
@@ -5563,32 +5353,22 @@
         <w:spacing w:line="240" w:lineRule="auto"/>
       </w:pPr>
       <w:r>
+        <w:br w:type="page"/>
+      </w:r>
+      <w:r>
         <w:lastRenderedPageBreak/>
-        <w:t>30_Director_View_Class_Forms</w:t>
-      </w:r>
-    </w:p>
-    <w:p>
-      <w:pPr>
-        <w:spacing w:line="240" w:lineRule="auto"/>
-      </w:pPr>
-      <w:r>
-        <w:t xml:space="preserve">Sketch: Todd </w:t>
-      </w:r>
-      <w:proofErr w:type="spellStart"/>
-      <w:r>
-        <w:t>Wegter</w:t>
-      </w:r>
-      <w:proofErr w:type="spellEnd"/>
-      <w:r>
-        <w:t xml:space="preserve">, </w:t>
-      </w:r>
-      <w:proofErr w:type="spellStart"/>
-      <w:r>
-        <w:t>Yifei</w:t>
-      </w:r>
-      <w:proofErr w:type="spellEnd"/>
-      <w:r>
-        <w:t xml:space="preserve"> Zhu</w:t>
+        <w:t>29_Student_Absence_Form_List</w:t>
+      </w:r>
+    </w:p>
+    <w:p>
+      <w:pPr>
+        <w:spacing w:line="240" w:lineRule="auto"/>
+      </w:pPr>
+      <w:r>
+        <w:t>Sketch: Todd Wegter</w:t>
+      </w:r>
+      <w:r>
+        <w:t>, Yifei Zhu</w:t>
       </w:r>
     </w:p>
     <w:p>
@@ -5610,7 +5390,7 @@
       </w:pPr>
       <w:r>
         <w:pict>
-          <v:shape id="_x0000_i1053" type="#_x0000_t75" style="width:410.25pt;height:324.85pt" o:allowoverlap="f">
+          <v:shape id="_x0000_i1053" type="#_x0000_t75" style="width:442.9pt;height:324.85pt" o:allowoverlap="f">
             <v:imagedata r:id="rId35" o:title=""/>
           </v:shape>
         </w:pict>
@@ -5726,32 +5506,22 @@
         <w:spacing w:line="240" w:lineRule="auto"/>
       </w:pPr>
       <w:r>
+        <w:br w:type="page"/>
+      </w:r>
+      <w:r>
         <w:lastRenderedPageBreak/>
-        <w:t>31_Student_View_Absence_Approval_Forms</w:t>
-      </w:r>
-    </w:p>
-    <w:p>
-      <w:pPr>
-        <w:spacing w:line="240" w:lineRule="auto"/>
-      </w:pPr>
-      <w:r>
-        <w:t xml:space="preserve">Sketch: Todd </w:t>
-      </w:r>
-      <w:proofErr w:type="spellStart"/>
-      <w:r>
-        <w:t>Wegter</w:t>
-      </w:r>
-      <w:proofErr w:type="spellEnd"/>
-      <w:r>
-        <w:t xml:space="preserve">, </w:t>
-      </w:r>
-      <w:proofErr w:type="spellStart"/>
-      <w:r>
-        <w:t>Yifei</w:t>
-      </w:r>
-      <w:proofErr w:type="spellEnd"/>
-      <w:r>
-        <w:t xml:space="preserve"> Zhu</w:t>
+        <w:t>30_Director_View_Class_Forms</w:t>
+      </w:r>
+    </w:p>
+    <w:p>
+      <w:pPr>
+        <w:spacing w:line="240" w:lineRule="auto"/>
+      </w:pPr>
+      <w:r>
+        <w:t>Sketch: Todd Wegter</w:t>
+      </w:r>
+      <w:r>
+        <w:t>, Yifei Zhu</w:t>
       </w:r>
     </w:p>
     <w:p>
@@ -5775,6 +5545,159 @@
         <w:pict>
           <v:shape id="_x0000_i1054" type="#_x0000_t75" style="width:410.25pt;height:324.85pt" o:allowoverlap="f">
             <v:imagedata r:id="rId36" o:title=""/>
+          </v:shape>
+        </w:pict>
+      </w:r>
+    </w:p>
+    <w:p>
+      <w:pPr>
+        <w:spacing w:line="240" w:lineRule="auto"/>
+      </w:pPr>
+    </w:p>
+    <w:p>
+      <w:pPr>
+        <w:spacing w:line="240" w:lineRule="auto"/>
+      </w:pPr>
+    </w:p>
+    <w:p>
+      <w:pPr>
+        <w:spacing w:line="240" w:lineRule="auto"/>
+      </w:pPr>
+    </w:p>
+    <w:p>
+      <w:pPr>
+        <w:spacing w:line="240" w:lineRule="auto"/>
+      </w:pPr>
+    </w:p>
+    <w:p>
+      <w:pPr>
+        <w:spacing w:line="240" w:lineRule="auto"/>
+      </w:pPr>
+    </w:p>
+    <w:p>
+      <w:pPr>
+        <w:spacing w:line="240" w:lineRule="auto"/>
+      </w:pPr>
+    </w:p>
+    <w:p>
+      <w:pPr>
+        <w:spacing w:line="240" w:lineRule="auto"/>
+      </w:pPr>
+    </w:p>
+    <w:p>
+      <w:pPr>
+        <w:spacing w:line="240" w:lineRule="auto"/>
+      </w:pPr>
+    </w:p>
+    <w:p>
+      <w:pPr>
+        <w:spacing w:line="240" w:lineRule="auto"/>
+      </w:pPr>
+    </w:p>
+    <w:p>
+      <w:pPr>
+        <w:spacing w:line="240" w:lineRule="auto"/>
+      </w:pPr>
+    </w:p>
+    <w:p>
+      <w:pPr>
+        <w:spacing w:line="240" w:lineRule="auto"/>
+      </w:pPr>
+    </w:p>
+    <w:p>
+      <w:pPr>
+        <w:spacing w:line="240" w:lineRule="auto"/>
+      </w:pPr>
+    </w:p>
+    <w:p>
+      <w:pPr>
+        <w:spacing w:line="240" w:lineRule="auto"/>
+      </w:pPr>
+    </w:p>
+    <w:p>
+      <w:pPr>
+        <w:spacing w:line="240" w:lineRule="auto"/>
+      </w:pPr>
+    </w:p>
+    <w:p>
+      <w:pPr>
+        <w:spacing w:line="240" w:lineRule="auto"/>
+      </w:pPr>
+    </w:p>
+    <w:p>
+      <w:pPr>
+        <w:spacing w:line="240" w:lineRule="auto"/>
+      </w:pPr>
+    </w:p>
+    <w:p>
+      <w:pPr>
+        <w:spacing w:line="240" w:lineRule="auto"/>
+      </w:pPr>
+    </w:p>
+    <w:p>
+      <w:pPr>
+        <w:spacing w:line="240" w:lineRule="auto"/>
+      </w:pPr>
+    </w:p>
+    <w:p>
+      <w:pPr>
+        <w:spacing w:line="240" w:lineRule="auto"/>
+      </w:pPr>
+    </w:p>
+    <w:p>
+      <w:pPr>
+        <w:spacing w:line="240" w:lineRule="auto"/>
+      </w:pPr>
+    </w:p>
+    <w:p>
+      <w:pPr>
+        <w:spacing w:line="240" w:lineRule="auto"/>
+      </w:pPr>
+    </w:p>
+    <w:p>
+      <w:pPr>
+        <w:spacing w:line="240" w:lineRule="auto"/>
+      </w:pPr>
+      <w:r>
+        <w:br w:type="page"/>
+      </w:r>
+      <w:r>
+        <w:lastRenderedPageBreak/>
+        <w:t>31_Student_View_Absence_Approval_Forms</w:t>
+      </w:r>
+    </w:p>
+    <w:p>
+      <w:pPr>
+        <w:spacing w:line="240" w:lineRule="auto"/>
+      </w:pPr>
+      <w:r>
+        <w:t>Sketch: Todd Wegter</w:t>
+      </w:r>
+      <w:r>
+        <w:t>, Yifei Zhu</w:t>
+      </w:r>
+    </w:p>
+    <w:p>
+      <w:pPr>
+        <w:spacing w:line="240" w:lineRule="auto"/>
+      </w:pPr>
+      <w:r>
+        <w:t>Annotations:</w:t>
+      </w:r>
+    </w:p>
+    <w:p>
+      <w:pPr>
+        <w:spacing w:line="240" w:lineRule="auto"/>
+      </w:pPr>
+    </w:p>
+    <w:p>
+      <w:pPr>
+        <w:spacing w:line="240" w:lineRule="auto"/>
+      </w:pPr>
+      <w:r>
+        <w:pict>
+          <v:shape id="_x0000_i1055" type="#_x0000_t75" style="width:410.25pt;height:324.85pt" o:allowoverlap="f">
+            <v:imagedata r:id="rId37" o:title=""/>
           </v:shape>
         </w:pict>
       </w:r>
@@ -5802,9 +5725,9 @@
       <w:lvlJc w:val="left"/>
       <w:pPr>
         <w:tabs>
-          <w:tab w:val="num" w:pos="1440"/>
+          <w:tab w:val="num" w:pos="360"/>
         </w:tabs>
-        <w:ind w:left="1440" w:hanging="360"/>
+        <w:ind w:left="360" w:hanging="360"/>
       </w:pPr>
       <w:rPr>
         <w:rFonts w:ascii="Wingdings 2" w:hAnsi="Wingdings 2" w:cs="Wingdings 2" w:hint="default"/>
@@ -5817,9 +5740,9 @@
       <w:lvlJc w:val="left"/>
       <w:pPr>
         <w:tabs>
-          <w:tab w:val="num" w:pos="1800"/>
+          <w:tab w:val="num" w:pos="720"/>
         </w:tabs>
-        <w:ind w:left="1800" w:hanging="360"/>
+        <w:ind w:left="720" w:hanging="360"/>
       </w:pPr>
       <w:rPr>
         <w:rFonts w:ascii="OpenSymbol" w:eastAsia="Times New Roman" w:hAnsi="OpenSymbol" w:cs="OpenSymbol" w:hint="eastAsia"/>
@@ -5832,9 +5755,9 @@
       <w:lvlJc w:val="left"/>
       <w:pPr>
         <w:tabs>
-          <w:tab w:val="num" w:pos="2160"/>
+          <w:tab w:val="num" w:pos="1080"/>
         </w:tabs>
-        <w:ind w:left="2160" w:hanging="360"/>
+        <w:ind w:left="1080" w:hanging="360"/>
       </w:pPr>
       <w:rPr>
         <w:rFonts w:ascii="OpenSymbol" w:eastAsia="Times New Roman" w:hAnsi="OpenSymbol" w:cs="OpenSymbol" w:hint="eastAsia"/>
@@ -5847,9 +5770,9 @@
       <w:lvlJc w:val="left"/>
       <w:pPr>
         <w:tabs>
-          <w:tab w:val="num" w:pos="2520"/>
+          <w:tab w:val="num" w:pos="1440"/>
         </w:tabs>
-        <w:ind w:left="2520" w:hanging="360"/>
+        <w:ind w:left="1440" w:hanging="360"/>
       </w:pPr>
       <w:rPr>
         <w:rFonts w:ascii="Wingdings 2" w:hAnsi="Wingdings 2" w:cs="Wingdings 2" w:hint="default"/>
@@ -5862,9 +5785,9 @@
       <w:lvlJc w:val="left"/>
       <w:pPr>
         <w:tabs>
-          <w:tab w:val="num" w:pos="2880"/>
+          <w:tab w:val="num" w:pos="1800"/>
         </w:tabs>
-        <w:ind w:left="2880" w:hanging="360"/>
+        <w:ind w:left="1800" w:hanging="360"/>
       </w:pPr>
       <w:rPr>
         <w:rFonts w:ascii="OpenSymbol" w:eastAsia="Times New Roman" w:hAnsi="OpenSymbol" w:cs="OpenSymbol" w:hint="eastAsia"/>
@@ -5877,9 +5800,9 @@
       <w:lvlJc w:val="left"/>
       <w:pPr>
         <w:tabs>
-          <w:tab w:val="num" w:pos="3240"/>
+          <w:tab w:val="num" w:pos="2160"/>
         </w:tabs>
-        <w:ind w:left="3240" w:hanging="360"/>
+        <w:ind w:left="2160" w:hanging="360"/>
       </w:pPr>
       <w:rPr>
         <w:rFonts w:ascii="OpenSymbol" w:eastAsia="Times New Roman" w:hAnsi="OpenSymbol" w:cs="OpenSymbol" w:hint="eastAsia"/>
@@ -5892,9 +5815,9 @@
       <w:lvlJc w:val="left"/>
       <w:pPr>
         <w:tabs>
-          <w:tab w:val="num" w:pos="3600"/>
+          <w:tab w:val="num" w:pos="2520"/>
         </w:tabs>
-        <w:ind w:left="3600" w:hanging="360"/>
+        <w:ind w:left="2520" w:hanging="360"/>
       </w:pPr>
       <w:rPr>
         <w:rFonts w:ascii="Wingdings 2" w:hAnsi="Wingdings 2" w:cs="Wingdings 2" w:hint="default"/>
@@ -5907,9 +5830,9 @@
       <w:lvlJc w:val="left"/>
       <w:pPr>
         <w:tabs>
-          <w:tab w:val="num" w:pos="3960"/>
+          <w:tab w:val="num" w:pos="2880"/>
         </w:tabs>
-        <w:ind w:left="3960" w:hanging="360"/>
+        <w:ind w:left="2880" w:hanging="360"/>
       </w:pPr>
       <w:rPr>
         <w:rFonts w:ascii="OpenSymbol" w:eastAsia="Times New Roman" w:hAnsi="OpenSymbol" w:cs="OpenSymbol" w:hint="eastAsia"/>
@@ -5922,17 +5845,133 @@
       <w:lvlJc w:val="left"/>
       <w:pPr>
         <w:tabs>
-          <w:tab w:val="num" w:pos="4320"/>
+          <w:tab w:val="num" w:pos="3240"/>
         </w:tabs>
-        <w:ind w:left="4320" w:hanging="360"/>
+        <w:ind w:left="3240" w:hanging="360"/>
       </w:pPr>
       <w:rPr>
         <w:rFonts w:ascii="OpenSymbol" w:eastAsia="Times New Roman" w:hAnsi="OpenSymbol" w:cs="OpenSymbol" w:hint="eastAsia"/>
       </w:rPr>
     </w:lvl>
   </w:abstractNum>
+  <w:abstractNum w:abstractNumId="1">
+    <w:nsid w:val="685B398B"/>
+    <w:multiLevelType w:val="hybridMultilevel"/>
+    <w:tmpl w:val="7D80076A"/>
+    <w:lvl w:ilvl="0" w:tplc="04090001">
+      <w:start w:val="1"/>
+      <w:numFmt w:val="bullet"/>
+      <w:lvlText w:val=""/>
+      <w:lvlJc w:val="left"/>
+      <w:pPr>
+        <w:ind w:left="720" w:hanging="360"/>
+      </w:pPr>
+      <w:rPr>
+        <w:rFonts w:ascii="Symbol" w:hAnsi="Symbol" w:hint="default"/>
+      </w:rPr>
+    </w:lvl>
+    <w:lvl w:ilvl="1" w:tplc="04090003">
+      <w:start w:val="1"/>
+      <w:numFmt w:val="bullet"/>
+      <w:lvlText w:val="o"/>
+      <w:lvlJc w:val="left"/>
+      <w:pPr>
+        <w:ind w:left="1440" w:hanging="360"/>
+      </w:pPr>
+      <w:rPr>
+        <w:rFonts w:ascii="Courier New" w:hAnsi="Courier New" w:cs="Courier New" w:hint="default"/>
+      </w:rPr>
+    </w:lvl>
+    <w:lvl w:ilvl="2" w:tplc="04090005" w:tentative="1">
+      <w:start w:val="1"/>
+      <w:numFmt w:val="bullet"/>
+      <w:lvlText w:val=""/>
+      <w:lvlJc w:val="left"/>
+      <w:pPr>
+        <w:ind w:left="2160" w:hanging="360"/>
+      </w:pPr>
+      <w:rPr>
+        <w:rFonts w:ascii="Wingdings" w:hAnsi="Wingdings" w:hint="default"/>
+      </w:rPr>
+    </w:lvl>
+    <w:lvl w:ilvl="3" w:tplc="04090001" w:tentative="1">
+      <w:start w:val="1"/>
+      <w:numFmt w:val="bullet"/>
+      <w:lvlText w:val=""/>
+      <w:lvlJc w:val="left"/>
+      <w:pPr>
+        <w:ind w:left="2880" w:hanging="360"/>
+      </w:pPr>
+      <w:rPr>
+        <w:rFonts w:ascii="Symbol" w:hAnsi="Symbol" w:hint="default"/>
+      </w:rPr>
+    </w:lvl>
+    <w:lvl w:ilvl="4" w:tplc="04090003" w:tentative="1">
+      <w:start w:val="1"/>
+      <w:numFmt w:val="bullet"/>
+      <w:lvlText w:val="o"/>
+      <w:lvlJc w:val="left"/>
+      <w:pPr>
+        <w:ind w:left="3600" w:hanging="360"/>
+      </w:pPr>
+      <w:rPr>
+        <w:rFonts w:ascii="Courier New" w:hAnsi="Courier New" w:cs="Courier New" w:hint="default"/>
+      </w:rPr>
+    </w:lvl>
+    <w:lvl w:ilvl="5" w:tplc="04090005" w:tentative="1">
+      <w:start w:val="1"/>
+      <w:numFmt w:val="bullet"/>
+      <w:lvlText w:val=""/>
+      <w:lvlJc w:val="left"/>
+      <w:pPr>
+        <w:ind w:left="4320" w:hanging="360"/>
+      </w:pPr>
+      <w:rPr>
+        <w:rFonts w:ascii="Wingdings" w:hAnsi="Wingdings" w:hint="default"/>
+      </w:rPr>
+    </w:lvl>
+    <w:lvl w:ilvl="6" w:tplc="04090001" w:tentative="1">
+      <w:start w:val="1"/>
+      <w:numFmt w:val="bullet"/>
+      <w:lvlText w:val=""/>
+      <w:lvlJc w:val="left"/>
+      <w:pPr>
+        <w:ind w:left="5040" w:hanging="360"/>
+      </w:pPr>
+      <w:rPr>
+        <w:rFonts w:ascii="Symbol" w:hAnsi="Symbol" w:hint="default"/>
+      </w:rPr>
+    </w:lvl>
+    <w:lvl w:ilvl="7" w:tplc="04090003" w:tentative="1">
+      <w:start w:val="1"/>
+      <w:numFmt w:val="bullet"/>
+      <w:lvlText w:val="o"/>
+      <w:lvlJc w:val="left"/>
+      <w:pPr>
+        <w:ind w:left="5760" w:hanging="360"/>
+      </w:pPr>
+      <w:rPr>
+        <w:rFonts w:ascii="Courier New" w:hAnsi="Courier New" w:cs="Courier New" w:hint="default"/>
+      </w:rPr>
+    </w:lvl>
+    <w:lvl w:ilvl="8" w:tplc="04090005" w:tentative="1">
+      <w:start w:val="1"/>
+      <w:numFmt w:val="bullet"/>
+      <w:lvlText w:val=""/>
+      <w:lvlJc w:val="left"/>
+      <w:pPr>
+        <w:ind w:left="6480" w:hanging="360"/>
+      </w:pPr>
+      <w:rPr>
+        <w:rFonts w:ascii="Wingdings" w:hAnsi="Wingdings" w:hint="default"/>
+      </w:rPr>
+    </w:lvl>
+  </w:abstractNum>
   <w:num w:numId="1">
     <w:abstractNumId w:val="0"/>
+  </w:num>
+  <w:num w:numId="2">
+    <w:abstractNumId w:val="1"/>
   </w:num>
 </w:numbering>
 </file>
@@ -6716,4 +6755,16 @@
   <a:objectDefaults/>
   <a:extraClrSchemeLst/>
 </a:theme>
+</file>
+
+<file path=customXml/item1.xml><?xml version="1.0" encoding="utf-8"?>
+<b:Sources xmlns:b="http://schemas.openxmlformats.org/officeDocument/2006/bibliography" xmlns="http://schemas.openxmlformats.org/officeDocument/2006/bibliography" SelectedStyle="\APA.XSL" StyleName="APA"/>
+</file>
+
+<file path=customXml/itemProps1.xml><?xml version="1.0" encoding="utf-8"?>
+<ds:datastoreItem xmlns:ds="http://schemas.openxmlformats.org/officeDocument/2006/customXml" ds:itemID="{5E0CEC08-6F0C-4D60-AF9C-C362F95F75DE}">
+  <ds:schemaRefs>
+    <ds:schemaRef ds:uri="http://schemas.openxmlformats.org/officeDocument/2006/bibliography"/>
+  </ds:schemaRefs>
+</ds:datastoreItem>
 </file>
</xml_diff>

<commit_message>
Hopefully this doesn't mess everything up...
</commit_message>
<xml_diff>
--- a/UI files/B4 UI Assignment.docx
+++ b/UI files/B4 UI Assignment.docx
@@ -601,7 +601,7 @@
             <v:stroke joinstyle="miter"/>
             <v:path gradientshapeok="t" o:connecttype="rect"/>
           </v:shapetype>
-          <v:shape id="_x0000_s1071" type="#_x0000_t202" style="position:absolute;margin-left:391.85pt;margin-top:4.95pt;width:26.9pt;height:33.65pt;z-index:251621888;visibility:visible;mso-height-percent:200;mso-height-percent:200;mso-width-relative:margin;mso-height-relative:margin" o:gfxdata="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" strokecolor="white" strokeweight="0">
+          <v:shape id="_x0000_s1071" type="#_x0000_t202" style="position:absolute;margin-left:391.85pt;margin-top:4.95pt;width:26.9pt;height:33.65pt;z-index:8;visibility:visible;mso-height-percent:200;mso-height-percent:200;mso-width-relative:margin;mso-height-relative:margin" o:gfxdata="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" strokecolor="white" strokeweight="0">
             <v:textbox style="mso-fit-shape-to-text:t">
               <w:txbxContent>
                 <w:p>
@@ -674,7 +674,7 @@
             <v:path o:extrusionok="f" gradientshapeok="t" o:connecttype="rect"/>
             <o:lock v:ext="edit" aspectratio="t"/>
           </v:shapetype>
-          <v:shape id="_x0000_s1104" type="#_x0000_t75" style="position:absolute;margin-left:-2.55pt;margin-top:35.1pt;width:468pt;height:247.8pt;z-index:-251615744" wrapcoords="-35 0 -35 21535 21600 21535 21600 0 -35 0">
+          <v:shape id="_x0000_s1104" type="#_x0000_t75" style="position:absolute;margin-left:-2.55pt;margin-top:35.1pt;width:468pt;height:247.8pt;z-index:-48" wrapcoords="-35 0 -35 21535 21600 21535 21600 0 -35 0">
             <v:imagedata r:id="rId9" o:title="1_Main_CheckIn"/>
             <w10:wrap type="tight"/>
           </v:shape>
@@ -701,7 +701,7 @@
           <w:noProof/>
         </w:rPr>
         <w:pict>
-          <v:shape id="_x0000_s1069" type="#_x0000_t202" style="position:absolute;margin-left:82.05pt;margin-top:103.55pt;width:26.9pt;height:33.65pt;z-index:251619840;visibility:visible;mso-height-percent:200;mso-height-percent:200;mso-width-relative:margin;mso-height-relative:margin" o:gfxdata="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" filled="f" stroked="f" strokecolor="white" strokeweight="0">
+          <v:shape id="_x0000_s1069" type="#_x0000_t202" style="position:absolute;margin-left:82.05pt;margin-top:103.55pt;width:26.9pt;height:33.65pt;z-index:6;visibility:visible;mso-height-percent:200;mso-height-percent:200;mso-width-relative:margin;mso-height-relative:margin" o:gfxdata="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" filled="f" stroked="f" strokecolor="white" strokeweight="0">
             <v:textbox style="mso-fit-shape-to-text:t">
               <w:txbxContent>
                 <w:p>
@@ -731,7 +731,7 @@
           <w:noProof/>
         </w:rPr>
         <w:pict>
-          <v:shape id="Text Box 2" o:spid="_x0000_s1067" type="#_x0000_t202" style="position:absolute;margin-left:333.95pt;margin-top:129.8pt;width:26.9pt;height:33.65pt;z-index:251617792;visibility:visible;mso-height-percent:200;mso-height-percent:200;mso-width-relative:margin;mso-height-relative:margin" o:gfxdata="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" strokecolor="white" strokeweight="0">
+          <v:shape id="Text Box 2" o:spid="_x0000_s1067" type="#_x0000_t202" style="position:absolute;margin-left:333.95pt;margin-top:129.8pt;width:26.9pt;height:33.65pt;z-index:4;visibility:visible;mso-height-percent:200;mso-height-percent:200;mso-width-relative:margin;mso-height-relative:margin" o:gfxdata="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" strokecolor="white" strokeweight="0">
             <v:textbox style="mso-fit-shape-to-text:t">
               <w:txbxContent>
                 <w:p>
@@ -761,7 +761,7 @@
           <w:noProof/>
         </w:rPr>
         <w:pict>
-          <v:shape id="_x0000_s1068" type="#_x0000_t202" style="position:absolute;margin-left:-35.6pt;margin-top:118.6pt;width:26.9pt;height:33.65pt;z-index:251618816;visibility:visible;mso-height-percent:200;mso-height-percent:200;mso-width-relative:margin;mso-height-relative:margin" o:gfxdata="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" strokecolor="white" strokeweight="0">
+          <v:shape id="_x0000_s1068" type="#_x0000_t202" style="position:absolute;margin-left:-35.6pt;margin-top:118.6pt;width:26.9pt;height:33.65pt;z-index:5;visibility:visible;mso-height-percent:200;mso-height-percent:200;mso-width-relative:margin;mso-height-relative:margin" o:gfxdata="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" strokecolor="white" strokeweight="0">
             <v:textbox style="mso-fit-shape-to-text:t">
               <w:txbxContent>
                 <w:p>
@@ -796,7 +796,7 @@
           <w:noProof/>
         </w:rPr>
         <w:pict>
-          <v:shape id="_x0000_s1070" type="#_x0000_t202" style="position:absolute;margin-left:155.15pt;margin-top:-46.8pt;width:26.9pt;height:33.65pt;z-index:251620864;visibility:visible;mso-height-percent:200;mso-height-percent:200;mso-width-relative:margin;mso-height-relative:margin" o:gfxdata="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" filled="f" stroked="f" strokecolor="white" strokeweight="0">
+          <v:shape id="_x0000_s1070" type="#_x0000_t202" style="position:absolute;margin-left:155.15pt;margin-top:-46.8pt;width:26.9pt;height:33.65pt;z-index:7;visibility:visible;mso-height-percent:200;mso-height-percent:200;mso-width-relative:margin;mso-height-relative:margin" o:gfxdata="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" filled="f" stroked="f" strokecolor="white" strokeweight="0">
             <v:textbox style="mso-fit-shape-to-text:t">
               <w:txbxContent>
                 <w:p>
@@ -826,7 +826,7 @@
           <w:noProof/>
         </w:rPr>
         <w:pict>
-          <v:shape id="_x0000_s1105" type="#_x0000_t202" style="position:absolute;margin-left:108.95pt;margin-top:-114.15pt;width:26.9pt;height:33.65pt;z-index:251622912;visibility:visible;mso-height-percent:200;mso-height-percent:200;mso-width-relative:margin;mso-height-relative:margin" o:gfxdata="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" filled="f" stroked="f" strokecolor="white" strokeweight="0">
+          <v:shape id="_x0000_s1105" type="#_x0000_t202" style="position:absolute;margin-left:108.95pt;margin-top:-114.15pt;width:26.9pt;height:33.65pt;z-index:9;visibility:visible;mso-height-percent:200;mso-height-percent:200;mso-width-relative:margin;mso-height-relative:margin" o:gfxdata="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" filled="f" stroked="f" strokecolor="white" strokeweight="0">
             <v:textbox style="mso-fit-shape-to-text:t">
               <w:txbxContent>
                 <w:p>
@@ -1800,7 +1800,7 @@
           <w:noProof/>
         </w:rPr>
         <w:pict>
-          <v:shape id="_x0000_s1033" type="#_x0000_t202" style="position:absolute;margin-left:381.35pt;margin-top:69.9pt;width:86pt;height:33.65pt;z-index:251615744;mso-height-percent:200;mso-height-percent:200;mso-width-relative:margin;mso-height-relative:margin" filled="f" stroked="f">
+          <v:shape id="_x0000_s1033" type="#_x0000_t202" style="position:absolute;margin-left:381.35pt;margin-top:69.9pt;width:86pt;height:33.65pt;z-index:2;mso-height-percent:200;mso-height-percent:200;mso-width-relative:margin;mso-height-relative:margin" filled="f" stroked="f">
             <v:textbox style="mso-fit-shape-to-text:t">
               <w:txbxContent>
                 <w:p>
@@ -1828,7 +1828,7 @@
           <w:lang w:eastAsia="zh-TW"/>
         </w:rPr>
         <w:pict>
-          <v:shape id="_x0000_s1032" type="#_x0000_t202" style="position:absolute;margin-left:101.2pt;margin-top:167.85pt;width:29.9pt;height:33.65pt;z-index:251614720;mso-height-percent:200;mso-height-percent:200;mso-width-relative:margin;mso-height-relative:margin" filled="f" stroked="f">
+          <v:shape id="_x0000_s1032" type="#_x0000_t202" style="position:absolute;margin-left:101.2pt;margin-top:167.85pt;width:29.9pt;height:33.65pt;z-index:1;mso-height-percent:200;mso-height-percent:200;mso-width-relative:margin;mso-height-relative:margin" filled="f" stroked="f">
             <v:textbox style="mso-fit-shape-to-text:t">
               <w:txbxContent>
                 <w:p>
@@ -1855,7 +1855,7 @@
           <w:noProof/>
         </w:rPr>
         <w:pict>
-          <v:shape id="_x0000_s1034" type="#_x0000_t202" style="position:absolute;margin-left:246.05pt;margin-top:257.45pt;width:97.9pt;height:25pt;z-index:251616768;mso-width-relative:margin;mso-height-relative:margin" filled="f" stroked="f">
+          <v:shape id="_x0000_s1034" type="#_x0000_t202" style="position:absolute;margin-left:246.05pt;margin-top:257.45pt;width:97.9pt;height:25pt;z-index:3;mso-width-relative:margin;mso-height-relative:margin" filled="f" stroked="f">
             <v:textbox>
               <w:txbxContent>
                 <w:p>
@@ -2061,7 +2061,7 @@
           <w:noProof/>
         </w:rPr>
         <w:pict>
-          <v:shape id="Text Box 331" o:spid="_x0000_s1370" type="#_x0000_t202" style="position:absolute;margin-left:276.95pt;margin-top:45.6pt;width:29.9pt;height:33.65pt;z-index:251710976;visibility:visible;mso-wrap-style:square;mso-width-percent:0;mso-height-percent:200;mso-wrap-distance-left:9pt;mso-wrap-distance-top:0;mso-wrap-distance-right:9pt;mso-wrap-distance-bottom:0;mso-position-horizontal:absolute;mso-position-horizontal-relative:text;mso-position-vertical:absolute;mso-position-vertical-relative:text;mso-width-percent:0;mso-height-percent:200;mso-width-relative:margin;mso-height-relative:margin;v-text-anchor:top" o:gfxdata="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" filled="f" stroked="f">
+          <v:shape id="Text Box 331" o:spid="_x0000_s1370" type="#_x0000_t202" style="position:absolute;margin-left:276.95pt;margin-top:45.6pt;width:29.9pt;height:33.65pt;z-index:94;visibility:visible;mso-wrap-style:square;mso-width-percent:0;mso-height-percent:200;mso-wrap-distance-left:9pt;mso-wrap-distance-top:0;mso-wrap-distance-right:9pt;mso-wrap-distance-bottom:0;mso-position-horizontal:absolute;mso-position-horizontal-relative:text;mso-position-vertical:absolute;mso-position-vertical-relative:text;mso-width-percent:0;mso-height-percent:200;mso-width-relative:margin;mso-height-relative:margin;v-text-anchor:top" o:gfxdata="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" filled="f" stroked="f">
             <v:textbox style="mso-fit-shape-to-text:t">
               <w:txbxContent>
                 <w:p>
@@ -2088,7 +2088,7 @@
           <w:noProof/>
         </w:rPr>
         <w:pict>
-          <v:shape id="Text Box 319" o:spid="_x0000_s1369" type="#_x0000_t202" style="position:absolute;margin-left:494.8pt;margin-top:151pt;width:29.9pt;height:33.65pt;z-index:251709952;visibility:visible;mso-wrap-style:square;mso-width-percent:0;mso-height-percent:200;mso-wrap-distance-left:9pt;mso-wrap-distance-top:0;mso-wrap-distance-right:9pt;mso-wrap-distance-bottom:0;mso-position-horizontal:absolute;mso-position-horizontal-relative:text;mso-position-vertical:absolute;mso-position-vertical-relative:text;mso-width-percent:0;mso-height-percent:200;mso-width-relative:margin;mso-height-relative:margin;v-text-anchor:top" o:gfxdata="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" filled="f" stroked="f">
+          <v:shape id="Text Box 319" o:spid="_x0000_s1369" type="#_x0000_t202" style="position:absolute;margin-left:494.8pt;margin-top:151pt;width:29.9pt;height:33.65pt;z-index:93;visibility:visible;mso-wrap-style:square;mso-width-percent:0;mso-height-percent:200;mso-wrap-distance-left:9pt;mso-wrap-distance-top:0;mso-wrap-distance-right:9pt;mso-wrap-distance-bottom:0;mso-position-horizontal:absolute;mso-position-horizontal-relative:text;mso-position-vertical:absolute;mso-position-vertical-relative:text;mso-width-percent:0;mso-height-percent:200;mso-width-relative:margin;mso-height-relative:margin;v-text-anchor:top" o:gfxdata="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" filled="f" stroked="f">
             <v:textbox style="mso-fit-shape-to-text:t">
               <w:txbxContent>
                 <w:p>
@@ -2115,7 +2115,7 @@
           <w:noProof/>
         </w:rPr>
         <w:pict>
-          <v:shape id="Text Box 318" o:spid="_x0000_s1368" type="#_x0000_t202" style="position:absolute;margin-left:494.8pt;margin-top:93.05pt;width:29.9pt;height:33.65pt;z-index:251708928;visibility:visible;mso-wrap-style:square;mso-width-percent:0;mso-height-percent:200;mso-wrap-distance-left:9pt;mso-wrap-distance-top:0;mso-wrap-distance-right:9pt;mso-wrap-distance-bottom:0;mso-position-horizontal:absolute;mso-position-horizontal-relative:text;mso-position-vertical:absolute;mso-position-vertical-relative:text;mso-width-percent:0;mso-height-percent:200;mso-width-relative:margin;mso-height-relative:margin;v-text-anchor:top" o:gfxdata="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" filled="f" stroked="f">
+          <v:shape id="Text Box 318" o:spid="_x0000_s1368" type="#_x0000_t202" style="position:absolute;margin-left:494.8pt;margin-top:93.05pt;width:29.9pt;height:33.65pt;z-index:92;visibility:visible;mso-wrap-style:square;mso-width-percent:0;mso-height-percent:200;mso-wrap-distance-left:9pt;mso-wrap-distance-top:0;mso-wrap-distance-right:9pt;mso-wrap-distance-bottom:0;mso-position-horizontal:absolute;mso-position-horizontal-relative:text;mso-position-vertical:absolute;mso-position-vertical-relative:text;mso-width-percent:0;mso-height-percent:200;mso-width-relative:margin;mso-height-relative:margin;v-text-anchor:top" o:gfxdata="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" filled="f" stroked="f">
             <v:textbox style="mso-fit-shape-to-text:t">
               <w:txbxContent>
                 <w:p>
@@ -2142,7 +2142,7 @@
           <w:noProof/>
         </w:rPr>
         <w:pict>
-          <v:shape id="Text Box 317" o:spid="_x0000_s1367" type="#_x0000_t202" style="position:absolute;margin-left:494.8pt;margin-top:11.75pt;width:29.9pt;height:33.65pt;z-index:251707904;visibility:visible;mso-wrap-style:square;mso-width-percent:0;mso-height-percent:200;mso-wrap-distance-left:9pt;mso-wrap-distance-top:0;mso-wrap-distance-right:9pt;mso-wrap-distance-bottom:0;mso-position-horizontal:absolute;mso-position-horizontal-relative:text;mso-position-vertical:absolute;mso-position-vertical-relative:text;mso-width-percent:0;mso-height-percent:200;mso-width-relative:margin;mso-height-relative:margin;v-text-anchor:top" o:gfxdata="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" filled="f" stroked="f">
+          <v:shape id="Text Box 317" o:spid="_x0000_s1367" type="#_x0000_t202" style="position:absolute;margin-left:494.8pt;margin-top:11.75pt;width:29.9pt;height:33.65pt;z-index:91;visibility:visible;mso-wrap-style:square;mso-width-percent:0;mso-height-percent:200;mso-wrap-distance-left:9pt;mso-wrap-distance-top:0;mso-wrap-distance-right:9pt;mso-wrap-distance-bottom:0;mso-position-horizontal:absolute;mso-position-horizontal-relative:text;mso-position-vertical:absolute;mso-position-vertical-relative:text;mso-width-percent:0;mso-height-percent:200;mso-width-relative:margin;mso-height-relative:margin;v-text-anchor:top" o:gfxdata="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" filled="f" stroked="f">
             <v:textbox style="mso-fit-shape-to-text:t">
               <w:txbxContent>
                 <w:p>
@@ -2169,7 +2169,7 @@
           <w:noProof/>
         </w:rPr>
         <w:pict>
-          <v:shape id="Text Box 308" o:spid="_x0000_s1366" type="#_x0000_t202" style="position:absolute;margin-left:57.1pt;margin-top:189.75pt;width:29.9pt;height:33.65pt;z-index:251706880;visibility:visible;mso-wrap-style:square;mso-width-percent:0;mso-height-percent:200;mso-wrap-distance-left:9pt;mso-wrap-distance-top:0;mso-wrap-distance-right:9pt;mso-wrap-distance-bottom:0;mso-position-horizontal:absolute;mso-position-horizontal-relative:text;mso-position-vertical:absolute;mso-position-vertical-relative:text;mso-width-percent:0;mso-height-percent:200;mso-width-relative:margin;mso-height-relative:margin;v-text-anchor:top" o:gfxdata="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" filled="f" stroked="f">
+          <v:shape id="Text Box 308" o:spid="_x0000_s1366" type="#_x0000_t202" style="position:absolute;margin-left:57.1pt;margin-top:189.75pt;width:29.9pt;height:33.65pt;z-index:90;visibility:visible;mso-wrap-style:square;mso-width-percent:0;mso-height-percent:200;mso-wrap-distance-left:9pt;mso-wrap-distance-top:0;mso-wrap-distance-right:9pt;mso-wrap-distance-bottom:0;mso-position-horizontal:absolute;mso-position-horizontal-relative:text;mso-position-vertical:absolute;mso-position-vertical-relative:text;mso-width-percent:0;mso-height-percent:200;mso-width-relative:margin;mso-height-relative:margin;v-text-anchor:top" o:gfxdata="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" filled="f" stroked="f">
             <v:textbox style="mso-fit-shape-to-text:t">
               <w:txbxContent>
                 <w:p>
@@ -2196,7 +2196,7 @@
           <w:noProof/>
         </w:rPr>
         <w:pict>
-          <v:shape id="Text Box 307" o:spid="_x0000_s1365" type="#_x0000_t202" style="position:absolute;margin-left:198.3pt;margin-top:179.85pt;width:29.9pt;height:33.65pt;z-index:251705856;visibility:visible;mso-wrap-style:square;mso-width-percent:0;mso-height-percent:200;mso-wrap-distance-left:9pt;mso-wrap-distance-top:0;mso-wrap-distance-right:9pt;mso-wrap-distance-bottom:0;mso-position-horizontal:absolute;mso-position-horizontal-relative:text;mso-position-vertical:absolute;mso-position-vertical-relative:text;mso-width-percent:0;mso-height-percent:200;mso-width-relative:margin;mso-height-relative:margin;v-text-anchor:top" o:gfxdata="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" filled="f" stroked="f">
+          <v:shape id="Text Box 307" o:spid="_x0000_s1365" type="#_x0000_t202" style="position:absolute;margin-left:198.3pt;margin-top:179.85pt;width:29.9pt;height:33.65pt;z-index:89;visibility:visible;mso-wrap-style:square;mso-width-percent:0;mso-height-percent:200;mso-wrap-distance-left:9pt;mso-wrap-distance-top:0;mso-wrap-distance-right:9pt;mso-wrap-distance-bottom:0;mso-position-horizontal:absolute;mso-position-horizontal-relative:text;mso-position-vertical:absolute;mso-position-vertical-relative:text;mso-width-percent:0;mso-height-percent:200;mso-width-relative:margin;mso-height-relative:margin;v-text-anchor:top" o:gfxdata="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" filled="f" stroked="f">
             <v:textbox style="mso-fit-shape-to-text:t">
               <w:txbxContent>
                 <w:p>
@@ -2223,7 +2223,7 @@
           <w:noProof/>
         </w:rPr>
         <w:pict>
-          <v:shape id="Text Box 306" o:spid="_x0000_s1364" type="#_x0000_t202" style="position:absolute;margin-left:123.5pt;margin-top:179.85pt;width:29.9pt;height:33.65pt;z-index:251704832;visibility:visible;mso-wrap-style:square;mso-width-percent:0;mso-height-percent:200;mso-wrap-distance-left:9pt;mso-wrap-distance-top:0;mso-wrap-distance-right:9pt;mso-wrap-distance-bottom:0;mso-position-horizontal:absolute;mso-position-horizontal-relative:text;mso-position-vertical:absolute;mso-position-vertical-relative:text;mso-width-percent:0;mso-height-percent:200;mso-width-relative:margin;mso-height-relative:margin;v-text-anchor:top" o:gfxdata="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" filled="f" stroked="f">
+          <v:shape id="Text Box 306" o:spid="_x0000_s1364" type="#_x0000_t202" style="position:absolute;margin-left:123.5pt;margin-top:179.85pt;width:29.9pt;height:33.65pt;z-index:88;visibility:visible;mso-wrap-style:square;mso-width-percent:0;mso-height-percent:200;mso-wrap-distance-left:9pt;mso-wrap-distance-top:0;mso-wrap-distance-right:9pt;mso-wrap-distance-bottom:0;mso-position-horizontal:absolute;mso-position-horizontal-relative:text;mso-position-vertical:absolute;mso-position-vertical-relative:text;mso-width-percent:0;mso-height-percent:200;mso-width-relative:margin;mso-height-relative:margin;v-text-anchor:top" o:gfxdata="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" filled="f" stroked="f">
             <v:textbox style="mso-fit-shape-to-text:t">
               <w:txbxContent>
                 <w:p>
@@ -2250,7 +2250,7 @@
           <w:noProof/>
         </w:rPr>
         <w:pict>
-          <v:shape id="Text Box 305" o:spid="_x0000_s1363" type="#_x0000_t202" style="position:absolute;margin-left:46.8pt;margin-top:126.5pt;width:29.9pt;height:33.65pt;z-index:251703808;visibility:visible;mso-wrap-style:square;mso-width-percent:0;mso-height-percent:200;mso-wrap-distance-left:9pt;mso-wrap-distance-top:0;mso-wrap-distance-right:9pt;mso-wrap-distance-bottom:0;mso-position-horizontal:absolute;mso-position-horizontal-relative:text;mso-position-vertical:absolute;mso-position-vertical-relative:text;mso-width-percent:0;mso-height-percent:200;mso-width-relative:margin;mso-height-relative:margin;v-text-anchor:top" o:gfxdata="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" filled="f" stroked="f">
+          <v:shape id="Text Box 305" o:spid="_x0000_s1363" type="#_x0000_t202" style="position:absolute;margin-left:46.8pt;margin-top:126.5pt;width:29.9pt;height:33.65pt;z-index:87;visibility:visible;mso-wrap-style:square;mso-width-percent:0;mso-height-percent:200;mso-wrap-distance-left:9pt;mso-wrap-distance-top:0;mso-wrap-distance-right:9pt;mso-wrap-distance-bottom:0;mso-position-horizontal:absolute;mso-position-horizontal-relative:text;mso-position-vertical:absolute;mso-position-vertical-relative:text;mso-width-percent:0;mso-height-percent:200;mso-width-relative:margin;mso-height-relative:margin;v-text-anchor:top" o:gfxdata="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" filled="f" stroked="f">
             <v:textbox style="mso-fit-shape-to-text:t">
               <w:txbxContent>
                 <w:p>
@@ -2277,7 +2277,7 @@
           <w:noProof/>
         </w:rPr>
         <w:pict>
-          <v:shape id="Text Box 304" o:spid="_x0000_s1362" type="#_x0000_t202" style="position:absolute;margin-left:46.8pt;margin-top:102.15pt;width:29.9pt;height:33.65pt;z-index:251702784;visibility:visible;mso-wrap-style:square;mso-width-percent:0;mso-height-percent:200;mso-wrap-distance-left:9pt;mso-wrap-distance-top:0;mso-wrap-distance-right:9pt;mso-wrap-distance-bottom:0;mso-position-horizontal:absolute;mso-position-horizontal-relative:text;mso-position-vertical:absolute;mso-position-vertical-relative:text;mso-width-percent:0;mso-height-percent:200;mso-width-relative:margin;mso-height-relative:margin;v-text-anchor:top" o:gfxdata="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" filled="f" stroked="f">
+          <v:shape id="Text Box 304" o:spid="_x0000_s1362" type="#_x0000_t202" style="position:absolute;margin-left:46.8pt;margin-top:102.15pt;width:29.9pt;height:33.65pt;z-index:86;visibility:visible;mso-wrap-style:square;mso-width-percent:0;mso-height-percent:200;mso-wrap-distance-left:9pt;mso-wrap-distance-top:0;mso-wrap-distance-right:9pt;mso-wrap-distance-bottom:0;mso-position-horizontal:absolute;mso-position-horizontal-relative:text;mso-position-vertical:absolute;mso-position-vertical-relative:text;mso-width-percent:0;mso-height-percent:200;mso-width-relative:margin;mso-height-relative:margin;v-text-anchor:top" o:gfxdata="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" filled="f" stroked="f">
             <v:textbox style="mso-fit-shape-to-text:t">
               <w:txbxContent>
                 <w:p>
@@ -2304,7 +2304,7 @@
           <w:noProof/>
         </w:rPr>
         <w:pict>
-          <v:shape id="Picture 4" o:spid="_x0000_i1058" type="#_x0000_t75" style="width:493.7pt;height:305.75pt;visibility:visible;mso-wrap-style:square">
+          <v:shape id="Picture 4" o:spid="_x0000_i1028" type="#_x0000_t75" style="width:493.7pt;height:305.75pt;visibility:visible;mso-wrap-style:square">
             <v:imagedata r:id="rId13" o:title=""/>
           </v:shape>
         </w:pict>
@@ -2534,7 +2534,7 @@
           <w:noProof/>
         </w:rPr>
         <w:pict>
-          <v:shape id="Text Box 332" o:spid="_x0000_s1378" type="#_x0000_t202" style="position:absolute;margin-left:220.75pt;margin-top:32.4pt;width:43pt;height:33.65pt;z-index:251720192;visibility:visible;mso-wrap-style:square;mso-width-percent:0;mso-height-percent:200;mso-wrap-distance-left:9pt;mso-wrap-distance-top:0;mso-wrap-distance-right:9pt;mso-wrap-distance-bottom:0;mso-position-horizontal:absolute;mso-position-horizontal-relative:text;mso-position-vertical:absolute;mso-position-vertical-relative:text;mso-width-percent:0;mso-height-percent:200;mso-width-relative:margin;mso-height-relative:margin;v-text-anchor:top" o:gfxdata="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" filled="f" stroked="f">
+          <v:shape id="Text Box 332" o:spid="_x0000_s1378" type="#_x0000_t202" style="position:absolute;margin-left:220.75pt;margin-top:32.4pt;width:43pt;height:33.65pt;z-index:102;visibility:visible;mso-wrap-style:square;mso-width-percent:0;mso-height-percent:200;mso-wrap-distance-left:9pt;mso-wrap-distance-top:0;mso-wrap-distance-right:9pt;mso-wrap-distance-bottom:0;mso-position-horizontal:absolute;mso-position-horizontal-relative:text;mso-position-vertical:absolute;mso-position-vertical-relative:text;mso-width-percent:0;mso-height-percent:200;mso-width-relative:margin;mso-height-relative:margin;v-text-anchor:top" o:gfxdata="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" filled="f" stroked="f">
             <v:textbox style="mso-fit-shape-to-text:t">
               <w:txbxContent>
                 <w:p>
@@ -2561,7 +2561,7 @@
           <w:noProof/>
         </w:rPr>
         <w:pict>
-          <v:shape id="Text Box 324" o:spid="_x0000_s1377" type="#_x0000_t202" style="position:absolute;margin-left:372.2pt;margin-top:141pt;width:29.9pt;height:33.65pt;z-index:251719168;visibility:visible;mso-wrap-style:square;mso-width-percent:0;mso-height-percent:200;mso-wrap-distance-left:9pt;mso-wrap-distance-top:0;mso-wrap-distance-right:9pt;mso-wrap-distance-bottom:0;mso-position-horizontal:absolute;mso-position-horizontal-relative:text;mso-position-vertical:absolute;mso-position-vertical-relative:text;mso-width-percent:0;mso-height-percent:200;mso-width-relative:margin;mso-height-relative:margin;v-text-anchor:top" o:gfxdata="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" filled="f" stroked="f">
+          <v:shape id="Text Box 324" o:spid="_x0000_s1377" type="#_x0000_t202" style="position:absolute;margin-left:372.2pt;margin-top:141pt;width:29.9pt;height:33.65pt;z-index:101;visibility:visible;mso-wrap-style:square;mso-width-percent:0;mso-height-percent:200;mso-wrap-distance-left:9pt;mso-wrap-distance-top:0;mso-wrap-distance-right:9pt;mso-wrap-distance-bottom:0;mso-position-horizontal:absolute;mso-position-horizontal-relative:text;mso-position-vertical:absolute;mso-position-vertical-relative:text;mso-width-percent:0;mso-height-percent:200;mso-width-relative:margin;mso-height-relative:margin;v-text-anchor:top" o:gfxdata="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" filled="f" stroked="f">
             <v:textbox style="mso-fit-shape-to-text:t">
               <w:txbxContent>
                 <w:p>
@@ -2588,7 +2588,7 @@
           <w:noProof/>
         </w:rPr>
         <w:pict>
-          <v:shape id="Text Box 321" o:spid="_x0000_s1376" type="#_x0000_t202" style="position:absolute;margin-left:372.2pt;margin-top:74.45pt;width:29.9pt;height:33.65pt;z-index:251717120;visibility:visible;mso-wrap-style:square;mso-width-percent:0;mso-height-percent:200;mso-wrap-distance-left:9pt;mso-wrap-distance-top:0;mso-wrap-distance-right:9pt;mso-wrap-distance-bottom:0;mso-position-horizontal:absolute;mso-position-horizontal-relative:text;mso-position-vertical:absolute;mso-position-vertical-relative:text;mso-width-percent:0;mso-height-percent:200;mso-width-relative:margin;mso-height-relative:margin;v-text-anchor:top" o:gfxdata="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" filled="f" stroked="f">
+          <v:shape id="Text Box 321" o:spid="_x0000_s1376" type="#_x0000_t202" style="position:absolute;margin-left:372.2pt;margin-top:74.45pt;width:29.9pt;height:33.65pt;z-index:99;visibility:visible;mso-wrap-style:square;mso-width-percent:0;mso-height-percent:200;mso-wrap-distance-left:9pt;mso-wrap-distance-top:0;mso-wrap-distance-right:9pt;mso-wrap-distance-bottom:0;mso-position-horizontal:absolute;mso-position-horizontal-relative:text;mso-position-vertical:absolute;mso-position-vertical-relative:text;mso-width-percent:0;mso-height-percent:200;mso-width-relative:margin;mso-height-relative:margin;v-text-anchor:top" o:gfxdata="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" filled="f" stroked="f">
             <v:textbox style="mso-fit-shape-to-text:t">
               <w:txbxContent>
                 <w:p>
@@ -2615,7 +2615,7 @@
           <w:noProof/>
         </w:rPr>
         <w:pict>
-          <v:shape id="Text Box 323" o:spid="_x0000_s1375" type="#_x0000_t202" style="position:absolute;margin-left:468pt;margin-top:8.5pt;width:29.9pt;height:33.65pt;z-index:251718144;visibility:visible;mso-wrap-style:square;mso-width-percent:0;mso-height-percent:200;mso-wrap-distance-left:9pt;mso-wrap-distance-top:0;mso-wrap-distance-right:9pt;mso-wrap-distance-bottom:0;mso-position-horizontal:absolute;mso-position-horizontal-relative:text;mso-position-vertical:absolute;mso-position-vertical-relative:text;mso-width-percent:0;mso-height-percent:200;mso-width-relative:margin;mso-height-relative:margin;v-text-anchor:top" o:gfxdata="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" filled="f" stroked="f">
+          <v:shape id="Text Box 323" o:spid="_x0000_s1375" type="#_x0000_t202" style="position:absolute;margin-left:468pt;margin-top:8.5pt;width:29.9pt;height:33.65pt;z-index:100;visibility:visible;mso-wrap-style:square;mso-width-percent:0;mso-height-percent:200;mso-wrap-distance-left:9pt;mso-wrap-distance-top:0;mso-wrap-distance-right:9pt;mso-wrap-distance-bottom:0;mso-position-horizontal:absolute;mso-position-horizontal-relative:text;mso-position-vertical:absolute;mso-position-vertical-relative:text;mso-width-percent:0;mso-height-percent:200;mso-width-relative:margin;mso-height-relative:margin;v-text-anchor:top" o:gfxdata="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" filled="f" stroked="f">
             <v:textbox style="mso-fit-shape-to-text:t">
               <w:txbxContent>
                 <w:p>
@@ -2642,7 +2642,7 @@
           <w:noProof/>
         </w:rPr>
         <w:pict>
-          <v:shape id="Text Box 320" o:spid="_x0000_s1374" type="#_x0000_t202" style="position:absolute;margin-left:342.3pt;margin-top:22.75pt;width:29.9pt;height:33.65pt;z-index:251716096;visibility:visible;mso-wrap-style:square;mso-width-percent:0;mso-height-percent:200;mso-wrap-distance-left:9pt;mso-wrap-distance-top:0;mso-wrap-distance-right:9pt;mso-wrap-distance-bottom:0;mso-position-horizontal:absolute;mso-position-horizontal-relative:text;mso-position-vertical:absolute;mso-position-vertical-relative:text;mso-width-percent:0;mso-height-percent:200;mso-width-relative:margin;mso-height-relative:margin;v-text-anchor:top" o:gfxdata="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" filled="f" stroked="f">
+          <v:shape id="Text Box 320" o:spid="_x0000_s1374" type="#_x0000_t202" style="position:absolute;margin-left:342.3pt;margin-top:22.75pt;width:29.9pt;height:33.65pt;z-index:98;visibility:visible;mso-wrap-style:square;mso-width-percent:0;mso-height-percent:200;mso-wrap-distance-left:9pt;mso-wrap-distance-top:0;mso-wrap-distance-right:9pt;mso-wrap-distance-bottom:0;mso-position-horizontal:absolute;mso-position-horizontal-relative:text;mso-position-vertical:absolute;mso-position-vertical-relative:text;mso-width-percent:0;mso-height-percent:200;mso-width-relative:margin;mso-height-relative:margin;v-text-anchor:top" o:gfxdata="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" filled="f" stroked="f">
             <v:textbox style="mso-fit-shape-to-text:t">
               <w:txbxContent>
                 <w:p>
@@ -2669,7 +2669,7 @@
           <w:noProof/>
         </w:rPr>
         <w:pict>
-          <v:shape id="Text Box 311" o:spid="_x0000_s1373" type="#_x0000_t202" style="position:absolute;margin-left:48.45pt;margin-top:150.35pt;width:29.9pt;height:33.65pt;z-index:251714048;visibility:visible;mso-wrap-style:square;mso-width-percent:0;mso-height-percent:200;mso-wrap-distance-left:9pt;mso-wrap-distance-top:0;mso-wrap-distance-right:9pt;mso-wrap-distance-bottom:0;mso-position-horizontal:absolute;mso-position-horizontal-relative:text;mso-position-vertical:absolute;mso-position-vertical-relative:text;mso-width-percent:0;mso-height-percent:200;mso-width-relative:margin;mso-height-relative:margin;v-text-anchor:top" o:gfxdata="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" filled="f" stroked="f">
+          <v:shape id="Text Box 311" o:spid="_x0000_s1373" type="#_x0000_t202" style="position:absolute;margin-left:48.45pt;margin-top:150.35pt;width:29.9pt;height:33.65pt;z-index:96;visibility:visible;mso-wrap-style:square;mso-width-percent:0;mso-height-percent:200;mso-wrap-distance-left:9pt;mso-wrap-distance-top:0;mso-wrap-distance-right:9pt;mso-wrap-distance-bottom:0;mso-position-horizontal:absolute;mso-position-horizontal-relative:text;mso-position-vertical:absolute;mso-position-vertical-relative:text;mso-width-percent:0;mso-height-percent:200;mso-width-relative:margin;mso-height-relative:margin;v-text-anchor:top" o:gfxdata="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" filled="f" stroked="f">
             <v:textbox style="mso-fit-shape-to-text:t">
               <w:txbxContent>
                 <w:p>
@@ -2696,7 +2696,7 @@
           <w:noProof/>
         </w:rPr>
         <w:pict>
-          <v:shape id="Text Box 312" o:spid="_x0000_s1372" type="#_x0000_t202" style="position:absolute;margin-left:155.1pt;margin-top:139.05pt;width:29.9pt;height:33.65pt;z-index:251715072;visibility:visible;mso-wrap-style:square;mso-width-percent:0;mso-height-percent:200;mso-wrap-distance-left:9pt;mso-wrap-distance-top:0;mso-wrap-distance-right:9pt;mso-wrap-distance-bottom:0;mso-position-horizontal:absolute;mso-position-horizontal-relative:text;mso-position-vertical:absolute;mso-position-vertical-relative:text;mso-width-percent:0;mso-height-percent:200;mso-width-relative:margin;mso-height-relative:margin;v-text-anchor:top" o:gfxdata="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" filled="f" stroked="f">
+          <v:shape id="Text Box 312" o:spid="_x0000_s1372" type="#_x0000_t202" style="position:absolute;margin-left:155.1pt;margin-top:139.05pt;width:29.9pt;height:33.65pt;z-index:97;visibility:visible;mso-wrap-style:square;mso-width-percent:0;mso-height-percent:200;mso-wrap-distance-left:9pt;mso-wrap-distance-top:0;mso-wrap-distance-right:9pt;mso-wrap-distance-bottom:0;mso-position-horizontal:absolute;mso-position-horizontal-relative:text;mso-position-vertical:absolute;mso-position-vertical-relative:text;mso-width-percent:0;mso-height-percent:200;mso-width-relative:margin;mso-height-relative:margin;v-text-anchor:top" o:gfxdata="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" filled="f" stroked="f">
             <v:textbox style="mso-fit-shape-to-text:t">
               <w:txbxContent>
                 <w:p>
@@ -2723,7 +2723,7 @@
           <w:noProof/>
         </w:rPr>
         <w:pict>
-          <v:shape id="Text Box 310" o:spid="_x0000_s1371" type="#_x0000_t202" style="position:absolute;margin-left:212.4pt;margin-top:83.35pt;width:29.9pt;height:66.7pt;z-index:251713024;visibility:visible;mso-wrap-style:square;mso-width-percent:0;mso-height-percent:200;mso-wrap-distance-left:9pt;mso-wrap-distance-top:0;mso-wrap-distance-right:9pt;mso-wrap-distance-bottom:0;mso-position-horizontal:absolute;mso-position-horizontal-relative:text;mso-position-vertical:absolute;mso-position-vertical-relative:text;mso-width-percent:0;mso-height-percent:200;mso-width-relative:margin;mso-height-relative:margin;v-text-anchor:top" o:gfxdata="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" filled="f" stroked="f">
+          <v:shape id="Text Box 310" o:spid="_x0000_s1371" type="#_x0000_t202" style="position:absolute;margin-left:212.4pt;margin-top:83.35pt;width:29.9pt;height:66.7pt;z-index:95;visibility:visible;mso-wrap-style:square;mso-width-percent:0;mso-height-percent:200;mso-wrap-distance-left:9pt;mso-wrap-distance-top:0;mso-wrap-distance-right:9pt;mso-wrap-distance-bottom:0;mso-position-horizontal:absolute;mso-position-horizontal-relative:text;mso-position-vertical:absolute;mso-position-vertical-relative:text;mso-width-percent:0;mso-height-percent:200;mso-width-relative:margin;mso-height-relative:margin;v-text-anchor:top" o:gfxdata="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" filled="f" stroked="f">
             <v:textbox style="mso-fit-shape-to-text:t">
               <w:txbxContent>
                 <w:p>
@@ -2787,7 +2787,7 @@
           <w:noProof/>
         </w:rPr>
         <w:pict>
-          <v:shape id="Picture 5" o:spid="_x0000_i1061" type="#_x0000_t75" style="width:467.55pt;height:197.3pt;visibility:visible;mso-wrap-style:square">
+          <v:shape id="Picture 5" o:spid="_x0000_i1029" type="#_x0000_t75" style="width:467.55pt;height:197.3pt;visibility:visible;mso-wrap-style:square">
             <v:imagedata r:id="rId14" o:title=""/>
           </v:shape>
         </w:pict>
@@ -3088,7 +3088,7 @@
           <w:noProof/>
         </w:rPr>
         <w:pict>
-          <v:shape id="Text Box 330" o:spid="_x0000_s1384" type="#_x0000_t202" style="position:absolute;margin-left:346.15pt;margin-top:56.3pt;width:29.9pt;height:33.65pt;z-index:251727360;visibility:visible;mso-wrap-style:square;mso-width-percent:0;mso-height-percent:200;mso-wrap-distance-left:9pt;mso-wrap-distance-top:0;mso-wrap-distance-right:9pt;mso-wrap-distance-bottom:0;mso-position-horizontal:absolute;mso-position-horizontal-relative:text;mso-position-vertical:absolute;mso-position-vertical-relative:text;mso-width-percent:0;mso-height-percent:200;mso-width-relative:margin;mso-height-relative:margin;v-text-anchor:top" o:gfxdata="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" filled="f" stroked="f">
+          <v:shape id="Text Box 330" o:spid="_x0000_s1384" type="#_x0000_t202" style="position:absolute;margin-left:346.15pt;margin-top:56.3pt;width:29.9pt;height:33.65pt;z-index:108;visibility:visible;mso-wrap-style:square;mso-width-percent:0;mso-height-percent:200;mso-wrap-distance-left:9pt;mso-wrap-distance-top:0;mso-wrap-distance-right:9pt;mso-wrap-distance-bottom:0;mso-position-horizontal:absolute;mso-position-horizontal-relative:text;mso-position-vertical:absolute;mso-position-vertical-relative:text;mso-width-percent:0;mso-height-percent:200;mso-width-relative:margin;mso-height-relative:margin;v-text-anchor:top" o:gfxdata="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" filled="f" stroked="f">
             <v:textbox style="mso-fit-shape-to-text:t">
               <w:txbxContent>
                 <w:p>
@@ -3115,7 +3115,7 @@
           <w:noProof/>
         </w:rPr>
         <w:pict>
-          <v:shape id="Text Box 329" o:spid="_x0000_s1383" type="#_x0000_t202" style="position:absolute;margin-left:316pt;margin-top:131pt;width:29.9pt;height:33.65pt;z-index:251726336;visibility:visible;mso-wrap-style:square;mso-width-percent:0;mso-height-percent:200;mso-wrap-distance-left:9pt;mso-wrap-distance-top:0;mso-wrap-distance-right:9pt;mso-wrap-distance-bottom:0;mso-position-horizontal:absolute;mso-position-horizontal-relative:text;mso-position-vertical:absolute;mso-position-vertical-relative:text;mso-width-percent:0;mso-height-percent:200;mso-width-relative:margin;mso-height-relative:margin;v-text-anchor:top" o:gfxdata="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" filled="f" stroked="f">
+          <v:shape id="Text Box 329" o:spid="_x0000_s1383" type="#_x0000_t202" style="position:absolute;margin-left:316pt;margin-top:131pt;width:29.9pt;height:33.65pt;z-index:107;visibility:visible;mso-wrap-style:square;mso-width-percent:0;mso-height-percent:200;mso-wrap-distance-left:9pt;mso-wrap-distance-top:0;mso-wrap-distance-right:9pt;mso-wrap-distance-bottom:0;mso-position-horizontal:absolute;mso-position-horizontal-relative:text;mso-position-vertical:absolute;mso-position-vertical-relative:text;mso-width-percent:0;mso-height-percent:200;mso-width-relative:margin;mso-height-relative:margin;v-text-anchor:top" o:gfxdata="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" filled="f" stroked="f">
             <v:textbox style="mso-fit-shape-to-text:t">
               <w:txbxContent>
                 <w:p>
@@ -3142,7 +3142,7 @@
           <w:noProof/>
         </w:rPr>
         <w:pict>
-          <v:shape id="Text Box 328" o:spid="_x0000_s1382" type="#_x0000_t202" style="position:absolute;margin-left:356.05pt;margin-top:283.15pt;width:29.9pt;height:33.65pt;z-index:251725312;visibility:visible;mso-wrap-style:square;mso-width-percent:0;mso-height-percent:200;mso-wrap-distance-left:9pt;mso-wrap-distance-top:0;mso-wrap-distance-right:9pt;mso-wrap-distance-bottom:0;mso-position-horizontal:absolute;mso-position-horizontal-relative:text;mso-position-vertical:absolute;mso-position-vertical-relative:text;mso-width-percent:0;mso-height-percent:200;mso-width-relative:margin;mso-height-relative:margin;v-text-anchor:top" o:gfxdata="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" filled="f" stroked="f">
+          <v:shape id="Text Box 328" o:spid="_x0000_s1382" type="#_x0000_t202" style="position:absolute;margin-left:356.05pt;margin-top:283.15pt;width:29.9pt;height:33.65pt;z-index:106;visibility:visible;mso-wrap-style:square;mso-width-percent:0;mso-height-percent:200;mso-wrap-distance-left:9pt;mso-wrap-distance-top:0;mso-wrap-distance-right:9pt;mso-wrap-distance-bottom:0;mso-position-horizontal:absolute;mso-position-horizontal-relative:text;mso-position-vertical:absolute;mso-position-vertical-relative:text;mso-width-percent:0;mso-height-percent:200;mso-width-relative:margin;mso-height-relative:margin;v-text-anchor:top" o:gfxdata="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" filled="f" stroked="f">
             <v:textbox style="mso-fit-shape-to-text:t">
               <w:txbxContent>
                 <w:p>
@@ -3169,7 +3169,7 @@
           <w:noProof/>
         </w:rPr>
         <w:pict>
-          <v:shape id="Text Box 327" o:spid="_x0000_s1381" type="#_x0000_t202" style="position:absolute;margin-left:137.45pt;margin-top:279.1pt;width:29.9pt;height:46.85pt;z-index:251724288;visibility:visible;mso-wrap-style:square;mso-width-percent:0;mso-height-percent:200;mso-wrap-distance-left:9pt;mso-wrap-distance-top:0;mso-wrap-distance-right:9pt;mso-wrap-distance-bottom:0;mso-position-horizontal:absolute;mso-position-horizontal-relative:text;mso-position-vertical:absolute;mso-position-vertical-relative:text;mso-width-percent:0;mso-height-percent:200;mso-width-relative:margin;mso-height-relative:margin;v-text-anchor:top" o:gfxdata="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" filled="f" stroked="f">
+          <v:shape id="Text Box 327" o:spid="_x0000_s1381" type="#_x0000_t202" style="position:absolute;margin-left:137.45pt;margin-top:279.1pt;width:29.9pt;height:46.85pt;z-index:105;visibility:visible;mso-wrap-style:square;mso-width-percent:0;mso-height-percent:200;mso-wrap-distance-left:9pt;mso-wrap-distance-top:0;mso-wrap-distance-right:9pt;mso-wrap-distance-bottom:0;mso-position-horizontal:absolute;mso-position-horizontal-relative:text;mso-position-vertical:absolute;mso-position-vertical-relative:text;mso-width-percent:0;mso-height-percent:200;mso-width-relative:margin;mso-height-relative:margin;v-text-anchor:top" o:gfxdata="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" filled="f" stroked="f">
             <v:textbox style="mso-fit-shape-to-text:t">
               <w:txbxContent>
                 <w:p>
@@ -3215,7 +3215,7 @@
           <w:noProof/>
         </w:rPr>
         <w:pict>
-          <v:shape id="Text Box 326" o:spid="_x0000_s1380" type="#_x0000_t202" style="position:absolute;margin-left:.3pt;margin-top:279.1pt;width:29.9pt;height:48.9pt;z-index:251723264;visibility:visible;mso-wrap-style:square;mso-width-percent:0;mso-height-percent:0;mso-wrap-distance-left:9pt;mso-wrap-distance-top:0;mso-wrap-distance-right:9pt;mso-wrap-distance-bottom:0;mso-position-horizontal:absolute;mso-position-horizontal-relative:text;mso-position-vertical:absolute;mso-position-vertical-relative:text;mso-width-percent:0;mso-height-percent:0;mso-width-relative:margin;mso-height-relative:margin;v-text-anchor:top" o:gfxdata="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" filled="f" stroked="f">
+          <v:shape id="Text Box 326" o:spid="_x0000_s1380" type="#_x0000_t202" style="position:absolute;margin-left:.3pt;margin-top:279.1pt;width:29.9pt;height:48.9pt;z-index:104;visibility:visible;mso-wrap-style:square;mso-width-percent:0;mso-height-percent:0;mso-wrap-distance-left:9pt;mso-wrap-distance-top:0;mso-wrap-distance-right:9pt;mso-wrap-distance-bottom:0;mso-position-horizontal:absolute;mso-position-horizontal-relative:text;mso-position-vertical:absolute;mso-position-vertical-relative:text;mso-width-percent:0;mso-height-percent:0;mso-width-relative:margin;mso-height-relative:margin;v-text-anchor:top" o:gfxdata="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" filled="f" stroked="f">
             <v:textbox>
               <w:txbxContent>
                 <w:p>
@@ -3261,7 +3261,7 @@
           <w:noProof/>
         </w:rPr>
         <w:pict>
-          <v:shape id="Text Box 325" o:spid="_x0000_s1379" type="#_x0000_t202" style="position:absolute;margin-left:127.05pt;margin-top:114.05pt;width:29.9pt;height:33.65pt;z-index:251722240;visibility:visible;mso-wrap-style:square;mso-width-percent:0;mso-height-percent:200;mso-wrap-distance-left:9pt;mso-wrap-distance-top:0;mso-wrap-distance-right:9pt;mso-wrap-distance-bottom:0;mso-position-horizontal:absolute;mso-position-horizontal-relative:text;mso-position-vertical:absolute;mso-position-vertical-relative:text;mso-width-percent:0;mso-height-percent:200;mso-width-relative:margin;mso-height-relative:margin;v-text-anchor:top" o:gfxdata="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" filled="f" stroked="f">
+          <v:shape id="Text Box 325" o:spid="_x0000_s1379" type="#_x0000_t202" style="position:absolute;margin-left:127.05pt;margin-top:114.05pt;width:29.9pt;height:33.65pt;z-index:103;visibility:visible;mso-wrap-style:square;mso-width-percent:0;mso-height-percent:200;mso-wrap-distance-left:9pt;mso-wrap-distance-top:0;mso-wrap-distance-right:9pt;mso-wrap-distance-bottom:0;mso-position-horizontal:absolute;mso-position-horizontal-relative:text;mso-position-vertical:absolute;mso-position-vertical-relative:text;mso-width-percent:0;mso-height-percent:200;mso-width-relative:margin;mso-height-relative:margin;v-text-anchor:top" o:gfxdata="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" filled="f" stroked="f">
             <v:textbox style="mso-fit-shape-to-text:t">
               <w:txbxContent>
                 <w:p>
@@ -3288,7 +3288,7 @@
           <w:noProof/>
         </w:rPr>
         <w:pict>
-          <v:shape id="Picture 6" o:spid="_x0000_i1064" type="#_x0000_t75" alt="Description: 7_Student_Page" style="width:400.2pt;height:352.5pt;visibility:visible;mso-wrap-style:square">
+          <v:shape id="Picture 6" o:spid="_x0000_i1030" type="#_x0000_t75" alt="Description: 7_Student_Page" style="width:400.2pt;height:352.5pt;visibility:visible;mso-wrap-style:square">
             <v:imagedata r:id="rId15" o:title="7_Student_Page"/>
           </v:shape>
         </w:pict>
@@ -3568,7 +3568,7 @@
           <w:noProof/>
         </w:rPr>
         <w:pict>
-          <v:shape id="Text Box 338" o:spid="_x0000_s1390" type="#_x0000_t202" style="position:absolute;margin-left:358.15pt;margin-top:56.7pt;width:38.15pt;height:33.65pt;z-index:251734528;visibility:visible;mso-wrap-style:square;mso-width-percent:0;mso-height-percent:200;mso-wrap-distance-left:9pt;mso-wrap-distance-top:0;mso-wrap-distance-right:9pt;mso-wrap-distance-bottom:0;mso-position-horizontal:absolute;mso-position-horizontal-relative:text;mso-position-vertical:absolute;mso-position-vertical-relative:text;mso-width-percent:0;mso-height-percent:200;mso-width-relative:margin;mso-height-relative:margin;v-text-anchor:top" o:gfxdata="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" filled="f" stroked="f">
+          <v:shape id="Text Box 338" o:spid="_x0000_s1390" type="#_x0000_t202" style="position:absolute;margin-left:358.15pt;margin-top:56.7pt;width:38.15pt;height:33.65pt;z-index:114;visibility:visible;mso-wrap-style:square;mso-width-percent:0;mso-height-percent:200;mso-wrap-distance-left:9pt;mso-wrap-distance-top:0;mso-wrap-distance-right:9pt;mso-wrap-distance-bottom:0;mso-position-horizontal:absolute;mso-position-horizontal-relative:text;mso-position-vertical:absolute;mso-position-vertical-relative:text;mso-width-percent:0;mso-height-percent:200;mso-width-relative:margin;mso-height-relative:margin;v-text-anchor:top" o:gfxdata="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" filled="f" stroked="f">
             <v:textbox style="mso-fit-shape-to-text:t">
               <w:txbxContent>
                 <w:p>
@@ -3595,7 +3595,7 @@
           <w:noProof/>
         </w:rPr>
         <w:pict>
-          <v:shape id="Text Box 337" o:spid="_x0000_s1389" type="#_x0000_t202" style="position:absolute;margin-left:141.5pt;margin-top:141.7pt;width:29.9pt;height:33.65pt;z-index:251733504;visibility:visible;mso-wrap-style:square;mso-width-percent:0;mso-height-percent:200;mso-wrap-distance-left:9pt;mso-wrap-distance-top:0;mso-wrap-distance-right:9pt;mso-wrap-distance-bottom:0;mso-position-horizontal:absolute;mso-position-horizontal-relative:text;mso-position-vertical:absolute;mso-position-vertical-relative:text;mso-width-percent:0;mso-height-percent:200;mso-width-relative:margin;mso-height-relative:margin;v-text-anchor:top" o:gfxdata="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" filled="f" stroked="f">
+          <v:shape id="Text Box 337" o:spid="_x0000_s1389" type="#_x0000_t202" style="position:absolute;margin-left:141.5pt;margin-top:141.7pt;width:29.9pt;height:33.65pt;z-index:113;visibility:visible;mso-wrap-style:square;mso-width-percent:0;mso-height-percent:200;mso-wrap-distance-left:9pt;mso-wrap-distance-top:0;mso-wrap-distance-right:9pt;mso-wrap-distance-bottom:0;mso-position-horizontal:absolute;mso-position-horizontal-relative:text;mso-position-vertical:absolute;mso-position-vertical-relative:text;mso-width-percent:0;mso-height-percent:200;mso-width-relative:margin;mso-height-relative:margin;v-text-anchor:top" o:gfxdata="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" filled="f" stroked="f">
             <v:textbox style="mso-fit-shape-to-text:t">
               <w:txbxContent>
                 <w:p>
@@ -3622,7 +3622,7 @@
           <w:noProof/>
         </w:rPr>
         <w:pict>
-          <v:shape id="Text Box 336" o:spid="_x0000_s1388" type="#_x0000_t202" style="position:absolute;margin-left:396.15pt;margin-top:118.55pt;width:29.9pt;height:33.65pt;z-index:251732480;visibility:visible;mso-wrap-style:square;mso-width-percent:0;mso-height-percent:200;mso-wrap-distance-left:9pt;mso-wrap-distance-top:0;mso-wrap-distance-right:9pt;mso-wrap-distance-bottom:0;mso-position-horizontal:absolute;mso-position-horizontal-relative:text;mso-position-vertical:absolute;mso-position-vertical-relative:text;mso-width-percent:0;mso-height-percent:200;mso-width-relative:margin;mso-height-relative:margin;v-text-anchor:top" o:gfxdata="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" filled="f" stroked="f">
+          <v:shape id="Text Box 336" o:spid="_x0000_s1388" type="#_x0000_t202" style="position:absolute;margin-left:396.15pt;margin-top:118.55pt;width:29.9pt;height:33.65pt;z-index:112;visibility:visible;mso-wrap-style:square;mso-width-percent:0;mso-height-percent:200;mso-wrap-distance-left:9pt;mso-wrap-distance-top:0;mso-wrap-distance-right:9pt;mso-wrap-distance-bottom:0;mso-position-horizontal:absolute;mso-position-horizontal-relative:text;mso-position-vertical:absolute;mso-position-vertical-relative:text;mso-width-percent:0;mso-height-percent:200;mso-width-relative:margin;mso-height-relative:margin;v-text-anchor:top" o:gfxdata="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" filled="f" stroked="f">
             <v:textbox style="mso-fit-shape-to-text:t">
               <w:txbxContent>
                 <w:p>
@@ -3649,7 +3649,7 @@
           <w:noProof/>
         </w:rPr>
         <w:pict>
-          <v:shape id="Text Box 335" o:spid="_x0000_s1387" type="#_x0000_t202" style="position:absolute;margin-left:376.5pt;margin-top:90pt;width:29.9pt;height:33.65pt;z-index:251731456;visibility:visible;mso-wrap-style:square;mso-width-percent:0;mso-height-percent:200;mso-wrap-distance-left:9pt;mso-wrap-distance-top:0;mso-wrap-distance-right:9pt;mso-wrap-distance-bottom:0;mso-position-horizontal:absolute;mso-position-horizontal-relative:text;mso-position-vertical:absolute;mso-position-vertical-relative:text;mso-width-percent:0;mso-height-percent:200;mso-width-relative:margin;mso-height-relative:margin;v-text-anchor:top" o:gfxdata="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" filled="f" stroked="f">
+          <v:shape id="Text Box 335" o:spid="_x0000_s1387" type="#_x0000_t202" style="position:absolute;margin-left:376.5pt;margin-top:90pt;width:29.9pt;height:33.65pt;z-index:111;visibility:visible;mso-wrap-style:square;mso-width-percent:0;mso-height-percent:200;mso-wrap-distance-left:9pt;mso-wrap-distance-top:0;mso-wrap-distance-right:9pt;mso-wrap-distance-bottom:0;mso-position-horizontal:absolute;mso-position-horizontal-relative:text;mso-position-vertical:absolute;mso-position-vertical-relative:text;mso-width-percent:0;mso-height-percent:200;mso-width-relative:margin;mso-height-relative:margin;v-text-anchor:top" o:gfxdata="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" filled="f" stroked="f">
             <v:textbox style="mso-fit-shape-to-text:t">
               <w:txbxContent>
                 <w:p>
@@ -3676,7 +3676,7 @@
           <w:noProof/>
         </w:rPr>
         <w:pict>
-          <v:shape id="Text Box 334" o:spid="_x0000_s1386" type="#_x0000_t202" style="position:absolute;margin-left:-29.7pt;margin-top:260.5pt;width:29.9pt;height:33.65pt;z-index:251730432;visibility:visible;mso-wrap-style:square;mso-width-percent:0;mso-height-percent:200;mso-wrap-distance-left:9pt;mso-wrap-distance-top:0;mso-wrap-distance-right:9pt;mso-wrap-distance-bottom:0;mso-position-horizontal:absolute;mso-position-horizontal-relative:text;mso-position-vertical:absolute;mso-position-vertical-relative:text;mso-width-percent:0;mso-height-percent:200;mso-width-relative:margin;mso-height-relative:margin;v-text-anchor:top" o:gfxdata="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" filled="f" stroked="f">
+          <v:shape id="Text Box 334" o:spid="_x0000_s1386" type="#_x0000_t202" style="position:absolute;margin-left:-29.7pt;margin-top:260.5pt;width:29.9pt;height:33.65pt;z-index:110;visibility:visible;mso-wrap-style:square;mso-width-percent:0;mso-height-percent:200;mso-wrap-distance-left:9pt;mso-wrap-distance-top:0;mso-wrap-distance-right:9pt;mso-wrap-distance-bottom:0;mso-position-horizontal:absolute;mso-position-horizontal-relative:text;mso-position-vertical:absolute;mso-position-vertical-relative:text;mso-width-percent:0;mso-height-percent:200;mso-width-relative:margin;mso-height-relative:margin;v-text-anchor:top" o:gfxdata="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" filled="f" stroked="f">
             <v:textbox style="mso-fit-shape-to-text:t">
               <w:txbxContent>
                 <w:p>
@@ -3703,7 +3703,7 @@
           <w:noProof/>
         </w:rPr>
         <w:pict>
-          <v:shape id="Text Box 333" o:spid="_x0000_s1385" type="#_x0000_t202" style="position:absolute;margin-left:-23.6pt;margin-top:99.5pt;width:29.9pt;height:113pt;z-index:251729408;visibility:visible;mso-wrap-style:square;mso-width-percent:0;mso-height-percent:200;mso-wrap-distance-left:9pt;mso-wrap-distance-top:0;mso-wrap-distance-right:9pt;mso-wrap-distance-bottom:0;mso-position-horizontal:absolute;mso-position-horizontal-relative:text;mso-position-vertical:absolute;mso-position-vertical-relative:text;mso-width-percent:0;mso-height-percent:200;mso-width-relative:margin;mso-height-relative:margin;v-text-anchor:top" o:gfxdata="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" filled="f" stroked="f">
+          <v:shape id="Text Box 333" o:spid="_x0000_s1385" type="#_x0000_t202" style="position:absolute;margin-left:-23.6pt;margin-top:99.5pt;width:29.9pt;height:113pt;z-index:109;visibility:visible;mso-wrap-style:square;mso-width-percent:0;mso-height-percent:200;mso-wrap-distance-left:9pt;mso-wrap-distance-top:0;mso-wrap-distance-right:9pt;mso-wrap-distance-bottom:0;mso-position-horizontal:absolute;mso-position-horizontal-relative:text;mso-position-vertical:absolute;mso-position-vertical-relative:text;mso-width-percent:0;mso-height-percent:200;mso-width-relative:margin;mso-height-relative:margin;v-text-anchor:top" o:gfxdata="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" filled="f" stroked="f">
             <v:textbox style="mso-fit-shape-to-text:t">
               <w:txbxContent>
                 <w:p>
@@ -3800,7 +3800,7 @@
           <w:noProof/>
         </w:rPr>
         <w:pict>
-          <v:shape id="Picture 7" o:spid="_x0000_i1067" type="#_x0000_t75" style="width:425.45pt;height:324.45pt;visibility:visible;mso-wrap-style:square">
+          <v:shape id="Picture 7" o:spid="_x0000_i1031" type="#_x0000_t75" style="width:425.45pt;height:324.45pt;visibility:visible;mso-wrap-style:square">
             <v:imagedata r:id="rId16" o:title=""/>
           </v:shape>
         </w:pict>
@@ -4164,7 +4164,7 @@
           <w:noProof/>
         </w:rPr>
         <w:pict>
-          <v:shape id="Text Box 344" o:spid="_x0000_s1396" type="#_x0000_t202" style="position:absolute;margin-left:355.75pt;margin-top:55pt;width:48.3pt;height:33.65pt;z-index:251741696;visibility:visible;mso-wrap-style:square;mso-width-percent:0;mso-height-percent:200;mso-wrap-distance-left:9pt;mso-wrap-distance-top:0;mso-wrap-distance-right:9pt;mso-wrap-distance-bottom:0;mso-position-horizontal:absolute;mso-position-horizontal-relative:text;mso-position-vertical:absolute;mso-position-vertical-relative:text;mso-width-percent:0;mso-height-percent:200;mso-width-relative:margin;mso-height-relative:margin;v-text-anchor:top" o:gfxdata="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" filled="f" stroked="f">
+          <v:shape id="Text Box 344" o:spid="_x0000_s1396" type="#_x0000_t202" style="position:absolute;margin-left:355.75pt;margin-top:55pt;width:48.3pt;height:33.65pt;z-index:120;visibility:visible;mso-wrap-style:square;mso-width-percent:0;mso-height-percent:200;mso-wrap-distance-left:9pt;mso-wrap-distance-top:0;mso-wrap-distance-right:9pt;mso-wrap-distance-bottom:0;mso-position-horizontal:absolute;mso-position-horizontal-relative:text;mso-position-vertical:absolute;mso-position-vertical-relative:text;mso-width-percent:0;mso-height-percent:200;mso-width-relative:margin;mso-height-relative:margin;v-text-anchor:top" o:gfxdata="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" filled="f" stroked="f">
             <v:textbox style="mso-fit-shape-to-text:t">
               <w:txbxContent>
                 <w:p>
@@ -4191,7 +4191,7 @@
           <w:noProof/>
         </w:rPr>
         <w:pict>
-          <v:shape id="Text Box 343" o:spid="_x0000_s1395" type="#_x0000_t202" style="position:absolute;margin-left:394.75pt;margin-top:117.85pt;width:29.9pt;height:33.65pt;z-index:251740672;visibility:visible;mso-wrap-style:square;mso-width-percent:0;mso-height-percent:200;mso-wrap-distance-left:9pt;mso-wrap-distance-top:0;mso-wrap-distance-right:9pt;mso-wrap-distance-bottom:0;mso-position-horizontal:absolute;mso-position-horizontal-relative:text;mso-position-vertical:absolute;mso-position-vertical-relative:text;mso-width-percent:0;mso-height-percent:200;mso-width-relative:margin;mso-height-relative:margin;v-text-anchor:top" o:gfxdata="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" filled="f" stroked="f">
+          <v:shape id="Text Box 343" o:spid="_x0000_s1395" type="#_x0000_t202" style="position:absolute;margin-left:394.75pt;margin-top:117.85pt;width:29.9pt;height:33.65pt;z-index:119;visibility:visible;mso-wrap-style:square;mso-width-percent:0;mso-height-percent:200;mso-wrap-distance-left:9pt;mso-wrap-distance-top:0;mso-wrap-distance-right:9pt;mso-wrap-distance-bottom:0;mso-position-horizontal:absolute;mso-position-horizontal-relative:text;mso-position-vertical:absolute;mso-position-vertical-relative:text;mso-width-percent:0;mso-height-percent:200;mso-width-relative:margin;mso-height-relative:margin;v-text-anchor:top" o:gfxdata="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" filled="f" stroked="f">
             <v:textbox style="mso-fit-shape-to-text:t">
               <w:txbxContent>
                 <w:p>
@@ -4218,7 +4218,7 @@
           <w:noProof/>
         </w:rPr>
         <w:pict>
-          <v:shape id="Text Box 342" o:spid="_x0000_s1394" type="#_x0000_t202" style="position:absolute;margin-left:377.7pt;margin-top:88.65pt;width:29.9pt;height:33.65pt;z-index:251739648;visibility:visible;mso-wrap-style:square;mso-width-percent:0;mso-height-percent:200;mso-wrap-distance-left:9pt;mso-wrap-distance-top:0;mso-wrap-distance-right:9pt;mso-wrap-distance-bottom:0;mso-position-horizontal:absolute;mso-position-horizontal-relative:text;mso-position-vertical:absolute;mso-position-vertical-relative:text;mso-width-percent:0;mso-height-percent:200;mso-width-relative:margin;mso-height-relative:margin;v-text-anchor:top" o:gfxdata="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" filled="f" stroked="f">
+          <v:shape id="Text Box 342" o:spid="_x0000_s1394" type="#_x0000_t202" style="position:absolute;margin-left:377.7pt;margin-top:88.65pt;width:29.9pt;height:33.65pt;z-index:118;visibility:visible;mso-wrap-style:square;mso-width-percent:0;mso-height-percent:200;mso-wrap-distance-left:9pt;mso-wrap-distance-top:0;mso-wrap-distance-right:9pt;mso-wrap-distance-bottom:0;mso-position-horizontal:absolute;mso-position-horizontal-relative:text;mso-position-vertical:absolute;mso-position-vertical-relative:text;mso-width-percent:0;mso-height-percent:200;mso-width-relative:margin;mso-height-relative:margin;v-text-anchor:top" o:gfxdata="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" filled="f" stroked="f">
             <v:textbox style="mso-fit-shape-to-text:t">
               <w:txbxContent>
                 <w:p>
@@ -4245,7 +4245,7 @@
           <w:noProof/>
         </w:rPr>
         <w:pict>
-          <v:shape id="Text Box 341" o:spid="_x0000_s1393" type="#_x0000_t202" style="position:absolute;margin-left:144.25pt;margin-top:126.7pt;width:29.9pt;height:33.65pt;z-index:251738624;visibility:visible;mso-wrap-style:square;mso-width-percent:0;mso-height-percent:200;mso-wrap-distance-left:9pt;mso-wrap-distance-top:0;mso-wrap-distance-right:9pt;mso-wrap-distance-bottom:0;mso-position-horizontal:absolute;mso-position-horizontal-relative:text;mso-position-vertical:absolute;mso-position-vertical-relative:text;mso-width-percent:0;mso-height-percent:200;mso-width-relative:margin;mso-height-relative:margin;v-text-anchor:top" o:gfxdata="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" filled="f" stroked="f">
+          <v:shape id="Text Box 341" o:spid="_x0000_s1393" type="#_x0000_t202" style="position:absolute;margin-left:144.25pt;margin-top:126.7pt;width:29.9pt;height:33.65pt;z-index:117;visibility:visible;mso-wrap-style:square;mso-width-percent:0;mso-height-percent:200;mso-wrap-distance-left:9pt;mso-wrap-distance-top:0;mso-wrap-distance-right:9pt;mso-wrap-distance-bottom:0;mso-position-horizontal:absolute;mso-position-horizontal-relative:text;mso-position-vertical:absolute;mso-position-vertical-relative:text;mso-width-percent:0;mso-height-percent:200;mso-width-relative:margin;mso-height-relative:margin;v-text-anchor:top" o:gfxdata="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" filled="f" stroked="f">
             <v:textbox style="mso-fit-shape-to-text:t">
               <w:txbxContent>
                 <w:p>
@@ -4272,7 +4272,7 @@
           <w:noProof/>
         </w:rPr>
         <w:pict>
-          <v:shape id="Text Box 340" o:spid="_x0000_s1392" type="#_x0000_t202" style="position:absolute;margin-left:-23.6pt;margin-top:263.2pt;width:29.9pt;height:33.65pt;z-index:251737600;visibility:visible;mso-wrap-style:square;mso-width-percent:0;mso-height-percent:200;mso-wrap-distance-left:9pt;mso-wrap-distance-top:0;mso-wrap-distance-right:9pt;mso-wrap-distance-bottom:0;mso-position-horizontal:absolute;mso-position-horizontal-relative:text;mso-position-vertical:absolute;mso-position-vertical-relative:text;mso-width-percent:0;mso-height-percent:200;mso-width-relative:margin;mso-height-relative:margin;v-text-anchor:top" o:gfxdata="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" filled="f" stroked="f">
+          <v:shape id="Text Box 340" o:spid="_x0000_s1392" type="#_x0000_t202" style="position:absolute;margin-left:-23.6pt;margin-top:263.2pt;width:29.9pt;height:33.65pt;z-index:116;visibility:visible;mso-wrap-style:square;mso-width-percent:0;mso-height-percent:200;mso-wrap-distance-left:9pt;mso-wrap-distance-top:0;mso-wrap-distance-right:9pt;mso-wrap-distance-bottom:0;mso-position-horizontal:absolute;mso-position-horizontal-relative:text;mso-position-vertical:absolute;mso-position-vertical-relative:text;mso-width-percent:0;mso-height-percent:200;mso-width-relative:margin;mso-height-relative:margin;v-text-anchor:top" o:gfxdata="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" filled="f" stroked="f">
             <v:textbox style="mso-fit-shape-to-text:t">
               <w:txbxContent>
                 <w:p>
@@ -4299,7 +4299,7 @@
           <w:noProof/>
         </w:rPr>
         <w:pict>
-          <v:shape id="Text Box 339" o:spid="_x0000_s1391" type="#_x0000_t202" style="position:absolute;margin-left:-23.6pt;margin-top:96.1pt;width:29.9pt;height:113pt;z-index:251736576;visibility:visible;mso-wrap-style:square;mso-width-percent:0;mso-height-percent:200;mso-wrap-distance-left:9pt;mso-wrap-distance-top:0;mso-wrap-distance-right:9pt;mso-wrap-distance-bottom:0;mso-position-horizontal:absolute;mso-position-horizontal-relative:text;mso-position-vertical:absolute;mso-position-vertical-relative:text;mso-width-percent:0;mso-height-percent:200;mso-width-relative:margin;mso-height-relative:margin;v-text-anchor:top" o:gfxdata="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" filled="f" stroked="f">
+          <v:shape id="Text Box 339" o:spid="_x0000_s1391" type="#_x0000_t202" style="position:absolute;margin-left:-23.6pt;margin-top:96.1pt;width:29.9pt;height:113pt;z-index:115;visibility:visible;mso-wrap-style:square;mso-width-percent:0;mso-height-percent:200;mso-wrap-distance-left:9pt;mso-wrap-distance-top:0;mso-wrap-distance-right:9pt;mso-wrap-distance-bottom:0;mso-position-horizontal:absolute;mso-position-horizontal-relative:text;mso-position-vertical:absolute;mso-position-vertical-relative:text;mso-width-percent:0;mso-height-percent:200;mso-width-relative:margin;mso-height-relative:margin;v-text-anchor:top" o:gfxdata="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" filled="f" stroked="f">
             <v:textbox style="mso-fit-shape-to-text:t">
               <w:txbxContent>
                 <w:p>
@@ -4396,7 +4396,7 @@
           <w:noProof/>
         </w:rPr>
         <w:pict>
-          <v:shape id="Picture 8" o:spid="_x0000_i1070" type="#_x0000_t75" style="width:425.45pt;height:324.45pt;visibility:visible;mso-wrap-style:square">
+          <v:shape id="Picture 8" o:spid="_x0000_i1032" type="#_x0000_t75" style="width:425.45pt;height:324.45pt;visibility:visible;mso-wrap-style:square">
             <v:imagedata r:id="rId17" o:title=""/>
           </v:shape>
         </w:pict>
@@ -4741,7 +4741,7 @@
           <w:noProof/>
         </w:rPr>
         <w:pict>
-          <v:shape id="_x0000_s1402" type="#_x0000_t202" style="position:absolute;margin-left:357.3pt;margin-top:56.05pt;width:44.1pt;height:33.65pt;z-index:251748864;visibility:visible;mso-wrap-style:square;mso-width-percent:0;mso-height-percent:200;mso-wrap-distance-left:9pt;mso-wrap-distance-top:0;mso-wrap-distance-right:9pt;mso-wrap-distance-bottom:0;mso-position-horizontal:absolute;mso-position-horizontal-relative:text;mso-position-vertical:absolute;mso-position-vertical-relative:text;mso-width-percent:0;mso-height-percent:200;mso-width-relative:margin;mso-height-relative:margin;v-text-anchor:top" o:gfxdata="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" filled="f" stroked="f">
+          <v:shape id="_x0000_s1402" type="#_x0000_t202" style="position:absolute;margin-left:357.3pt;margin-top:56.05pt;width:44.1pt;height:33.65pt;z-index:126;visibility:visible;mso-wrap-style:square;mso-width-percent:0;mso-height-percent:200;mso-wrap-distance-left:9pt;mso-wrap-distance-top:0;mso-wrap-distance-right:9pt;mso-wrap-distance-bottom:0;mso-position-horizontal:absolute;mso-position-horizontal-relative:text;mso-position-vertical:absolute;mso-position-vertical-relative:text;mso-width-percent:0;mso-height-percent:200;mso-width-relative:margin;mso-height-relative:margin;v-text-anchor:top" o:gfxdata="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" filled="f" stroked="f">
             <v:textbox style="mso-fit-shape-to-text:t">
               <w:txbxContent>
                 <w:p>
@@ -4768,7 +4768,7 @@
           <w:noProof/>
         </w:rPr>
         <w:pict>
-          <v:shape id="_x0000_s1401" type="#_x0000_t202" style="position:absolute;margin-left:376.9pt;margin-top:89.75pt;width:29.9pt;height:33.65pt;z-index:251747840;visibility:visible;mso-wrap-style:square;mso-width-percent:0;mso-height-percent:200;mso-wrap-distance-left:9pt;mso-wrap-distance-top:0;mso-wrap-distance-right:9pt;mso-wrap-distance-bottom:0;mso-position-horizontal:absolute;mso-position-horizontal-relative:text;mso-position-vertical:absolute;mso-position-vertical-relative:text;mso-width-percent:0;mso-height-percent:200;mso-width-relative:margin;mso-height-relative:margin;v-text-anchor:top" o:gfxdata="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" filled="f" stroked="f">
+          <v:shape id="_x0000_s1401" type="#_x0000_t202" style="position:absolute;margin-left:376.9pt;margin-top:89.75pt;width:29.9pt;height:33.65pt;z-index:125;visibility:visible;mso-wrap-style:square;mso-width-percent:0;mso-height-percent:200;mso-wrap-distance-left:9pt;mso-wrap-distance-top:0;mso-wrap-distance-right:9pt;mso-wrap-distance-bottom:0;mso-position-horizontal:absolute;mso-position-horizontal-relative:text;mso-position-vertical:absolute;mso-position-vertical-relative:text;mso-width-percent:0;mso-height-percent:200;mso-width-relative:margin;mso-height-relative:margin;v-text-anchor:top" o:gfxdata="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" filled="f" stroked="f">
             <v:textbox style="mso-fit-shape-to-text:t">
               <w:txbxContent>
                 <w:p>
@@ -4795,7 +4795,7 @@
           <w:noProof/>
         </w:rPr>
         <w:pict>
-          <v:shape id="_x0000_s1400" type="#_x0000_t202" style="position:absolute;margin-left:395.2pt;margin-top:119.65pt;width:29.9pt;height:33.65pt;z-index:251746816;visibility:visible;mso-wrap-style:square;mso-width-percent:0;mso-height-percent:200;mso-wrap-distance-left:9pt;mso-wrap-distance-top:0;mso-wrap-distance-right:9pt;mso-wrap-distance-bottom:0;mso-position-horizontal:absolute;mso-position-horizontal-relative:text;mso-position-vertical:absolute;mso-position-vertical-relative:text;mso-width-percent:0;mso-height-percent:200;mso-width-relative:margin;mso-height-relative:margin;v-text-anchor:top" o:gfxdata="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" filled="f" stroked="f">
+          <v:shape id="_x0000_s1400" type="#_x0000_t202" style="position:absolute;margin-left:395.2pt;margin-top:119.65pt;width:29.9pt;height:33.65pt;z-index:124;visibility:visible;mso-wrap-style:square;mso-width-percent:0;mso-height-percent:200;mso-wrap-distance-left:9pt;mso-wrap-distance-top:0;mso-wrap-distance-right:9pt;mso-wrap-distance-bottom:0;mso-position-horizontal:absolute;mso-position-horizontal-relative:text;mso-position-vertical:absolute;mso-position-vertical-relative:text;mso-width-percent:0;mso-height-percent:200;mso-width-relative:margin;mso-height-relative:margin;v-text-anchor:top" o:gfxdata="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" filled="f" stroked="f">
             <v:textbox style="mso-fit-shape-to-text:t">
               <w:txbxContent>
                 <w:p>
@@ -4822,7 +4822,7 @@
           <w:noProof/>
         </w:rPr>
         <w:pict>
-          <v:shape id="_x0000_s1399" type="#_x0000_t202" style="position:absolute;margin-left:103.85pt;margin-top:116.25pt;width:29.9pt;height:33.65pt;z-index:251745792;visibility:visible;mso-wrap-style:square;mso-width-percent:0;mso-height-percent:200;mso-wrap-distance-left:9pt;mso-wrap-distance-top:0;mso-wrap-distance-right:9pt;mso-wrap-distance-bottom:0;mso-position-horizontal:absolute;mso-position-horizontal-relative:text;mso-position-vertical:absolute;mso-position-vertical-relative:text;mso-width-percent:0;mso-height-percent:200;mso-width-relative:margin;mso-height-relative:margin;v-text-anchor:top" o:gfxdata="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" filled="f" stroked="f">
+          <v:shape id="_x0000_s1399" type="#_x0000_t202" style="position:absolute;margin-left:103.85pt;margin-top:116.25pt;width:29.9pt;height:33.65pt;z-index:123;visibility:visible;mso-wrap-style:square;mso-width-percent:0;mso-height-percent:200;mso-wrap-distance-left:9pt;mso-wrap-distance-top:0;mso-wrap-distance-right:9pt;mso-wrap-distance-bottom:0;mso-position-horizontal:absolute;mso-position-horizontal-relative:text;mso-position-vertical:absolute;mso-position-vertical-relative:text;mso-width-percent:0;mso-height-percent:200;mso-width-relative:margin;mso-height-relative:margin;v-text-anchor:top" o:gfxdata="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" filled="f" stroked="f">
             <v:textbox style="mso-fit-shape-to-text:t">
               <w:txbxContent>
                 <w:p>
@@ -4849,7 +4849,7 @@
           <w:noProof/>
         </w:rPr>
         <w:pict>
-          <v:shape id="_x0000_s1398" type="#_x0000_t202" style="position:absolute;margin-left:-26.55pt;margin-top:267pt;width:29.9pt;height:33.65pt;z-index:251744768;visibility:visible;mso-wrap-style:square;mso-width-percent:0;mso-height-percent:200;mso-wrap-distance-left:9pt;mso-wrap-distance-top:0;mso-wrap-distance-right:9pt;mso-wrap-distance-bottom:0;mso-position-horizontal:absolute;mso-position-horizontal-relative:text;mso-position-vertical:absolute;mso-position-vertical-relative:text;mso-width-percent:0;mso-height-percent:200;mso-width-relative:margin;mso-height-relative:margin;v-text-anchor:top" o:gfxdata="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" filled="f" stroked="f">
+          <v:shape id="_x0000_s1398" type="#_x0000_t202" style="position:absolute;margin-left:-26.55pt;margin-top:267pt;width:29.9pt;height:33.65pt;z-index:122;visibility:visible;mso-wrap-style:square;mso-width-percent:0;mso-height-percent:200;mso-wrap-distance-left:9pt;mso-wrap-distance-top:0;mso-wrap-distance-right:9pt;mso-wrap-distance-bottom:0;mso-position-horizontal:absolute;mso-position-horizontal-relative:text;mso-position-vertical:absolute;mso-position-vertical-relative:text;mso-width-percent:0;mso-height-percent:200;mso-width-relative:margin;mso-height-relative:margin;v-text-anchor:top" o:gfxdata="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" filled="f" stroked="f">
             <v:textbox style="mso-fit-shape-to-text:t">
               <w:txbxContent>
                 <w:p>
@@ -4876,7 +4876,7 @@
           <w:noProof/>
         </w:rPr>
         <w:pict>
-          <v:shape id="_x0000_s1397" type="#_x0000_t202" style="position:absolute;margin-left:-21.15pt;margin-top:91.1pt;width:29.9pt;height:113pt;z-index:251743744;visibility:visible;mso-wrap-style:square;mso-width-percent:0;mso-height-percent:200;mso-wrap-distance-left:9pt;mso-wrap-distance-top:0;mso-wrap-distance-right:9pt;mso-wrap-distance-bottom:0;mso-position-horizontal:absolute;mso-position-horizontal-relative:text;mso-position-vertical:absolute;mso-position-vertical-relative:text;mso-width-percent:0;mso-height-percent:200;mso-width-relative:margin;mso-height-relative:margin;v-text-anchor:top" o:gfxdata="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" filled="f" stroked="f">
+          <v:shape id="_x0000_s1397" type="#_x0000_t202" style="position:absolute;margin-left:-21.15pt;margin-top:91.1pt;width:29.9pt;height:113pt;z-index:121;visibility:visible;mso-wrap-style:square;mso-width-percent:0;mso-height-percent:200;mso-wrap-distance-left:9pt;mso-wrap-distance-top:0;mso-wrap-distance-right:9pt;mso-wrap-distance-bottom:0;mso-position-horizontal:absolute;mso-position-horizontal-relative:text;mso-position-vertical:absolute;mso-position-vertical-relative:text;mso-width-percent:0;mso-height-percent:200;mso-width-relative:margin;mso-height-relative:margin;v-text-anchor:top" o:gfxdata="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" filled="f" stroked="f">
             <v:textbox style="mso-fit-shape-to-text:t">
               <w:txbxContent>
                 <w:p>
@@ -4973,7 +4973,7 @@
           <w:noProof/>
         </w:rPr>
         <w:pict>
-          <v:shape id="Picture 9" o:spid="_x0000_i1073" type="#_x0000_t75" style="width:425.45pt;height:324.45pt;visibility:visible;mso-wrap-style:square">
+          <v:shape id="Picture 9" o:spid="_x0000_i1033" type="#_x0000_t75" style="width:425.45pt;height:324.45pt;visibility:visible;mso-wrap-style:square">
             <v:imagedata r:id="rId18" o:title=""/>
           </v:shape>
         </w:pict>
@@ -5332,7 +5332,7 @@
           <w:noProof/>
         </w:rPr>
         <w:pict>
-          <v:shape id="_x0000_s1408" type="#_x0000_t202" style="position:absolute;margin-left:95.1pt;margin-top:81.15pt;width:29.9pt;height:29.2pt;z-index:251751936;visibility:visible;mso-wrap-style:square;mso-width-percent:0;mso-height-percent:0;mso-wrap-distance-left:9pt;mso-wrap-distance-top:0;mso-wrap-distance-right:9pt;mso-wrap-distance-bottom:0;mso-position-horizontal:absolute;mso-position-horizontal-relative:text;mso-position-vertical:absolute;mso-position-vertical-relative:text;mso-width-percent:0;mso-height-percent:0;mso-width-relative:margin;mso-height-relative:margin;v-text-anchor:top" o:gfxdata="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" filled="f" stroked="f">
+          <v:shape id="_x0000_s1408" type="#_x0000_t202" style="position:absolute;margin-left:95.1pt;margin-top:81.15pt;width:29.9pt;height:29.2pt;z-index:128;visibility:visible;mso-wrap-style:square;mso-width-percent:0;mso-height-percent:0;mso-wrap-distance-left:9pt;mso-wrap-distance-top:0;mso-wrap-distance-right:9pt;mso-wrap-distance-bottom:0;mso-position-horizontal:absolute;mso-position-horizontal-relative:text;mso-position-vertical:absolute;mso-position-vertical-relative:text;mso-width-percent:0;mso-height-percent:0;mso-width-relative:margin;mso-height-relative:margin;v-text-anchor:top" o:gfxdata="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" filled="f" stroked="f">
             <v:textbox>
               <w:txbxContent>
                 <w:p>
@@ -5363,7 +5363,7 @@
           <w:noProof/>
         </w:rPr>
         <w:pict>
-          <v:shape id="_x0000_s1407" type="#_x0000_t202" style="position:absolute;margin-left:425.6pt;margin-top:191.65pt;width:46.85pt;height:33.65pt;z-index:251756032;visibility:visible;mso-wrap-style:square;mso-width-percent:0;mso-height-percent:200;mso-wrap-distance-left:9pt;mso-wrap-distance-top:0;mso-wrap-distance-right:9pt;mso-wrap-distance-bottom:0;mso-position-horizontal:absolute;mso-position-horizontal-relative:text;mso-position-vertical:absolute;mso-position-vertical-relative:text;mso-width-percent:0;mso-height-percent:200;mso-width-relative:margin;mso-height-relative:margin;v-text-anchor:top" o:gfxdata="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" filled="f" stroked="f">
+          <v:shape id="_x0000_s1407" type="#_x0000_t202" style="position:absolute;margin-left:425.6pt;margin-top:191.65pt;width:46.85pt;height:33.65pt;z-index:132;visibility:visible;mso-wrap-style:square;mso-width-percent:0;mso-height-percent:200;mso-wrap-distance-left:9pt;mso-wrap-distance-top:0;mso-wrap-distance-right:9pt;mso-wrap-distance-bottom:0;mso-position-horizontal:absolute;mso-position-horizontal-relative:text;mso-position-vertical:absolute;mso-position-vertical-relative:text;mso-width-percent:0;mso-height-percent:200;mso-width-relative:margin;mso-height-relative:margin;v-text-anchor:top" o:gfxdata="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" filled="f" stroked="f">
             <v:textbox style="mso-fit-shape-to-text:t">
               <w:txbxContent>
                 <w:p>
@@ -5392,7 +5392,7 @@
           <w:noProof/>
         </w:rPr>
         <w:pict>
-          <v:shape id="_x0000_s1406" type="#_x0000_t202" style="position:absolute;margin-left:422.2pt;margin-top:110.1pt;width:46.85pt;height:33.65pt;z-index:251755008;visibility:visible;mso-wrap-style:square;mso-width-percent:0;mso-height-percent:200;mso-wrap-distance-left:9pt;mso-wrap-distance-top:0;mso-wrap-distance-right:9pt;mso-wrap-distance-bottom:0;mso-position-horizontal:absolute;mso-position-horizontal-relative:text;mso-position-vertical:absolute;mso-position-vertical-relative:text;mso-width-percent:0;mso-height-percent:200;mso-width-relative:margin;mso-height-relative:margin;v-text-anchor:top" o:gfxdata="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" filled="f" stroked="f">
+          <v:shape id="_x0000_s1406" type="#_x0000_t202" style="position:absolute;margin-left:422.2pt;margin-top:110.1pt;width:46.85pt;height:33.65pt;z-index:131;visibility:visible;mso-wrap-style:square;mso-width-percent:0;mso-height-percent:200;mso-wrap-distance-left:9pt;mso-wrap-distance-top:0;mso-wrap-distance-right:9pt;mso-wrap-distance-bottom:0;mso-position-horizontal:absolute;mso-position-horizontal-relative:text;mso-position-vertical:absolute;mso-position-vertical-relative:text;mso-width-percent:0;mso-height-percent:200;mso-width-relative:margin;mso-height-relative:margin;v-text-anchor:top" o:gfxdata="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" filled="f" stroked="f">
             <v:textbox style="mso-fit-shape-to-text:t">
               <w:txbxContent>
                 <w:p>
@@ -5421,7 +5421,7 @@
           <w:noProof/>
         </w:rPr>
         <w:pict>
-          <v:shape id="_x0000_s1405" type="#_x0000_t202" style="position:absolute;margin-left:422.5pt;margin-top:35.65pt;width:46.85pt;height:33.65pt;z-index:251753984;visibility:visible;mso-wrap-style:square;mso-width-percent:0;mso-height-percent:200;mso-wrap-distance-left:9pt;mso-wrap-distance-top:0;mso-wrap-distance-right:9pt;mso-wrap-distance-bottom:0;mso-position-horizontal:absolute;mso-position-horizontal-relative:text;mso-position-vertical:absolute;mso-position-vertical-relative:text;mso-width-percent:0;mso-height-percent:200;mso-width-relative:margin;mso-height-relative:margin;v-text-anchor:top" o:gfxdata="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" filled="f" stroked="f">
+          <v:shape id="_x0000_s1405" type="#_x0000_t202" style="position:absolute;margin-left:422.5pt;margin-top:35.65pt;width:46.85pt;height:33.65pt;z-index:130;visibility:visible;mso-wrap-style:square;mso-width-percent:0;mso-height-percent:200;mso-wrap-distance-left:9pt;mso-wrap-distance-top:0;mso-wrap-distance-right:9pt;mso-wrap-distance-bottom:0;mso-position-horizontal:absolute;mso-position-horizontal-relative:text;mso-position-vertical:absolute;mso-position-vertical-relative:text;mso-width-percent:0;mso-height-percent:200;mso-width-relative:margin;mso-height-relative:margin;v-text-anchor:top" o:gfxdata="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" filled="f" stroked="f">
             <v:textbox style="mso-fit-shape-to-text:t">
               <w:txbxContent>
                 <w:p>
@@ -5451,7 +5451,7 @@
           <w:noProof/>
         </w:rPr>
         <w:pict>
-          <v:shape id="_x0000_s1404" type="#_x0000_t202" style="position:absolute;margin-left:292.45pt;margin-top:44.75pt;width:29.9pt;height:33.65pt;z-index:251750912;visibility:visible;mso-wrap-style:square;mso-width-percent:0;mso-height-percent:200;mso-wrap-distance-left:9pt;mso-wrap-distance-top:0;mso-wrap-distance-right:9pt;mso-wrap-distance-bottom:0;mso-position-horizontal:absolute;mso-position-horizontal-relative:text;mso-position-vertical:absolute;mso-position-vertical-relative:text;mso-width-percent:0;mso-height-percent:200;mso-width-relative:margin;mso-height-relative:margin;v-text-anchor:top" o:gfxdata="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" filled="f" stroked="f">
+          <v:shape id="_x0000_s1404" type="#_x0000_t202" style="position:absolute;margin-left:292.45pt;margin-top:44.75pt;width:29.9pt;height:33.65pt;z-index:127;visibility:visible;mso-wrap-style:square;mso-width-percent:0;mso-height-percent:200;mso-wrap-distance-left:9pt;mso-wrap-distance-top:0;mso-wrap-distance-right:9pt;mso-wrap-distance-bottom:0;mso-position-horizontal:absolute;mso-position-horizontal-relative:text;mso-position-vertical:absolute;mso-position-vertical-relative:text;mso-width-percent:0;mso-height-percent:200;mso-width-relative:margin;mso-height-relative:margin;v-text-anchor:top" o:gfxdata="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" filled="f" stroked="f">
             <v:textbox style="mso-fit-shape-to-text:t">
               <w:txbxContent>
                 <w:p>
@@ -5480,7 +5480,7 @@
           <w:noProof/>
         </w:rPr>
         <w:pict>
-          <v:shape id="_x0000_s1403" type="#_x0000_t202" style="position:absolute;margin-left:230.4pt;margin-top:174.8pt;width:29.9pt;height:33.65pt;z-index:251752960;visibility:visible;mso-wrap-style:square;mso-width-percent:0;mso-height-percent:200;mso-wrap-distance-left:9pt;mso-wrap-distance-top:0;mso-wrap-distance-right:9pt;mso-wrap-distance-bottom:0;mso-position-horizontal:absolute;mso-position-horizontal-relative:text;mso-position-vertical:absolute;mso-position-vertical-relative:text;mso-width-percent:0;mso-height-percent:200;mso-width-relative:margin;mso-height-relative:margin;v-text-anchor:top" o:gfxdata="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" filled="f" stroked="f">
+          <v:shape id="_x0000_s1403" type="#_x0000_t202" style="position:absolute;margin-left:230.4pt;margin-top:174.8pt;width:29.9pt;height:33.65pt;z-index:129;visibility:visible;mso-wrap-style:square;mso-width-percent:0;mso-height-percent:200;mso-wrap-distance-left:9pt;mso-wrap-distance-top:0;mso-wrap-distance-right:9pt;mso-wrap-distance-bottom:0;mso-position-horizontal:absolute;mso-position-horizontal-relative:text;mso-position-vertical:absolute;mso-position-vertical-relative:text;mso-width-percent:0;mso-height-percent:200;mso-width-relative:margin;mso-height-relative:margin;v-text-anchor:top" o:gfxdata="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" filled="f" stroked="f">
             <v:textbox style="mso-fit-shape-to-text:t">
               <w:txbxContent>
                 <w:p>
@@ -5510,7 +5510,7 @@
           <w:noProof/>
         </w:rPr>
         <w:pict>
-          <v:shape id="Picture 10" o:spid="_x0000_i1076" type="#_x0000_t75" style="width:461.9pt;height:241.25pt;visibility:visible;mso-wrap-style:square">
+          <v:shape id="Picture 10" o:spid="_x0000_i1034" type="#_x0000_t75" style="width:461.9pt;height:241.25pt;visibility:visible;mso-wrap-style:square">
             <v:imagedata r:id="rId19" o:title=""/>
           </v:shape>
         </w:pict>
@@ -7057,8 +7057,8 @@
       </w:pPr>
       <w:r>
         <w:pict>
-          <v:shape id="_x0000_i1038" type="#_x0000_t75" style="width:431.05pt;height:348.8pt">
-            <v:imagedata r:id="rId23" o:title="15_Director_Page"/>
+          <v:shape id="_x0000_i1053" type="#_x0000_t75" style="width:539.55pt;height:314.2pt">
+            <v:imagedata r:id="rId23" o:title=""/>
           </v:shape>
         </w:pict>
       </w:r>
@@ -7067,55 +7067,245 @@
       <w:pPr>
         <w:spacing w:line="240" w:lineRule="auto"/>
       </w:pPr>
-    </w:p>
-    <w:p>
-      <w:pPr>
-        <w:spacing w:line="240" w:lineRule="auto"/>
-      </w:pPr>
-    </w:p>
-    <w:p>
-      <w:pPr>
-        <w:spacing w:line="240" w:lineRule="auto"/>
-      </w:pPr>
-    </w:p>
-    <w:p>
-      <w:pPr>
-        <w:spacing w:line="240" w:lineRule="auto"/>
-      </w:pPr>
-    </w:p>
-    <w:p>
-      <w:pPr>
-        <w:spacing w:line="240" w:lineRule="auto"/>
-      </w:pPr>
-    </w:p>
-    <w:p>
-      <w:pPr>
-        <w:spacing w:line="240" w:lineRule="auto"/>
-      </w:pPr>
-    </w:p>
-    <w:p>
-      <w:pPr>
-        <w:spacing w:line="240" w:lineRule="auto"/>
-      </w:pPr>
-    </w:p>
-    <w:p>
-      <w:pPr>
-        <w:spacing w:line="240" w:lineRule="auto"/>
-      </w:pPr>
-    </w:p>
-    <w:p>
-      <w:pPr>
-        <w:spacing w:line="240" w:lineRule="auto"/>
-      </w:pPr>
-    </w:p>
-    <w:p>
-      <w:pPr>
-        <w:spacing w:line="240" w:lineRule="auto"/>
-      </w:pPr>
-    </w:p>
-    <w:p>
-      <w:pPr>
-        <w:spacing w:line="240" w:lineRule="auto"/>
+      <w:r>
+        <w:rPr>
+          <w:b/>
+        </w:rPr>
+        <w:t xml:space="preserve">Purpose: </w:t>
+      </w:r>
+      <w:r>
+        <w:t>This screen is the first page the director sees after logging into the system. It displays messages, their name and various buttons that allow the user to navigate to a different page.</w:t>
+      </w:r>
+    </w:p>
+    <w:p>
+      <w:pPr>
+        <w:spacing w:line="240" w:lineRule="auto"/>
+      </w:pPr>
+    </w:p>
+    <w:p>
+      <w:pPr>
+        <w:spacing w:line="240" w:lineRule="auto"/>
+      </w:pPr>
+      <w:proofErr w:type="gramStart"/>
+      <w:r>
+        <w:rPr>
+          <w:b/>
+        </w:rPr>
+        <w:t xml:space="preserve">Loading Events: </w:t>
+      </w:r>
+      <w:r>
+        <w:t>Successful login (</w:t>
+      </w:r>
+      <w:r>
+        <w:rPr>
+          <w:color w:val="00B0F0"/>
+        </w:rPr>
+        <w:t>6_Login_Registration</w:t>
+      </w:r>
+      <w:r>
+        <w:t>).</w:t>
+      </w:r>
+      <w:proofErr w:type="gramEnd"/>
+    </w:p>
+    <w:p>
+      <w:pPr>
+        <w:spacing w:line="240" w:lineRule="auto"/>
+      </w:pPr>
+    </w:p>
+    <w:p>
+      <w:pPr>
+        <w:spacing w:line="240" w:lineRule="auto"/>
+      </w:pPr>
+      <w:r>
+        <w:rPr>
+          <w:b/>
+        </w:rPr>
+        <w:t>Interface Elements:</w:t>
+      </w:r>
+    </w:p>
+    <w:p>
+      <w:pPr>
+        <w:numPr>
+          <w:ilvl w:val="0"/>
+          <w:numId w:val="16"/>
+        </w:numPr>
+        <w:spacing w:line="240" w:lineRule="auto"/>
+      </w:pPr>
+      <w:r>
+        <w:t xml:space="preserve">Help Button: when pressed this brings up the </w:t>
+      </w:r>
+      <w:r>
+        <w:rPr>
+          <w:color w:val="4BACC6"/>
+        </w:rPr>
+        <w:t>27_Help</w:t>
+      </w:r>
+      <w:r>
+        <w:rPr>
+          <w:color w:val="00B0F0"/>
+        </w:rPr>
+        <w:t xml:space="preserve"> </w:t>
+      </w:r>
+      <w:r>
+        <w:rPr>
+          <w:color w:val="auto"/>
+        </w:rPr>
+        <w:t>screen.</w:t>
+      </w:r>
+    </w:p>
+    <w:p>
+      <w:pPr>
+        <w:numPr>
+          <w:ilvl w:val="0"/>
+          <w:numId w:val="16"/>
+        </w:numPr>
+        <w:spacing w:line="240" w:lineRule="auto"/>
+      </w:pPr>
+      <w:r>
+        <w:t>A button that allows the user to access their current messages.</w:t>
+      </w:r>
+    </w:p>
+    <w:p>
+      <w:pPr>
+        <w:numPr>
+          <w:ilvl w:val="0"/>
+          <w:numId w:val="16"/>
+        </w:numPr>
+        <w:spacing w:line="240" w:lineRule="auto"/>
+        <w:rPr>
+          <w:color w:val="4BACC6"/>
+        </w:rPr>
+      </w:pPr>
+      <w:r>
+        <w:t xml:space="preserve">A button that when pressed will take the user to the </w:t>
+      </w:r>
+      <w:r>
+        <w:rPr>
+          <w:color w:val="4BACC6"/>
+        </w:rPr>
+        <w:t xml:space="preserve">16_Director_Student_List </w:t>
+      </w:r>
+      <w:r>
+        <w:rPr>
+          <w:color w:val="auto"/>
+        </w:rPr>
+        <w:t>page.</w:t>
+      </w:r>
+    </w:p>
+    <w:p>
+      <w:pPr>
+        <w:numPr>
+          <w:ilvl w:val="0"/>
+          <w:numId w:val="16"/>
+        </w:numPr>
+        <w:spacing w:line="240" w:lineRule="auto"/>
+      </w:pPr>
+      <w:r>
+        <w:t xml:space="preserve">A button that when pressed </w:t>
+      </w:r>
+      <w:r>
+        <w:rPr>
+          <w:color w:val="auto"/>
+        </w:rPr>
+        <w:t>will</w:t>
+      </w:r>
+      <w:r>
+        <w:t xml:space="preserve"> take the user to the </w:t>
+      </w:r>
+      <w:r>
+        <w:rPr>
+          <w:color w:val="4BACC6"/>
+        </w:rPr>
+        <w:t>21_Director_View_Class_Report</w:t>
+      </w:r>
+      <w:r>
+        <w:rPr>
+          <w:color w:val="auto"/>
+        </w:rPr>
+        <w:t>.</w:t>
+      </w:r>
+    </w:p>
+    <w:p>
+      <w:pPr>
+        <w:numPr>
+          <w:ilvl w:val="0"/>
+          <w:numId w:val="16"/>
+        </w:numPr>
+        <w:spacing w:line="240" w:lineRule="auto"/>
+      </w:pPr>
+      <w:r>
+        <w:t xml:space="preserve">A back button which will take the user to back to the </w:t>
+      </w:r>
+      <w:r>
+        <w:rPr>
+          <w:color w:val="4BACC6"/>
+        </w:rPr>
+        <w:t>14_Student_Absence_Approval_Form_Type</w:t>
+      </w:r>
+      <w:r>
+        <w:rPr>
+          <w:color w:val="4BACC6"/>
+        </w:rPr>
+        <w:t xml:space="preserve"> </w:t>
+      </w:r>
+      <w:r>
+        <w:rPr>
+          <w:color w:val="auto"/>
+        </w:rPr>
+        <w:t>page.</w:t>
+      </w:r>
+    </w:p>
+    <w:p>
+      <w:pPr>
+        <w:numPr>
+          <w:ilvl w:val="0"/>
+          <w:numId w:val="16"/>
+        </w:numPr>
+        <w:spacing w:line="240" w:lineRule="auto"/>
+      </w:pPr>
+      <w:r>
+        <w:t>A screen that shows instant messages sent by students that the director can reply to immediately.</w:t>
+      </w:r>
+    </w:p>
+    <w:p>
+      <w:pPr>
+        <w:numPr>
+          <w:ilvl w:val="0"/>
+          <w:numId w:val="16"/>
+        </w:numPr>
+        <w:autoSpaceDE w:val="0"/>
+        <w:autoSpaceDN w:val="0"/>
+        <w:adjustRightInd w:val="0"/>
+        <w:spacing w:line="240" w:lineRule="auto"/>
+        <w:rPr>
+          <w:rFonts w:ascii="Times New Roman" w:eastAsia="Times New Roman" w:hAnsi="Times New Roman" w:cs="Times New Roman"/>
+        </w:rPr>
+      </w:pPr>
+      <w:r>
+        <w:rPr>
+          <w:rFonts w:eastAsia="Times New Roman"/>
+        </w:rPr>
+        <w:t>Page Trail. “Logout” logs the user out and returns them to the main screen (</w:t>
+      </w:r>
+      <w:r>
+        <w:rPr>
+          <w:rFonts w:eastAsia="Times New Roman"/>
+          <w:color w:val="4BACC6"/>
+        </w:rPr>
+        <w:t>4_Main_Page</w:t>
+      </w:r>
+      <w:r>
+        <w:rPr>
+          <w:rFonts w:eastAsia="Times New Roman"/>
+          <w:color w:val="auto"/>
+        </w:rPr>
+        <w:t>).</w:t>
+      </w:r>
+    </w:p>
+    <w:p>
+      <w:pPr>
+        <w:spacing w:line="240" w:lineRule="auto"/>
+        <w:ind w:left="720"/>
       </w:pPr>
     </w:p>
     <w:p>
@@ -7216,176 +7406,508 @@
       </w:pPr>
       <w:r>
         <w:pict>
-          <v:shape id="_x0000_i1039" type="#_x0000_t75" style="width:495.6pt;height:219.75pt" o:allowoverlap="f">
+          <v:shape id="_x0000_i1055" type="#_x0000_t75" style="width:539.55pt;height:239.4pt">
             <v:imagedata r:id="rId24" o:title=""/>
           </v:shape>
         </w:pict>
       </w:r>
-    </w:p>
-    <w:p>
-      <w:pPr>
-        <w:spacing w:line="240" w:lineRule="auto"/>
-      </w:pPr>
-    </w:p>
-    <w:p>
-      <w:pPr>
-        <w:spacing w:line="240" w:lineRule="auto"/>
-      </w:pPr>
-    </w:p>
-    <w:p>
-      <w:pPr>
-        <w:spacing w:line="240" w:lineRule="auto"/>
-      </w:pPr>
-    </w:p>
-    <w:p>
-      <w:pPr>
-        <w:spacing w:line="240" w:lineRule="auto"/>
-      </w:pPr>
-    </w:p>
-    <w:p>
-      <w:pPr>
-        <w:spacing w:line="240" w:lineRule="auto"/>
-      </w:pPr>
-    </w:p>
-    <w:p>
-      <w:pPr>
-        <w:spacing w:line="240" w:lineRule="auto"/>
-      </w:pPr>
-    </w:p>
-    <w:p>
-      <w:pPr>
-        <w:spacing w:line="240" w:lineRule="auto"/>
-      </w:pPr>
-    </w:p>
-    <w:p>
-      <w:pPr>
-        <w:spacing w:line="240" w:lineRule="auto"/>
-      </w:pPr>
-    </w:p>
-    <w:p>
-      <w:pPr>
-        <w:spacing w:line="240" w:lineRule="auto"/>
-      </w:pPr>
-    </w:p>
-    <w:p>
-      <w:pPr>
-        <w:spacing w:line="240" w:lineRule="auto"/>
-      </w:pPr>
-    </w:p>
-    <w:p>
-      <w:pPr>
-        <w:spacing w:line="240" w:lineRule="auto"/>
-      </w:pPr>
-    </w:p>
-    <w:p>
-      <w:pPr>
-        <w:spacing w:line="240" w:lineRule="auto"/>
-      </w:pPr>
-    </w:p>
-    <w:p>
-      <w:pPr>
-        <w:spacing w:line="240" w:lineRule="auto"/>
-      </w:pPr>
-    </w:p>
-    <w:p>
-      <w:pPr>
-        <w:spacing w:line="240" w:lineRule="auto"/>
-      </w:pPr>
-    </w:p>
-    <w:p>
-      <w:pPr>
-        <w:spacing w:line="240" w:lineRule="auto"/>
-      </w:pPr>
-    </w:p>
-    <w:p>
-      <w:pPr>
-        <w:spacing w:line="240" w:lineRule="auto"/>
-      </w:pPr>
-    </w:p>
-    <w:p>
-      <w:pPr>
-        <w:spacing w:line="240" w:lineRule="auto"/>
-      </w:pPr>
-    </w:p>
-    <w:p>
-      <w:pPr>
-        <w:spacing w:line="240" w:lineRule="auto"/>
-      </w:pPr>
-    </w:p>
-    <w:p>
-      <w:pPr>
-        <w:spacing w:line="240" w:lineRule="auto"/>
-      </w:pPr>
-    </w:p>
-    <w:p>
-      <w:pPr>
-        <w:spacing w:line="240" w:lineRule="auto"/>
-      </w:pPr>
-    </w:p>
-    <w:p>
-      <w:pPr>
-        <w:spacing w:line="240" w:lineRule="auto"/>
-      </w:pPr>
-    </w:p>
-    <w:p>
-      <w:pPr>
-        <w:spacing w:line="240" w:lineRule="auto"/>
-      </w:pPr>
-    </w:p>
-    <w:p>
-      <w:pPr>
-        <w:spacing w:line="240" w:lineRule="auto"/>
-      </w:pPr>
-    </w:p>
-    <w:p>
-      <w:pPr>
-        <w:spacing w:line="240" w:lineRule="auto"/>
-      </w:pPr>
-    </w:p>
-    <w:p>
-      <w:pPr>
-        <w:spacing w:line="240" w:lineRule="auto"/>
-      </w:pPr>
-    </w:p>
-    <w:p>
-      <w:pPr>
-        <w:spacing w:line="240" w:lineRule="auto"/>
-      </w:pPr>
-    </w:p>
-    <w:p>
-      <w:pPr>
-        <w:spacing w:line="240" w:lineRule="auto"/>
-      </w:pPr>
-    </w:p>
-    <w:p>
-      <w:pPr>
-        <w:spacing w:line="240" w:lineRule="auto"/>
-      </w:pPr>
-    </w:p>
-    <w:p>
-      <w:pPr>
-        <w:spacing w:line="240" w:lineRule="auto"/>
-      </w:pPr>
-    </w:p>
-    <w:p>
-      <w:pPr>
-        <w:spacing w:line="240" w:lineRule="auto"/>
-      </w:pPr>
-      <w:r>
-        <w:br w:type="page"/>
-      </w:r>
-      <w:r>
-        <w:lastRenderedPageBreak/>
+      <w:r>
+        <w:rPr>
+          <w:b/>
+        </w:rPr>
+        <w:t xml:space="preserve">Purpose: </w:t>
+      </w:r>
+      <w:r>
+        <w:t>This screen shows a grid layout of all the students in the class. It allows the user to perform different actions based on what buttons they press.</w:t>
+      </w:r>
+    </w:p>
+    <w:p>
+      <w:pPr>
+        <w:spacing w:line="240" w:lineRule="auto"/>
+      </w:pPr>
+    </w:p>
+    <w:p>
+      <w:pPr>
+        <w:spacing w:line="240" w:lineRule="auto"/>
+      </w:pPr>
+      <w:r>
+        <w:rPr>
+          <w:b/>
+        </w:rPr>
+        <w:t xml:space="preserve">Loading Events: </w:t>
+      </w:r>
+      <w:r>
+        <w:t xml:space="preserve">Pressing the “View and Edit Student List” button on the </w:t>
+      </w:r>
+      <w:r>
+        <w:rPr>
+          <w:color w:val="4BACC6"/>
+        </w:rPr>
+        <w:t>15_Director_Page</w:t>
+      </w:r>
+      <w:r>
+        <w:t xml:space="preserve"> page.</w:t>
+      </w:r>
+    </w:p>
+    <w:p>
+      <w:pPr>
+        <w:spacing w:line="240" w:lineRule="auto"/>
+      </w:pPr>
+    </w:p>
+    <w:p>
+      <w:pPr>
+        <w:spacing w:line="240" w:lineRule="auto"/>
+      </w:pPr>
+      <w:r>
+        <w:rPr>
+          <w:b/>
+        </w:rPr>
+        <w:t>Interface Elements:</w:t>
+      </w:r>
+    </w:p>
+    <w:p>
+      <w:pPr>
+        <w:numPr>
+          <w:ilvl w:val="0"/>
+          <w:numId w:val="17"/>
+        </w:numPr>
+        <w:spacing w:line="240" w:lineRule="auto"/>
+      </w:pPr>
+      <w:r>
+        <w:t xml:space="preserve">Help Button: when pressed this brings up the </w:t>
+      </w:r>
+      <w:r>
+        <w:rPr>
+          <w:color w:val="4BACC6"/>
+        </w:rPr>
+        <w:t>27_Help</w:t>
+      </w:r>
+      <w:r>
+        <w:rPr>
+          <w:color w:val="00B0F0"/>
+        </w:rPr>
+        <w:t xml:space="preserve"> </w:t>
+      </w:r>
+      <w:r>
+        <w:rPr>
+          <w:color w:val="auto"/>
+        </w:rPr>
+        <w:t>screen.</w:t>
+      </w:r>
+    </w:p>
+    <w:p>
+      <w:pPr>
+        <w:numPr>
+          <w:ilvl w:val="0"/>
+          <w:numId w:val="17"/>
+        </w:numPr>
+        <w:spacing w:line="240" w:lineRule="auto"/>
+      </w:pPr>
+      <w:r>
+        <w:rPr>
+          <w:color w:val="auto"/>
+        </w:rPr>
+        <w:t>A drop down box that allows the user to select which students they want to view. They can also press the “all” or “none” buttons</w:t>
+      </w:r>
+      <w:r>
+        <w:rPr>
+          <w:color w:val="auto"/>
+        </w:rPr>
+        <w:t xml:space="preserve"> to </w:t>
+      </w:r>
+      <w:proofErr w:type="gramStart"/>
+      <w:r>
+        <w:rPr>
+          <w:color w:val="auto"/>
+        </w:rPr>
+        <w:t>selected</w:t>
+      </w:r>
+      <w:proofErr w:type="gramEnd"/>
+      <w:r>
+        <w:rPr>
+          <w:color w:val="auto"/>
+        </w:rPr>
+        <w:t xml:space="preserve"> all or none of the students</w:t>
+      </w:r>
+      <w:r>
+        <w:rPr>
+          <w:color w:val="auto"/>
+        </w:rPr>
+        <w:t>.</w:t>
+      </w:r>
+    </w:p>
+    <w:p>
+      <w:pPr>
+        <w:numPr>
+          <w:ilvl w:val="0"/>
+          <w:numId w:val="17"/>
+        </w:numPr>
+        <w:spacing w:line="240" w:lineRule="auto"/>
+      </w:pPr>
+      <w:r>
+        <w:rPr>
+          <w:color w:val="auto"/>
+        </w:rPr>
+        <w:t>A grid layout of all the students showing the name, position, email, major, advisor, and advisor email of all the students.</w:t>
+      </w:r>
+    </w:p>
+    <w:p>
+      <w:pPr>
+        <w:numPr>
+          <w:ilvl w:val="0"/>
+          <w:numId w:val="17"/>
+        </w:numPr>
+        <w:spacing w:line="240" w:lineRule="auto"/>
+      </w:pPr>
+      <w:r>
+        <w:rPr>
+          <w:color w:val="auto"/>
+        </w:rPr>
+        <w:t xml:space="preserve">A check box that is used in conjunction with buttons </w:t>
+      </w:r>
+      <w:r>
+        <w:rPr>
+          <w:color w:val="auto"/>
+        </w:rPr>
+        <w:t>6, 7, or 8.</w:t>
+      </w:r>
+    </w:p>
+    <w:p>
+      <w:pPr>
+        <w:numPr>
+          <w:ilvl w:val="0"/>
+          <w:numId w:val="17"/>
+        </w:numPr>
+        <w:spacing w:line="240" w:lineRule="auto"/>
+      </w:pPr>
+      <w:r>
+        <w:rPr>
+          <w:color w:val="auto"/>
+        </w:rPr>
+        <w:t xml:space="preserve">A button that allows the user to add a student. Takes </w:t>
+      </w:r>
+      <w:r>
+        <w:rPr>
+          <w:color w:val="auto"/>
+        </w:rPr>
+        <w:t>them</w:t>
+      </w:r>
+      <w:r>
+        <w:rPr>
+          <w:color w:val="auto"/>
+        </w:rPr>
+        <w:t xml:space="preserve"> to </w:t>
+      </w:r>
+      <w:r>
+        <w:rPr>
+          <w:color w:val="4BACC6"/>
+        </w:rPr>
         <w:t>17_Director_Student_Add</w:t>
       </w:r>
-    </w:p>
-    <w:p>
-      <w:pPr>
-        <w:spacing w:line="240" w:lineRule="auto"/>
-      </w:pPr>
-      <w:r>
-        <w:t>Sketch: Todd Wegter</w:t>
-      </w:r>
+      <w:r>
+        <w:t xml:space="preserve"> page.</w:t>
+      </w:r>
+    </w:p>
+    <w:p>
+      <w:pPr>
+        <w:numPr>
+          <w:ilvl w:val="0"/>
+          <w:numId w:val="17"/>
+        </w:numPr>
+        <w:spacing w:line="240" w:lineRule="auto"/>
+      </w:pPr>
+      <w:r>
+        <w:t xml:space="preserve">A button that takes the user to the </w:t>
+      </w:r>
+      <w:r>
+        <w:rPr>
+          <w:color w:val="4BACC6"/>
+        </w:rPr>
+        <w:t>18_Director_Student_View</w:t>
+      </w:r>
+      <w:r>
+        <w:rPr>
+          <w:color w:val="4BACC6"/>
+        </w:rPr>
+        <w:t xml:space="preserve"> </w:t>
+      </w:r>
+      <w:r>
+        <w:rPr>
+          <w:color w:val="auto"/>
+        </w:rPr>
+        <w:t>page.</w:t>
+      </w:r>
+    </w:p>
+    <w:p>
+      <w:pPr>
+        <w:numPr>
+          <w:ilvl w:val="0"/>
+          <w:numId w:val="17"/>
+        </w:numPr>
+        <w:spacing w:line="240" w:lineRule="auto"/>
+        <w:rPr>
+          <w:highlight w:val="yellow"/>
+        </w:rPr>
+      </w:pPr>
+      <w:r>
+        <w:rPr>
+          <w:highlight w:val="yellow"/>
+        </w:rPr>
+        <w:t>A button that will open up the user’s email account so they can send an email to the selected student.</w:t>
+      </w:r>
+    </w:p>
+    <w:p>
+      <w:pPr>
+        <w:numPr>
+          <w:ilvl w:val="0"/>
+          <w:numId w:val="17"/>
+        </w:numPr>
+        <w:spacing w:line="240" w:lineRule="auto"/>
+      </w:pPr>
+      <w:r>
+        <w:t>A button that allows the user to delete a student/students.</w:t>
+      </w:r>
+    </w:p>
+    <w:p>
+      <w:pPr>
+        <w:numPr>
+          <w:ilvl w:val="0"/>
+          <w:numId w:val="17"/>
+        </w:numPr>
+        <w:spacing w:line="240" w:lineRule="auto"/>
+      </w:pPr>
+      <w:r>
+        <w:t xml:space="preserve">A button that will take the user to the </w:t>
+      </w:r>
+      <w:r>
+        <w:rPr>
+          <w:color w:val="4BACC6"/>
+        </w:rPr>
+        <w:t>23_Director_View_Class_Absence_Forms</w:t>
+      </w:r>
+      <w:r>
+        <w:t xml:space="preserve"> page.</w:t>
+      </w:r>
+    </w:p>
+    <w:p>
+      <w:pPr>
+        <w:numPr>
+          <w:ilvl w:val="0"/>
+          <w:numId w:val="17"/>
+        </w:numPr>
+        <w:spacing w:line="240" w:lineRule="auto"/>
+      </w:pPr>
+      <w:r>
+        <w:t xml:space="preserve">A button that will take the user to the </w:t>
+      </w:r>
+      <w:r>
+        <w:rPr>
+          <w:color w:val="4BACC6"/>
+        </w:rPr>
+        <w:t>20_Director_Student_View_Report</w:t>
+      </w:r>
+      <w:r>
+        <w:t xml:space="preserve"> page.</w:t>
+      </w:r>
+    </w:p>
+    <w:p>
+      <w:pPr>
+        <w:numPr>
+          <w:ilvl w:val="0"/>
+          <w:numId w:val="17"/>
+        </w:numPr>
+        <w:spacing w:line="240" w:lineRule="auto"/>
+      </w:pPr>
+      <w:r>
+        <w:t xml:space="preserve">A back button which will take the user back to the </w:t>
+      </w:r>
+      <w:r>
+        <w:rPr>
+          <w:color w:val="4BACC6"/>
+        </w:rPr>
+        <w:t>15_Director_Page</w:t>
+      </w:r>
+      <w:r>
+        <w:t xml:space="preserve"> page.</w:t>
+      </w:r>
+    </w:p>
+    <w:p>
+      <w:pPr>
+        <w:numPr>
+          <w:ilvl w:val="0"/>
+          <w:numId w:val="17"/>
+        </w:numPr>
+        <w:spacing w:line="240" w:lineRule="auto"/>
+      </w:pPr>
+      <w:r>
+        <w:t>An alert that pops up if all the students in the list are selected and the user presses the delete button.</w:t>
+      </w:r>
+    </w:p>
+    <w:p>
+      <w:pPr>
+        <w:numPr>
+          <w:ilvl w:val="0"/>
+          <w:numId w:val="17"/>
+        </w:numPr>
+        <w:spacing w:line="240" w:lineRule="auto"/>
+      </w:pPr>
+      <w:r>
+        <w:rPr>
+          <w:rFonts w:eastAsia="Times New Roman"/>
+        </w:rPr>
+        <w:t>Page Trail. This allows the user to go back to the Director Main page (</w:t>
+      </w:r>
+      <w:r>
+        <w:rPr>
+          <w:color w:val="4BACC6"/>
+        </w:rPr>
+        <w:t>15_Director_Page</w:t>
+      </w:r>
+      <w:r>
+        <w:t>)</w:t>
+      </w:r>
+      <w:r>
+        <w:t>.</w:t>
+      </w:r>
+      <w:r>
+        <w:rPr>
+          <w:rFonts w:eastAsia="Times New Roman"/>
+        </w:rPr>
+        <w:t xml:space="preserve"> </w:t>
+      </w:r>
+      <w:r>
+        <w:rPr>
+          <w:rFonts w:eastAsia="Times New Roman"/>
+        </w:rPr>
+        <w:t>“Logout” logs the user out and returns them to the main screen (</w:t>
+      </w:r>
+      <w:r>
+        <w:rPr>
+          <w:rFonts w:eastAsia="Times New Roman"/>
+          <w:color w:val="4BACC6"/>
+        </w:rPr>
+        <w:t>4_Main_Page</w:t>
+      </w:r>
+      <w:r>
+        <w:rPr>
+          <w:rFonts w:eastAsia="Times New Roman"/>
+          <w:color w:val="auto"/>
+        </w:rPr>
+        <w:t>).</w:t>
+      </w:r>
+    </w:p>
+    <w:p>
+      <w:pPr>
+        <w:spacing w:line="240" w:lineRule="auto"/>
+        <w:ind w:left="720"/>
+      </w:pPr>
+    </w:p>
+    <w:p>
+      <w:pPr>
+        <w:autoSpaceDE w:val="0"/>
+        <w:autoSpaceDN w:val="0"/>
+        <w:adjustRightInd w:val="0"/>
+        <w:spacing w:line="240" w:lineRule="auto"/>
+        <w:ind w:left="720"/>
+        <w:rPr>
+          <w:rFonts w:ascii="Times New Roman" w:eastAsia="Times New Roman" w:hAnsi="Times New Roman" w:cs="Times New Roman"/>
+        </w:rPr>
+      </w:pPr>
+    </w:p>
+    <w:p>
+      <w:pPr>
+        <w:spacing w:line="240" w:lineRule="auto"/>
+        <w:ind w:left="720"/>
+      </w:pPr>
+    </w:p>
+    <w:p>
+      <w:pPr>
+        <w:spacing w:line="240" w:lineRule="auto"/>
+      </w:pPr>
+      <w:r>
+        <w:t xml:space="preserve"> </w:t>
+      </w:r>
+    </w:p>
+    <w:p>
+      <w:pPr>
+        <w:spacing w:line="240" w:lineRule="auto"/>
+        <w:ind w:left="720"/>
+      </w:pPr>
+    </w:p>
+    <w:p>
+      <w:pPr>
+        <w:spacing w:line="240" w:lineRule="auto"/>
+        <w:ind w:left="720"/>
+      </w:pPr>
+    </w:p>
+    <w:p>
+      <w:pPr>
+        <w:spacing w:line="240" w:lineRule="auto"/>
+        <w:ind w:left="720"/>
+      </w:pPr>
+    </w:p>
+    <w:p>
+      <w:pPr>
+        <w:spacing w:line="240" w:lineRule="auto"/>
+        <w:ind w:left="720"/>
+      </w:pPr>
+    </w:p>
+    <w:p>
+      <w:pPr>
+        <w:spacing w:line="240" w:lineRule="auto"/>
+        <w:ind w:left="720"/>
+      </w:pPr>
+    </w:p>
+    <w:p>
+      <w:pPr>
+        <w:spacing w:line="240" w:lineRule="auto"/>
+        <w:ind w:left="720"/>
+      </w:pPr>
+    </w:p>
+    <w:p>
+      <w:pPr>
+        <w:spacing w:line="240" w:lineRule="auto"/>
+        <w:ind w:left="720"/>
+      </w:pPr>
+    </w:p>
+    <w:p>
+      <w:pPr>
+        <w:spacing w:line="240" w:lineRule="auto"/>
+        <w:ind w:left="720"/>
+      </w:pPr>
+    </w:p>
+    <w:p>
+      <w:pPr>
+        <w:spacing w:line="240" w:lineRule="auto"/>
+        <w:ind w:left="720"/>
+      </w:pPr>
+    </w:p>
+    <w:p>
+      <w:pPr>
+        <w:spacing w:line="240" w:lineRule="auto"/>
+        <w:ind w:left="720"/>
+      </w:pPr>
+    </w:p>
+    <w:p>
+      <w:pPr>
+        <w:spacing w:line="240" w:lineRule="auto"/>
+      </w:pPr>
+      <w:r>
+        <w:t>17_Director_Student_Add</w:t>
+      </w:r>
+    </w:p>
+    <w:p>
+      <w:pPr>
+        <w:spacing w:line="240" w:lineRule="auto"/>
+      </w:pPr>
+      <w:r>
+        <w:t xml:space="preserve">Sketch: Todd </w:t>
+      </w:r>
+      <w:proofErr w:type="spellStart"/>
+      <w:r>
+        <w:t>Wegter</w:t>
+      </w:r>
+      <w:proofErr w:type="spellEnd"/>
     </w:p>
     <w:p>
       <w:pPr>
@@ -7409,7 +7931,7 @@
       </w:pPr>
       <w:r>
         <w:pict>
-          <v:shape id="_x0000_i1040" type="#_x0000_t75" style="width:496.5pt;height:208.5pt" o:allowoverlap="f">
+          <v:shape id="_x0000_i1054" type="#_x0000_t75" style="width:539.55pt;height:224.4pt">
             <v:imagedata r:id="rId25" o:title=""/>
           </v:shape>
         </w:pict>
@@ -7419,121 +7941,362 @@
       <w:pPr>
         <w:spacing w:line="240" w:lineRule="auto"/>
       </w:pPr>
-    </w:p>
-    <w:p>
-      <w:pPr>
-        <w:spacing w:line="240" w:lineRule="auto"/>
-      </w:pPr>
-    </w:p>
-    <w:p>
-      <w:pPr>
-        <w:spacing w:line="240" w:lineRule="auto"/>
-      </w:pPr>
-    </w:p>
-    <w:p>
-      <w:pPr>
-        <w:spacing w:line="240" w:lineRule="auto"/>
-      </w:pPr>
-    </w:p>
-    <w:p>
-      <w:pPr>
-        <w:spacing w:line="240" w:lineRule="auto"/>
-      </w:pPr>
-    </w:p>
-    <w:p>
-      <w:pPr>
-        <w:spacing w:line="240" w:lineRule="auto"/>
-      </w:pPr>
-    </w:p>
-    <w:p>
-      <w:pPr>
-        <w:spacing w:line="240" w:lineRule="auto"/>
-      </w:pPr>
-    </w:p>
-    <w:p>
-      <w:pPr>
-        <w:spacing w:line="240" w:lineRule="auto"/>
-      </w:pPr>
-    </w:p>
-    <w:p>
-      <w:pPr>
-        <w:spacing w:line="240" w:lineRule="auto"/>
-      </w:pPr>
-    </w:p>
-    <w:p>
-      <w:pPr>
-        <w:spacing w:line="240" w:lineRule="auto"/>
-      </w:pPr>
-    </w:p>
-    <w:p>
-      <w:pPr>
-        <w:spacing w:line="240" w:lineRule="auto"/>
-      </w:pPr>
-    </w:p>
-    <w:p>
-      <w:pPr>
-        <w:spacing w:line="240" w:lineRule="auto"/>
-      </w:pPr>
-    </w:p>
-    <w:p>
-      <w:pPr>
-        <w:spacing w:line="240" w:lineRule="auto"/>
-      </w:pPr>
-    </w:p>
-    <w:p>
-      <w:pPr>
-        <w:spacing w:line="240" w:lineRule="auto"/>
-      </w:pPr>
-    </w:p>
-    <w:p>
-      <w:pPr>
-        <w:spacing w:line="240" w:lineRule="auto"/>
-      </w:pPr>
-    </w:p>
-    <w:p>
-      <w:pPr>
-        <w:spacing w:line="240" w:lineRule="auto"/>
-      </w:pPr>
-    </w:p>
-    <w:p>
-      <w:pPr>
-        <w:spacing w:line="240" w:lineRule="auto"/>
-      </w:pPr>
-    </w:p>
-    <w:p>
-      <w:pPr>
-        <w:spacing w:line="240" w:lineRule="auto"/>
-      </w:pPr>
-    </w:p>
-    <w:p>
-      <w:pPr>
-        <w:spacing w:line="240" w:lineRule="auto"/>
-      </w:pPr>
-    </w:p>
-    <w:p>
-      <w:pPr>
-        <w:spacing w:line="240" w:lineRule="auto"/>
-      </w:pPr>
-    </w:p>
-    <w:p>
-      <w:pPr>
-        <w:spacing w:line="240" w:lineRule="auto"/>
-      </w:pPr>
-    </w:p>
-    <w:p>
-      <w:pPr>
-        <w:spacing w:line="240" w:lineRule="auto"/>
-      </w:pPr>
-    </w:p>
-    <w:p>
-      <w:pPr>
-        <w:spacing w:line="240" w:lineRule="auto"/>
-      </w:pPr>
-    </w:p>
-    <w:p>
-      <w:pPr>
-        <w:spacing w:line="240" w:lineRule="auto"/>
-      </w:pPr>
+      <w:r>
+        <w:rPr>
+          <w:b/>
+        </w:rPr>
+        <w:t xml:space="preserve">Purpose: </w:t>
+      </w:r>
+      <w:r>
+        <w:t xml:space="preserve">This screen is used for when the director </w:t>
+      </w:r>
+      <w:r>
+        <w:t>needs to add a student to the class.</w:t>
+      </w:r>
+    </w:p>
+    <w:p>
+      <w:pPr>
+        <w:spacing w:line="240" w:lineRule="auto"/>
+      </w:pPr>
+    </w:p>
+    <w:p>
+      <w:pPr>
+        <w:spacing w:line="240" w:lineRule="auto"/>
+      </w:pPr>
+      <w:r>
+        <w:rPr>
+          <w:b/>
+        </w:rPr>
+        <w:t xml:space="preserve">Loading Events: </w:t>
+      </w:r>
+      <w:r>
+        <w:t xml:space="preserve">Pressing the “Add Student” button on the </w:t>
+      </w:r>
+      <w:r>
+        <w:rPr>
+          <w:color w:val="4BACC6"/>
+        </w:rPr>
+        <w:t>16_Director_Student_List</w:t>
+      </w:r>
+      <w:r>
+        <w:t xml:space="preserve"> page.</w:t>
+      </w:r>
+    </w:p>
+    <w:p>
+      <w:pPr>
+        <w:spacing w:line="240" w:lineRule="auto"/>
+      </w:pPr>
+    </w:p>
+    <w:p>
+      <w:pPr>
+        <w:spacing w:line="240" w:lineRule="auto"/>
+        <w:rPr>
+          <w:b/>
+        </w:rPr>
+      </w:pPr>
+      <w:r>
+        <w:rPr>
+          <w:b/>
+        </w:rPr>
+        <w:t>Interface Elements:</w:t>
+      </w:r>
+    </w:p>
+    <w:p>
+      <w:pPr>
+        <w:numPr>
+          <w:ilvl w:val="0"/>
+          <w:numId w:val="18"/>
+        </w:numPr>
+        <w:spacing w:line="240" w:lineRule="auto"/>
+      </w:pPr>
+      <w:r>
+        <w:t xml:space="preserve">Help Button: when pressed this brings up the </w:t>
+      </w:r>
+      <w:r>
+        <w:rPr>
+          <w:color w:val="4BACC6"/>
+        </w:rPr>
+        <w:t>27_Help</w:t>
+      </w:r>
+      <w:r>
+        <w:rPr>
+          <w:color w:val="00B0F0"/>
+        </w:rPr>
+        <w:t xml:space="preserve"> </w:t>
+      </w:r>
+      <w:r>
+        <w:rPr>
+          <w:color w:val="auto"/>
+        </w:rPr>
+        <w:t>screen.</w:t>
+      </w:r>
+    </w:p>
+    <w:p>
+      <w:pPr>
+        <w:numPr>
+          <w:ilvl w:val="0"/>
+          <w:numId w:val="18"/>
+        </w:numPr>
+        <w:spacing w:line="240" w:lineRule="auto"/>
+      </w:pPr>
+      <w:r>
+        <w:t xml:space="preserve">A text box where the user can input the </w:t>
+      </w:r>
+      <w:proofErr w:type="spellStart"/>
+      <w:r>
+        <w:t>NetID</w:t>
+      </w:r>
+      <w:proofErr w:type="spellEnd"/>
+      <w:r>
+        <w:t xml:space="preserve"> of the student to be added.</w:t>
+      </w:r>
+    </w:p>
+    <w:p>
+      <w:pPr>
+        <w:numPr>
+          <w:ilvl w:val="0"/>
+          <w:numId w:val="18"/>
+        </w:numPr>
+        <w:spacing w:line="240" w:lineRule="auto"/>
+      </w:pPr>
+      <w:r>
+        <w:t xml:space="preserve">A text box where the user can input the </w:t>
+      </w:r>
+      <w:r>
+        <w:t>First Name</w:t>
+      </w:r>
+      <w:r>
+        <w:t xml:space="preserve"> of the student to be added.</w:t>
+      </w:r>
+    </w:p>
+    <w:p>
+      <w:pPr>
+        <w:numPr>
+          <w:ilvl w:val="0"/>
+          <w:numId w:val="18"/>
+        </w:numPr>
+        <w:spacing w:line="240" w:lineRule="auto"/>
+      </w:pPr>
+      <w:r>
+        <w:t xml:space="preserve">A text box where the user can input the </w:t>
+      </w:r>
+      <w:r>
+        <w:t>Last Name</w:t>
+      </w:r>
+      <w:r>
+        <w:t xml:space="preserve"> of the student to be added.</w:t>
+      </w:r>
+    </w:p>
+    <w:p>
+      <w:pPr>
+        <w:numPr>
+          <w:ilvl w:val="0"/>
+          <w:numId w:val="18"/>
+        </w:numPr>
+        <w:spacing w:line="240" w:lineRule="auto"/>
+      </w:pPr>
+      <w:r>
+        <w:t xml:space="preserve">A text box where the user can input the </w:t>
+      </w:r>
+      <w:r>
+        <w:t>Password</w:t>
+      </w:r>
+      <w:r>
+        <w:t xml:space="preserve"> of the student to be added.</w:t>
+      </w:r>
+    </w:p>
+    <w:p>
+      <w:pPr>
+        <w:numPr>
+          <w:ilvl w:val="0"/>
+          <w:numId w:val="18"/>
+        </w:numPr>
+        <w:spacing w:line="240" w:lineRule="auto"/>
+      </w:pPr>
+      <w:r>
+        <w:t>A te</w:t>
+      </w:r>
+      <w:r>
+        <w:t xml:space="preserve">xt box where the user can confirm the Password </w:t>
+      </w:r>
+      <w:r>
+        <w:t>of the student to be added.</w:t>
+      </w:r>
+    </w:p>
+    <w:p>
+      <w:pPr>
+        <w:numPr>
+          <w:ilvl w:val="0"/>
+          <w:numId w:val="18"/>
+        </w:numPr>
+        <w:spacing w:line="240" w:lineRule="auto"/>
+      </w:pPr>
+      <w:r>
+        <w:t>A dropdown box where the user can enter the Major of the student to be added.</w:t>
+      </w:r>
+    </w:p>
+    <w:p>
+      <w:pPr>
+        <w:numPr>
+          <w:ilvl w:val="0"/>
+          <w:numId w:val="18"/>
+        </w:numPr>
+        <w:spacing w:line="240" w:lineRule="auto"/>
+      </w:pPr>
+      <w:r>
+        <w:t xml:space="preserve">A dropdown box where the user can enter the </w:t>
+      </w:r>
+      <w:r>
+        <w:t>Advisor</w:t>
+      </w:r>
+      <w:r>
+        <w:t xml:space="preserve"> of the student to be added.</w:t>
+      </w:r>
+    </w:p>
+    <w:p>
+      <w:pPr>
+        <w:numPr>
+          <w:ilvl w:val="0"/>
+          <w:numId w:val="18"/>
+        </w:numPr>
+        <w:spacing w:line="240" w:lineRule="auto"/>
+      </w:pPr>
+      <w:r>
+        <w:t xml:space="preserve">A dropdown box where the user can enter the </w:t>
+      </w:r>
+      <w:r>
+        <w:t>Position</w:t>
+      </w:r>
+      <w:r>
+        <w:t xml:space="preserve"> of the student to be added.</w:t>
+      </w:r>
+    </w:p>
+    <w:p>
+      <w:pPr>
+        <w:numPr>
+          <w:ilvl w:val="0"/>
+          <w:numId w:val="18"/>
+        </w:numPr>
+        <w:spacing w:line="240" w:lineRule="auto"/>
+      </w:pPr>
+      <w:r>
+        <w:t>A button to add the current student to the list of students in the class.</w:t>
+      </w:r>
+    </w:p>
+    <w:p>
+      <w:pPr>
+        <w:numPr>
+          <w:ilvl w:val="0"/>
+          <w:numId w:val="18"/>
+        </w:numPr>
+        <w:spacing w:line="240" w:lineRule="auto"/>
+      </w:pPr>
+      <w:r>
+        <w:t>An alert that pops up if the user inputs an incorrectly formatted password.</w:t>
+      </w:r>
+    </w:p>
+    <w:p>
+      <w:pPr>
+        <w:numPr>
+          <w:ilvl w:val="0"/>
+          <w:numId w:val="18"/>
+        </w:numPr>
+        <w:spacing w:line="240" w:lineRule="auto"/>
+      </w:pPr>
+      <w:r>
+        <w:t>An alert that pops up if the password and re-enter password fields don’t match.</w:t>
+      </w:r>
+    </w:p>
+    <w:p>
+      <w:pPr>
+        <w:numPr>
+          <w:ilvl w:val="0"/>
+          <w:numId w:val="18"/>
+        </w:numPr>
+        <w:spacing w:line="240" w:lineRule="auto"/>
+      </w:pPr>
+      <w:r>
+        <w:t xml:space="preserve">An alert that pops up if the user typed a </w:t>
+      </w:r>
+      <w:proofErr w:type="spellStart"/>
+      <w:r>
+        <w:t>NetID</w:t>
+      </w:r>
+      <w:proofErr w:type="spellEnd"/>
+      <w:r>
+        <w:t xml:space="preserve"> that is already taken.</w:t>
+      </w:r>
+    </w:p>
+    <w:p>
+      <w:pPr>
+        <w:numPr>
+          <w:ilvl w:val="0"/>
+          <w:numId w:val="18"/>
+        </w:numPr>
+        <w:spacing w:line="240" w:lineRule="auto"/>
+      </w:pPr>
+      <w:r>
+        <w:t>An alert that pops up if the user doesn’t fill out all of the fields.</w:t>
+      </w:r>
+    </w:p>
+    <w:p>
+      <w:pPr>
+        <w:numPr>
+          <w:ilvl w:val="0"/>
+          <w:numId w:val="18"/>
+        </w:numPr>
+        <w:spacing w:line="240" w:lineRule="auto"/>
+      </w:pPr>
+      <w:r>
+        <w:rPr>
+          <w:rFonts w:eastAsia="Times New Roman"/>
+        </w:rPr>
+        <w:t>Page Trail. This allows the user to go back to the Director Main page (</w:t>
+      </w:r>
+      <w:r>
+        <w:rPr>
+          <w:color w:val="4BACC6"/>
+        </w:rPr>
+        <w:t>15_Director_Page</w:t>
+      </w:r>
+      <w:r>
+        <w:t>)</w:t>
+      </w:r>
+      <w:r>
+        <w:t xml:space="preserve"> or the Student List Page (</w:t>
+      </w:r>
+      <w:r>
+        <w:rPr>
+          <w:color w:val="4BACC6"/>
+        </w:rPr>
+        <w:t>16_Director_Student_List</w:t>
+      </w:r>
+      <w:r>
+        <w:t>)</w:t>
+      </w:r>
+      <w:r>
+        <w:t>.</w:t>
+      </w:r>
+      <w:r>
+        <w:rPr>
+          <w:rFonts w:eastAsia="Times New Roman"/>
+        </w:rPr>
+        <w:t xml:space="preserve"> “Logout” logs the user out and returns them to the main screen (</w:t>
+      </w:r>
+      <w:r>
+        <w:rPr>
+          <w:rFonts w:eastAsia="Times New Roman"/>
+          <w:color w:val="4BACC6"/>
+        </w:rPr>
+        <w:t>4_Main_Page</w:t>
+      </w:r>
+      <w:r>
+        <w:rPr>
+          <w:rFonts w:eastAsia="Times New Roman"/>
+          <w:color w:val="auto"/>
+        </w:rPr>
+        <w:t>).</w:t>
+      </w:r>
     </w:p>
     <w:p>
       <w:pPr>
@@ -7623,7 +8386,7 @@
       </w:pPr>
       <w:r>
         <w:pict>
-          <v:shape id="_x0000_i1041" type="#_x0000_t75" style="width:481.55pt;height:268.35pt" o:allowoverlap="f">
+          <v:shape id="_x0000_i1056" type="#_x0000_t75" style="width:539.55pt;height:301.1pt">
             <v:imagedata r:id="rId26" o:title=""/>
           </v:shape>
         </w:pict>
@@ -7633,81 +8396,324 @@
       <w:pPr>
         <w:spacing w:line="240" w:lineRule="auto"/>
       </w:pPr>
-    </w:p>
-    <w:p>
-      <w:pPr>
-        <w:spacing w:line="240" w:lineRule="auto"/>
-      </w:pPr>
-    </w:p>
-    <w:p>
-      <w:pPr>
-        <w:spacing w:line="240" w:lineRule="auto"/>
-      </w:pPr>
-    </w:p>
-    <w:p>
-      <w:pPr>
-        <w:spacing w:line="240" w:lineRule="auto"/>
-      </w:pPr>
-    </w:p>
-    <w:p>
-      <w:pPr>
-        <w:spacing w:line="240" w:lineRule="auto"/>
-      </w:pPr>
-    </w:p>
-    <w:p>
-      <w:pPr>
-        <w:spacing w:line="240" w:lineRule="auto"/>
-      </w:pPr>
-    </w:p>
-    <w:p>
-      <w:pPr>
-        <w:spacing w:line="240" w:lineRule="auto"/>
-      </w:pPr>
-    </w:p>
-    <w:p>
-      <w:pPr>
-        <w:spacing w:line="240" w:lineRule="auto"/>
-      </w:pPr>
-    </w:p>
-    <w:p>
-      <w:pPr>
-        <w:spacing w:line="240" w:lineRule="auto"/>
-      </w:pPr>
-    </w:p>
-    <w:p>
-      <w:pPr>
-        <w:spacing w:line="240" w:lineRule="auto"/>
-      </w:pPr>
-    </w:p>
-    <w:p>
-      <w:pPr>
-        <w:spacing w:line="240" w:lineRule="auto"/>
-      </w:pPr>
-    </w:p>
-    <w:p>
-      <w:pPr>
-        <w:spacing w:line="240" w:lineRule="auto"/>
-      </w:pPr>
-    </w:p>
-    <w:p>
-      <w:pPr>
-        <w:spacing w:line="240" w:lineRule="auto"/>
-      </w:pPr>
-    </w:p>
-    <w:p>
-      <w:pPr>
-        <w:spacing w:line="240" w:lineRule="auto"/>
-      </w:pPr>
-    </w:p>
-    <w:p>
-      <w:pPr>
-        <w:spacing w:line="240" w:lineRule="auto"/>
-      </w:pPr>
-    </w:p>
-    <w:p>
-      <w:pPr>
-        <w:spacing w:line="240" w:lineRule="auto"/>
-      </w:pPr>
+      <w:r>
+        <w:rPr>
+          <w:b/>
+        </w:rPr>
+        <w:t xml:space="preserve">Purpose: </w:t>
+      </w:r>
+      <w:r>
+        <w:t xml:space="preserve">This screen is used for when the director </w:t>
+      </w:r>
+      <w:r>
+        <w:t>wants to view the current information about a student.</w:t>
+      </w:r>
+    </w:p>
+    <w:p>
+      <w:pPr>
+        <w:spacing w:line="240" w:lineRule="auto"/>
+      </w:pPr>
+    </w:p>
+    <w:p>
+      <w:pPr>
+        <w:spacing w:line="240" w:lineRule="auto"/>
+      </w:pPr>
+      <w:r>
+        <w:rPr>
+          <w:b/>
+        </w:rPr>
+        <w:t xml:space="preserve">Loading Events: </w:t>
+      </w:r>
+      <w:r>
+        <w:t>Pressing the “</w:t>
+      </w:r>
+      <w:r>
+        <w:t>View Student</w:t>
+      </w:r>
+      <w:r>
+        <w:t xml:space="preserve">” button on the </w:t>
+      </w:r>
+      <w:r>
+        <w:rPr>
+          <w:color w:val="4BACC6"/>
+        </w:rPr>
+        <w:t>16_Director_Student_List</w:t>
+      </w:r>
+      <w:r>
+        <w:t xml:space="preserve"> page.</w:t>
+      </w:r>
+    </w:p>
+    <w:p>
+      <w:pPr>
+        <w:spacing w:line="240" w:lineRule="auto"/>
+      </w:pPr>
+    </w:p>
+    <w:p>
+      <w:pPr>
+        <w:spacing w:line="240" w:lineRule="auto"/>
+        <w:rPr>
+          <w:b/>
+        </w:rPr>
+      </w:pPr>
+      <w:r>
+        <w:rPr>
+          <w:b/>
+        </w:rPr>
+        <w:t>Interface Elements:</w:t>
+      </w:r>
+    </w:p>
+    <w:p>
+      <w:pPr>
+        <w:numPr>
+          <w:ilvl w:val="0"/>
+          <w:numId w:val="19"/>
+        </w:numPr>
+        <w:spacing w:line="240" w:lineRule="auto"/>
+      </w:pPr>
+      <w:r>
+        <w:t xml:space="preserve">Help Button: when pressed this brings up the </w:t>
+      </w:r>
+      <w:r>
+        <w:rPr>
+          <w:color w:val="4BACC6"/>
+        </w:rPr>
+        <w:t>27_Help</w:t>
+      </w:r>
+      <w:r>
+        <w:rPr>
+          <w:color w:val="00B0F0"/>
+        </w:rPr>
+        <w:t xml:space="preserve"> </w:t>
+      </w:r>
+      <w:r>
+        <w:rPr>
+          <w:color w:val="auto"/>
+        </w:rPr>
+        <w:t>screen.</w:t>
+      </w:r>
+    </w:p>
+    <w:p>
+      <w:pPr>
+        <w:numPr>
+          <w:ilvl w:val="0"/>
+          <w:numId w:val="19"/>
+        </w:numPr>
+        <w:spacing w:line="240" w:lineRule="auto"/>
+      </w:pPr>
+      <w:r>
+        <w:t xml:space="preserve">A text </w:t>
+      </w:r>
+      <w:proofErr w:type="gramStart"/>
+      <w:r>
+        <w:t>box  that</w:t>
+      </w:r>
+      <w:proofErr w:type="gramEnd"/>
+      <w:r>
+        <w:t xml:space="preserve"> allows the user to search for a specific student.</w:t>
+      </w:r>
+    </w:p>
+    <w:p>
+      <w:pPr>
+        <w:numPr>
+          <w:ilvl w:val="0"/>
+          <w:numId w:val="19"/>
+        </w:numPr>
+        <w:spacing w:line="240" w:lineRule="auto"/>
+      </w:pPr>
+      <w:r>
+        <w:t xml:space="preserve">A button that when pressed will take the user to the </w:t>
+      </w:r>
+      <w:r>
+        <w:rPr>
+          <w:color w:val="4BACC6"/>
+        </w:rPr>
+        <w:t>20_Director_Student_View_Report</w:t>
+      </w:r>
+      <w:r>
+        <w:rPr>
+          <w:color w:val="4BACC6"/>
+        </w:rPr>
+        <w:t xml:space="preserve"> </w:t>
+      </w:r>
+      <w:r>
+        <w:t>page.</w:t>
+      </w:r>
+    </w:p>
+    <w:p>
+      <w:pPr>
+        <w:numPr>
+          <w:ilvl w:val="0"/>
+          <w:numId w:val="19"/>
+        </w:numPr>
+        <w:spacing w:line="240" w:lineRule="auto"/>
+      </w:pPr>
+      <w:r>
+        <w:t>A button that when pressed will take the user to the</w:t>
+      </w:r>
+      <w:r>
+        <w:rPr>
+          <w:color w:val="4BACC6"/>
+        </w:rPr>
+        <w:t>19_Director_Student_Edit_Info</w:t>
+      </w:r>
+      <w:r>
+        <w:rPr>
+          <w:color w:val="4BACC6"/>
+        </w:rPr>
+        <w:t xml:space="preserve"> </w:t>
+      </w:r>
+      <w:r>
+        <w:t>page.</w:t>
+      </w:r>
+    </w:p>
+    <w:p>
+      <w:pPr>
+        <w:numPr>
+          <w:ilvl w:val="0"/>
+          <w:numId w:val="19"/>
+        </w:numPr>
+        <w:spacing w:line="240" w:lineRule="auto"/>
+      </w:pPr>
+      <w:r>
+        <w:t xml:space="preserve">A button that when pressed will take the user to </w:t>
+      </w:r>
+      <w:r>
+        <w:rPr>
+          <w:highlight w:val="yellow"/>
+        </w:rPr>
+        <w:t>some other screen.</w:t>
+      </w:r>
+    </w:p>
+    <w:p>
+      <w:pPr>
+        <w:numPr>
+          <w:ilvl w:val="0"/>
+          <w:numId w:val="19"/>
+        </w:numPr>
+        <w:spacing w:line="240" w:lineRule="auto"/>
+      </w:pPr>
+      <w:r>
+        <w:t>A button that allows the user to go from this student to the previous student in the list.</w:t>
+      </w:r>
+    </w:p>
+    <w:p>
+      <w:pPr>
+        <w:numPr>
+          <w:ilvl w:val="0"/>
+          <w:numId w:val="19"/>
+        </w:numPr>
+        <w:spacing w:line="240" w:lineRule="auto"/>
+      </w:pPr>
+      <w:r>
+        <w:t>A button that allows the user to go from this student to the next student in the list.</w:t>
+      </w:r>
+    </w:p>
+    <w:p>
+      <w:pPr>
+        <w:numPr>
+          <w:ilvl w:val="0"/>
+          <w:numId w:val="19"/>
+        </w:numPr>
+        <w:spacing w:line="240" w:lineRule="auto"/>
+      </w:pPr>
+      <w:r>
+        <w:t xml:space="preserve">A back button that will take the user to the </w:t>
+      </w:r>
+      <w:r>
+        <w:rPr>
+          <w:color w:val="4BACC6"/>
+        </w:rPr>
+        <w:t>16_Director_Student_List</w:t>
+      </w:r>
+      <w:r>
+        <w:rPr>
+          <w:color w:val="4BACC6"/>
+        </w:rPr>
+        <w:t xml:space="preserve"> </w:t>
+      </w:r>
+      <w:r>
+        <w:rPr>
+          <w:color w:val="auto"/>
+        </w:rPr>
+        <w:t>page.</w:t>
+      </w:r>
+    </w:p>
+    <w:p>
+      <w:pPr>
+        <w:numPr>
+          <w:ilvl w:val="0"/>
+          <w:numId w:val="19"/>
+        </w:numPr>
+        <w:spacing w:line="240" w:lineRule="auto"/>
+      </w:pPr>
+      <w:r>
+        <w:t>A box that displays information about the student the user is currently viewing.</w:t>
+      </w:r>
+    </w:p>
+    <w:p>
+      <w:pPr>
+        <w:numPr>
+          <w:ilvl w:val="0"/>
+          <w:numId w:val="19"/>
+        </w:numPr>
+        <w:spacing w:line="240" w:lineRule="auto"/>
+      </w:pPr>
+      <w:r>
+        <w:t>An alert that pops up if the user searches for a student that is not in the list.</w:t>
+      </w:r>
+    </w:p>
+    <w:p>
+      <w:pPr>
+        <w:numPr>
+          <w:ilvl w:val="0"/>
+          <w:numId w:val="19"/>
+        </w:numPr>
+        <w:spacing w:line="240" w:lineRule="auto"/>
+      </w:pPr>
+      <w:r>
+        <w:rPr>
+          <w:rFonts w:eastAsia="Times New Roman"/>
+        </w:rPr>
+        <w:t>Page Trail. This allows the user to go back to the Director Main page (</w:t>
+      </w:r>
+      <w:r>
+        <w:rPr>
+          <w:color w:val="4BACC6"/>
+        </w:rPr>
+        <w:t>15_Director_Page</w:t>
+      </w:r>
+      <w:r>
+        <w:t>) or the Student List Page (</w:t>
+      </w:r>
+      <w:r>
+        <w:rPr>
+          <w:color w:val="4BACC6"/>
+        </w:rPr>
+        <w:t>16_Director_Student_List</w:t>
+      </w:r>
+      <w:r>
+        <w:t>).</w:t>
+      </w:r>
+      <w:r>
+        <w:rPr>
+          <w:rFonts w:eastAsia="Times New Roman"/>
+        </w:rPr>
+        <w:t xml:space="preserve"> “Logout” logs the user out and returns them to the main screen (</w:t>
+      </w:r>
+      <w:r>
+        <w:rPr>
+          <w:rFonts w:eastAsia="Times New Roman"/>
+          <w:color w:val="4BACC6"/>
+        </w:rPr>
+        <w:t>4_Main_Page</w:t>
+      </w:r>
+      <w:r>
+        <w:rPr>
+          <w:rFonts w:eastAsia="Times New Roman"/>
+          <w:color w:val="auto"/>
+        </w:rPr>
+        <w:t>).</w:t>
+      </w:r>
     </w:p>
     <w:p>
       <w:pPr>
@@ -7804,7 +8810,7 @@
       </w:pPr>
       <w:r>
         <w:pict>
-          <v:shape id="_x0000_i1042" type="#_x0000_t75" style="width:467.55pt;height:244.05pt">
+          <v:shape id="_x0000_i1038" type="#_x0000_t75" style="width:467.55pt;height:244.05pt">
             <v:imagedata r:id="rId27" o:title="19_Director_Student_Edit_Info"/>
           </v:shape>
         </w:pict>
@@ -7961,7 +8967,12 @@
     </w:p>
     <w:p>
       <w:r>
-        <w:t xml:space="preserve">4. The text field allows director to </w:t>
+        <w:t>4. The text field allows direc</w:t>
+      </w:r>
+      <w:bookmarkStart w:id="0" w:name="_GoBack"/>
+      <w:bookmarkEnd w:id="0"/>
+      <w:r>
+        <w:t xml:space="preserve">tor to </w:t>
       </w:r>
       <w:r>
         <w:t>edit</w:t>
@@ -8225,7 +9236,7 @@
       </w:pPr>
       <w:r>
         <w:pict>
-          <v:shape id="_x0000_i1043" type="#_x0000_t75" style="width:449.75pt;height:333.8pt">
+          <v:shape id="_x0000_i1039" type="#_x0000_t75" style="width:449.75pt;height:333.8pt">
             <v:imagedata r:id="rId28" o:title=""/>
           </v:shape>
         </w:pict>
@@ -8604,7 +9615,7 @@
       </w:pPr>
       <w:r>
         <w:pict>
-          <v:shape id="_x0000_i1044" type="#_x0000_t75" style="width:368.4pt;height:266.5pt">
+          <v:shape id="_x0000_i1040" type="#_x0000_t75" style="width:368.4pt;height:266.5pt">
             <v:imagedata r:id="rId29" o:title=""/>
           </v:shape>
         </w:pict>
@@ -8894,7 +9905,7 @@
       </w:pPr>
       <w:r>
         <w:pict>
-          <v:shape id="_x0000_i1045" type="#_x0000_t75" style="width:458.2pt;height:337.55pt">
+          <v:shape id="_x0000_i1041" type="#_x0000_t75" style="width:458.2pt;height:337.55pt">
             <v:imagedata r:id="rId30" o:title=""/>
           </v:shape>
         </w:pict>
@@ -9305,7 +10316,7 @@
       </w:pPr>
       <w:r>
         <w:pict>
-          <v:shape id="_x0000_i1046" type="#_x0000_t75" style="width:467.55pt;height:290.8pt">
+          <v:shape id="_x0000_i1042" type="#_x0000_t75" style="width:467.55pt;height:290.8pt">
             <v:imagedata r:id="rId31" o:title=""/>
           </v:shape>
         </w:pict>
@@ -9645,7 +10656,7 @@
       </w:pPr>
       <w:r>
         <w:pict>
-          <v:shape id="_x0000_i1047" type="#_x0000_t75" style="width:371.2pt;height:291.75pt">
+          <v:shape id="_x0000_i1043" type="#_x0000_t75" style="width:371.2pt;height:291.75pt">
             <v:imagedata r:id="rId32" o:title=""/>
           </v:shape>
         </w:pict>
@@ -10178,7 +11189,7 @@
       </w:pPr>
       <w:r>
         <w:pict>
-          <v:shape id="_x0000_i1048" type="#_x0000_t75" style="width:442.3pt;height:324.45pt">
+          <v:shape id="_x0000_i1044" type="#_x0000_t75" style="width:442.3pt;height:324.45pt">
             <v:imagedata r:id="rId33" o:title=""/>
           </v:shape>
         </w:pict>
@@ -10573,7 +11584,7 @@
           <w:noProof/>
         </w:rPr>
         <w:pict>
-          <v:shape id="_x0000_s1273" type="#_x0000_t202" style="position:absolute;margin-left:-28.3pt;margin-top:34.8pt;width:26.05pt;height:36.3pt;z-index:251677184;visibility:visible;mso-height-percent:200;mso-wrap-distance-left:9pt;mso-wrap-distance-top:0;mso-wrap-distance-right:9pt;mso-wrap-distance-bottom:0;mso-position-horizontal-relative:text;mso-position-vertical-relative:text;mso-height-percent:200;mso-width-relative:margin;mso-height-relative:margin;v-text-anchor:top" o:gfxdata="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" filled="f" stroked="f">
+          <v:shape id="_x0000_s1273" type="#_x0000_t202" style="position:absolute;margin-left:-28.3pt;margin-top:34.8pt;width:26.05pt;height:36.3pt;z-index:62;visibility:visible;mso-height-percent:200;mso-wrap-distance-left:9pt;mso-wrap-distance-top:0;mso-wrap-distance-right:9pt;mso-wrap-distance-bottom:0;mso-position-horizontal-relative:text;mso-position-vertical-relative:text;mso-height-percent:200;mso-width-relative:margin;mso-height-relative:margin;v-text-anchor:top" o:gfxdata="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" filled="f" stroked="f">
             <v:textbox style="mso-next-textbox:#_x0000_s1273;mso-fit-shape-to-text:t">
               <w:txbxContent>
                 <w:p>
@@ -10601,7 +11612,7 @@
           <w:noProof/>
         </w:rPr>
         <w:pict>
-          <v:shape id="_x0000_s1227" type="#_x0000_t202" style="position:absolute;margin-left:67.15pt;margin-top:183pt;width:26.05pt;height:36.3pt;z-index:251630080;visibility:visible;mso-height-percent:200;mso-wrap-distance-left:9pt;mso-wrap-distance-top:0;mso-wrap-distance-right:9pt;mso-wrap-distance-bottom:0;mso-position-horizontal-relative:text;mso-position-vertical-relative:text;mso-height-percent:200;mso-width-relative:margin;mso-height-relative:margin;v-text-anchor:top" o:gfxdata="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" filled="f" stroked="f">
+          <v:shape id="_x0000_s1227" type="#_x0000_t202" style="position:absolute;margin-left:67.15pt;margin-top:183pt;width:26.05pt;height:36.3pt;z-index:16;visibility:visible;mso-height-percent:200;mso-wrap-distance-left:9pt;mso-wrap-distance-top:0;mso-wrap-distance-right:9pt;mso-wrap-distance-bottom:0;mso-position-horizontal-relative:text;mso-position-vertical-relative:text;mso-height-percent:200;mso-width-relative:margin;mso-height-relative:margin;v-text-anchor:top" o:gfxdata="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" filled="f" stroked="f">
             <v:textbox style="mso-next-textbox:#_x0000_s1227;mso-fit-shape-to-text:t">
               <w:txbxContent>
                 <w:p>
@@ -10629,7 +11640,7 @@
           <w:noProof/>
         </w:rPr>
         <w:pict>
-          <v:shape id="_x0000_s1226" type="#_x0000_t202" style="position:absolute;margin-left:186.85pt;margin-top:176.3pt;width:26.05pt;height:36.3pt;z-index:251629056;visibility:visible;mso-height-percent:200;mso-wrap-distance-left:9pt;mso-wrap-distance-top:0;mso-wrap-distance-right:9pt;mso-wrap-distance-bottom:0;mso-position-horizontal-relative:text;mso-position-vertical-relative:text;mso-height-percent:200;mso-width-relative:margin;mso-height-relative:margin;v-text-anchor:top" o:gfxdata="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" filled="f" stroked="f">
+          <v:shape id="_x0000_s1226" type="#_x0000_t202" style="position:absolute;margin-left:186.85pt;margin-top:176.3pt;width:26.05pt;height:36.3pt;z-index:15;visibility:visible;mso-height-percent:200;mso-wrap-distance-left:9pt;mso-wrap-distance-top:0;mso-wrap-distance-right:9pt;mso-wrap-distance-bottom:0;mso-position-horizontal-relative:text;mso-position-vertical-relative:text;mso-height-percent:200;mso-width-relative:margin;mso-height-relative:margin;v-text-anchor:top" o:gfxdata="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" filled="f" stroked="f">
             <v:textbox style="mso-next-textbox:#_x0000_s1226;mso-fit-shape-to-text:t">
               <w:txbxContent>
                 <w:p>
@@ -10657,7 +11668,7 @@
           <w:noProof/>
         </w:rPr>
         <w:pict>
-          <v:shape id="_x0000_s1225" type="#_x0000_t202" style="position:absolute;margin-left:472.35pt;margin-top:95.9pt;width:26.05pt;height:36.3pt;z-index:251628032;visibility:visible;mso-height-percent:200;mso-wrap-distance-left:9pt;mso-wrap-distance-top:0;mso-wrap-distance-right:9pt;mso-wrap-distance-bottom:0;mso-position-horizontal-relative:text;mso-position-vertical-relative:text;mso-height-percent:200;mso-width-relative:margin;mso-height-relative:margin;v-text-anchor:top" o:gfxdata="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" filled="f" stroked="f">
+          <v:shape id="_x0000_s1225" type="#_x0000_t202" style="position:absolute;margin-left:472.35pt;margin-top:95.9pt;width:26.05pt;height:36.3pt;z-index:14;visibility:visible;mso-height-percent:200;mso-wrap-distance-left:9pt;mso-wrap-distance-top:0;mso-wrap-distance-right:9pt;mso-wrap-distance-bottom:0;mso-position-horizontal-relative:text;mso-position-vertical-relative:text;mso-height-percent:200;mso-width-relative:margin;mso-height-relative:margin;v-text-anchor:top" o:gfxdata="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" filled="f" stroked="f">
             <v:textbox style="mso-next-textbox:#_x0000_s1225;mso-fit-shape-to-text:t">
               <w:txbxContent>
                 <w:p>
@@ -10685,7 +11696,7 @@
           <w:noProof/>
         </w:rPr>
         <w:pict>
-          <v:shape id="_x0000_s1224" type="#_x0000_t202" style="position:absolute;margin-left:472.35pt;margin-top:12.75pt;width:26.05pt;height:36.3pt;z-index:251627008;visibility:visible;mso-height-percent:200;mso-wrap-distance-left:9pt;mso-wrap-distance-top:0;mso-wrap-distance-right:9pt;mso-wrap-distance-bottom:0;mso-position-horizontal-relative:text;mso-position-vertical-relative:text;mso-height-percent:200;mso-width-relative:margin;mso-height-relative:margin;v-text-anchor:top" o:gfxdata="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" filled="f" stroked="f">
+          <v:shape id="_x0000_s1224" type="#_x0000_t202" style="position:absolute;margin-left:472.35pt;margin-top:12.75pt;width:26.05pt;height:36.3pt;z-index:13;visibility:visible;mso-height-percent:200;mso-wrap-distance-left:9pt;mso-wrap-distance-top:0;mso-wrap-distance-right:9pt;mso-wrap-distance-bottom:0;mso-position-horizontal-relative:text;mso-position-vertical-relative:text;mso-height-percent:200;mso-width-relative:margin;mso-height-relative:margin;v-text-anchor:top" o:gfxdata="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" filled="f" stroked="f">
             <v:textbox style="mso-next-textbox:#_x0000_s1224;mso-fit-shape-to-text:t">
               <w:txbxContent>
                 <w:p>
@@ -10713,7 +11724,7 @@
           <w:noProof/>
         </w:rPr>
         <w:pict>
-          <v:shape id="_x0000_s1223" type="#_x0000_t202" style="position:absolute;margin-left:247.25pt;margin-top:49.05pt;width:26.05pt;height:36.3pt;z-index:251625984;visibility:visible;mso-height-percent:200;mso-wrap-distance-left:9pt;mso-wrap-distance-top:0;mso-wrap-distance-right:9pt;mso-wrap-distance-bottom:0;mso-position-horizontal-relative:text;mso-position-vertical-relative:text;mso-height-percent:200;mso-width-relative:margin;mso-height-relative:margin;v-text-anchor:top" o:gfxdata="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" filled="f" stroked="f">
+          <v:shape id="_x0000_s1223" type="#_x0000_t202" style="position:absolute;margin-left:247.25pt;margin-top:49.05pt;width:26.05pt;height:36.3pt;z-index:12;visibility:visible;mso-height-percent:200;mso-wrap-distance-left:9pt;mso-wrap-distance-top:0;mso-wrap-distance-right:9pt;mso-wrap-distance-bottom:0;mso-position-horizontal-relative:text;mso-position-vertical-relative:text;mso-height-percent:200;mso-width-relative:margin;mso-height-relative:margin;v-text-anchor:top" o:gfxdata="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" filled="f" stroked="f">
             <v:textbox style="mso-next-textbox:#_x0000_s1223;mso-fit-shape-to-text:t">
               <w:txbxContent>
                 <w:p>
@@ -10741,7 +11752,7 @@
           <w:noProof/>
         </w:rPr>
         <w:pict>
-          <v:shape id="_x0000_s1222" type="#_x0000_t202" style="position:absolute;margin-left:247.25pt;margin-top:100.3pt;width:26.05pt;height:36.3pt;z-index:251624960;visibility:visible;mso-height-percent:200;mso-wrap-distance-left:9pt;mso-wrap-distance-top:0;mso-wrap-distance-right:9pt;mso-wrap-distance-bottom:0;mso-position-horizontal-relative:text;mso-position-vertical-relative:text;mso-height-percent:200;mso-width-relative:margin;mso-height-relative:margin;v-text-anchor:top" o:gfxdata="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" filled="f" stroked="f">
+          <v:shape id="_x0000_s1222" type="#_x0000_t202" style="position:absolute;margin-left:247.25pt;margin-top:100.3pt;width:26.05pt;height:36.3pt;z-index:11;visibility:visible;mso-height-percent:200;mso-wrap-distance-left:9pt;mso-wrap-distance-top:0;mso-wrap-distance-right:9pt;mso-wrap-distance-bottom:0;mso-position-horizontal-relative:text;mso-position-vertical-relative:text;mso-height-percent:200;mso-width-relative:margin;mso-height-relative:margin;v-text-anchor:top" o:gfxdata="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" filled="f" stroked="f">
             <v:textbox style="mso-next-textbox:#_x0000_s1222;mso-fit-shape-to-text:t">
               <w:txbxContent>
                 <w:p>
@@ -10769,7 +11780,7 @@
           <w:noProof/>
         </w:rPr>
         <w:pict>
-          <v:shape id="_x0000_s1221" type="#_x0000_t202" style="position:absolute;margin-left:200.9pt;margin-top:100.1pt;width:26.05pt;height:36.3pt;z-index:251623936;visibility:visible;mso-height-percent:200;mso-wrap-distance-left:9pt;mso-wrap-distance-top:0;mso-wrap-distance-right:9pt;mso-wrap-distance-bottom:0;mso-position-horizontal-relative:text;mso-position-vertical-relative:text;mso-height-percent:200;mso-width-relative:margin;mso-height-relative:margin;v-text-anchor:top" o:gfxdata="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" filled="f" stroked="f">
+          <v:shape id="_x0000_s1221" type="#_x0000_t202" style="position:absolute;margin-left:200.9pt;margin-top:100.1pt;width:26.05pt;height:36.3pt;z-index:10;visibility:visible;mso-height-percent:200;mso-wrap-distance-left:9pt;mso-wrap-distance-top:0;mso-wrap-distance-right:9pt;mso-wrap-distance-bottom:0;mso-position-horizontal-relative:text;mso-position-vertical-relative:text;mso-height-percent:200;mso-width-relative:margin;mso-height-relative:margin;v-text-anchor:top" o:gfxdata="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" filled="f" stroked="f">
             <v:textbox style="mso-next-textbox:#_x0000_s1221;mso-fit-shape-to-text:t">
               <w:txbxContent>
                 <w:p>
@@ -10794,7 +11805,7 @@
       </w:r>
       <w:r>
         <w:pict>
-          <v:shape id="_x0000_i1049" type="#_x0000_t75" style="width:467.55pt;height:237.5pt">
+          <v:shape id="_x0000_i1045" type="#_x0000_t75" style="width:467.55pt;height:237.5pt">
             <v:imagedata r:id="rId34" o:title="26_TA"/>
           </v:shape>
         </w:pict>
@@ -11109,7 +12120,7 @@
           <w:noProof/>
         </w:rPr>
         <w:pict>
-          <v:shape id="_x0000_s1229" type="#_x0000_t202" style="position:absolute;margin-left:392.75pt;margin-top:49.35pt;width:26.05pt;height:36.3pt;z-index:251632128;visibility:visible;mso-height-percent:200;mso-wrap-distance-left:9pt;mso-wrap-distance-top:0;mso-wrap-distance-right:9pt;mso-wrap-distance-bottom:0;mso-position-horizontal-relative:text;mso-position-vertical-relative:text;mso-height-percent:200;mso-width-relative:margin;mso-height-relative:margin;v-text-anchor:top" o:gfxdata="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" filled="f" stroked="f">
+          <v:shape id="_x0000_s1229" type="#_x0000_t202" style="position:absolute;margin-left:392.75pt;margin-top:49.35pt;width:26.05pt;height:36.3pt;z-index:18;visibility:visible;mso-height-percent:200;mso-wrap-distance-left:9pt;mso-wrap-distance-top:0;mso-wrap-distance-right:9pt;mso-wrap-distance-bottom:0;mso-position-horizontal-relative:text;mso-position-vertical-relative:text;mso-height-percent:200;mso-width-relative:margin;mso-height-relative:margin;v-text-anchor:top" o:gfxdata="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" filled="f" stroked="f">
             <v:textbox style="mso-next-textbox:#_x0000_s1229;mso-fit-shape-to-text:t">
               <w:txbxContent>
                 <w:p>
@@ -11137,7 +12148,7 @@
           <w:noProof/>
         </w:rPr>
         <w:pict>
-          <v:shape id="_x0000_s1228" type="#_x0000_t202" style="position:absolute;margin-left:34.05pt;margin-top:122.05pt;width:26.05pt;height:36.3pt;z-index:251631104;visibility:visible;mso-height-percent:200;mso-wrap-distance-left:9pt;mso-wrap-distance-top:0;mso-wrap-distance-right:9pt;mso-wrap-distance-bottom:0;mso-position-horizontal-relative:text;mso-position-vertical-relative:text;mso-height-percent:200;mso-width-relative:margin;mso-height-relative:margin;v-text-anchor:top" o:gfxdata="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" filled="f" stroked="f">
+          <v:shape id="_x0000_s1228" type="#_x0000_t202" style="position:absolute;margin-left:34.05pt;margin-top:122.05pt;width:26.05pt;height:36.3pt;z-index:17;visibility:visible;mso-height-percent:200;mso-wrap-distance-left:9pt;mso-wrap-distance-top:0;mso-wrap-distance-right:9pt;mso-wrap-distance-bottom:0;mso-position-horizontal-relative:text;mso-position-vertical-relative:text;mso-height-percent:200;mso-width-relative:margin;mso-height-relative:margin;v-text-anchor:top" o:gfxdata="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" filled="f" stroked="f">
             <v:textbox style="mso-next-textbox:#_x0000_s1228;mso-fit-shape-to-text:t">
               <w:txbxContent>
                 <w:p>
@@ -11162,7 +12173,7 @@
       </w:r>
       <w:r>
         <w:pict>
-          <v:shape id="_x0000_i1050" type="#_x0000_t75" style="width:400.2pt;height:303.9pt" o:allowoverlap="f">
+          <v:shape id="_x0000_i1046" type="#_x0000_t75" style="width:400.2pt;height:303.9pt" o:allowoverlap="f">
             <v:imagedata r:id="rId35" o:title=""/>
           </v:shape>
         </w:pict>
@@ -11374,7 +12385,7 @@
           <w:noProof/>
         </w:rPr>
         <w:pict>
-          <v:shape id="_x0000_s1272" type="#_x0000_t202" style="position:absolute;margin-left:-20.05pt;margin-top:53.1pt;width:26.05pt;height:36.3pt;z-index:251676160;visibility:visible;mso-height-percent:200;mso-wrap-distance-left:9pt;mso-wrap-distance-top:0;mso-wrap-distance-right:9pt;mso-wrap-distance-bottom:0;mso-position-horizontal-relative:text;mso-position-vertical-relative:text;mso-height-percent:200;mso-width-relative:margin;mso-height-relative:margin;v-text-anchor:top" o:gfxdata="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" filled="f" stroked="f">
+          <v:shape id="_x0000_s1272" type="#_x0000_t202" style="position:absolute;margin-left:-20.05pt;margin-top:53.1pt;width:26.05pt;height:36.3pt;z-index:61;visibility:visible;mso-height-percent:200;mso-wrap-distance-left:9pt;mso-wrap-distance-top:0;mso-wrap-distance-right:9pt;mso-wrap-distance-bottom:0;mso-position-horizontal-relative:text;mso-position-vertical-relative:text;mso-height-percent:200;mso-width-relative:margin;mso-height-relative:margin;v-text-anchor:top" o:gfxdata="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" filled="f" stroked="f">
             <v:textbox style="mso-next-textbox:#_x0000_s1272;mso-fit-shape-to-text:t">
               <w:txbxContent>
                 <w:p>
@@ -11402,7 +12413,7 @@
           <w:noProof/>
         </w:rPr>
         <w:pict>
-          <v:shape id="_x0000_s1235" type="#_x0000_t202" style="position:absolute;margin-left:345.65pt;margin-top:89.6pt;width:26.05pt;height:36.3pt;z-index:251638272;visibility:visible;mso-height-percent:200;mso-wrap-distance-left:9pt;mso-wrap-distance-top:0;mso-wrap-distance-right:9pt;mso-wrap-distance-bottom:0;mso-position-horizontal-relative:text;mso-position-vertical-relative:text;mso-height-percent:200;mso-width-relative:margin;mso-height-relative:margin;v-text-anchor:top" o:gfxdata="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" filled="f" stroked="f">
+          <v:shape id="_x0000_s1235" type="#_x0000_t202" style="position:absolute;margin-left:345.65pt;margin-top:89.6pt;width:26.05pt;height:36.3pt;z-index:24;visibility:visible;mso-height-percent:200;mso-wrap-distance-left:9pt;mso-wrap-distance-top:0;mso-wrap-distance-right:9pt;mso-wrap-distance-bottom:0;mso-position-horizontal-relative:text;mso-position-vertical-relative:text;mso-height-percent:200;mso-width-relative:margin;mso-height-relative:margin;v-text-anchor:top" o:gfxdata="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" filled="f" stroked="f">
             <v:textbox style="mso-next-textbox:#_x0000_s1235;mso-fit-shape-to-text:t">
               <w:txbxContent>
                 <w:p>
@@ -11430,7 +12441,7 @@
           <w:noProof/>
         </w:rPr>
         <w:pict>
-          <v:shape id="_x0000_s1231" type="#_x0000_t202" style="position:absolute;margin-left:223.8pt;margin-top:89.4pt;width:26.05pt;height:36.3pt;z-index:251634176;visibility:visible;mso-height-percent:200;mso-wrap-distance-left:9pt;mso-wrap-distance-top:0;mso-wrap-distance-right:9pt;mso-wrap-distance-bottom:0;mso-position-horizontal-relative:text;mso-position-vertical-relative:text;mso-height-percent:200;mso-width-relative:margin;mso-height-relative:margin;v-text-anchor:top" o:gfxdata="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" filled="f" stroked="f">
+          <v:shape id="_x0000_s1231" type="#_x0000_t202" style="position:absolute;margin-left:223.8pt;margin-top:89.4pt;width:26.05pt;height:36.3pt;z-index:20;visibility:visible;mso-height-percent:200;mso-wrap-distance-left:9pt;mso-wrap-distance-top:0;mso-wrap-distance-right:9pt;mso-wrap-distance-bottom:0;mso-position-horizontal-relative:text;mso-position-vertical-relative:text;mso-height-percent:200;mso-width-relative:margin;mso-height-relative:margin;v-text-anchor:top" o:gfxdata="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" filled="f" stroked="f">
             <v:textbox style="mso-next-textbox:#_x0000_s1231;mso-fit-shape-to-text:t">
               <w:txbxContent>
                 <w:p>
@@ -11458,7 +12469,7 @@
           <w:noProof/>
         </w:rPr>
         <w:pict>
-          <v:shape id="_x0000_s1234" type="#_x0000_t202" style="position:absolute;margin-left:281.15pt;margin-top:89.5pt;width:26.05pt;height:36.3pt;z-index:251637248;visibility:visible;mso-height-percent:200;mso-wrap-distance-left:9pt;mso-wrap-distance-top:0;mso-wrap-distance-right:9pt;mso-wrap-distance-bottom:0;mso-position-horizontal-relative:text;mso-position-vertical-relative:text;mso-height-percent:200;mso-width-relative:margin;mso-height-relative:margin;v-text-anchor:top" o:gfxdata="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" filled="f" stroked="f">
+          <v:shape id="_x0000_s1234" type="#_x0000_t202" style="position:absolute;margin-left:281.15pt;margin-top:89.5pt;width:26.05pt;height:36.3pt;z-index:23;visibility:visible;mso-height-percent:200;mso-wrap-distance-left:9pt;mso-wrap-distance-top:0;mso-wrap-distance-right:9pt;mso-wrap-distance-bottom:0;mso-position-horizontal-relative:text;mso-position-vertical-relative:text;mso-height-percent:200;mso-width-relative:margin;mso-height-relative:margin;v-text-anchor:top" o:gfxdata="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" filled="f" stroked="f">
             <v:textbox style="mso-next-textbox:#_x0000_s1234;mso-fit-shape-to-text:t">
               <w:txbxContent>
                 <w:p>
@@ -11486,7 +12497,7 @@
           <w:noProof/>
         </w:rPr>
         <w:pict>
-          <v:shape id="_x0000_s1230" type="#_x0000_t202" style="position:absolute;margin-left:162.95pt;margin-top:88.55pt;width:26.05pt;height:36.3pt;z-index:251633152;visibility:visible;mso-height-percent:200;mso-wrap-distance-left:9pt;mso-wrap-distance-top:0;mso-wrap-distance-right:9pt;mso-wrap-distance-bottom:0;mso-position-horizontal-relative:text;mso-position-vertical-relative:text;mso-height-percent:200;mso-width-relative:margin;mso-height-relative:margin;v-text-anchor:top" o:gfxdata="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" filled="f" stroked="f">
+          <v:shape id="_x0000_s1230" type="#_x0000_t202" style="position:absolute;margin-left:162.95pt;margin-top:88.55pt;width:26.05pt;height:36.3pt;z-index:19;visibility:visible;mso-height-percent:200;mso-wrap-distance-left:9pt;mso-wrap-distance-top:0;mso-wrap-distance-right:9pt;mso-wrap-distance-bottom:0;mso-position-horizontal-relative:text;mso-position-vertical-relative:text;mso-height-percent:200;mso-width-relative:margin;mso-height-relative:margin;v-text-anchor:top" o:gfxdata="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" filled="f" stroked="f">
             <v:textbox style="mso-next-textbox:#_x0000_s1230;mso-fit-shape-to-text:t">
               <w:txbxContent>
                 <w:p>
@@ -11514,7 +12525,7 @@
           <w:noProof/>
         </w:rPr>
         <w:pict>
-          <v:shape id="_x0000_s1232" type="#_x0000_t202" style="position:absolute;margin-left:105.5pt;margin-top:88.55pt;width:26.05pt;height:36.3pt;z-index:251635200;visibility:visible;mso-height-percent:200;mso-wrap-distance-left:9pt;mso-wrap-distance-top:0;mso-wrap-distance-right:9pt;mso-wrap-distance-bottom:0;mso-position-horizontal-relative:text;mso-position-vertical-relative:text;mso-height-percent:200;mso-width-relative:margin;mso-height-relative:margin;v-text-anchor:top" o:gfxdata="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" filled="f" stroked="f">
+          <v:shape id="_x0000_s1232" type="#_x0000_t202" style="position:absolute;margin-left:105.5pt;margin-top:88.55pt;width:26.05pt;height:36.3pt;z-index:21;visibility:visible;mso-height-percent:200;mso-wrap-distance-left:9pt;mso-wrap-distance-top:0;mso-wrap-distance-right:9pt;mso-wrap-distance-bottom:0;mso-position-horizontal-relative:text;mso-position-vertical-relative:text;mso-height-percent:200;mso-width-relative:margin;mso-height-relative:margin;v-text-anchor:top" o:gfxdata="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" filled="f" stroked="f">
             <v:textbox style="mso-next-textbox:#_x0000_s1232;mso-fit-shape-to-text:t">
               <w:txbxContent>
                 <w:p>
@@ -11542,7 +12553,7 @@
           <w:noProof/>
         </w:rPr>
         <w:pict>
-          <v:shape id="_x0000_s1275" type="#_x0000_t202" style="position:absolute;margin-left:433.7pt;margin-top:51.7pt;width:30.95pt;height:36.3pt;z-index:251679232;visibility:visible;mso-height-percent:200;mso-wrap-distance-left:9pt;mso-wrap-distance-top:0;mso-wrap-distance-right:9pt;mso-wrap-distance-bottom:0;mso-position-horizontal-relative:text;mso-position-vertical-relative:text;mso-height-percent:200;mso-width-relative:margin;mso-height-relative:margin;v-text-anchor:top" o:gfxdata="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" filled="f" stroked="f">
+          <v:shape id="_x0000_s1275" type="#_x0000_t202" style="position:absolute;margin-left:433.7pt;margin-top:51.7pt;width:30.95pt;height:36.3pt;z-index:64;visibility:visible;mso-height-percent:200;mso-wrap-distance-left:9pt;mso-wrap-distance-top:0;mso-wrap-distance-right:9pt;mso-wrap-distance-bottom:0;mso-position-horizontal-relative:text;mso-position-vertical-relative:text;mso-height-percent:200;mso-width-relative:margin;mso-height-relative:margin;v-text-anchor:top" o:gfxdata="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" filled="f" stroked="f">
             <v:textbox style="mso-next-textbox:#_x0000_s1275;mso-fit-shape-to-text:t">
               <w:txbxContent>
                 <w:p>
@@ -11570,7 +12581,7 @@
           <w:noProof/>
         </w:rPr>
         <w:pict>
-          <v:rect id="_x0000_s1294" style="position:absolute;margin-left:195.05pt;margin-top:240.75pt;width:126.45pt;height:30.15pt;z-index:251698688" strokecolor="white"/>
+          <v:rect id="_x0000_s1294" style="position:absolute;margin-left:195.05pt;margin-top:240.75pt;width:126.45pt;height:30.15pt;z-index:83" strokecolor="white"/>
         </w:pict>
       </w:r>
       <w:r>
@@ -11578,7 +12589,7 @@
           <w:noProof/>
         </w:rPr>
         <w:pict>
-          <v:shape id="_x0000_s1271" type="#_x0000_t202" style="position:absolute;margin-left:26.1pt;margin-top:234.6pt;width:26.05pt;height:36.3pt;z-index:251675136;visibility:visible;mso-height-percent:200;mso-wrap-distance-left:9pt;mso-wrap-distance-top:0;mso-wrap-distance-right:9pt;mso-wrap-distance-bottom:0;mso-position-horizontal-relative:text;mso-position-vertical-relative:text;mso-height-percent:200;mso-width-relative:margin;mso-height-relative:margin;v-text-anchor:top" o:gfxdata="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" filled="f" stroked="f">
+          <v:shape id="_x0000_s1271" type="#_x0000_t202" style="position:absolute;margin-left:26.1pt;margin-top:234.6pt;width:26.05pt;height:36.3pt;z-index:60;visibility:visible;mso-height-percent:200;mso-wrap-distance-left:9pt;mso-wrap-distance-top:0;mso-wrap-distance-right:9pt;mso-wrap-distance-bottom:0;mso-position-horizontal-relative:text;mso-position-vertical-relative:text;mso-height-percent:200;mso-width-relative:margin;mso-height-relative:margin;v-text-anchor:top" o:gfxdata="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" filled="f" stroked="f">
             <v:textbox style="mso-next-textbox:#_x0000_s1271;mso-fit-shape-to-text:t">
               <w:txbxContent>
                 <w:p>
@@ -11606,7 +12617,7 @@
           <w:noProof/>
         </w:rPr>
         <w:pict>
-          <v:shape id="_x0000_s1233" type="#_x0000_t202" style="position:absolute;margin-left:-20.2pt;margin-top:126.9pt;width:26.05pt;height:36.3pt;z-index:251636224;visibility:visible;mso-height-percent:200;mso-wrap-distance-left:9pt;mso-wrap-distance-top:0;mso-wrap-distance-right:9pt;mso-wrap-distance-bottom:0;mso-position-horizontal-relative:text;mso-position-vertical-relative:text;mso-height-percent:200;mso-width-relative:margin;mso-height-relative:margin;v-text-anchor:top" o:gfxdata="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" filled="f" stroked="f">
+          <v:shape id="_x0000_s1233" type="#_x0000_t202" style="position:absolute;margin-left:-20.2pt;margin-top:126.9pt;width:26.05pt;height:36.3pt;z-index:22;visibility:visible;mso-height-percent:200;mso-wrap-distance-left:9pt;mso-wrap-distance-top:0;mso-wrap-distance-right:9pt;mso-wrap-distance-bottom:0;mso-position-horizontal-relative:text;mso-position-vertical-relative:text;mso-height-percent:200;mso-width-relative:margin;mso-height-relative:margin;v-text-anchor:top" o:gfxdata="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" filled="f" stroked="f">
             <v:textbox style="mso-next-textbox:#_x0000_s1233;mso-fit-shape-to-text:t">
               <w:txbxContent>
                 <w:p>
@@ -11631,7 +12642,7 @@
       </w:r>
       <w:r>
         <w:pict>
-          <v:shape id="_x0000_i1051" type="#_x0000_t75" style="width:443.2pt;height:324.45pt" o:allowoverlap="f">
+          <v:shape id="_x0000_i1047" type="#_x0000_t75" style="width:443.2pt;height:324.45pt" o:allowoverlap="f">
             <v:imagedata r:id="rId36" o:title=""/>
           </v:shape>
         </w:pict>
@@ -12056,7 +13067,7 @@
           <w:noProof/>
         </w:rPr>
         <w:pict>
-          <v:shape id="_x0000_s1276" type="#_x0000_t202" style="position:absolute;margin-left:445.8pt;margin-top:58.25pt;width:52.7pt;height:36.3pt;z-index:251680256;visibility:visible;mso-height-percent:200;mso-wrap-distance-left:9pt;mso-wrap-distance-top:0;mso-wrap-distance-right:9pt;mso-wrap-distance-bottom:0;mso-position-horizontal-relative:text;mso-position-vertical-relative:text;mso-height-percent:200;mso-width-relative:margin;mso-height-relative:margin;v-text-anchor:top" o:gfxdata="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" filled="f" stroked="f">
+          <v:shape id="_x0000_s1276" type="#_x0000_t202" style="position:absolute;margin-left:445.8pt;margin-top:58.25pt;width:52.7pt;height:36.3pt;z-index:65;visibility:visible;mso-height-percent:200;mso-wrap-distance-left:9pt;mso-wrap-distance-top:0;mso-wrap-distance-right:9pt;mso-wrap-distance-bottom:0;mso-position-horizontal-relative:text;mso-position-vertical-relative:text;mso-height-percent:200;mso-width-relative:margin;mso-height-relative:margin;v-text-anchor:top" o:gfxdata="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" filled="f" stroked="f">
             <v:textbox style="mso-next-textbox:#_x0000_s1276;mso-fit-shape-to-text:t">
               <w:txbxContent>
                 <w:p>
@@ -12084,7 +13095,7 @@
           <w:noProof/>
         </w:rPr>
         <w:pict>
-          <v:shape id="_x0000_s1274" type="#_x0000_t202" style="position:absolute;margin-left:-19.1pt;margin-top:51.55pt;width:26.05pt;height:36.3pt;z-index:251678208;visibility:visible;mso-height-percent:200;mso-wrap-distance-left:9pt;mso-wrap-distance-top:0;mso-wrap-distance-right:9pt;mso-wrap-distance-bottom:0;mso-position-horizontal-relative:text;mso-position-vertical-relative:text;mso-height-percent:200;mso-width-relative:margin;mso-height-relative:margin;v-text-anchor:top" o:gfxdata="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" filled="f" stroked="f">
+          <v:shape id="_x0000_s1274" type="#_x0000_t202" style="position:absolute;margin-left:-19.1pt;margin-top:51.55pt;width:26.05pt;height:36.3pt;z-index:63;visibility:visible;mso-height-percent:200;mso-wrap-distance-left:9pt;mso-wrap-distance-top:0;mso-wrap-distance-right:9pt;mso-wrap-distance-bottom:0;mso-position-horizontal-relative:text;mso-position-vertical-relative:text;mso-height-percent:200;mso-width-relative:margin;mso-height-relative:margin;v-text-anchor:top" o:gfxdata="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" filled="f" stroked="f">
             <v:textbox style="mso-next-textbox:#_x0000_s1274;mso-fit-shape-to-text:t">
               <w:txbxContent>
                 <w:p>
@@ -12112,7 +13123,7 @@
           <w:noProof/>
         </w:rPr>
         <w:pict>
-          <v:shape id="_x0000_s1240" type="#_x0000_t202" style="position:absolute;margin-left:23.6pt;margin-top:238.25pt;width:26.05pt;height:36.3pt;z-index:251643392;visibility:visible;mso-height-percent:200;mso-wrap-distance-left:9pt;mso-wrap-distance-top:0;mso-wrap-distance-right:9pt;mso-wrap-distance-bottom:0;mso-position-horizontal-relative:text;mso-position-vertical-relative:text;mso-height-percent:200;mso-width-relative:margin;mso-height-relative:margin;v-text-anchor:top" o:gfxdata="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" filled="f" stroked="f">
+          <v:shape id="_x0000_s1240" type="#_x0000_t202" style="position:absolute;margin-left:23.6pt;margin-top:238.25pt;width:26.05pt;height:36.3pt;z-index:29;visibility:visible;mso-height-percent:200;mso-wrap-distance-left:9pt;mso-wrap-distance-top:0;mso-wrap-distance-right:9pt;mso-wrap-distance-bottom:0;mso-position-horizontal-relative:text;mso-position-vertical-relative:text;mso-height-percent:200;mso-width-relative:margin;mso-height-relative:margin;v-text-anchor:top" o:gfxdata="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" filled="f" stroked="f">
             <v:textbox style="mso-next-textbox:#_x0000_s1240;mso-fit-shape-to-text:t">
               <w:txbxContent>
                 <w:p>
@@ -12140,7 +13151,7 @@
           <w:noProof/>
         </w:rPr>
         <w:pict>
-          <v:shape id="_x0000_s1239" type="#_x0000_t202" style="position:absolute;margin-left:-19.1pt;margin-top:124.1pt;width:26.05pt;height:36.3pt;z-index:251642368;visibility:visible;mso-height-percent:200;mso-wrap-distance-left:9pt;mso-wrap-distance-top:0;mso-wrap-distance-right:9pt;mso-wrap-distance-bottom:0;mso-position-horizontal-relative:text;mso-position-vertical-relative:text;mso-height-percent:200;mso-width-relative:margin;mso-height-relative:margin;v-text-anchor:top" o:gfxdata="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" filled="f" stroked="f">
+          <v:shape id="_x0000_s1239" type="#_x0000_t202" style="position:absolute;margin-left:-19.1pt;margin-top:124.1pt;width:26.05pt;height:36.3pt;z-index:28;visibility:visible;mso-height-percent:200;mso-wrap-distance-left:9pt;mso-wrap-distance-top:0;mso-wrap-distance-right:9pt;mso-wrap-distance-bottom:0;mso-position-horizontal-relative:text;mso-position-vertical-relative:text;mso-height-percent:200;mso-width-relative:margin;mso-height-relative:margin;v-text-anchor:top" o:gfxdata="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" filled="f" stroked="f">
             <v:textbox style="mso-next-textbox:#_x0000_s1239;mso-fit-shape-to-text:t">
               <w:txbxContent>
                 <w:p>
@@ -12168,7 +13179,7 @@
           <w:noProof/>
         </w:rPr>
         <w:pict>
-          <v:shape id="_x0000_s1242" type="#_x0000_t202" style="position:absolute;margin-left:362.7pt;margin-top:75.2pt;width:26.05pt;height:36.3pt;z-index:251645440;visibility:visible;mso-height-percent:200;mso-wrap-distance-left:9pt;mso-wrap-distance-top:0;mso-wrap-distance-right:9pt;mso-wrap-distance-bottom:0;mso-position-horizontal-relative:text;mso-position-vertical-relative:text;mso-height-percent:200;mso-width-relative:margin;mso-height-relative:margin;v-text-anchor:top" o:gfxdata="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" filled="f" stroked="f">
+          <v:shape id="_x0000_s1242" type="#_x0000_t202" style="position:absolute;margin-left:362.7pt;margin-top:75.2pt;width:26.05pt;height:36.3pt;z-index:31;visibility:visible;mso-height-percent:200;mso-wrap-distance-left:9pt;mso-wrap-distance-top:0;mso-wrap-distance-right:9pt;mso-wrap-distance-bottom:0;mso-position-horizontal-relative:text;mso-position-vertical-relative:text;mso-height-percent:200;mso-width-relative:margin;mso-height-relative:margin;v-text-anchor:top" o:gfxdata="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" filled="f" stroked="f">
             <v:textbox style="mso-next-textbox:#_x0000_s1242;mso-fit-shape-to-text:t">
               <w:txbxContent>
                 <w:p>
@@ -12196,7 +13207,7 @@
           <w:noProof/>
         </w:rPr>
         <w:pict>
-          <v:shape id="_x0000_s1241" type="#_x0000_t202" style="position:absolute;margin-left:299.05pt;margin-top:75.2pt;width:26.05pt;height:36.3pt;z-index:251644416;visibility:visible;mso-height-percent:200;mso-wrap-distance-left:9pt;mso-wrap-distance-top:0;mso-wrap-distance-right:9pt;mso-wrap-distance-bottom:0;mso-position-horizontal-relative:text;mso-position-vertical-relative:text;mso-height-percent:200;mso-width-relative:margin;mso-height-relative:margin;v-text-anchor:top" o:gfxdata="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" filled="f" stroked="f">
+          <v:shape id="_x0000_s1241" type="#_x0000_t202" style="position:absolute;margin-left:299.05pt;margin-top:75.2pt;width:26.05pt;height:36.3pt;z-index:30;visibility:visible;mso-height-percent:200;mso-wrap-distance-left:9pt;mso-wrap-distance-top:0;mso-wrap-distance-right:9pt;mso-wrap-distance-bottom:0;mso-position-horizontal-relative:text;mso-position-vertical-relative:text;mso-height-percent:200;mso-width-relative:margin;mso-height-relative:margin;v-text-anchor:top" o:gfxdata="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" filled="f" stroked="f">
             <v:textbox style="mso-next-textbox:#_x0000_s1241;mso-fit-shape-to-text:t">
               <w:txbxContent>
                 <w:p>
@@ -12224,7 +13235,7 @@
           <w:noProof/>
         </w:rPr>
         <w:pict>
-          <v:shape id="_x0000_s1237" type="#_x0000_t202" style="position:absolute;margin-left:248.9pt;margin-top:75.2pt;width:26.05pt;height:36.3pt;z-index:251640320;visibility:visible;mso-height-percent:200;mso-wrap-distance-left:9pt;mso-wrap-distance-top:0;mso-wrap-distance-right:9pt;mso-wrap-distance-bottom:0;mso-position-horizontal-relative:text;mso-position-vertical-relative:text;mso-height-percent:200;mso-width-relative:margin;mso-height-relative:margin;v-text-anchor:top" o:gfxdata="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" filled="f" stroked="f">
+          <v:shape id="_x0000_s1237" type="#_x0000_t202" style="position:absolute;margin-left:248.9pt;margin-top:75.2pt;width:26.05pt;height:36.3pt;z-index:26;visibility:visible;mso-height-percent:200;mso-wrap-distance-left:9pt;mso-wrap-distance-top:0;mso-wrap-distance-right:9pt;mso-wrap-distance-bottom:0;mso-position-horizontal-relative:text;mso-position-vertical-relative:text;mso-height-percent:200;mso-width-relative:margin;mso-height-relative:margin;v-text-anchor:top" o:gfxdata="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" filled="f" stroked="f">
             <v:textbox style="mso-next-textbox:#_x0000_s1237;mso-fit-shape-to-text:t">
               <w:txbxContent>
                 <w:p>
@@ -12252,7 +13263,7 @@
           <w:noProof/>
         </w:rPr>
         <w:pict>
-          <v:shape id="_x0000_s1238" type="#_x0000_t202" style="position:absolute;margin-left:103.15pt;margin-top:183.05pt;width:26.05pt;height:36.3pt;z-index:251641344;visibility:visible;mso-height-percent:200;mso-wrap-distance-left:9pt;mso-wrap-distance-top:0;mso-wrap-distance-right:9pt;mso-wrap-distance-bottom:0;mso-position-horizontal-relative:text;mso-position-vertical-relative:text;mso-height-percent:200;mso-width-relative:margin;mso-height-relative:margin;v-text-anchor:top" o:gfxdata="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" filled="f" stroked="f">
+          <v:shape id="_x0000_s1238" type="#_x0000_t202" style="position:absolute;margin-left:103.15pt;margin-top:183.05pt;width:26.05pt;height:36.3pt;z-index:27;visibility:visible;mso-height-percent:200;mso-wrap-distance-left:9pt;mso-wrap-distance-top:0;mso-wrap-distance-right:9pt;mso-wrap-distance-bottom:0;mso-position-horizontal-relative:text;mso-position-vertical-relative:text;mso-height-percent:200;mso-width-relative:margin;mso-height-relative:margin;v-text-anchor:top" o:gfxdata="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" filled="f" stroked="f">
             <v:textbox style="mso-next-textbox:#_x0000_s1238;mso-fit-shape-to-text:t">
               <w:txbxContent>
                 <w:p>
@@ -12280,7 +13291,7 @@
           <w:noProof/>
         </w:rPr>
         <w:pict>
-          <v:shape id="_x0000_s1236" type="#_x0000_t202" style="position:absolute;margin-left:164.1pt;margin-top:75pt;width:26.05pt;height:36.3pt;z-index:251639296;visibility:visible;mso-height-percent:200;mso-wrap-distance-left:9pt;mso-wrap-distance-top:0;mso-wrap-distance-right:9pt;mso-wrap-distance-bottom:0;mso-position-horizontal-relative:text;mso-position-vertical-relative:text;mso-height-percent:200;mso-width-relative:margin;mso-height-relative:margin;v-text-anchor:top" o:gfxdata="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" filled="f" stroked="f">
+          <v:shape id="_x0000_s1236" type="#_x0000_t202" style="position:absolute;margin-left:164.1pt;margin-top:75pt;width:26.05pt;height:36.3pt;z-index:25;visibility:visible;mso-height-percent:200;mso-wrap-distance-left:9pt;mso-wrap-distance-top:0;mso-wrap-distance-right:9pt;mso-wrap-distance-bottom:0;mso-position-horizontal-relative:text;mso-position-vertical-relative:text;mso-height-percent:200;mso-width-relative:margin;mso-height-relative:margin;v-text-anchor:top" o:gfxdata="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" filled="f" stroked="f">
             <v:textbox style="mso-next-textbox:#_x0000_s1236;mso-fit-shape-to-text:t">
               <w:txbxContent>
                 <w:p>
@@ -12305,7 +13316,7 @@
       </w:r>
       <w:r>
         <w:pict>
-          <v:shape id="_x0000_i1052" type="#_x0000_t75" style="width:443.2pt;height:324.45pt" o:allowoverlap="f">
+          <v:shape id="_x0000_i1048" type="#_x0000_t75" style="width:443.2pt;height:324.45pt" o:allowoverlap="f">
             <v:imagedata r:id="rId37" o:title=""/>
           </v:shape>
         </w:pict>
@@ -12711,7 +13722,7 @@
           <w:noProof/>
         </w:rPr>
         <w:pict>
-          <v:shape id="_x0000_s1286" type="#_x0000_t202" style="position:absolute;margin-left:-23.4pt;margin-top:83.4pt;width:49.85pt;height:36.3pt;z-index:251690496;visibility:visible;mso-height-percent:200;mso-wrap-distance-left:9pt;mso-wrap-distance-top:0;mso-wrap-distance-right:9pt;mso-wrap-distance-bottom:0;mso-position-horizontal-relative:text;mso-position-vertical-relative:text;mso-height-percent:200;mso-width-relative:margin;mso-height-relative:margin;v-text-anchor:top" o:gfxdata="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" filled="f" stroked="f">
+          <v:shape id="_x0000_s1286" type="#_x0000_t202" style="position:absolute;margin-left:-23.4pt;margin-top:83.4pt;width:49.85pt;height:36.3pt;z-index:75;visibility:visible;mso-height-percent:200;mso-wrap-distance-left:9pt;mso-wrap-distance-top:0;mso-wrap-distance-right:9pt;mso-wrap-distance-bottom:0;mso-position-horizontal-relative:text;mso-position-vertical-relative:text;mso-height-percent:200;mso-width-relative:margin;mso-height-relative:margin;v-text-anchor:top" o:gfxdata="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" filled="f" stroked="f">
             <v:textbox style="mso-next-textbox:#_x0000_s1286;mso-fit-shape-to-text:t">
               <w:txbxContent>
                 <w:p>
@@ -12739,7 +13750,7 @@
           <w:noProof/>
         </w:rPr>
         <w:pict>
-          <v:shape id="_x0000_s1279" type="#_x0000_t202" style="position:absolute;margin-left:405.5pt;margin-top:55.05pt;width:26.05pt;height:36.3pt;z-index:251683328;visibility:visible;mso-height-percent:200;mso-wrap-distance-left:9pt;mso-wrap-distance-top:0;mso-wrap-distance-right:9pt;mso-wrap-distance-bottom:0;mso-position-horizontal-relative:text;mso-position-vertical-relative:text;mso-height-percent:200;mso-width-relative:margin;mso-height-relative:margin;v-text-anchor:top" o:gfxdata="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" filled="f" stroked="f">
+          <v:shape id="_x0000_s1279" type="#_x0000_t202" style="position:absolute;margin-left:405.5pt;margin-top:55.05pt;width:26.05pt;height:36.3pt;z-index:68;visibility:visible;mso-height-percent:200;mso-wrap-distance-left:9pt;mso-wrap-distance-top:0;mso-wrap-distance-right:9pt;mso-wrap-distance-bottom:0;mso-position-horizontal-relative:text;mso-position-vertical-relative:text;mso-height-percent:200;mso-width-relative:margin;mso-height-relative:margin;v-text-anchor:top" o:gfxdata="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" filled="f" stroked="f">
             <v:textbox style="mso-next-textbox:#_x0000_s1279;mso-fit-shape-to-text:t">
               <w:txbxContent>
                 <w:p>
@@ -12767,7 +13778,7 @@
           <w:noProof/>
         </w:rPr>
         <w:pict>
-          <v:shape id="_x0000_s1278" type="#_x0000_t202" style="position:absolute;margin-left:-16.85pt;margin-top:54.9pt;width:26.05pt;height:36.3pt;z-index:251682304;visibility:visible;mso-height-percent:200;mso-wrap-distance-left:9pt;mso-wrap-distance-top:0;mso-wrap-distance-right:9pt;mso-wrap-distance-bottom:0;mso-position-horizontal-relative:text;mso-position-vertical-relative:text;mso-height-percent:200;mso-width-relative:margin;mso-height-relative:margin;v-text-anchor:top" o:gfxdata="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" filled="f" stroked="f">
+          <v:shape id="_x0000_s1278" type="#_x0000_t202" style="position:absolute;margin-left:-16.85pt;margin-top:54.9pt;width:26.05pt;height:36.3pt;z-index:67;visibility:visible;mso-height-percent:200;mso-wrap-distance-left:9pt;mso-wrap-distance-top:0;mso-wrap-distance-right:9pt;mso-wrap-distance-bottom:0;mso-position-horizontal-relative:text;mso-position-vertical-relative:text;mso-height-percent:200;mso-width-relative:margin;mso-height-relative:margin;v-text-anchor:top" o:gfxdata="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" filled="f" stroked="f">
             <v:textbox style="mso-next-textbox:#_x0000_s1278;mso-fit-shape-to-text:t">
               <w:txbxContent>
                 <w:p>
@@ -12795,7 +13806,7 @@
           <w:noProof/>
         </w:rPr>
         <w:pict>
-          <v:shape id="_x0000_s1247" type="#_x0000_t202" style="position:absolute;margin-left:-22.6pt;margin-top:270.55pt;width:26.05pt;height:36.3pt;z-index:251650560;visibility:visible;mso-height-percent:200;mso-wrap-distance-left:9pt;mso-wrap-distance-top:0;mso-wrap-distance-right:9pt;mso-wrap-distance-bottom:0;mso-position-horizontal-relative:text;mso-position-vertical-relative:text;mso-height-percent:200;mso-width-relative:margin;mso-height-relative:margin;v-text-anchor:top" o:gfxdata="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" filled="f" stroked="f">
+          <v:shape id="_x0000_s1247" type="#_x0000_t202" style="position:absolute;margin-left:-22.6pt;margin-top:270.55pt;width:26.05pt;height:36.3pt;z-index:36;visibility:visible;mso-height-percent:200;mso-wrap-distance-left:9pt;mso-wrap-distance-top:0;mso-wrap-distance-right:9pt;mso-wrap-distance-bottom:0;mso-position-horizontal-relative:text;mso-position-vertical-relative:text;mso-height-percent:200;mso-width-relative:margin;mso-height-relative:margin;v-text-anchor:top" o:gfxdata="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" filled="f" stroked="f">
             <v:textbox style="mso-next-textbox:#_x0000_s1247;mso-fit-shape-to-text:t">
               <w:txbxContent>
                 <w:p>
@@ -12823,7 +13834,7 @@
           <w:noProof/>
         </w:rPr>
         <w:pict>
-          <v:shape id="_x0000_s1248" type="#_x0000_t202" style="position:absolute;margin-left:91.4pt;margin-top:215.65pt;width:26.05pt;height:36.3pt;z-index:251651584;visibility:visible;mso-height-percent:200;mso-wrap-distance-left:9pt;mso-wrap-distance-top:0;mso-wrap-distance-right:9pt;mso-wrap-distance-bottom:0;mso-position-horizontal-relative:text;mso-position-vertical-relative:text;mso-height-percent:200;mso-width-relative:margin;mso-height-relative:margin;v-text-anchor:top" o:gfxdata="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" filled="f" stroked="f">
+          <v:shape id="_x0000_s1248" type="#_x0000_t202" style="position:absolute;margin-left:91.4pt;margin-top:215.65pt;width:26.05pt;height:36.3pt;z-index:37;visibility:visible;mso-height-percent:200;mso-wrap-distance-left:9pt;mso-wrap-distance-top:0;mso-wrap-distance-right:9pt;mso-wrap-distance-bottom:0;mso-position-horizontal-relative:text;mso-position-vertical-relative:text;mso-height-percent:200;mso-width-relative:margin;mso-height-relative:margin;v-text-anchor:top" o:gfxdata="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" filled="f" stroked="f">
             <v:textbox style="mso-next-textbox:#_x0000_s1248;mso-fit-shape-to-text:t">
               <w:txbxContent>
                 <w:p>
@@ -12851,7 +13862,7 @@
           <w:noProof/>
         </w:rPr>
         <w:pict>
-          <v:shape id="_x0000_s1277" type="#_x0000_t202" style="position:absolute;margin-left:133.85pt;margin-top:251.95pt;width:26.05pt;height:36.3pt;z-index:251681280;visibility:visible;mso-height-percent:200;mso-wrap-distance-left:9pt;mso-wrap-distance-top:0;mso-wrap-distance-right:9pt;mso-wrap-distance-bottom:0;mso-position-horizontal-relative:text;mso-position-vertical-relative:text;mso-height-percent:200;mso-width-relative:margin;mso-height-relative:margin;v-text-anchor:top" o:gfxdata="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" filled="f" stroked="f">
+          <v:shape id="_x0000_s1277" type="#_x0000_t202" style="position:absolute;margin-left:133.85pt;margin-top:251.95pt;width:26.05pt;height:36.3pt;z-index:66;visibility:visible;mso-height-percent:200;mso-wrap-distance-left:9pt;mso-wrap-distance-top:0;mso-wrap-distance-right:9pt;mso-wrap-distance-bottom:0;mso-position-horizontal-relative:text;mso-position-vertical-relative:text;mso-height-percent:200;mso-width-relative:margin;mso-height-relative:margin;v-text-anchor:top" o:gfxdata="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" filled="f" stroked="f">
             <v:textbox style="mso-next-textbox:#_x0000_s1277;mso-fit-shape-to-text:t">
               <w:txbxContent>
                 <w:p>
@@ -12879,7 +13890,7 @@
           <w:noProof/>
         </w:rPr>
         <w:pict>
-          <v:shape id="_x0000_s1246" type="#_x0000_t202" style="position:absolute;margin-left:339.55pt;margin-top:245.75pt;width:26.05pt;height:36.3pt;z-index:251649536;visibility:visible;mso-height-percent:200;mso-wrap-distance-left:9pt;mso-wrap-distance-top:0;mso-wrap-distance-right:9pt;mso-wrap-distance-bottom:0;mso-position-horizontal-relative:text;mso-position-vertical-relative:text;mso-height-percent:200;mso-width-relative:margin;mso-height-relative:margin;v-text-anchor:top" o:gfxdata="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" filled="f" stroked="f">
+          <v:shape id="_x0000_s1246" type="#_x0000_t202" style="position:absolute;margin-left:339.55pt;margin-top:245.75pt;width:26.05pt;height:36.3pt;z-index:35;visibility:visible;mso-height-percent:200;mso-wrap-distance-left:9pt;mso-wrap-distance-top:0;mso-wrap-distance-right:9pt;mso-wrap-distance-bottom:0;mso-position-horizontal-relative:text;mso-position-vertical-relative:text;mso-height-percent:200;mso-width-relative:margin;mso-height-relative:margin;v-text-anchor:top" o:gfxdata="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" filled="f" stroked="f">
             <v:textbox style="mso-next-textbox:#_x0000_s1246;mso-fit-shape-to-text:t">
               <w:txbxContent>
                 <w:p>
@@ -12907,7 +13918,7 @@
           <w:noProof/>
         </w:rPr>
         <w:pict>
-          <v:shape id="_x0000_s1249" type="#_x0000_t202" style="position:absolute;margin-left:234.05pt;margin-top:296pt;width:26.05pt;height:36.3pt;z-index:251652608;visibility:visible;mso-height-percent:200;mso-wrap-distance-left:9pt;mso-wrap-distance-top:0;mso-wrap-distance-right:9pt;mso-wrap-distance-bottom:0;mso-position-horizontal-relative:text;mso-position-vertical-relative:text;mso-height-percent:200;mso-width-relative:margin;mso-height-relative:margin;v-text-anchor:top" o:gfxdata="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" filled="f" stroked="f">
+          <v:shape id="_x0000_s1249" type="#_x0000_t202" style="position:absolute;margin-left:234.05pt;margin-top:296pt;width:26.05pt;height:36.3pt;z-index:38;visibility:visible;mso-height-percent:200;mso-wrap-distance-left:9pt;mso-wrap-distance-top:0;mso-wrap-distance-right:9pt;mso-wrap-distance-bottom:0;mso-position-horizontal-relative:text;mso-position-vertical-relative:text;mso-height-percent:200;mso-width-relative:margin;mso-height-relative:margin;v-text-anchor:top" o:gfxdata="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" filled="f" stroked="f">
             <v:textbox style="mso-next-textbox:#_x0000_s1249;mso-fit-shape-to-text:t">
               <w:txbxContent>
                 <w:p>
@@ -12935,7 +13946,7 @@
           <w:noProof/>
         </w:rPr>
         <w:pict>
-          <v:shape id="_x0000_s1244" type="#_x0000_t202" style="position:absolute;margin-left:397.4pt;margin-top:97.05pt;width:26.05pt;height:36.3pt;z-index:251647488;visibility:visible;mso-height-percent:200;mso-wrap-distance-left:9pt;mso-wrap-distance-top:0;mso-wrap-distance-right:9pt;mso-wrap-distance-bottom:0;mso-position-horizontal-relative:text;mso-position-vertical-relative:text;mso-height-percent:200;mso-width-relative:margin;mso-height-relative:margin;v-text-anchor:top" o:gfxdata="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" filled="f" stroked="f">
+          <v:shape id="_x0000_s1244" type="#_x0000_t202" style="position:absolute;margin-left:397.4pt;margin-top:97.05pt;width:26.05pt;height:36.3pt;z-index:33;visibility:visible;mso-height-percent:200;mso-wrap-distance-left:9pt;mso-wrap-distance-top:0;mso-wrap-distance-right:9pt;mso-wrap-distance-bottom:0;mso-position-horizontal-relative:text;mso-position-vertical-relative:text;mso-height-percent:200;mso-width-relative:margin;mso-height-relative:margin;v-text-anchor:top" o:gfxdata="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" filled="f" stroked="f">
             <v:textbox style="mso-next-textbox:#_x0000_s1244;mso-fit-shape-to-text:t">
               <w:txbxContent>
                 <w:p>
@@ -12963,7 +13974,7 @@
           <w:noProof/>
         </w:rPr>
         <w:pict>
-          <v:shape id="_x0000_s1243" type="#_x0000_t202" style="position:absolute;margin-left:173.55pt;margin-top:148.5pt;width:26.05pt;height:36.3pt;z-index:251646464;visibility:visible;mso-height-percent:200;mso-wrap-distance-left:9pt;mso-wrap-distance-top:0;mso-wrap-distance-right:9pt;mso-wrap-distance-bottom:0;mso-position-horizontal-relative:text;mso-position-vertical-relative:text;mso-height-percent:200;mso-width-relative:margin;mso-height-relative:margin;v-text-anchor:top" o:gfxdata="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" filled="f" stroked="f">
+          <v:shape id="_x0000_s1243" type="#_x0000_t202" style="position:absolute;margin-left:173.55pt;margin-top:148.5pt;width:26.05pt;height:36.3pt;z-index:32;visibility:visible;mso-height-percent:200;mso-wrap-distance-left:9pt;mso-wrap-distance-top:0;mso-wrap-distance-right:9pt;mso-wrap-distance-bottom:0;mso-position-horizontal-relative:text;mso-position-vertical-relative:text;mso-height-percent:200;mso-width-relative:margin;mso-height-relative:margin;v-text-anchor:top" o:gfxdata="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" filled="f" stroked="f">
             <v:textbox style="mso-next-textbox:#_x0000_s1243;mso-fit-shape-to-text:t">
               <w:txbxContent>
                 <w:p>
@@ -12991,7 +14002,7 @@
           <w:noProof/>
         </w:rPr>
         <w:pict>
-          <v:shape id="_x0000_s1245" type="#_x0000_t202" style="position:absolute;margin-left:-17.05pt;margin-top:143.9pt;width:26.05pt;height:36.3pt;z-index:251648512;visibility:visible;mso-height-percent:200;mso-wrap-distance-left:9pt;mso-wrap-distance-top:0;mso-wrap-distance-right:9pt;mso-wrap-distance-bottom:0;mso-position-horizontal-relative:text;mso-position-vertical-relative:text;mso-height-percent:200;mso-width-relative:margin;mso-height-relative:margin;v-text-anchor:top" o:gfxdata="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" filled="f" stroked="f">
+          <v:shape id="_x0000_s1245" type="#_x0000_t202" style="position:absolute;margin-left:-17.05pt;margin-top:143.9pt;width:26.05pt;height:36.3pt;z-index:34;visibility:visible;mso-height-percent:200;mso-wrap-distance-left:9pt;mso-wrap-distance-top:0;mso-wrap-distance-right:9pt;mso-wrap-distance-bottom:0;mso-position-horizontal-relative:text;mso-position-vertical-relative:text;mso-height-percent:200;mso-width-relative:margin;mso-height-relative:margin;v-text-anchor:top" o:gfxdata="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" filled="f" stroked="f">
             <v:textbox style="mso-next-textbox:#_x0000_s1245;mso-fit-shape-to-text:t">
               <w:txbxContent>
                 <w:p>
@@ -13016,7 +14027,7 @@
       </w:r>
       <w:r>
         <w:pict>
-          <v:shape id="_x0000_i1053" type="#_x0000_t75" style="width:411.45pt;height:324.45pt" o:allowoverlap="f">
+          <v:shape id="_x0000_i1049" type="#_x0000_t75" style="width:411.45pt;height:324.45pt" o:allowoverlap="f">
             <v:imagedata r:id="rId38" o:title=""/>
           </v:shape>
         </w:pict>
@@ -13110,7 +14121,6 @@
           <w:color w:val="auto"/>
         </w:rPr>
       </w:pPr>
-      <w:bookmarkStart w:id="0" w:name="_GoBack"/>
       <w:r>
         <w:rPr>
           <w:color w:val="auto"/>
@@ -13383,7 +14393,6 @@
         </w:rPr>
         <w:br/>
       </w:r>
-      <w:bookmarkEnd w:id="0"/>
     </w:p>
     <w:p/>
     <w:p>
@@ -13420,7 +14429,7 @@
           <w:noProof/>
         </w:rPr>
         <w:pict>
-          <v:shape id="_x0000_s1287" type="#_x0000_t202" style="position:absolute;margin-left:-29.3pt;margin-top:65.65pt;width:49.85pt;height:36.3pt;z-index:251691520;visibility:visible;mso-height-percent:200;mso-wrap-distance-left:9pt;mso-wrap-distance-top:0;mso-wrap-distance-right:9pt;mso-wrap-distance-bottom:0;mso-position-horizontal-relative:text;mso-position-vertical-relative:text;mso-height-percent:200;mso-width-relative:margin;mso-height-relative:margin;v-text-anchor:top" o:gfxdata="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" filled="f" stroked="f">
+          <v:shape id="_x0000_s1287" type="#_x0000_t202" style="position:absolute;margin-left:-29.3pt;margin-top:65.65pt;width:49.85pt;height:36.3pt;z-index:76;visibility:visible;mso-height-percent:200;mso-wrap-distance-left:9pt;mso-wrap-distance-top:0;mso-wrap-distance-right:9pt;mso-wrap-distance-bottom:0;mso-position-horizontal-relative:text;mso-position-vertical-relative:text;mso-height-percent:200;mso-width-relative:margin;mso-height-relative:margin;v-text-anchor:top" o:gfxdata="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" filled="f" stroked="f">
             <v:textbox style="mso-next-textbox:#_x0000_s1287;mso-fit-shape-to-text:t">
               <w:txbxContent>
                 <w:p>
@@ -13448,7 +14457,7 @@
           <w:noProof/>
         </w:rPr>
         <w:pict>
-          <v:shape id="_x0000_s1285" type="#_x0000_t202" style="position:absolute;margin-left:-29.3pt;margin-top:43.1pt;width:49.85pt;height:36.3pt;z-index:251689472;visibility:visible;mso-height-percent:200;mso-wrap-distance-left:9pt;mso-wrap-distance-top:0;mso-wrap-distance-right:9pt;mso-wrap-distance-bottom:0;mso-position-horizontal-relative:text;mso-position-vertical-relative:text;mso-height-percent:200;mso-width-relative:margin;mso-height-relative:margin;v-text-anchor:top" o:gfxdata="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" filled="f" stroked="f">
+          <v:shape id="_x0000_s1285" type="#_x0000_t202" style="position:absolute;margin-left:-29.3pt;margin-top:43.1pt;width:49.85pt;height:36.3pt;z-index:74;visibility:visible;mso-height-percent:200;mso-wrap-distance-left:9pt;mso-wrap-distance-top:0;mso-wrap-distance-right:9pt;mso-wrap-distance-bottom:0;mso-position-horizontal-relative:text;mso-position-vertical-relative:text;mso-height-percent:200;mso-width-relative:margin;mso-height-relative:margin;v-text-anchor:top" o:gfxdata="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" filled="f" stroked="f">
             <v:textbox style="mso-next-textbox:#_x0000_s1285;mso-fit-shape-to-text:t">
               <w:txbxContent>
                 <w:p>
@@ -13476,7 +14485,7 @@
           <w:noProof/>
         </w:rPr>
         <w:pict>
-          <v:shape id="_x0000_s1284" type="#_x0000_t202" style="position:absolute;margin-left:350.05pt;margin-top:47.3pt;width:49.85pt;height:36.3pt;z-index:251688448;visibility:visible;mso-height-percent:200;mso-wrap-distance-left:9pt;mso-wrap-distance-top:0;mso-wrap-distance-right:9pt;mso-wrap-distance-bottom:0;mso-position-horizontal-relative:text;mso-position-vertical-relative:text;mso-height-percent:200;mso-width-relative:margin;mso-height-relative:margin;v-text-anchor:top" o:gfxdata="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" filled="f" stroked="f">
+          <v:shape id="_x0000_s1284" type="#_x0000_t202" style="position:absolute;margin-left:350.05pt;margin-top:47.3pt;width:49.85pt;height:36.3pt;z-index:73;visibility:visible;mso-height-percent:200;mso-wrap-distance-left:9pt;mso-wrap-distance-top:0;mso-wrap-distance-right:9pt;mso-wrap-distance-bottom:0;mso-position-horizontal-relative:text;mso-position-vertical-relative:text;mso-height-percent:200;mso-width-relative:margin;mso-height-relative:margin;v-text-anchor:top" o:gfxdata="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" filled="f" stroked="f">
             <v:textbox style="mso-next-textbox:#_x0000_s1284;mso-fit-shape-to-text:t">
               <w:txbxContent>
                 <w:p>
@@ -13504,7 +14513,7 @@
           <w:noProof/>
         </w:rPr>
         <w:pict>
-          <v:shape id="_x0000_s1283" type="#_x0000_t202" style="position:absolute;margin-left:-29.3pt;margin-top:219.25pt;width:49.85pt;height:65.4pt;z-index:251687424;visibility:visible;mso-height-percent:200;mso-wrap-distance-left:9pt;mso-wrap-distance-top:0;mso-wrap-distance-right:9pt;mso-wrap-distance-bottom:0;mso-position-horizontal-relative:text;mso-position-vertical-relative:text;mso-height-percent:200;mso-width-relative:margin;mso-height-relative:margin;v-text-anchor:top" o:gfxdata="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" filled="f" stroked="f">
+          <v:shape id="_x0000_s1283" type="#_x0000_t202" style="position:absolute;margin-left:-29.3pt;margin-top:219.25pt;width:49.85pt;height:65.4pt;z-index:72;visibility:visible;mso-height-percent:200;mso-wrap-distance-left:9pt;mso-wrap-distance-top:0;mso-wrap-distance-right:9pt;mso-wrap-distance-bottom:0;mso-position-horizontal-relative:text;mso-position-vertical-relative:text;mso-height-percent:200;mso-width-relative:margin;mso-height-relative:margin;v-text-anchor:top" o:gfxdata="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" filled="f" stroked="f">
             <v:textbox style="mso-next-textbox:#_x0000_s1283;mso-fit-shape-to-text:t">
               <w:txbxContent>
                 <w:p>
@@ -13532,7 +14541,7 @@
           <w:noProof/>
         </w:rPr>
         <w:pict>
-          <v:shape id="_x0000_s1282" type="#_x0000_t202" style="position:absolute;margin-left:258.6pt;margin-top:244.85pt;width:26.05pt;height:36.3pt;z-index:251686400;visibility:visible;mso-height-percent:200;mso-wrap-distance-left:9pt;mso-wrap-distance-top:0;mso-wrap-distance-right:9pt;mso-wrap-distance-bottom:0;mso-position-horizontal-relative:text;mso-position-vertical-relative:text;mso-height-percent:200;mso-width-relative:margin;mso-height-relative:margin;v-text-anchor:top" o:gfxdata="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" filled="f" stroked="f">
+          <v:shape id="_x0000_s1282" type="#_x0000_t202" style="position:absolute;margin-left:258.6pt;margin-top:244.85pt;width:26.05pt;height:36.3pt;z-index:71;visibility:visible;mso-height-percent:200;mso-wrap-distance-left:9pt;mso-wrap-distance-top:0;mso-wrap-distance-right:9pt;mso-wrap-distance-bottom:0;mso-position-horizontal-relative:text;mso-position-vertical-relative:text;mso-height-percent:200;mso-width-relative:margin;mso-height-relative:margin;v-text-anchor:top" o:gfxdata="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" filled="f" stroked="f">
             <v:textbox style="mso-next-textbox:#_x0000_s1282;mso-fit-shape-to-text:t">
               <w:txbxContent>
                 <w:p>
@@ -13560,7 +14569,7 @@
           <w:noProof/>
         </w:rPr>
         <w:pict>
-          <v:shape id="_x0000_s1281" type="#_x0000_t202" style="position:absolute;margin-left:179.05pt;margin-top:244.85pt;width:26.05pt;height:36.3pt;z-index:251685376;visibility:visible;mso-height-percent:200;mso-wrap-distance-left:9pt;mso-wrap-distance-top:0;mso-wrap-distance-right:9pt;mso-wrap-distance-bottom:0;mso-position-horizontal-relative:text;mso-position-vertical-relative:text;mso-height-percent:200;mso-width-relative:margin;mso-height-relative:margin;v-text-anchor:top" o:gfxdata="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" filled="f" stroked="f">
+          <v:shape id="_x0000_s1281" type="#_x0000_t202" style="position:absolute;margin-left:179.05pt;margin-top:244.85pt;width:26.05pt;height:36.3pt;z-index:70;visibility:visible;mso-height-percent:200;mso-wrap-distance-left:9pt;mso-wrap-distance-top:0;mso-wrap-distance-right:9pt;mso-wrap-distance-bottom:0;mso-position-horizontal-relative:text;mso-position-vertical-relative:text;mso-height-percent:200;mso-width-relative:margin;mso-height-relative:margin;v-text-anchor:top" o:gfxdata="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" filled="f" stroked="f">
             <v:textbox style="mso-next-textbox:#_x0000_s1281;mso-fit-shape-to-text:t">
               <w:txbxContent>
                 <w:p>
@@ -13588,7 +14597,7 @@
           <w:noProof/>
         </w:rPr>
         <w:pict>
-          <v:shape id="_x0000_s1280" type="#_x0000_t202" style="position:absolute;margin-left:337.75pt;margin-top:202.2pt;width:26.05pt;height:36.3pt;z-index:251684352;visibility:visible;mso-height-percent:200;mso-wrap-distance-left:9pt;mso-wrap-distance-top:0;mso-wrap-distance-right:9pt;mso-wrap-distance-bottom:0;mso-position-horizontal-relative:text;mso-position-vertical-relative:text;mso-height-percent:200;mso-width-relative:margin;mso-height-relative:margin;v-text-anchor:top" o:gfxdata="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" filled="f" stroked="f">
+          <v:shape id="_x0000_s1280" type="#_x0000_t202" style="position:absolute;margin-left:337.75pt;margin-top:202.2pt;width:26.05pt;height:36.3pt;z-index:69;visibility:visible;mso-height-percent:200;mso-wrap-distance-left:9pt;mso-wrap-distance-top:0;mso-wrap-distance-right:9pt;mso-wrap-distance-bottom:0;mso-position-horizontal-relative:text;mso-position-vertical-relative:text;mso-height-percent:200;mso-width-relative:margin;mso-height-relative:margin;v-text-anchor:top" o:gfxdata="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" filled="f" stroked="f">
             <v:textbox style="mso-next-textbox:#_x0000_s1280;mso-fit-shape-to-text:t">
               <w:txbxContent>
                 <w:p>
@@ -13616,7 +14625,7 @@
           <w:noProof/>
         </w:rPr>
         <w:pict>
-          <v:shape id="_x0000_s1254" type="#_x0000_t202" style="position:absolute;margin-left:113.95pt;margin-top:201.95pt;width:26.05pt;height:36.3pt;z-index:251657728;visibility:visible;mso-height-percent:200;mso-wrap-distance-left:9pt;mso-wrap-distance-top:0;mso-wrap-distance-right:9pt;mso-wrap-distance-bottom:0;mso-position-horizontal-relative:text;mso-position-vertical-relative:text;mso-height-percent:200;mso-width-relative:margin;mso-height-relative:margin;v-text-anchor:top" o:gfxdata="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" filled="f" stroked="f">
+          <v:shape id="_x0000_s1254" type="#_x0000_t202" style="position:absolute;margin-left:113.95pt;margin-top:201.95pt;width:26.05pt;height:36.3pt;z-index:43;visibility:visible;mso-height-percent:200;mso-wrap-distance-left:9pt;mso-wrap-distance-top:0;mso-wrap-distance-right:9pt;mso-wrap-distance-bottom:0;mso-position-horizontal-relative:text;mso-position-vertical-relative:text;mso-height-percent:200;mso-width-relative:margin;mso-height-relative:margin;v-text-anchor:top" o:gfxdata="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" filled="f" stroked="f">
             <v:textbox style="mso-next-textbox:#_x0000_s1254;mso-fit-shape-to-text:t">
               <w:txbxContent>
                 <w:p>
@@ -13644,7 +14653,7 @@
           <w:noProof/>
         </w:rPr>
         <w:pict>
-          <v:shape id="_x0000_s1253" type="#_x0000_t202" style="position:absolute;margin-left:161.45pt;margin-top:190.45pt;width:26.05pt;height:36.3pt;z-index:251656704;visibility:visible;mso-height-percent:200;mso-wrap-distance-left:9pt;mso-wrap-distance-top:0;mso-wrap-distance-right:9pt;mso-wrap-distance-bottom:0;mso-position-horizontal-relative:text;mso-position-vertical-relative:text;mso-height-percent:200;mso-width-relative:margin;mso-height-relative:margin;v-text-anchor:top" o:gfxdata="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" filled="f" stroked="f">
+          <v:shape id="_x0000_s1253" type="#_x0000_t202" style="position:absolute;margin-left:161.45pt;margin-top:190.45pt;width:26.05pt;height:36.3pt;z-index:42;visibility:visible;mso-height-percent:200;mso-wrap-distance-left:9pt;mso-wrap-distance-top:0;mso-wrap-distance-right:9pt;mso-wrap-distance-bottom:0;mso-position-horizontal-relative:text;mso-position-vertical-relative:text;mso-height-percent:200;mso-width-relative:margin;mso-height-relative:margin;v-text-anchor:top" o:gfxdata="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" filled="f" stroked="f">
             <v:textbox style="mso-next-textbox:#_x0000_s1253;mso-fit-shape-to-text:t">
               <w:txbxContent>
                 <w:p>
@@ -13672,7 +14681,7 @@
           <w:noProof/>
         </w:rPr>
         <w:pict>
-          <v:shape id="_x0000_s1256" type="#_x0000_t202" style="position:absolute;margin-left:349.95pt;margin-top:165.65pt;width:26.05pt;height:36.3pt;z-index:251659776;visibility:visible;mso-height-percent:200;mso-wrap-distance-left:9pt;mso-wrap-distance-top:0;mso-wrap-distance-right:9pt;mso-wrap-distance-bottom:0;mso-position-horizontal-relative:text;mso-position-vertical-relative:text;mso-height-percent:200;mso-width-relative:margin;mso-height-relative:margin;v-text-anchor:top" o:gfxdata="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" filled="f" stroked="f">
+          <v:shape id="_x0000_s1256" type="#_x0000_t202" style="position:absolute;margin-left:349.95pt;margin-top:165.65pt;width:26.05pt;height:36.3pt;z-index:45;visibility:visible;mso-height-percent:200;mso-wrap-distance-left:9pt;mso-wrap-distance-top:0;mso-wrap-distance-right:9pt;mso-wrap-distance-bottom:0;mso-position-horizontal-relative:text;mso-position-vertical-relative:text;mso-height-percent:200;mso-width-relative:margin;mso-height-relative:margin;v-text-anchor:top" o:gfxdata="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" filled="f" stroked="f">
             <v:textbox style="mso-next-textbox:#_x0000_s1256;mso-fit-shape-to-text:t">
               <w:txbxContent>
                 <w:p>
@@ -13700,7 +14709,7 @@
           <w:noProof/>
         </w:rPr>
         <w:pict>
-          <v:shape id="_x0000_s1255" type="#_x0000_t202" style="position:absolute;margin-left:349.95pt;margin-top:129.35pt;width:26.05pt;height:36.3pt;z-index:251658752;visibility:visible;mso-height-percent:200;mso-wrap-distance-left:9pt;mso-wrap-distance-top:0;mso-wrap-distance-right:9pt;mso-wrap-distance-bottom:0;mso-position-horizontal-relative:text;mso-position-vertical-relative:text;mso-height-percent:200;mso-width-relative:margin;mso-height-relative:margin;v-text-anchor:top" o:gfxdata="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" filled="f" stroked="f">
+          <v:shape id="_x0000_s1255" type="#_x0000_t202" style="position:absolute;margin-left:349.95pt;margin-top:129.35pt;width:26.05pt;height:36.3pt;z-index:44;visibility:visible;mso-height-percent:200;mso-wrap-distance-left:9pt;mso-wrap-distance-top:0;mso-wrap-distance-right:9pt;mso-wrap-distance-bottom:0;mso-position-horizontal-relative:text;mso-position-vertical-relative:text;mso-height-percent:200;mso-width-relative:margin;mso-height-relative:margin;v-text-anchor:top" o:gfxdata="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" filled="f" stroked="f">
             <v:textbox style="mso-next-textbox:#_x0000_s1255;mso-fit-shape-to-text:t">
               <w:txbxContent>
                 <w:p>
@@ -13728,7 +14737,7 @@
           <w:noProof/>
         </w:rPr>
         <w:pict>
-          <v:shape id="_x0000_s1251" type="#_x0000_t202" style="position:absolute;margin-left:196.75pt;margin-top:101.8pt;width:26.05pt;height:36.3pt;z-index:251654656;visibility:visible;mso-height-percent:200;mso-wrap-distance-left:9pt;mso-wrap-distance-top:0;mso-wrap-distance-right:9pt;mso-wrap-distance-bottom:0;mso-position-horizontal-relative:text;mso-position-vertical-relative:text;mso-height-percent:200;mso-width-relative:margin;mso-height-relative:margin;v-text-anchor:top" o:gfxdata="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" filled="f" stroked="f">
+          <v:shape id="_x0000_s1251" type="#_x0000_t202" style="position:absolute;margin-left:196.75pt;margin-top:101.8pt;width:26.05pt;height:36.3pt;z-index:40;visibility:visible;mso-height-percent:200;mso-wrap-distance-left:9pt;mso-wrap-distance-top:0;mso-wrap-distance-right:9pt;mso-wrap-distance-bottom:0;mso-position-horizontal-relative:text;mso-position-vertical-relative:text;mso-height-percent:200;mso-width-relative:margin;mso-height-relative:margin;v-text-anchor:top" o:gfxdata="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" filled="f" stroked="f">
             <v:textbox style="mso-next-textbox:#_x0000_s1251;mso-fit-shape-to-text:t">
               <w:txbxContent>
                 <w:p>
@@ -13756,7 +14765,7 @@
           <w:noProof/>
         </w:rPr>
         <w:pict>
-          <v:shape id="_x0000_s1250" type="#_x0000_t202" style="position:absolute;margin-left:87.9pt;margin-top:116.55pt;width:26.05pt;height:36.3pt;z-index:251653632;visibility:visible;mso-height-percent:200;mso-wrap-distance-left:9pt;mso-wrap-distance-top:0;mso-wrap-distance-right:9pt;mso-wrap-distance-bottom:0;mso-position-horizontal-relative:text;mso-position-vertical-relative:text;mso-height-percent:200;mso-width-relative:margin;mso-height-relative:margin;v-text-anchor:top" o:gfxdata="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" filled="f" stroked="f">
+          <v:shape id="_x0000_s1250" type="#_x0000_t202" style="position:absolute;margin-left:87.9pt;margin-top:116.55pt;width:26.05pt;height:36.3pt;z-index:39;visibility:visible;mso-height-percent:200;mso-wrap-distance-left:9pt;mso-wrap-distance-top:0;mso-wrap-distance-right:9pt;mso-wrap-distance-bottom:0;mso-position-horizontal-relative:text;mso-position-vertical-relative:text;mso-height-percent:200;mso-width-relative:margin;mso-height-relative:margin;v-text-anchor:top" o:gfxdata="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" filled="f" stroked="f">
             <v:textbox style="mso-next-textbox:#_x0000_s1250;mso-fit-shape-to-text:t">
               <w:txbxContent>
                 <w:p>
@@ -13784,7 +14793,7 @@
           <w:noProof/>
         </w:rPr>
         <w:pict>
-          <v:shape id="_x0000_s1252" type="#_x0000_t202" style="position:absolute;margin-left:-15.95pt;margin-top:101.8pt;width:26.05pt;height:36.3pt;z-index:251655680;visibility:visible;mso-height-percent:200;mso-wrap-distance-left:9pt;mso-wrap-distance-top:0;mso-wrap-distance-right:9pt;mso-wrap-distance-bottom:0;mso-position-horizontal-relative:text;mso-position-vertical-relative:text;mso-height-percent:200;mso-width-relative:margin;mso-height-relative:margin;v-text-anchor:top" o:gfxdata="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" filled="f" stroked="f">
+          <v:shape id="_x0000_s1252" type="#_x0000_t202" style="position:absolute;margin-left:-15.95pt;margin-top:101.8pt;width:26.05pt;height:36.3pt;z-index:41;visibility:visible;mso-height-percent:200;mso-wrap-distance-left:9pt;mso-wrap-distance-top:0;mso-wrap-distance-right:9pt;mso-wrap-distance-bottom:0;mso-position-horizontal-relative:text;mso-position-vertical-relative:text;mso-height-percent:200;mso-width-relative:margin;mso-height-relative:margin;v-text-anchor:top" o:gfxdata="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" filled="f" stroked="f">
             <v:textbox style="mso-next-textbox:#_x0000_s1252;mso-fit-shape-to-text:t">
               <w:txbxContent>
                 <w:p>
@@ -13812,7 +14821,7 @@
           <w:highlight w:val="yellow"/>
         </w:rPr>
         <w:pict>
-          <v:shape id="_x0000_i1054" type="#_x0000_t75" style="width:467.55pt;height:292.7pt">
+          <v:shape id="_x0000_i1050" type="#_x0000_t75" style="width:467.55pt;height:292.7pt">
             <v:imagedata r:id="rId39" o:title="32_Director_Student_View_Absence"/>
           </v:shape>
         </w:pict>
@@ -14282,7 +15291,7 @@
           <w:noProof/>
         </w:rPr>
         <w:pict>
-          <v:shape id="_x0000_s1288" type="#_x0000_t202" style="position:absolute;margin-left:425.95pt;margin-top:49.8pt;width:26.05pt;height:36.3pt;z-index:251692544;visibility:visible;mso-height-percent:200;mso-wrap-distance-left:9pt;mso-wrap-distance-top:0;mso-wrap-distance-right:9pt;mso-wrap-distance-bottom:0;mso-position-horizontal-relative:text;mso-position-vertical-relative:text;mso-height-percent:200;mso-width-relative:margin;mso-height-relative:margin;v-text-anchor:top" o:gfxdata="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" filled="f" stroked="f">
+          <v:shape id="_x0000_s1288" type="#_x0000_t202" style="position:absolute;margin-left:425.95pt;margin-top:49.8pt;width:26.05pt;height:36.3pt;z-index:77;visibility:visible;mso-height-percent:200;mso-wrap-distance-left:9pt;mso-wrap-distance-top:0;mso-wrap-distance-right:9pt;mso-wrap-distance-bottom:0;mso-position-horizontal-relative:text;mso-position-vertical-relative:text;mso-height-percent:200;mso-width-relative:margin;mso-height-relative:margin;v-text-anchor:top" o:gfxdata="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" filled="f" stroked="f">
             <v:textbox style="mso-next-textbox:#_x0000_s1288;mso-fit-shape-to-text:t">
               <w:txbxContent>
                 <w:p>
@@ -14310,7 +15319,7 @@
           <w:noProof/>
         </w:rPr>
         <w:pict>
-          <v:shape id="_x0000_s1261" type="#_x0000_t202" style="position:absolute;margin-left:-18.25pt;margin-top:41.2pt;width:26.05pt;height:36.3pt;z-index:251664896;visibility:visible;mso-height-percent:200;mso-wrap-distance-left:9pt;mso-wrap-distance-top:0;mso-wrap-distance-right:9pt;mso-wrap-distance-bottom:0;mso-position-horizontal-relative:text;mso-position-vertical-relative:text;mso-height-percent:200;mso-width-relative:margin;mso-height-relative:margin;v-text-anchor:top" o:gfxdata="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" filled="f" stroked="f">
+          <v:shape id="_x0000_s1261" type="#_x0000_t202" style="position:absolute;margin-left:-18.25pt;margin-top:41.2pt;width:26.05pt;height:36.3pt;z-index:50;visibility:visible;mso-height-percent:200;mso-wrap-distance-left:9pt;mso-wrap-distance-top:0;mso-wrap-distance-right:9pt;mso-wrap-distance-bottom:0;mso-position-horizontal-relative:text;mso-position-vertical-relative:text;mso-height-percent:200;mso-width-relative:margin;mso-height-relative:margin;v-text-anchor:top" o:gfxdata="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" filled="f" stroked="f">
             <v:textbox style="mso-next-textbox:#_x0000_s1261;mso-fit-shape-to-text:t">
               <w:txbxContent>
                 <w:p>
@@ -14338,7 +15347,7 @@
           <w:noProof/>
         </w:rPr>
         <w:pict>
-          <v:shape id="_x0000_s1260" type="#_x0000_t202" style="position:absolute;margin-left:75.25pt;margin-top:287.65pt;width:26.05pt;height:36.3pt;z-index:251663872;visibility:visible;mso-height-percent:200;mso-wrap-distance-left:9pt;mso-wrap-distance-top:0;mso-wrap-distance-right:9pt;mso-wrap-distance-bottom:0;mso-position-horizontal-relative:text;mso-position-vertical-relative:text;mso-height-percent:200;mso-width-relative:margin;mso-height-relative:margin;v-text-anchor:top" o:gfxdata="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" filled="f" stroked="f">
+          <v:shape id="_x0000_s1260" type="#_x0000_t202" style="position:absolute;margin-left:75.25pt;margin-top:287.65pt;width:26.05pt;height:36.3pt;z-index:49;visibility:visible;mso-height-percent:200;mso-wrap-distance-left:9pt;mso-wrap-distance-top:0;mso-wrap-distance-right:9pt;mso-wrap-distance-bottom:0;mso-position-horizontal-relative:text;mso-position-vertical-relative:text;mso-height-percent:200;mso-width-relative:margin;mso-height-relative:margin;v-text-anchor:top" o:gfxdata="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" filled="f" stroked="f">
             <v:textbox style="mso-next-textbox:#_x0000_s1260;mso-fit-shape-to-text:t">
               <w:txbxContent>
                 <w:p>
@@ -14366,7 +15375,7 @@
           <w:noProof/>
         </w:rPr>
         <w:pict>
-          <v:shape id="_x0000_s1263" type="#_x0000_t202" style="position:absolute;margin-left:133.1pt;margin-top:269.15pt;width:26.05pt;height:36.3pt;z-index:251666944;visibility:visible;mso-height-percent:200;mso-wrap-distance-left:9pt;mso-wrap-distance-top:0;mso-wrap-distance-right:9pt;mso-wrap-distance-bottom:0;mso-position-horizontal-relative:text;mso-position-vertical-relative:text;mso-height-percent:200;mso-width-relative:margin;mso-height-relative:margin;v-text-anchor:top" o:gfxdata="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" filled="f" stroked="f">
+          <v:shape id="_x0000_s1263" type="#_x0000_t202" style="position:absolute;margin-left:133.1pt;margin-top:269.15pt;width:26.05pt;height:36.3pt;z-index:52;visibility:visible;mso-height-percent:200;mso-wrap-distance-left:9pt;mso-wrap-distance-top:0;mso-wrap-distance-right:9pt;mso-wrap-distance-bottom:0;mso-position-horizontal-relative:text;mso-position-vertical-relative:text;mso-height-percent:200;mso-width-relative:margin;mso-height-relative:margin;v-text-anchor:top" o:gfxdata="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" filled="f" stroked="f">
             <v:textbox style="mso-next-textbox:#_x0000_s1263;mso-fit-shape-to-text:t">
               <w:txbxContent>
                 <w:p>
@@ -14394,7 +15403,7 @@
           <w:noProof/>
         </w:rPr>
         <w:pict>
-          <v:shape id="_x0000_s1262" type="#_x0000_t202" style="position:absolute;margin-left:-9.8pt;margin-top:166.15pt;width:26.05pt;height:36.3pt;z-index:251665920;visibility:visible;mso-height-percent:200;mso-wrap-distance-left:9pt;mso-wrap-distance-top:0;mso-wrap-distance-right:9pt;mso-wrap-distance-bottom:0;mso-position-horizontal-relative:text;mso-position-vertical-relative:text;mso-height-percent:200;mso-width-relative:margin;mso-height-relative:margin;v-text-anchor:top" o:gfxdata="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" filled="f" stroked="f">
+          <v:shape id="_x0000_s1262" type="#_x0000_t202" style="position:absolute;margin-left:-9.8pt;margin-top:166.15pt;width:26.05pt;height:36.3pt;z-index:51;visibility:visible;mso-height-percent:200;mso-wrap-distance-left:9pt;mso-wrap-distance-top:0;mso-wrap-distance-right:9pt;mso-wrap-distance-bottom:0;mso-position-horizontal-relative:text;mso-position-vertical-relative:text;mso-height-percent:200;mso-width-relative:margin;mso-height-relative:margin;v-text-anchor:top" o:gfxdata="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" filled="f" stroked="f">
             <v:textbox style="mso-next-textbox:#_x0000_s1262;mso-fit-shape-to-text:t">
               <w:txbxContent>
                 <w:p>
@@ -14422,7 +15431,7 @@
           <w:noProof/>
         </w:rPr>
         <w:pict>
-          <v:shape id="_x0000_s1258" type="#_x0000_t202" style="position:absolute;margin-left:146.5pt;margin-top:77.5pt;width:26.05pt;height:36.3pt;z-index:251661824;visibility:visible;mso-height-percent:200;mso-wrap-distance-left:9pt;mso-wrap-distance-top:0;mso-wrap-distance-right:9pt;mso-wrap-distance-bottom:0;mso-position-horizontal-relative:text;mso-position-vertical-relative:text;mso-height-percent:200;mso-width-relative:margin;mso-height-relative:margin;v-text-anchor:top" o:gfxdata="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" filled="f" stroked="f">
+          <v:shape id="_x0000_s1258" type="#_x0000_t202" style="position:absolute;margin-left:146.5pt;margin-top:77.5pt;width:26.05pt;height:36.3pt;z-index:47;visibility:visible;mso-height-percent:200;mso-wrap-distance-left:9pt;mso-wrap-distance-top:0;mso-wrap-distance-right:9pt;mso-wrap-distance-bottom:0;mso-position-horizontal-relative:text;mso-position-vertical-relative:text;mso-height-percent:200;mso-width-relative:margin;mso-height-relative:margin;v-text-anchor:top" o:gfxdata="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" filled="f" stroked="f">
             <v:textbox style="mso-next-textbox:#_x0000_s1258;mso-fit-shape-to-text:t">
               <w:txbxContent>
                 <w:p>
@@ -14450,7 +15459,7 @@
           <w:noProof/>
         </w:rPr>
         <w:pict>
-          <v:shape id="_x0000_s1257" type="#_x0000_t202" style="position:absolute;margin-left:101.3pt;margin-top:77.5pt;width:26.05pt;height:36.3pt;z-index:251660800;visibility:visible;mso-height-percent:200;mso-wrap-distance-left:9pt;mso-wrap-distance-top:0;mso-wrap-distance-right:9pt;mso-wrap-distance-bottom:0;mso-position-horizontal-relative:text;mso-position-vertical-relative:text;mso-height-percent:200;mso-width-relative:margin;mso-height-relative:margin;v-text-anchor:top" o:gfxdata="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" filled="f" stroked="f">
+          <v:shape id="_x0000_s1257" type="#_x0000_t202" style="position:absolute;margin-left:101.3pt;margin-top:77.5pt;width:26.05pt;height:36.3pt;z-index:46;visibility:visible;mso-height-percent:200;mso-wrap-distance-left:9pt;mso-wrap-distance-top:0;mso-wrap-distance-right:9pt;mso-wrap-distance-bottom:0;mso-position-horizontal-relative:text;mso-position-vertical-relative:text;mso-height-percent:200;mso-width-relative:margin;mso-height-relative:margin;v-text-anchor:top" o:gfxdata="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" filled="f" stroked="f">
             <v:textbox style="mso-next-textbox:#_x0000_s1257;mso-fit-shape-to-text:t">
               <w:txbxContent>
                 <w:p>
@@ -14478,7 +15487,7 @@
           <w:noProof/>
         </w:rPr>
         <w:pict>
-          <v:shape id="_x0000_s1259" type="#_x0000_t202" style="position:absolute;margin-left:-9.8pt;margin-top:68.2pt;width:26.05pt;height:36.3pt;z-index:251662848;visibility:visible;mso-height-percent:200;mso-wrap-distance-left:9pt;mso-wrap-distance-top:0;mso-wrap-distance-right:9pt;mso-wrap-distance-bottom:0;mso-position-horizontal-relative:text;mso-position-vertical-relative:text;mso-height-percent:200;mso-width-relative:margin;mso-height-relative:margin;v-text-anchor:top" o:gfxdata="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" filled="f" stroked="f">
+          <v:shape id="_x0000_s1259" type="#_x0000_t202" style="position:absolute;margin-left:-9.8pt;margin-top:68.2pt;width:26.05pt;height:36.3pt;z-index:48;visibility:visible;mso-height-percent:200;mso-wrap-distance-left:9pt;mso-wrap-distance-top:0;mso-wrap-distance-right:9pt;mso-wrap-distance-bottom:0;mso-position-horizontal-relative:text;mso-position-vertical-relative:text;mso-height-percent:200;mso-width-relative:margin;mso-height-relative:margin;v-text-anchor:top" o:gfxdata="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" filled="f" stroked="f">
             <v:textbox style="mso-next-textbox:#_x0000_s1259;mso-fit-shape-to-text:t">
               <w:txbxContent>
                 <w:p>
@@ -14503,7 +15512,7 @@
       </w:r>
       <w:r>
         <w:pict>
-          <v:shape id="_x0000_i1055" type="#_x0000_t75" style="width:431.05pt;height:348.8pt">
+          <v:shape id="_x0000_i1051" type="#_x0000_t75" style="width:431.05pt;height:348.8pt">
             <v:imagedata r:id="rId40" o:title="33_Student_Message_Center"/>
           </v:shape>
         </w:pict>
@@ -14826,7 +15835,7 @@
           <w:noProof/>
         </w:rPr>
         <w:pict>
-          <v:shape id="_x0000_s1270" type="#_x0000_t202" style="position:absolute;margin-left:445.85pt;margin-top:2.4pt;width:26.05pt;height:36.3pt;z-index:251674112;visibility:visible;mso-height-percent:200;mso-wrap-distance-left:9pt;mso-wrap-distance-top:0;mso-wrap-distance-right:9pt;mso-wrap-distance-bottom:0;mso-position-horizontal-relative:text;mso-position-vertical-relative:text;mso-height-percent:200;mso-width-relative:margin;mso-height-relative:margin;v-text-anchor:top" o:gfxdata="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" filled="f" stroked="f">
+          <v:shape id="_x0000_s1270" type="#_x0000_t202" style="position:absolute;margin-left:445.85pt;margin-top:2.4pt;width:26.05pt;height:36.3pt;z-index:59;visibility:visible;mso-height-percent:200;mso-wrap-distance-left:9pt;mso-wrap-distance-top:0;mso-wrap-distance-right:9pt;mso-wrap-distance-bottom:0;mso-position-horizontal-relative:text;mso-position-vertical-relative:text;mso-height-percent:200;mso-width-relative:margin;mso-height-relative:margin;v-text-anchor:top" o:gfxdata="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" filled="f" stroked="f">
             <v:textbox style="mso-next-textbox:#_x0000_s1270;mso-fit-shape-to-text:t">
               <w:txbxContent>
                 <w:p>
@@ -14856,7 +15865,7 @@
           <w:noProof/>
         </w:rPr>
         <w:pict>
-          <v:shape id="_x0000_s1290" type="#_x0000_t202" style="position:absolute;margin-left:52.15pt;margin-top:213.6pt;width:51.15pt;height:65.4pt;z-index:251694592;visibility:visible;mso-height-percent:200;mso-wrap-distance-left:9pt;mso-wrap-distance-top:0;mso-wrap-distance-right:9pt;mso-wrap-distance-bottom:0;mso-position-horizontal-relative:text;mso-position-vertical-relative:text;mso-height-percent:200;mso-width-relative:margin;mso-height-relative:margin;v-text-anchor:top" o:gfxdata="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" filled="f" stroked="f">
+          <v:shape id="_x0000_s1290" type="#_x0000_t202" style="position:absolute;margin-left:52.15pt;margin-top:213.6pt;width:51.15pt;height:65.4pt;z-index:79;visibility:visible;mso-height-percent:200;mso-wrap-distance-left:9pt;mso-wrap-distance-top:0;mso-wrap-distance-right:9pt;mso-wrap-distance-bottom:0;mso-position-horizontal-relative:text;mso-position-vertical-relative:text;mso-height-percent:200;mso-width-relative:margin;mso-height-relative:margin;v-text-anchor:top" o:gfxdata="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" filled="f" stroked="f">
             <v:textbox style="mso-next-textbox:#_x0000_s1290;mso-fit-shape-to-text:t">
               <w:txbxContent>
                 <w:p>
@@ -14884,7 +15893,7 @@
           <w:noProof/>
         </w:rPr>
         <w:pict>
-          <v:shape id="_x0000_s1293" type="#_x0000_t202" style="position:absolute;margin-left:-18.5pt;margin-top:120.8pt;width:47.7pt;height:43pt;z-index:251697664;visibility:visible;mso-wrap-distance-left:9pt;mso-wrap-distance-top:0;mso-wrap-distance-right:9pt;mso-wrap-distance-bottom:0;mso-position-horizontal-relative:text;mso-position-vertical-relative:text;mso-width-relative:margin;mso-height-relative:margin;v-text-anchor:top" o:gfxdata="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" filled="f" stroked="f">
+          <v:shape id="_x0000_s1293" type="#_x0000_t202" style="position:absolute;margin-left:-18.5pt;margin-top:120.8pt;width:47.7pt;height:43pt;z-index:82;visibility:visible;mso-wrap-distance-left:9pt;mso-wrap-distance-top:0;mso-wrap-distance-right:9pt;mso-wrap-distance-bottom:0;mso-position-horizontal-relative:text;mso-position-vertical-relative:text;mso-width-relative:margin;mso-height-relative:margin;v-text-anchor:top" o:gfxdata="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" filled="f" stroked="f">
             <v:textbox style="mso-next-textbox:#_x0000_s1293">
               <w:txbxContent>
                 <w:p>
@@ -14912,7 +15921,7 @@
           <w:noProof/>
         </w:rPr>
         <w:pict>
-          <v:shape id="_x0000_s1292" type="#_x0000_t202" style="position:absolute;margin-left:268.75pt;margin-top:41.45pt;width:47.7pt;height:43pt;z-index:251696640;visibility:visible;mso-wrap-distance-left:9pt;mso-wrap-distance-top:0;mso-wrap-distance-right:9pt;mso-wrap-distance-bottom:0;mso-position-horizontal-relative:text;mso-position-vertical-relative:text;mso-width-relative:margin;mso-height-relative:margin;v-text-anchor:top" o:gfxdata="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" filled="f" stroked="f">
+          <v:shape id="_x0000_s1292" type="#_x0000_t202" style="position:absolute;margin-left:268.75pt;margin-top:41.45pt;width:47.7pt;height:43pt;z-index:81;visibility:visible;mso-wrap-distance-left:9pt;mso-wrap-distance-top:0;mso-wrap-distance-right:9pt;mso-wrap-distance-bottom:0;mso-position-horizontal-relative:text;mso-position-vertical-relative:text;mso-width-relative:margin;mso-height-relative:margin;v-text-anchor:top" o:gfxdata="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" filled="f" stroked="f">
             <v:textbox style="mso-next-textbox:#_x0000_s1292">
               <w:txbxContent>
                 <w:p>
@@ -14940,7 +15949,7 @@
           <w:noProof/>
         </w:rPr>
         <w:pict>
-          <v:shape id="_x0000_s1291" type="#_x0000_t202" style="position:absolute;margin-left:-22.7pt;margin-top:29.7pt;width:26.05pt;height:36.3pt;z-index:251695616;visibility:visible;mso-height-percent:200;mso-wrap-distance-left:9pt;mso-wrap-distance-top:0;mso-wrap-distance-right:9pt;mso-wrap-distance-bottom:0;mso-position-horizontal-relative:text;mso-position-vertical-relative:text;mso-height-percent:200;mso-width-relative:margin;mso-height-relative:margin;v-text-anchor:top" o:gfxdata="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" filled="f" stroked="f">
+          <v:shape id="_x0000_s1291" type="#_x0000_t202" style="position:absolute;margin-left:-22.7pt;margin-top:29.7pt;width:26.05pt;height:36.3pt;z-index:80;visibility:visible;mso-height-percent:200;mso-wrap-distance-left:9pt;mso-wrap-distance-top:0;mso-wrap-distance-right:9pt;mso-wrap-distance-bottom:0;mso-position-horizontal-relative:text;mso-position-vertical-relative:text;mso-height-percent:200;mso-width-relative:margin;mso-height-relative:margin;v-text-anchor:top" o:gfxdata="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" filled="f" stroked="f">
             <v:textbox style="mso-next-textbox:#_x0000_s1291;mso-fit-shape-to-text:t">
               <w:txbxContent>
                 <w:p>
@@ -14968,7 +15977,7 @@
           <w:noProof/>
         </w:rPr>
         <w:pict>
-          <v:shape id="_x0000_s1269" type="#_x0000_t202" style="position:absolute;margin-left:89.2pt;margin-top:201.65pt;width:26.05pt;height:36.3pt;z-index:251673088;visibility:visible;mso-height-percent:200;mso-wrap-distance-left:9pt;mso-wrap-distance-top:0;mso-wrap-distance-right:9pt;mso-wrap-distance-bottom:0;mso-position-horizontal-relative:text;mso-position-vertical-relative:text;mso-height-percent:200;mso-width-relative:margin;mso-height-relative:margin;v-text-anchor:top" o:gfxdata="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" filled="f" stroked="f">
+          <v:shape id="_x0000_s1269" type="#_x0000_t202" style="position:absolute;margin-left:89.2pt;margin-top:201.65pt;width:26.05pt;height:36.3pt;z-index:58;visibility:visible;mso-height-percent:200;mso-wrap-distance-left:9pt;mso-wrap-distance-top:0;mso-wrap-distance-right:9pt;mso-wrap-distance-bottom:0;mso-position-horizontal-relative:text;mso-position-vertical-relative:text;mso-height-percent:200;mso-width-relative:margin;mso-height-relative:margin;v-text-anchor:top" o:gfxdata="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" filled="f" stroked="f">
             <v:textbox style="mso-next-textbox:#_x0000_s1269;mso-fit-shape-to-text:t">
               <w:txbxContent>
                 <w:p>
@@ -14996,7 +16005,7 @@
           <w:noProof/>
         </w:rPr>
         <w:pict>
-          <v:shape id="_x0000_s1289" type="#_x0000_t202" style="position:absolute;margin-left:419.8pt;margin-top:115.4pt;width:26.05pt;height:36.3pt;z-index:251693568;visibility:visible;mso-height-percent:200;mso-wrap-distance-left:9pt;mso-wrap-distance-top:0;mso-wrap-distance-right:9pt;mso-wrap-distance-bottom:0;mso-position-horizontal-relative:text;mso-position-vertical-relative:text;mso-height-percent:200;mso-width-relative:margin;mso-height-relative:margin;v-text-anchor:top" o:gfxdata="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" filled="f" stroked="f">
+          <v:shape id="_x0000_s1289" type="#_x0000_t202" style="position:absolute;margin-left:419.8pt;margin-top:115.4pt;width:26.05pt;height:36.3pt;z-index:78;visibility:visible;mso-height-percent:200;mso-wrap-distance-left:9pt;mso-wrap-distance-top:0;mso-wrap-distance-right:9pt;mso-wrap-distance-bottom:0;mso-position-horizontal-relative:text;mso-position-vertical-relative:text;mso-height-percent:200;mso-width-relative:margin;mso-height-relative:margin;v-text-anchor:top" o:gfxdata="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" filled="f" stroked="f">
             <v:textbox style="mso-next-textbox:#_x0000_s1289;mso-fit-shape-to-text:t">
               <w:txbxContent>
                 <w:p>
@@ -15024,7 +16033,7 @@
           <w:noProof/>
         </w:rPr>
         <w:pict>
-          <v:shape id="_x0000_s1267" type="#_x0000_t202" style="position:absolute;margin-left:343.6pt;margin-top:17.05pt;width:26.05pt;height:36.3pt;z-index:251671040;visibility:visible;mso-height-percent:200;mso-wrap-distance-left:9pt;mso-wrap-distance-top:0;mso-wrap-distance-right:9pt;mso-wrap-distance-bottom:0;mso-position-horizontal-relative:text;mso-position-vertical-relative:text;mso-height-percent:200;mso-width-relative:margin;mso-height-relative:margin;v-text-anchor:top" o:gfxdata="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" filled="f" stroked="f">
+          <v:shape id="_x0000_s1267" type="#_x0000_t202" style="position:absolute;margin-left:343.6pt;margin-top:17.05pt;width:26.05pt;height:36.3pt;z-index:56;visibility:visible;mso-height-percent:200;mso-wrap-distance-left:9pt;mso-wrap-distance-top:0;mso-wrap-distance-right:9pt;mso-wrap-distance-bottom:0;mso-position-horizontal-relative:text;mso-position-vertical-relative:text;mso-height-percent:200;mso-width-relative:margin;mso-height-relative:margin;v-text-anchor:top" o:gfxdata="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" filled="f" stroked="f">
             <v:textbox style="mso-next-textbox:#_x0000_s1267;mso-fit-shape-to-text:t">
               <w:txbxContent>
                 <w:p>
@@ -15052,7 +16061,7 @@
           <w:noProof/>
         </w:rPr>
         <w:pict>
-          <v:shape id="_x0000_s1268" type="#_x0000_t202" style="position:absolute;margin-left:369.65pt;margin-top:115.15pt;width:26.05pt;height:36.3pt;z-index:251672064;visibility:visible;mso-height-percent:200;mso-wrap-distance-left:9pt;mso-wrap-distance-top:0;mso-wrap-distance-right:9pt;mso-wrap-distance-bottom:0;mso-position-horizontal-relative:text;mso-position-vertical-relative:text;mso-height-percent:200;mso-width-relative:margin;mso-height-relative:margin;v-text-anchor:top" o:gfxdata="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" filled="f" stroked="f">
+          <v:shape id="_x0000_s1268" type="#_x0000_t202" style="position:absolute;margin-left:369.65pt;margin-top:115.15pt;width:26.05pt;height:36.3pt;z-index:57;visibility:visible;mso-height-percent:200;mso-wrap-distance-left:9pt;mso-wrap-distance-top:0;mso-wrap-distance-right:9pt;mso-wrap-distance-bottom:0;mso-position-horizontal-relative:text;mso-position-vertical-relative:text;mso-height-percent:200;mso-width-relative:margin;mso-height-relative:margin;v-text-anchor:top" o:gfxdata="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" filled="f" stroked="f">
             <v:textbox style="mso-next-textbox:#_x0000_s1268;mso-fit-shape-to-text:t">
               <w:txbxContent>
                 <w:p>
@@ -15080,7 +16089,7 @@
           <w:noProof/>
         </w:rPr>
         <w:pict>
-          <v:shape id="_x0000_s1265" type="#_x0000_t202" style="position:absolute;margin-left:115.25pt;margin-top:53.2pt;width:26.05pt;height:36.3pt;z-index:251668992;visibility:visible;mso-height-percent:200;mso-wrap-distance-left:9pt;mso-wrap-distance-top:0;mso-wrap-distance-right:9pt;mso-wrap-distance-bottom:0;mso-position-horizontal-relative:text;mso-position-vertical-relative:text;mso-height-percent:200;mso-width-relative:margin;mso-height-relative:margin;v-text-anchor:top" o:gfxdata="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" filled="f" stroked="f">
+          <v:shape id="_x0000_s1265" type="#_x0000_t202" style="position:absolute;margin-left:115.25pt;margin-top:53.2pt;width:26.05pt;height:36.3pt;z-index:54;visibility:visible;mso-height-percent:200;mso-wrap-distance-left:9pt;mso-wrap-distance-top:0;mso-wrap-distance-right:9pt;mso-wrap-distance-bottom:0;mso-position-horizontal-relative:text;mso-position-vertical-relative:text;mso-height-percent:200;mso-width-relative:margin;mso-height-relative:margin;v-text-anchor:top" o:gfxdata="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" filled="f" stroked="f">
             <v:textbox style="mso-next-textbox:#_x0000_s1265;mso-fit-shape-to-text:t">
               <w:txbxContent>
                 <w:p>
@@ -15108,7 +16117,7 @@
           <w:noProof/>
         </w:rPr>
         <w:pict>
-          <v:shape id="_x0000_s1264" type="#_x0000_t202" style="position:absolute;margin-left:94pt;margin-top:53.2pt;width:26.05pt;height:36.3pt;z-index:251667968;visibility:visible;mso-height-percent:200;mso-wrap-distance-left:9pt;mso-wrap-distance-top:0;mso-wrap-distance-right:9pt;mso-wrap-distance-bottom:0;mso-position-horizontal-relative:text;mso-position-vertical-relative:text;mso-height-percent:200;mso-width-relative:margin;mso-height-relative:margin;v-text-anchor:top" o:gfxdata="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" filled="f" stroked="f">
+          <v:shape id="_x0000_s1264" type="#_x0000_t202" style="position:absolute;margin-left:94pt;margin-top:53.2pt;width:26.05pt;height:36.3pt;z-index:53;visibility:visible;mso-height-percent:200;mso-wrap-distance-left:9pt;mso-wrap-distance-top:0;mso-wrap-distance-right:9pt;mso-wrap-distance-bottom:0;mso-position-horizontal-relative:text;mso-position-vertical-relative:text;mso-height-percent:200;mso-width-relative:margin;mso-height-relative:margin;v-text-anchor:top" o:gfxdata="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" filled="f" stroked="f">
             <v:textbox style="mso-next-textbox:#_x0000_s1264;mso-fit-shape-to-text:t">
               <w:txbxContent>
                 <w:p>
@@ -15136,7 +16145,7 @@
           <w:noProof/>
         </w:rPr>
         <w:pict>
-          <v:shape id="_x0000_s1266" type="#_x0000_t202" style="position:absolute;margin-left:-9.4pt;margin-top:48.15pt;width:26.05pt;height:36.3pt;z-index:251670016;visibility:visible;mso-height-percent:200;mso-wrap-distance-left:9pt;mso-wrap-distance-top:0;mso-wrap-distance-right:9pt;mso-wrap-distance-bottom:0;mso-position-horizontal-relative:text;mso-position-vertical-relative:text;mso-height-percent:200;mso-width-relative:margin;mso-height-relative:margin;v-text-anchor:top" o:gfxdata="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" filled="f" stroked="f">
+          <v:shape id="_x0000_s1266" type="#_x0000_t202" style="position:absolute;margin-left:-9.4pt;margin-top:48.15pt;width:26.05pt;height:36.3pt;z-index:55;visibility:visible;mso-height-percent:200;mso-wrap-distance-left:9pt;mso-wrap-distance-top:0;mso-wrap-distance-right:9pt;mso-wrap-distance-bottom:0;mso-position-horizontal-relative:text;mso-position-vertical-relative:text;mso-height-percent:200;mso-width-relative:margin;mso-height-relative:margin;v-text-anchor:top" o:gfxdata="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" filled="f" stroked="f">
             <v:textbox style="mso-next-textbox:#_x0000_s1266;mso-fit-shape-to-text:t">
               <w:txbxContent>
                 <w:p>
@@ -15161,7 +16170,7 @@
       </w:r>
       <w:r>
         <w:pict>
-          <v:shape id="_x0000_i1056" type="#_x0000_t75" style="width:467.55pt;height:262.75pt">
+          <v:shape id="_x0000_i1052" type="#_x0000_t75" style="width:467.55pt;height:262.75pt">
             <v:imagedata r:id="rId41" o:title="34_Director_Message_Center"/>
           </v:shape>
         </w:pict>
@@ -15706,7 +16715,7 @@
         </w:rPr>
         <w:lastRenderedPageBreak/>
         <w:pict>
-          <v:shape id="_x0000_s1328" type="#_x0000_t75" style="position:absolute;margin-left:24.15pt;margin-top:4.1pt;width:522.1pt;height:702.65pt;z-index:251699712;mso-position-horizontal-relative:text;mso-position-vertical-relative:text;mso-width-relative:page;mso-height-relative:page">
+          <v:shape id="_x0000_s1328" type="#_x0000_t75" style="position:absolute;margin-left:24.15pt;margin-top:4.1pt;width:522.1pt;height:702.65pt;z-index:84;mso-position-horizontal-relative:text;mso-position-vertical-relative:text;mso-width-relative:page;mso-height-relative:page">
             <v:imagedata r:id="rId42" o:title="309_Flow_Diagram"/>
           </v:shape>
         </w:pict>
@@ -15772,7 +16781,7 @@
       <w:rPr>
         <w:noProof/>
       </w:rPr>
-      <w:t>37</w:t>
+      <w:t>18</w:t>
     </w:r>
     <w:r>
       <w:rPr>
@@ -15903,6 +16912,95 @@
     </w:lvl>
   </w:abstractNum>
   <w:abstractNum w:abstractNumId="1">
+    <w:nsid w:val="0E8B2CAB"/>
+    <w:multiLevelType w:val="hybridMultilevel"/>
+    <w:tmpl w:val="4562219E"/>
+    <w:lvl w:ilvl="0" w:tplc="0409000F">
+      <w:start w:val="1"/>
+      <w:numFmt w:val="decimal"/>
+      <w:lvlText w:val="%1."/>
+      <w:lvlJc w:val="left"/>
+      <w:pPr>
+        <w:ind w:left="720" w:hanging="360"/>
+      </w:pPr>
+      <w:rPr>
+        <w:rFonts w:hint="default"/>
+      </w:rPr>
+    </w:lvl>
+    <w:lvl w:ilvl="1" w:tplc="04090019" w:tentative="1">
+      <w:start w:val="1"/>
+      <w:numFmt w:val="lowerLetter"/>
+      <w:lvlText w:val="%2."/>
+      <w:lvlJc w:val="left"/>
+      <w:pPr>
+        <w:ind w:left="1440" w:hanging="360"/>
+      </w:pPr>
+    </w:lvl>
+    <w:lvl w:ilvl="2" w:tplc="0409001B" w:tentative="1">
+      <w:start w:val="1"/>
+      <w:numFmt w:val="lowerRoman"/>
+      <w:lvlText w:val="%3."/>
+      <w:lvlJc w:val="right"/>
+      <w:pPr>
+        <w:ind w:left="2160" w:hanging="180"/>
+      </w:pPr>
+    </w:lvl>
+    <w:lvl w:ilvl="3" w:tplc="0409000F" w:tentative="1">
+      <w:start w:val="1"/>
+      <w:numFmt w:val="decimal"/>
+      <w:lvlText w:val="%4."/>
+      <w:lvlJc w:val="left"/>
+      <w:pPr>
+        <w:ind w:left="2880" w:hanging="360"/>
+      </w:pPr>
+    </w:lvl>
+    <w:lvl w:ilvl="4" w:tplc="04090019" w:tentative="1">
+      <w:start w:val="1"/>
+      <w:numFmt w:val="lowerLetter"/>
+      <w:lvlText w:val="%5."/>
+      <w:lvlJc w:val="left"/>
+      <w:pPr>
+        <w:ind w:left="3600" w:hanging="360"/>
+      </w:pPr>
+    </w:lvl>
+    <w:lvl w:ilvl="5" w:tplc="0409001B" w:tentative="1">
+      <w:start w:val="1"/>
+      <w:numFmt w:val="lowerRoman"/>
+      <w:lvlText w:val="%6."/>
+      <w:lvlJc w:val="right"/>
+      <w:pPr>
+        <w:ind w:left="4320" w:hanging="180"/>
+      </w:pPr>
+    </w:lvl>
+    <w:lvl w:ilvl="6" w:tplc="0409000F" w:tentative="1">
+      <w:start w:val="1"/>
+      <w:numFmt w:val="decimal"/>
+      <w:lvlText w:val="%7."/>
+      <w:lvlJc w:val="left"/>
+      <w:pPr>
+        <w:ind w:left="5040" w:hanging="360"/>
+      </w:pPr>
+    </w:lvl>
+    <w:lvl w:ilvl="7" w:tplc="04090019" w:tentative="1">
+      <w:start w:val="1"/>
+      <w:numFmt w:val="lowerLetter"/>
+      <w:lvlText w:val="%8."/>
+      <w:lvlJc w:val="left"/>
+      <w:pPr>
+        <w:ind w:left="5760" w:hanging="360"/>
+      </w:pPr>
+    </w:lvl>
+    <w:lvl w:ilvl="8" w:tplc="0409001B" w:tentative="1">
+      <w:start w:val="1"/>
+      <w:numFmt w:val="lowerRoman"/>
+      <w:lvlText w:val="%9."/>
+      <w:lvlJc w:val="right"/>
+      <w:pPr>
+        <w:ind w:left="6480" w:hanging="180"/>
+      </w:pPr>
+    </w:lvl>
+  </w:abstractNum>
+  <w:abstractNum w:abstractNumId="2">
     <w:nsid w:val="12283E64"/>
     <w:multiLevelType w:val="hybridMultilevel"/>
     <w:tmpl w:val="6DD4E482"/>
@@ -15988,7 +17086,97 @@
       </w:pPr>
     </w:lvl>
   </w:abstractNum>
-  <w:abstractNum w:abstractNumId="2">
+  <w:abstractNum w:abstractNumId="3">
+    <w:nsid w:val="15D42662"/>
+    <w:multiLevelType w:val="hybridMultilevel"/>
+    <w:tmpl w:val="AC9EAD9E"/>
+    <w:lvl w:ilvl="0" w:tplc="1B8065D8">
+      <w:start w:val="1"/>
+      <w:numFmt w:val="decimal"/>
+      <w:lvlText w:val="%1."/>
+      <w:lvlJc w:val="left"/>
+      <w:pPr>
+        <w:ind w:left="720" w:hanging="360"/>
+      </w:pPr>
+      <w:rPr>
+        <w:rFonts w:ascii="Arial" w:hAnsi="Arial" w:cs="Arial" w:hint="default"/>
+        <w:color w:val="auto"/>
+      </w:rPr>
+    </w:lvl>
+    <w:lvl w:ilvl="1" w:tplc="04090019" w:tentative="1">
+      <w:start w:val="1"/>
+      <w:numFmt w:val="lowerLetter"/>
+      <w:lvlText w:val="%2."/>
+      <w:lvlJc w:val="left"/>
+      <w:pPr>
+        <w:ind w:left="1440" w:hanging="360"/>
+      </w:pPr>
+    </w:lvl>
+    <w:lvl w:ilvl="2" w:tplc="0409001B" w:tentative="1">
+      <w:start w:val="1"/>
+      <w:numFmt w:val="lowerRoman"/>
+      <w:lvlText w:val="%3."/>
+      <w:lvlJc w:val="right"/>
+      <w:pPr>
+        <w:ind w:left="2160" w:hanging="180"/>
+      </w:pPr>
+    </w:lvl>
+    <w:lvl w:ilvl="3" w:tplc="0409000F" w:tentative="1">
+      <w:start w:val="1"/>
+      <w:numFmt w:val="decimal"/>
+      <w:lvlText w:val="%4."/>
+      <w:lvlJc w:val="left"/>
+      <w:pPr>
+        <w:ind w:left="2880" w:hanging="360"/>
+      </w:pPr>
+    </w:lvl>
+    <w:lvl w:ilvl="4" w:tplc="04090019" w:tentative="1">
+      <w:start w:val="1"/>
+      <w:numFmt w:val="lowerLetter"/>
+      <w:lvlText w:val="%5."/>
+      <w:lvlJc w:val="left"/>
+      <w:pPr>
+        <w:ind w:left="3600" w:hanging="360"/>
+      </w:pPr>
+    </w:lvl>
+    <w:lvl w:ilvl="5" w:tplc="0409001B" w:tentative="1">
+      <w:start w:val="1"/>
+      <w:numFmt w:val="lowerRoman"/>
+      <w:lvlText w:val="%6."/>
+      <w:lvlJc w:val="right"/>
+      <w:pPr>
+        <w:ind w:left="4320" w:hanging="180"/>
+      </w:pPr>
+    </w:lvl>
+    <w:lvl w:ilvl="6" w:tplc="0409000F" w:tentative="1">
+      <w:start w:val="1"/>
+      <w:numFmt w:val="decimal"/>
+      <w:lvlText w:val="%7."/>
+      <w:lvlJc w:val="left"/>
+      <w:pPr>
+        <w:ind w:left="5040" w:hanging="360"/>
+      </w:pPr>
+    </w:lvl>
+    <w:lvl w:ilvl="7" w:tplc="04090019" w:tentative="1">
+      <w:start w:val="1"/>
+      <w:numFmt w:val="lowerLetter"/>
+      <w:lvlText w:val="%8."/>
+      <w:lvlJc w:val="left"/>
+      <w:pPr>
+        <w:ind w:left="5760" w:hanging="360"/>
+      </w:pPr>
+    </w:lvl>
+    <w:lvl w:ilvl="8" w:tplc="0409001B" w:tentative="1">
+      <w:start w:val="1"/>
+      <w:numFmt w:val="lowerRoman"/>
+      <w:lvlText w:val="%9."/>
+      <w:lvlJc w:val="right"/>
+      <w:pPr>
+        <w:ind w:left="6480" w:hanging="180"/>
+      </w:pPr>
+    </w:lvl>
+  </w:abstractNum>
+  <w:abstractNum w:abstractNumId="4">
     <w:nsid w:val="23A932E1"/>
     <w:multiLevelType w:val="multilevel"/>
     <w:tmpl w:val="1A464D5E"/>
@@ -16128,7 +17316,7 @@
       </w:rPr>
     </w:lvl>
   </w:abstractNum>
-  <w:abstractNum w:abstractNumId="3">
+  <w:abstractNum w:abstractNumId="5">
     <w:nsid w:val="25556476"/>
     <w:multiLevelType w:val="hybridMultilevel"/>
     <w:tmpl w:val="7E502D22"/>
@@ -16214,361 +17402,17 @@
       </w:pPr>
     </w:lvl>
   </w:abstractNum>
-  <w:abstractNum w:abstractNumId="4">
-    <w:nsid w:val="27CA1ED4"/>
+  <w:abstractNum w:abstractNumId="6">
+    <w:nsid w:val="279B3248"/>
     <w:multiLevelType w:val="hybridMultilevel"/>
-    <w:tmpl w:val="E69452A4"/>
-    <w:lvl w:ilvl="0" w:tplc="0409000F">
+    <w:tmpl w:val="9F341C92"/>
+    <w:lvl w:ilvl="0" w:tplc="797AC466">
       <w:start w:val="1"/>
       <w:numFmt w:val="decimal"/>
       <w:lvlText w:val="%1."/>
       <w:lvlJc w:val="left"/>
       <w:pPr>
-        <w:ind w:left="360" w:hanging="360"/>
-      </w:pPr>
-    </w:lvl>
-    <w:lvl w:ilvl="1" w:tplc="04090019" w:tentative="1">
-      <w:start w:val="1"/>
-      <w:numFmt w:val="lowerLetter"/>
-      <w:lvlText w:val="%2."/>
-      <w:lvlJc w:val="left"/>
-      <w:pPr>
-        <w:ind w:left="1080" w:hanging="360"/>
-      </w:pPr>
-    </w:lvl>
-    <w:lvl w:ilvl="2" w:tplc="0409001B" w:tentative="1">
-      <w:start w:val="1"/>
-      <w:numFmt w:val="lowerRoman"/>
-      <w:lvlText w:val="%3."/>
-      <w:lvlJc w:val="right"/>
-      <w:pPr>
-        <w:ind w:left="1800" w:hanging="180"/>
-      </w:pPr>
-    </w:lvl>
-    <w:lvl w:ilvl="3" w:tplc="0409000F" w:tentative="1">
-      <w:start w:val="1"/>
-      <w:numFmt w:val="decimal"/>
-      <w:lvlText w:val="%4."/>
-      <w:lvlJc w:val="left"/>
-      <w:pPr>
-        <w:ind w:left="2520" w:hanging="360"/>
-      </w:pPr>
-    </w:lvl>
-    <w:lvl w:ilvl="4" w:tplc="04090019" w:tentative="1">
-      <w:start w:val="1"/>
-      <w:numFmt w:val="lowerLetter"/>
-      <w:lvlText w:val="%5."/>
-      <w:lvlJc w:val="left"/>
-      <w:pPr>
-        <w:ind w:left="3240" w:hanging="360"/>
-      </w:pPr>
-    </w:lvl>
-    <w:lvl w:ilvl="5" w:tplc="0409001B" w:tentative="1">
-      <w:start w:val="1"/>
-      <w:numFmt w:val="lowerRoman"/>
-      <w:lvlText w:val="%6."/>
-      <w:lvlJc w:val="right"/>
-      <w:pPr>
-        <w:ind w:left="3960" w:hanging="180"/>
-      </w:pPr>
-    </w:lvl>
-    <w:lvl w:ilvl="6" w:tplc="0409000F" w:tentative="1">
-      <w:start w:val="1"/>
-      <w:numFmt w:val="decimal"/>
-      <w:lvlText w:val="%7."/>
-      <w:lvlJc w:val="left"/>
-      <w:pPr>
-        <w:ind w:left="4680" w:hanging="360"/>
-      </w:pPr>
-    </w:lvl>
-    <w:lvl w:ilvl="7" w:tplc="04090019" w:tentative="1">
-      <w:start w:val="1"/>
-      <w:numFmt w:val="lowerLetter"/>
-      <w:lvlText w:val="%8."/>
-      <w:lvlJc w:val="left"/>
-      <w:pPr>
-        <w:ind w:left="5400" w:hanging="360"/>
-      </w:pPr>
-    </w:lvl>
-    <w:lvl w:ilvl="8" w:tplc="0409001B" w:tentative="1">
-      <w:start w:val="1"/>
-      <w:numFmt w:val="lowerRoman"/>
-      <w:lvlText w:val="%9."/>
-      <w:lvlJc w:val="right"/>
-      <w:pPr>
-        <w:ind w:left="6120" w:hanging="180"/>
-      </w:pPr>
-    </w:lvl>
-  </w:abstractNum>
-  <w:abstractNum w:abstractNumId="5">
-    <w:nsid w:val="2BBF6F3D"/>
-    <w:multiLevelType w:val="hybridMultilevel"/>
-    <w:tmpl w:val="A50C61E4"/>
-    <w:lvl w:ilvl="0" w:tplc="0409000F">
-      <w:start w:val="1"/>
-      <w:numFmt w:val="decimal"/>
-      <w:lvlText w:val="%1."/>
-      <w:lvlJc w:val="left"/>
-      <w:pPr>
         <w:ind w:left="720" w:hanging="360"/>
-      </w:pPr>
-    </w:lvl>
-    <w:lvl w:ilvl="1" w:tplc="04090019" w:tentative="1">
-      <w:start w:val="1"/>
-      <w:numFmt w:val="lowerLetter"/>
-      <w:lvlText w:val="%2."/>
-      <w:lvlJc w:val="left"/>
-      <w:pPr>
-        <w:ind w:left="1440" w:hanging="360"/>
-      </w:pPr>
-    </w:lvl>
-    <w:lvl w:ilvl="2" w:tplc="0409001B" w:tentative="1">
-      <w:start w:val="1"/>
-      <w:numFmt w:val="lowerRoman"/>
-      <w:lvlText w:val="%3."/>
-      <w:lvlJc w:val="right"/>
-      <w:pPr>
-        <w:ind w:left="2160" w:hanging="180"/>
-      </w:pPr>
-    </w:lvl>
-    <w:lvl w:ilvl="3" w:tplc="0409000F" w:tentative="1">
-      <w:start w:val="1"/>
-      <w:numFmt w:val="decimal"/>
-      <w:lvlText w:val="%4."/>
-      <w:lvlJc w:val="left"/>
-      <w:pPr>
-        <w:ind w:left="2880" w:hanging="360"/>
-      </w:pPr>
-    </w:lvl>
-    <w:lvl w:ilvl="4" w:tplc="04090019" w:tentative="1">
-      <w:start w:val="1"/>
-      <w:numFmt w:val="lowerLetter"/>
-      <w:lvlText w:val="%5."/>
-      <w:lvlJc w:val="left"/>
-      <w:pPr>
-        <w:ind w:left="3600" w:hanging="360"/>
-      </w:pPr>
-    </w:lvl>
-    <w:lvl w:ilvl="5" w:tplc="0409001B" w:tentative="1">
-      <w:start w:val="1"/>
-      <w:numFmt w:val="lowerRoman"/>
-      <w:lvlText w:val="%6."/>
-      <w:lvlJc w:val="right"/>
-      <w:pPr>
-        <w:ind w:left="4320" w:hanging="180"/>
-      </w:pPr>
-    </w:lvl>
-    <w:lvl w:ilvl="6" w:tplc="0409000F" w:tentative="1">
-      <w:start w:val="1"/>
-      <w:numFmt w:val="decimal"/>
-      <w:lvlText w:val="%7."/>
-      <w:lvlJc w:val="left"/>
-      <w:pPr>
-        <w:ind w:left="5040" w:hanging="360"/>
-      </w:pPr>
-    </w:lvl>
-    <w:lvl w:ilvl="7" w:tplc="04090019" w:tentative="1">
-      <w:start w:val="1"/>
-      <w:numFmt w:val="lowerLetter"/>
-      <w:lvlText w:val="%8."/>
-      <w:lvlJc w:val="left"/>
-      <w:pPr>
-        <w:ind w:left="5760" w:hanging="360"/>
-      </w:pPr>
-    </w:lvl>
-    <w:lvl w:ilvl="8" w:tplc="0409001B" w:tentative="1">
-      <w:start w:val="1"/>
-      <w:numFmt w:val="lowerRoman"/>
-      <w:lvlText w:val="%9."/>
-      <w:lvlJc w:val="right"/>
-      <w:pPr>
-        <w:ind w:left="6480" w:hanging="180"/>
-      </w:pPr>
-    </w:lvl>
-  </w:abstractNum>
-  <w:abstractNum w:abstractNumId="6">
-    <w:nsid w:val="301B473F"/>
-    <w:multiLevelType w:val="hybridMultilevel"/>
-    <w:tmpl w:val="1A1E4F30"/>
-    <w:lvl w:ilvl="0" w:tplc="0409000F">
-      <w:start w:val="1"/>
-      <w:numFmt w:val="decimal"/>
-      <w:lvlText w:val="%1."/>
-      <w:lvlJc w:val="left"/>
-      <w:pPr>
-        <w:ind w:left="360" w:hanging="360"/>
-      </w:pPr>
-    </w:lvl>
-    <w:lvl w:ilvl="1" w:tplc="04090019" w:tentative="1">
-      <w:start w:val="1"/>
-      <w:numFmt w:val="lowerLetter"/>
-      <w:lvlText w:val="%2."/>
-      <w:lvlJc w:val="left"/>
-      <w:pPr>
-        <w:ind w:left="1080" w:hanging="360"/>
-      </w:pPr>
-    </w:lvl>
-    <w:lvl w:ilvl="2" w:tplc="0409001B" w:tentative="1">
-      <w:start w:val="1"/>
-      <w:numFmt w:val="lowerRoman"/>
-      <w:lvlText w:val="%3."/>
-      <w:lvlJc w:val="right"/>
-      <w:pPr>
-        <w:ind w:left="1800" w:hanging="180"/>
-      </w:pPr>
-    </w:lvl>
-    <w:lvl w:ilvl="3" w:tplc="0409000F" w:tentative="1">
-      <w:start w:val="1"/>
-      <w:numFmt w:val="decimal"/>
-      <w:lvlText w:val="%4."/>
-      <w:lvlJc w:val="left"/>
-      <w:pPr>
-        <w:ind w:left="2520" w:hanging="360"/>
-      </w:pPr>
-    </w:lvl>
-    <w:lvl w:ilvl="4" w:tplc="04090019" w:tentative="1">
-      <w:start w:val="1"/>
-      <w:numFmt w:val="lowerLetter"/>
-      <w:lvlText w:val="%5."/>
-      <w:lvlJc w:val="left"/>
-      <w:pPr>
-        <w:ind w:left="3240" w:hanging="360"/>
-      </w:pPr>
-    </w:lvl>
-    <w:lvl w:ilvl="5" w:tplc="0409001B" w:tentative="1">
-      <w:start w:val="1"/>
-      <w:numFmt w:val="lowerRoman"/>
-      <w:lvlText w:val="%6."/>
-      <w:lvlJc w:val="right"/>
-      <w:pPr>
-        <w:ind w:left="3960" w:hanging="180"/>
-      </w:pPr>
-    </w:lvl>
-    <w:lvl w:ilvl="6" w:tplc="0409000F" w:tentative="1">
-      <w:start w:val="1"/>
-      <w:numFmt w:val="decimal"/>
-      <w:lvlText w:val="%7."/>
-      <w:lvlJc w:val="left"/>
-      <w:pPr>
-        <w:ind w:left="4680" w:hanging="360"/>
-      </w:pPr>
-    </w:lvl>
-    <w:lvl w:ilvl="7" w:tplc="04090019" w:tentative="1">
-      <w:start w:val="1"/>
-      <w:numFmt w:val="lowerLetter"/>
-      <w:lvlText w:val="%8."/>
-      <w:lvlJc w:val="left"/>
-      <w:pPr>
-        <w:ind w:left="5400" w:hanging="360"/>
-      </w:pPr>
-    </w:lvl>
-    <w:lvl w:ilvl="8" w:tplc="0409001B" w:tentative="1">
-      <w:start w:val="1"/>
-      <w:numFmt w:val="lowerRoman"/>
-      <w:lvlText w:val="%9."/>
-      <w:lvlJc w:val="right"/>
-      <w:pPr>
-        <w:ind w:left="6120" w:hanging="180"/>
-      </w:pPr>
-    </w:lvl>
-  </w:abstractNum>
-  <w:abstractNum w:abstractNumId="7">
-    <w:nsid w:val="43D46E8F"/>
-    <w:multiLevelType w:val="hybridMultilevel"/>
-    <w:tmpl w:val="7E502D22"/>
-    <w:lvl w:ilvl="0" w:tplc="0409000F">
-      <w:start w:val="1"/>
-      <w:numFmt w:val="decimal"/>
-      <w:lvlText w:val="%1."/>
-      <w:lvlJc w:val="left"/>
-      <w:pPr>
-        <w:ind w:left="360" w:hanging="360"/>
-      </w:pPr>
-    </w:lvl>
-    <w:lvl w:ilvl="1" w:tplc="04090019" w:tentative="1">
-      <w:start w:val="1"/>
-      <w:numFmt w:val="lowerLetter"/>
-      <w:lvlText w:val="%2."/>
-      <w:lvlJc w:val="left"/>
-      <w:pPr>
-        <w:ind w:left="1080" w:hanging="360"/>
-      </w:pPr>
-    </w:lvl>
-    <w:lvl w:ilvl="2" w:tplc="0409001B" w:tentative="1">
-      <w:start w:val="1"/>
-      <w:numFmt w:val="lowerRoman"/>
-      <w:lvlText w:val="%3."/>
-      <w:lvlJc w:val="right"/>
-      <w:pPr>
-        <w:ind w:left="1800" w:hanging="180"/>
-      </w:pPr>
-    </w:lvl>
-    <w:lvl w:ilvl="3" w:tplc="0409000F" w:tentative="1">
-      <w:start w:val="1"/>
-      <w:numFmt w:val="decimal"/>
-      <w:lvlText w:val="%4."/>
-      <w:lvlJc w:val="left"/>
-      <w:pPr>
-        <w:ind w:left="2520" w:hanging="360"/>
-      </w:pPr>
-    </w:lvl>
-    <w:lvl w:ilvl="4" w:tplc="04090019" w:tentative="1">
-      <w:start w:val="1"/>
-      <w:numFmt w:val="lowerLetter"/>
-      <w:lvlText w:val="%5."/>
-      <w:lvlJc w:val="left"/>
-      <w:pPr>
-        <w:ind w:left="3240" w:hanging="360"/>
-      </w:pPr>
-    </w:lvl>
-    <w:lvl w:ilvl="5" w:tplc="0409001B" w:tentative="1">
-      <w:start w:val="1"/>
-      <w:numFmt w:val="lowerRoman"/>
-      <w:lvlText w:val="%6."/>
-      <w:lvlJc w:val="right"/>
-      <w:pPr>
-        <w:ind w:left="3960" w:hanging="180"/>
-      </w:pPr>
-    </w:lvl>
-    <w:lvl w:ilvl="6" w:tplc="0409000F" w:tentative="1">
-      <w:start w:val="1"/>
-      <w:numFmt w:val="decimal"/>
-      <w:lvlText w:val="%7."/>
-      <w:lvlJc w:val="left"/>
-      <w:pPr>
-        <w:ind w:left="4680" w:hanging="360"/>
-      </w:pPr>
-    </w:lvl>
-    <w:lvl w:ilvl="7" w:tplc="04090019" w:tentative="1">
-      <w:start w:val="1"/>
-      <w:numFmt w:val="lowerLetter"/>
-      <w:lvlText w:val="%8."/>
-      <w:lvlJc w:val="left"/>
-      <w:pPr>
-        <w:ind w:left="5400" w:hanging="360"/>
-      </w:pPr>
-    </w:lvl>
-    <w:lvl w:ilvl="8" w:tplc="0409001B" w:tentative="1">
-      <w:start w:val="1"/>
-      <w:numFmt w:val="lowerRoman"/>
-      <w:lvlText w:val="%9."/>
-      <w:lvlJc w:val="right"/>
-      <w:pPr>
-        <w:ind w:left="6120" w:hanging="180"/>
-      </w:pPr>
-    </w:lvl>
-  </w:abstractNum>
-  <w:abstractNum w:abstractNumId="8">
-    <w:nsid w:val="46DA5DD1"/>
-    <w:multiLevelType w:val="hybridMultilevel"/>
-    <w:tmpl w:val="2F622172"/>
-    <w:lvl w:ilvl="0" w:tplc="6ECCE940">
-      <w:start w:val="1"/>
-      <w:numFmt w:val="decimal"/>
-      <w:lvlText w:val="%1."/>
-      <w:lvlJc w:val="left"/>
-      <w:pPr>
-        <w:ind w:left="360" w:hanging="360"/>
       </w:pPr>
       <w:rPr>
         <w:rFonts w:ascii="Arial" w:hAnsi="Arial" w:cs="Arial" w:hint="default"/>
@@ -16580,7 +17424,7 @@
       <w:lvlText w:val="%2."/>
       <w:lvlJc w:val="left"/>
       <w:pPr>
-        <w:ind w:left="1080" w:hanging="360"/>
+        <w:ind w:left="1440" w:hanging="360"/>
       </w:pPr>
     </w:lvl>
     <w:lvl w:ilvl="2" w:tplc="0409001B" w:tentative="1">
@@ -16589,7 +17433,7 @@
       <w:lvlText w:val="%3."/>
       <w:lvlJc w:val="right"/>
       <w:pPr>
-        <w:ind w:left="1800" w:hanging="180"/>
+        <w:ind w:left="2160" w:hanging="180"/>
       </w:pPr>
     </w:lvl>
     <w:lvl w:ilvl="3" w:tplc="0409000F" w:tentative="1">
@@ -16598,7 +17442,7 @@
       <w:lvlText w:val="%4."/>
       <w:lvlJc w:val="left"/>
       <w:pPr>
-        <w:ind w:left="2520" w:hanging="360"/>
+        <w:ind w:left="2880" w:hanging="360"/>
       </w:pPr>
     </w:lvl>
     <w:lvl w:ilvl="4" w:tplc="04090019" w:tentative="1">
@@ -16607,7 +17451,7 @@
       <w:lvlText w:val="%5."/>
       <w:lvlJc w:val="left"/>
       <w:pPr>
-        <w:ind w:left="3240" w:hanging="360"/>
+        <w:ind w:left="3600" w:hanging="360"/>
       </w:pPr>
     </w:lvl>
     <w:lvl w:ilvl="5" w:tplc="0409001B" w:tentative="1">
@@ -16616,7 +17460,7 @@
       <w:lvlText w:val="%6."/>
       <w:lvlJc w:val="right"/>
       <w:pPr>
-        <w:ind w:left="3960" w:hanging="180"/>
+        <w:ind w:left="4320" w:hanging="180"/>
       </w:pPr>
     </w:lvl>
     <w:lvl w:ilvl="6" w:tplc="0409000F" w:tentative="1">
@@ -16625,7 +17469,7 @@
       <w:lvlText w:val="%7."/>
       <w:lvlJc w:val="left"/>
       <w:pPr>
-        <w:ind w:left="4680" w:hanging="360"/>
+        <w:ind w:left="5040" w:hanging="360"/>
       </w:pPr>
     </w:lvl>
     <w:lvl w:ilvl="7" w:tplc="04090019" w:tentative="1">
@@ -16634,7 +17478,7 @@
       <w:lvlText w:val="%8."/>
       <w:lvlJc w:val="left"/>
       <w:pPr>
-        <w:ind w:left="5400" w:hanging="360"/>
+        <w:ind w:left="5760" w:hanging="360"/>
       </w:pPr>
     </w:lvl>
     <w:lvl w:ilvl="8" w:tplc="0409001B" w:tentative="1">
@@ -16643,15 +17487,359 @@
       <w:lvlText w:val="%9."/>
       <w:lvlJc w:val="right"/>
       <w:pPr>
+        <w:ind w:left="6480" w:hanging="180"/>
+      </w:pPr>
+    </w:lvl>
+  </w:abstractNum>
+  <w:abstractNum w:abstractNumId="7">
+    <w:nsid w:val="27CA1ED4"/>
+    <w:multiLevelType w:val="hybridMultilevel"/>
+    <w:tmpl w:val="E69452A4"/>
+    <w:lvl w:ilvl="0" w:tplc="0409000F">
+      <w:start w:val="1"/>
+      <w:numFmt w:val="decimal"/>
+      <w:lvlText w:val="%1."/>
+      <w:lvlJc w:val="left"/>
+      <w:pPr>
+        <w:ind w:left="360" w:hanging="360"/>
+      </w:pPr>
+    </w:lvl>
+    <w:lvl w:ilvl="1" w:tplc="04090019" w:tentative="1">
+      <w:start w:val="1"/>
+      <w:numFmt w:val="lowerLetter"/>
+      <w:lvlText w:val="%2."/>
+      <w:lvlJc w:val="left"/>
+      <w:pPr>
+        <w:ind w:left="1080" w:hanging="360"/>
+      </w:pPr>
+    </w:lvl>
+    <w:lvl w:ilvl="2" w:tplc="0409001B" w:tentative="1">
+      <w:start w:val="1"/>
+      <w:numFmt w:val="lowerRoman"/>
+      <w:lvlText w:val="%3."/>
+      <w:lvlJc w:val="right"/>
+      <w:pPr>
+        <w:ind w:left="1800" w:hanging="180"/>
+      </w:pPr>
+    </w:lvl>
+    <w:lvl w:ilvl="3" w:tplc="0409000F" w:tentative="1">
+      <w:start w:val="1"/>
+      <w:numFmt w:val="decimal"/>
+      <w:lvlText w:val="%4."/>
+      <w:lvlJc w:val="left"/>
+      <w:pPr>
+        <w:ind w:left="2520" w:hanging="360"/>
+      </w:pPr>
+    </w:lvl>
+    <w:lvl w:ilvl="4" w:tplc="04090019" w:tentative="1">
+      <w:start w:val="1"/>
+      <w:numFmt w:val="lowerLetter"/>
+      <w:lvlText w:val="%5."/>
+      <w:lvlJc w:val="left"/>
+      <w:pPr>
+        <w:ind w:left="3240" w:hanging="360"/>
+      </w:pPr>
+    </w:lvl>
+    <w:lvl w:ilvl="5" w:tplc="0409001B" w:tentative="1">
+      <w:start w:val="1"/>
+      <w:numFmt w:val="lowerRoman"/>
+      <w:lvlText w:val="%6."/>
+      <w:lvlJc w:val="right"/>
+      <w:pPr>
+        <w:ind w:left="3960" w:hanging="180"/>
+      </w:pPr>
+    </w:lvl>
+    <w:lvl w:ilvl="6" w:tplc="0409000F" w:tentative="1">
+      <w:start w:val="1"/>
+      <w:numFmt w:val="decimal"/>
+      <w:lvlText w:val="%7."/>
+      <w:lvlJc w:val="left"/>
+      <w:pPr>
+        <w:ind w:left="4680" w:hanging="360"/>
+      </w:pPr>
+    </w:lvl>
+    <w:lvl w:ilvl="7" w:tplc="04090019" w:tentative="1">
+      <w:start w:val="1"/>
+      <w:numFmt w:val="lowerLetter"/>
+      <w:lvlText w:val="%8."/>
+      <w:lvlJc w:val="left"/>
+      <w:pPr>
+        <w:ind w:left="5400" w:hanging="360"/>
+      </w:pPr>
+    </w:lvl>
+    <w:lvl w:ilvl="8" w:tplc="0409001B" w:tentative="1">
+      <w:start w:val="1"/>
+      <w:numFmt w:val="lowerRoman"/>
+      <w:lvlText w:val="%9."/>
+      <w:lvlJc w:val="right"/>
+      <w:pPr>
         <w:ind w:left="6120" w:hanging="180"/>
+      </w:pPr>
+    </w:lvl>
+  </w:abstractNum>
+  <w:abstractNum w:abstractNumId="8">
+    <w:nsid w:val="2BBF6F3D"/>
+    <w:multiLevelType w:val="hybridMultilevel"/>
+    <w:tmpl w:val="A50C61E4"/>
+    <w:lvl w:ilvl="0" w:tplc="0409000F">
+      <w:start w:val="1"/>
+      <w:numFmt w:val="decimal"/>
+      <w:lvlText w:val="%1."/>
+      <w:lvlJc w:val="left"/>
+      <w:pPr>
+        <w:ind w:left="720" w:hanging="360"/>
+      </w:pPr>
+    </w:lvl>
+    <w:lvl w:ilvl="1" w:tplc="04090019" w:tentative="1">
+      <w:start w:val="1"/>
+      <w:numFmt w:val="lowerLetter"/>
+      <w:lvlText w:val="%2."/>
+      <w:lvlJc w:val="left"/>
+      <w:pPr>
+        <w:ind w:left="1440" w:hanging="360"/>
+      </w:pPr>
+    </w:lvl>
+    <w:lvl w:ilvl="2" w:tplc="0409001B" w:tentative="1">
+      <w:start w:val="1"/>
+      <w:numFmt w:val="lowerRoman"/>
+      <w:lvlText w:val="%3."/>
+      <w:lvlJc w:val="right"/>
+      <w:pPr>
+        <w:ind w:left="2160" w:hanging="180"/>
+      </w:pPr>
+    </w:lvl>
+    <w:lvl w:ilvl="3" w:tplc="0409000F" w:tentative="1">
+      <w:start w:val="1"/>
+      <w:numFmt w:val="decimal"/>
+      <w:lvlText w:val="%4."/>
+      <w:lvlJc w:val="left"/>
+      <w:pPr>
+        <w:ind w:left="2880" w:hanging="360"/>
+      </w:pPr>
+    </w:lvl>
+    <w:lvl w:ilvl="4" w:tplc="04090019" w:tentative="1">
+      <w:start w:val="1"/>
+      <w:numFmt w:val="lowerLetter"/>
+      <w:lvlText w:val="%5."/>
+      <w:lvlJc w:val="left"/>
+      <w:pPr>
+        <w:ind w:left="3600" w:hanging="360"/>
+      </w:pPr>
+    </w:lvl>
+    <w:lvl w:ilvl="5" w:tplc="0409001B" w:tentative="1">
+      <w:start w:val="1"/>
+      <w:numFmt w:val="lowerRoman"/>
+      <w:lvlText w:val="%6."/>
+      <w:lvlJc w:val="right"/>
+      <w:pPr>
+        <w:ind w:left="4320" w:hanging="180"/>
+      </w:pPr>
+    </w:lvl>
+    <w:lvl w:ilvl="6" w:tplc="0409000F" w:tentative="1">
+      <w:start w:val="1"/>
+      <w:numFmt w:val="decimal"/>
+      <w:lvlText w:val="%7."/>
+      <w:lvlJc w:val="left"/>
+      <w:pPr>
+        <w:ind w:left="5040" w:hanging="360"/>
+      </w:pPr>
+    </w:lvl>
+    <w:lvl w:ilvl="7" w:tplc="04090019" w:tentative="1">
+      <w:start w:val="1"/>
+      <w:numFmt w:val="lowerLetter"/>
+      <w:lvlText w:val="%8."/>
+      <w:lvlJc w:val="left"/>
+      <w:pPr>
+        <w:ind w:left="5760" w:hanging="360"/>
+      </w:pPr>
+    </w:lvl>
+    <w:lvl w:ilvl="8" w:tplc="0409001B" w:tentative="1">
+      <w:start w:val="1"/>
+      <w:numFmt w:val="lowerRoman"/>
+      <w:lvlText w:val="%9."/>
+      <w:lvlJc w:val="right"/>
+      <w:pPr>
+        <w:ind w:left="6480" w:hanging="180"/>
       </w:pPr>
     </w:lvl>
   </w:abstractNum>
   <w:abstractNum w:abstractNumId="9">
-    <w:nsid w:val="4F0B1236"/>
+    <w:nsid w:val="301B473F"/>
     <w:multiLevelType w:val="hybridMultilevel"/>
-    <w:tmpl w:val="53F653AA"/>
-    <w:lvl w:ilvl="0" w:tplc="3C480584">
+    <w:tmpl w:val="1A1E4F30"/>
+    <w:lvl w:ilvl="0" w:tplc="0409000F">
+      <w:start w:val="1"/>
+      <w:numFmt w:val="decimal"/>
+      <w:lvlText w:val="%1."/>
+      <w:lvlJc w:val="left"/>
+      <w:pPr>
+        <w:ind w:left="360" w:hanging="360"/>
+      </w:pPr>
+    </w:lvl>
+    <w:lvl w:ilvl="1" w:tplc="04090019" w:tentative="1">
+      <w:start w:val="1"/>
+      <w:numFmt w:val="lowerLetter"/>
+      <w:lvlText w:val="%2."/>
+      <w:lvlJc w:val="left"/>
+      <w:pPr>
+        <w:ind w:left="1080" w:hanging="360"/>
+      </w:pPr>
+    </w:lvl>
+    <w:lvl w:ilvl="2" w:tplc="0409001B" w:tentative="1">
+      <w:start w:val="1"/>
+      <w:numFmt w:val="lowerRoman"/>
+      <w:lvlText w:val="%3."/>
+      <w:lvlJc w:val="right"/>
+      <w:pPr>
+        <w:ind w:left="1800" w:hanging="180"/>
+      </w:pPr>
+    </w:lvl>
+    <w:lvl w:ilvl="3" w:tplc="0409000F" w:tentative="1">
+      <w:start w:val="1"/>
+      <w:numFmt w:val="decimal"/>
+      <w:lvlText w:val="%4."/>
+      <w:lvlJc w:val="left"/>
+      <w:pPr>
+        <w:ind w:left="2520" w:hanging="360"/>
+      </w:pPr>
+    </w:lvl>
+    <w:lvl w:ilvl="4" w:tplc="04090019" w:tentative="1">
+      <w:start w:val="1"/>
+      <w:numFmt w:val="lowerLetter"/>
+      <w:lvlText w:val="%5."/>
+      <w:lvlJc w:val="left"/>
+      <w:pPr>
+        <w:ind w:left="3240" w:hanging="360"/>
+      </w:pPr>
+    </w:lvl>
+    <w:lvl w:ilvl="5" w:tplc="0409001B" w:tentative="1">
+      <w:start w:val="1"/>
+      <w:numFmt w:val="lowerRoman"/>
+      <w:lvlText w:val="%6."/>
+      <w:lvlJc w:val="right"/>
+      <w:pPr>
+        <w:ind w:left="3960" w:hanging="180"/>
+      </w:pPr>
+    </w:lvl>
+    <w:lvl w:ilvl="6" w:tplc="0409000F" w:tentative="1">
+      <w:start w:val="1"/>
+      <w:numFmt w:val="decimal"/>
+      <w:lvlText w:val="%7."/>
+      <w:lvlJc w:val="left"/>
+      <w:pPr>
+        <w:ind w:left="4680" w:hanging="360"/>
+      </w:pPr>
+    </w:lvl>
+    <w:lvl w:ilvl="7" w:tplc="04090019" w:tentative="1">
+      <w:start w:val="1"/>
+      <w:numFmt w:val="lowerLetter"/>
+      <w:lvlText w:val="%8."/>
+      <w:lvlJc w:val="left"/>
+      <w:pPr>
+        <w:ind w:left="5400" w:hanging="360"/>
+      </w:pPr>
+    </w:lvl>
+    <w:lvl w:ilvl="8" w:tplc="0409001B" w:tentative="1">
+      <w:start w:val="1"/>
+      <w:numFmt w:val="lowerRoman"/>
+      <w:lvlText w:val="%9."/>
+      <w:lvlJc w:val="right"/>
+      <w:pPr>
+        <w:ind w:left="6120" w:hanging="180"/>
+      </w:pPr>
+    </w:lvl>
+  </w:abstractNum>
+  <w:abstractNum w:abstractNumId="10">
+    <w:nsid w:val="43D46E8F"/>
+    <w:multiLevelType w:val="hybridMultilevel"/>
+    <w:tmpl w:val="7E502D22"/>
+    <w:lvl w:ilvl="0" w:tplc="0409000F">
+      <w:start w:val="1"/>
+      <w:numFmt w:val="decimal"/>
+      <w:lvlText w:val="%1."/>
+      <w:lvlJc w:val="left"/>
+      <w:pPr>
+        <w:ind w:left="360" w:hanging="360"/>
+      </w:pPr>
+    </w:lvl>
+    <w:lvl w:ilvl="1" w:tplc="04090019" w:tentative="1">
+      <w:start w:val="1"/>
+      <w:numFmt w:val="lowerLetter"/>
+      <w:lvlText w:val="%2."/>
+      <w:lvlJc w:val="left"/>
+      <w:pPr>
+        <w:ind w:left="1080" w:hanging="360"/>
+      </w:pPr>
+    </w:lvl>
+    <w:lvl w:ilvl="2" w:tplc="0409001B" w:tentative="1">
+      <w:start w:val="1"/>
+      <w:numFmt w:val="lowerRoman"/>
+      <w:lvlText w:val="%3."/>
+      <w:lvlJc w:val="right"/>
+      <w:pPr>
+        <w:ind w:left="1800" w:hanging="180"/>
+      </w:pPr>
+    </w:lvl>
+    <w:lvl w:ilvl="3" w:tplc="0409000F" w:tentative="1">
+      <w:start w:val="1"/>
+      <w:numFmt w:val="decimal"/>
+      <w:lvlText w:val="%4."/>
+      <w:lvlJc w:val="left"/>
+      <w:pPr>
+        <w:ind w:left="2520" w:hanging="360"/>
+      </w:pPr>
+    </w:lvl>
+    <w:lvl w:ilvl="4" w:tplc="04090019" w:tentative="1">
+      <w:start w:val="1"/>
+      <w:numFmt w:val="lowerLetter"/>
+      <w:lvlText w:val="%5."/>
+      <w:lvlJc w:val="left"/>
+      <w:pPr>
+        <w:ind w:left="3240" w:hanging="360"/>
+      </w:pPr>
+    </w:lvl>
+    <w:lvl w:ilvl="5" w:tplc="0409001B" w:tentative="1">
+      <w:start w:val="1"/>
+      <w:numFmt w:val="lowerRoman"/>
+      <w:lvlText w:val="%6."/>
+      <w:lvlJc w:val="right"/>
+      <w:pPr>
+        <w:ind w:left="3960" w:hanging="180"/>
+      </w:pPr>
+    </w:lvl>
+    <w:lvl w:ilvl="6" w:tplc="0409000F" w:tentative="1">
+      <w:start w:val="1"/>
+      <w:numFmt w:val="decimal"/>
+      <w:lvlText w:val="%7."/>
+      <w:lvlJc w:val="left"/>
+      <w:pPr>
+        <w:ind w:left="4680" w:hanging="360"/>
+      </w:pPr>
+    </w:lvl>
+    <w:lvl w:ilvl="7" w:tplc="04090019" w:tentative="1">
+      <w:start w:val="1"/>
+      <w:numFmt w:val="lowerLetter"/>
+      <w:lvlText w:val="%8."/>
+      <w:lvlJc w:val="left"/>
+      <w:pPr>
+        <w:ind w:left="5400" w:hanging="360"/>
+      </w:pPr>
+    </w:lvl>
+    <w:lvl w:ilvl="8" w:tplc="0409001B" w:tentative="1">
+      <w:start w:val="1"/>
+      <w:numFmt w:val="lowerRoman"/>
+      <w:lvlText w:val="%9."/>
+      <w:lvlJc w:val="right"/>
+      <w:pPr>
+        <w:ind w:left="6120" w:hanging="180"/>
+      </w:pPr>
+    </w:lvl>
+  </w:abstractNum>
+  <w:abstractNum w:abstractNumId="11">
+    <w:nsid w:val="46DA5DD1"/>
+    <w:multiLevelType w:val="hybridMultilevel"/>
+    <w:tmpl w:val="2F622172"/>
+    <w:lvl w:ilvl="0" w:tplc="6ECCE940">
       <w:start w:val="1"/>
       <w:numFmt w:val="decimal"/>
       <w:lvlText w:val="%1."/>
@@ -16736,7 +17924,96 @@
       </w:pPr>
     </w:lvl>
   </w:abstractNum>
-  <w:abstractNum w:abstractNumId="10">
+  <w:abstractNum w:abstractNumId="12">
+    <w:nsid w:val="4F0B1236"/>
+    <w:multiLevelType w:val="hybridMultilevel"/>
+    <w:tmpl w:val="53F653AA"/>
+    <w:lvl w:ilvl="0" w:tplc="3C480584">
+      <w:start w:val="1"/>
+      <w:numFmt w:val="decimal"/>
+      <w:lvlText w:val="%1."/>
+      <w:lvlJc w:val="left"/>
+      <w:pPr>
+        <w:ind w:left="360" w:hanging="360"/>
+      </w:pPr>
+      <w:rPr>
+        <w:rFonts w:ascii="Arial" w:hAnsi="Arial" w:cs="Arial" w:hint="default"/>
+      </w:rPr>
+    </w:lvl>
+    <w:lvl w:ilvl="1" w:tplc="04090019" w:tentative="1">
+      <w:start w:val="1"/>
+      <w:numFmt w:val="lowerLetter"/>
+      <w:lvlText w:val="%2."/>
+      <w:lvlJc w:val="left"/>
+      <w:pPr>
+        <w:ind w:left="1080" w:hanging="360"/>
+      </w:pPr>
+    </w:lvl>
+    <w:lvl w:ilvl="2" w:tplc="0409001B" w:tentative="1">
+      <w:start w:val="1"/>
+      <w:numFmt w:val="lowerRoman"/>
+      <w:lvlText w:val="%3."/>
+      <w:lvlJc w:val="right"/>
+      <w:pPr>
+        <w:ind w:left="1800" w:hanging="180"/>
+      </w:pPr>
+    </w:lvl>
+    <w:lvl w:ilvl="3" w:tplc="0409000F" w:tentative="1">
+      <w:start w:val="1"/>
+      <w:numFmt w:val="decimal"/>
+      <w:lvlText w:val="%4."/>
+      <w:lvlJc w:val="left"/>
+      <w:pPr>
+        <w:ind w:left="2520" w:hanging="360"/>
+      </w:pPr>
+    </w:lvl>
+    <w:lvl w:ilvl="4" w:tplc="04090019" w:tentative="1">
+      <w:start w:val="1"/>
+      <w:numFmt w:val="lowerLetter"/>
+      <w:lvlText w:val="%5."/>
+      <w:lvlJc w:val="left"/>
+      <w:pPr>
+        <w:ind w:left="3240" w:hanging="360"/>
+      </w:pPr>
+    </w:lvl>
+    <w:lvl w:ilvl="5" w:tplc="0409001B" w:tentative="1">
+      <w:start w:val="1"/>
+      <w:numFmt w:val="lowerRoman"/>
+      <w:lvlText w:val="%6."/>
+      <w:lvlJc w:val="right"/>
+      <w:pPr>
+        <w:ind w:left="3960" w:hanging="180"/>
+      </w:pPr>
+    </w:lvl>
+    <w:lvl w:ilvl="6" w:tplc="0409000F" w:tentative="1">
+      <w:start w:val="1"/>
+      <w:numFmt w:val="decimal"/>
+      <w:lvlText w:val="%7."/>
+      <w:lvlJc w:val="left"/>
+      <w:pPr>
+        <w:ind w:left="4680" w:hanging="360"/>
+      </w:pPr>
+    </w:lvl>
+    <w:lvl w:ilvl="7" w:tplc="04090019" w:tentative="1">
+      <w:start w:val="1"/>
+      <w:numFmt w:val="lowerLetter"/>
+      <w:lvlText w:val="%8."/>
+      <w:lvlJc w:val="left"/>
+      <w:pPr>
+        <w:ind w:left="5400" w:hanging="360"/>
+      </w:pPr>
+    </w:lvl>
+    <w:lvl w:ilvl="8" w:tplc="0409001B" w:tentative="1">
+      <w:start w:val="1"/>
+      <w:numFmt w:val="lowerRoman"/>
+      <w:lvlText w:val="%9."/>
+      <w:lvlJc w:val="right"/>
+      <w:pPr>
+        <w:ind w:left="6120" w:hanging="180"/>
+      </w:pPr>
+    </w:lvl>
+  </w:abstractNum>
+  <w:abstractNum w:abstractNumId="13">
     <w:nsid w:val="4FA952F0"/>
     <w:multiLevelType w:val="hybridMultilevel"/>
     <w:tmpl w:val="9A727962"/>
@@ -16825,7 +18102,7 @@
       </w:pPr>
     </w:lvl>
   </w:abstractNum>
-  <w:abstractNum w:abstractNumId="11">
+  <w:abstractNum w:abstractNumId="14">
     <w:nsid w:val="583F3AEF"/>
     <w:multiLevelType w:val="hybridMultilevel"/>
     <w:tmpl w:val="526A1C2A"/>
@@ -16911,7 +18188,7 @@
       </w:pPr>
     </w:lvl>
   </w:abstractNum>
-  <w:abstractNum w:abstractNumId="12">
+  <w:abstractNum w:abstractNumId="15">
     <w:nsid w:val="65373E24"/>
     <w:multiLevelType w:val="hybridMultilevel"/>
     <w:tmpl w:val="D8FCD76A"/>
@@ -17000,7 +18277,7 @@
       </w:pPr>
     </w:lvl>
   </w:abstractNum>
-  <w:abstractNum w:abstractNumId="13">
+  <w:abstractNum w:abstractNumId="16">
     <w:nsid w:val="685B398B"/>
     <w:multiLevelType w:val="hybridMultilevel"/>
     <w:tmpl w:val="7D80076A"/>
@@ -17113,7 +18390,7 @@
       </w:rPr>
     </w:lvl>
   </w:abstractNum>
-  <w:abstractNum w:abstractNumId="14">
+  <w:abstractNum w:abstractNumId="17">
     <w:nsid w:val="6A837C31"/>
     <w:multiLevelType w:val="hybridMultilevel"/>
     <w:tmpl w:val="E19E2042"/>
@@ -17202,50 +18479,151 @@
       </w:pPr>
     </w:lvl>
   </w:abstractNum>
+  <w:abstractNum w:abstractNumId="18">
+    <w:nsid w:val="73F12949"/>
+    <w:multiLevelType w:val="hybridMultilevel"/>
+    <w:tmpl w:val="7D36F630"/>
+    <w:lvl w:ilvl="0" w:tplc="0409000F">
+      <w:start w:val="1"/>
+      <w:numFmt w:val="decimal"/>
+      <w:lvlText w:val="%1."/>
+      <w:lvlJc w:val="left"/>
+      <w:pPr>
+        <w:ind w:left="720" w:hanging="360"/>
+      </w:pPr>
+      <w:rPr>
+        <w:rFonts w:hint="default"/>
+      </w:rPr>
+    </w:lvl>
+    <w:lvl w:ilvl="1" w:tplc="04090019" w:tentative="1">
+      <w:start w:val="1"/>
+      <w:numFmt w:val="lowerLetter"/>
+      <w:lvlText w:val="%2."/>
+      <w:lvlJc w:val="left"/>
+      <w:pPr>
+        <w:ind w:left="1440" w:hanging="360"/>
+      </w:pPr>
+    </w:lvl>
+    <w:lvl w:ilvl="2" w:tplc="0409001B" w:tentative="1">
+      <w:start w:val="1"/>
+      <w:numFmt w:val="lowerRoman"/>
+      <w:lvlText w:val="%3."/>
+      <w:lvlJc w:val="right"/>
+      <w:pPr>
+        <w:ind w:left="2160" w:hanging="180"/>
+      </w:pPr>
+    </w:lvl>
+    <w:lvl w:ilvl="3" w:tplc="0409000F" w:tentative="1">
+      <w:start w:val="1"/>
+      <w:numFmt w:val="decimal"/>
+      <w:lvlText w:val="%4."/>
+      <w:lvlJc w:val="left"/>
+      <w:pPr>
+        <w:ind w:left="2880" w:hanging="360"/>
+      </w:pPr>
+    </w:lvl>
+    <w:lvl w:ilvl="4" w:tplc="04090019" w:tentative="1">
+      <w:start w:val="1"/>
+      <w:numFmt w:val="lowerLetter"/>
+      <w:lvlText w:val="%5."/>
+      <w:lvlJc w:val="left"/>
+      <w:pPr>
+        <w:ind w:left="3600" w:hanging="360"/>
+      </w:pPr>
+    </w:lvl>
+    <w:lvl w:ilvl="5" w:tplc="0409001B" w:tentative="1">
+      <w:start w:val="1"/>
+      <w:numFmt w:val="lowerRoman"/>
+      <w:lvlText w:val="%6."/>
+      <w:lvlJc w:val="right"/>
+      <w:pPr>
+        <w:ind w:left="4320" w:hanging="180"/>
+      </w:pPr>
+    </w:lvl>
+    <w:lvl w:ilvl="6" w:tplc="0409000F" w:tentative="1">
+      <w:start w:val="1"/>
+      <w:numFmt w:val="decimal"/>
+      <w:lvlText w:val="%7."/>
+      <w:lvlJc w:val="left"/>
+      <w:pPr>
+        <w:ind w:left="5040" w:hanging="360"/>
+      </w:pPr>
+    </w:lvl>
+    <w:lvl w:ilvl="7" w:tplc="04090019" w:tentative="1">
+      <w:start w:val="1"/>
+      <w:numFmt w:val="lowerLetter"/>
+      <w:lvlText w:val="%8."/>
+      <w:lvlJc w:val="left"/>
+      <w:pPr>
+        <w:ind w:left="5760" w:hanging="360"/>
+      </w:pPr>
+    </w:lvl>
+    <w:lvl w:ilvl="8" w:tplc="0409001B" w:tentative="1">
+      <w:start w:val="1"/>
+      <w:numFmt w:val="lowerRoman"/>
+      <w:lvlText w:val="%9."/>
+      <w:lvlJc w:val="right"/>
+      <w:pPr>
+        <w:ind w:left="6480" w:hanging="180"/>
+      </w:pPr>
+    </w:lvl>
+  </w:abstractNum>
   <w:num w:numId="1">
+    <w:abstractNumId w:val="4"/>
+  </w:num>
+  <w:num w:numId="2">
+    <w:abstractNumId w:val="16"/>
+  </w:num>
+  <w:num w:numId="3">
+    <w:abstractNumId w:val="7"/>
+  </w:num>
+  <w:num w:numId="4">
     <w:abstractNumId w:val="2"/>
   </w:num>
-  <w:num w:numId="2">
-    <w:abstractNumId w:val="13"/>
-  </w:num>
-  <w:num w:numId="3">
-    <w:abstractNumId w:val="4"/>
-  </w:num>
-  <w:num w:numId="4">
-    <w:abstractNumId w:val="1"/>
-  </w:num>
   <w:num w:numId="5">
-    <w:abstractNumId w:val="5"/>
+    <w:abstractNumId w:val="8"/>
   </w:num>
   <w:num w:numId="6">
-    <w:abstractNumId w:val="6"/>
+    <w:abstractNumId w:val="9"/>
   </w:num>
   <w:num w:numId="7">
     <w:abstractNumId w:val="0"/>
   </w:num>
   <w:num w:numId="8">
+    <w:abstractNumId w:val="14"/>
+  </w:num>
+  <w:num w:numId="9">
+    <w:abstractNumId w:val="5"/>
+  </w:num>
+  <w:num w:numId="10">
+    <w:abstractNumId w:val="10"/>
+  </w:num>
+  <w:num w:numId="11">
+    <w:abstractNumId w:val="12"/>
+  </w:num>
+  <w:num w:numId="12">
+    <w:abstractNumId w:val="17"/>
+  </w:num>
+  <w:num w:numId="13">
+    <w:abstractNumId w:val="13"/>
+  </w:num>
+  <w:num w:numId="14">
     <w:abstractNumId w:val="11"/>
   </w:num>
-  <w:num w:numId="9">
+  <w:num w:numId="15">
+    <w:abstractNumId w:val="15"/>
+  </w:num>
+  <w:num w:numId="16">
     <w:abstractNumId w:val="3"/>
   </w:num>
-  <w:num w:numId="10">
-    <w:abstractNumId w:val="7"/>
+  <w:num w:numId="17">
+    <w:abstractNumId w:val="6"/>
   </w:num>
-  <w:num w:numId="11">
-    <w:abstractNumId w:val="9"/>
+  <w:num w:numId="18">
+    <w:abstractNumId w:val="18"/>
   </w:num>
-  <w:num w:numId="12">
-    <w:abstractNumId w:val="14"/>
-  </w:num>
-  <w:num w:numId="13">
-    <w:abstractNumId w:val="10"/>
-  </w:num>
-  <w:num w:numId="14">
-    <w:abstractNumId w:val="8"/>
-  </w:num>
-  <w:num w:numId="15">
-    <w:abstractNumId w:val="12"/>
+  <w:num w:numId="19">
+    <w:abstractNumId w:val="1"/>
   </w:num>
 </w:numbering>
 </file>
@@ -18135,7 +19513,7 @@
 </file>
 
 <file path=customXml/itemProps1.xml><?xml version="1.0" encoding="utf-8"?>
-<ds:datastoreItem xmlns:ds="http://schemas.openxmlformats.org/officeDocument/2006/customXml" ds:itemID="{A501782E-2635-4B4D-844C-C4A0A9AC4709}">
+<ds:datastoreItem xmlns:ds="http://schemas.openxmlformats.org/officeDocument/2006/customXml" ds:itemID="{B8128098-9FF8-4949-BB1A-7C2DFA489EC9}">
   <ds:schemaRefs>
     <ds:schemaRef ds:uri="http://schemas.openxmlformats.org/officeDocument/2006/bibliography"/>
   </ds:schemaRefs>

</xml_diff>

<commit_message>
Completed annotations on sketches.
</commit_message>
<xml_diff>
--- a/UI files/B4 UI Assignment.docx
+++ b/UI files/B4 UI Assignment.docx
@@ -208,8 +208,6 @@
           <w:szCs w:val="32"/>
         </w:rPr>
       </w:pPr>
-      <w:bookmarkStart w:id="0" w:name="_GoBack"/>
-      <w:bookmarkEnd w:id="0"/>
       <w:r>
         <w:rPr>
           <w:sz w:val="32"/>
@@ -600,7 +598,7 @@
             <v:stroke joinstyle="miter"/>
             <v:path gradientshapeok="t" o:connecttype="rect"/>
           </v:shapetype>
-          <v:shape id="_x0000_s1071" type="#_x0000_t202" style="position:absolute;margin-left:391.85pt;margin-top:4.95pt;width:26.9pt;height:33.65pt;z-index:8;visibility:visible;mso-height-percent:200;mso-height-percent:200;mso-width-relative:margin;mso-height-relative:margin" o:gfxdata="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" strokecolor="white" strokeweight="0">
+          <v:shape id="_x0000_s1071" type="#_x0000_t202" style="position:absolute;margin-left:391.85pt;margin-top:4.95pt;width:26.9pt;height:33.65pt;z-index:251596288;visibility:visible;mso-height-percent:200;mso-height-percent:200;mso-width-relative:margin;mso-height-relative:margin" o:gfxdata="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" strokecolor="white" strokeweight="0">
             <v:textbox style="mso-fit-shape-to-text:t">
               <w:txbxContent>
                 <w:p>
@@ -626,8 +624,13 @@
         </w:pict>
       </w:r>
       <w:r>
-        <w:t>Sketch: Todd Wegter</w:t>
-      </w:r>
+        <w:t xml:space="preserve">Sketch: Todd </w:t>
+      </w:r>
+      <w:proofErr w:type="spellStart"/>
+      <w:r>
+        <w:t>Wegter</w:t>
+      </w:r>
+      <w:proofErr w:type="spellEnd"/>
       <w:r>
         <w:t xml:space="preserve">, </w:t>
       </w:r>
@@ -668,7 +671,7 @@
             <v:path o:extrusionok="f" gradientshapeok="t" o:connecttype="rect"/>
             <o:lock v:ext="edit" aspectratio="t"/>
           </v:shapetype>
-          <v:shape id="_x0000_s1104" type="#_x0000_t75" style="position:absolute;margin-left:-2.55pt;margin-top:35.1pt;width:468pt;height:247.8pt;z-index:-1" wrapcoords="-35 0 -35 21535 21600 21535 21600 0 -35 0">
+          <v:shape id="_x0000_s1104" type="#_x0000_t75" style="position:absolute;margin-left:-2.55pt;margin-top:35.1pt;width:468pt;height:247.8pt;z-index:-251590144" wrapcoords="-35 0 -35 21535 21600 21535 21600 0 -35 0">
             <v:imagedata r:id="rId9" o:title="1_Main_CheckIn"/>
             <w10:wrap type="tight"/>
           </v:shape>
@@ -695,7 +698,7 @@
           <w:noProof/>
         </w:rPr>
         <w:pict>
-          <v:shape id="_x0000_s1069" type="#_x0000_t202" style="position:absolute;margin-left:82.05pt;margin-top:103.55pt;width:26.9pt;height:33.65pt;z-index:6;visibility:visible;mso-height-percent:200;mso-height-percent:200;mso-width-relative:margin;mso-height-relative:margin" o:gfxdata="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" filled="f" stroked="f" strokecolor="white" strokeweight="0">
+          <v:shape id="_x0000_s1069" type="#_x0000_t202" style="position:absolute;margin-left:82.05pt;margin-top:103.55pt;width:26.9pt;height:33.65pt;z-index:251594240;visibility:visible;mso-height-percent:200;mso-height-percent:200;mso-width-relative:margin;mso-height-relative:margin" o:gfxdata="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" filled="f" stroked="f" strokecolor="white" strokeweight="0">
             <v:textbox style="mso-fit-shape-to-text:t">
               <w:txbxContent>
                 <w:p>
@@ -725,7 +728,7 @@
           <w:noProof/>
         </w:rPr>
         <w:pict>
-          <v:shape id="Text Box 2" o:spid="_x0000_s1067" type="#_x0000_t202" style="position:absolute;margin-left:333.95pt;margin-top:129.8pt;width:26.9pt;height:33.65pt;z-index:4;visibility:visible;mso-height-percent:200;mso-height-percent:200;mso-width-relative:margin;mso-height-relative:margin" o:gfxdata="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" strokecolor="white" strokeweight="0">
+          <v:shape id="Text Box 2" o:spid="_x0000_s1067" type="#_x0000_t202" style="position:absolute;margin-left:333.95pt;margin-top:129.8pt;width:26.9pt;height:33.65pt;z-index:251592192;visibility:visible;mso-height-percent:200;mso-height-percent:200;mso-width-relative:margin;mso-height-relative:margin" o:gfxdata="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" strokecolor="white" strokeweight="0">
             <v:textbox style="mso-next-textbox:#Text Box 2;mso-fit-shape-to-text:t">
               <w:txbxContent>
                 <w:p>
@@ -755,7 +758,7 @@
           <w:noProof/>
         </w:rPr>
         <w:pict>
-          <v:shape id="_x0000_s1068" type="#_x0000_t202" style="position:absolute;margin-left:-35.6pt;margin-top:118.6pt;width:26.9pt;height:33.65pt;z-index:5;visibility:visible;mso-height-percent:200;mso-height-percent:200;mso-width-relative:margin;mso-height-relative:margin" o:gfxdata="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" strokecolor="white" strokeweight="0">
+          <v:shape id="_x0000_s1068" type="#_x0000_t202" style="position:absolute;margin-left:-35.6pt;margin-top:118.6pt;width:26.9pt;height:33.65pt;z-index:251593216;visibility:visible;mso-height-percent:200;mso-height-percent:200;mso-width-relative:margin;mso-height-relative:margin" o:gfxdata="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" strokecolor="white" strokeweight="0">
             <v:textbox style="mso-next-textbox:#_x0000_s1068;mso-fit-shape-to-text:t">
               <w:txbxContent>
                 <w:p>
@@ -790,7 +793,7 @@
           <w:noProof/>
         </w:rPr>
         <w:pict>
-          <v:shape id="_x0000_s1070" type="#_x0000_t202" style="position:absolute;margin-left:155.15pt;margin-top:-46.8pt;width:26.9pt;height:33.65pt;z-index:7;visibility:visible;mso-height-percent:200;mso-height-percent:200;mso-width-relative:margin;mso-height-relative:margin" o:gfxdata="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" filled="f" stroked="f" strokecolor="white" strokeweight="0">
+          <v:shape id="_x0000_s1070" type="#_x0000_t202" style="position:absolute;margin-left:155.15pt;margin-top:-46.8pt;width:26.9pt;height:33.65pt;z-index:251595264;visibility:visible;mso-height-percent:200;mso-height-percent:200;mso-width-relative:margin;mso-height-relative:margin" o:gfxdata="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" filled="f" stroked="f" strokecolor="white" strokeweight="0">
             <v:textbox style="mso-next-textbox:#_x0000_s1070;mso-fit-shape-to-text:t">
               <w:txbxContent>
                 <w:p>
@@ -820,7 +823,7 @@
           <w:noProof/>
         </w:rPr>
         <w:pict>
-          <v:shape id="_x0000_s1105" type="#_x0000_t202" style="position:absolute;margin-left:108.95pt;margin-top:-114.15pt;width:26.9pt;height:33.65pt;z-index:9;visibility:visible;mso-height-percent:200;mso-height-percent:200;mso-width-relative:margin;mso-height-relative:margin" o:gfxdata="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" filled="f" stroked="f" strokecolor="white" strokeweight="0">
+          <v:shape id="_x0000_s1105" type="#_x0000_t202" style="position:absolute;margin-left:108.95pt;margin-top:-114.15pt;width:26.9pt;height:33.65pt;z-index:251597312;visibility:visible;mso-height-percent:200;mso-height-percent:200;mso-width-relative:margin;mso-height-relative:margin" o:gfxdata="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" filled="f" stroked="f" strokecolor="white" strokeweight="0">
             <v:textbox style="mso-next-textbox:#_x0000_s1105;mso-fit-shape-to-text:t">
               <w:txbxContent>
                 <w:p>
@@ -906,7 +909,7 @@
           <w:lang w:eastAsia="zh-CN"/>
         </w:rPr>
         <w:pict>
-          <v:shape id="_x0000_s1443" type="#_x0000_t202" style="position:absolute;margin-left:-327.8pt;margin-top:1.3pt;width:26.9pt;height:33.65pt;z-index:133;visibility:visible;mso-height-percent:200;mso-height-percent:200;mso-width-relative:margin;mso-height-relative:margin" o:gfxdata="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" strokecolor="white" strokeweight="0">
+          <v:shape id="_x0000_s1443" type="#_x0000_t202" style="position:absolute;margin-left:-327.8pt;margin-top:1.3pt;width:26.9pt;height:33.65pt;z-index:251724288;visibility:visible;mso-height-percent:200;mso-height-percent:200;mso-width-relative:margin;mso-height-relative:margin" o:gfxdata="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" strokecolor="white" strokeweight="0">
             <v:textbox style="mso-next-textbox:#_x0000_s1443;mso-fit-shape-to-text:t">
               <w:txbxContent>
                 <w:p>
@@ -952,7 +955,7 @@
           <w:lang w:eastAsia="zh-CN"/>
         </w:rPr>
         <w:pict>
-          <v:shape id="_x0000_s1444" type="#_x0000_t202" style="position:absolute;margin-left:-503.9pt;margin-top:4.7pt;width:26.9pt;height:33.65pt;z-index:134;visibility:visible;mso-height-percent:200;mso-height-percent:200;mso-width-relative:margin;mso-height-relative:margin" o:gfxdata="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" strokecolor="white" strokeweight="0">
+          <v:shape id="_x0000_s1444" type="#_x0000_t202" style="position:absolute;margin-left:-503.9pt;margin-top:4.7pt;width:26.9pt;height:33.65pt;z-index:251725312;visibility:visible;mso-height-percent:200;mso-height-percent:200;mso-width-relative:margin;mso-height-relative:margin" o:gfxdata="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" strokecolor="white" strokeweight="0">
             <v:textbox style="mso-next-textbox:#_x0000_s1444;mso-fit-shape-to-text:t">
               <w:txbxContent>
                 <w:p>
@@ -988,7 +991,7 @@
           <w:lang w:eastAsia="zh-CN"/>
         </w:rPr>
         <w:pict>
-          <v:shape id="_x0000_s1442" type="#_x0000_t202" style="position:absolute;margin-left:-178.1pt;margin-top:7.5pt;width:26.9pt;height:33.65pt;z-index:132;visibility:visible;mso-height-percent:200;mso-height-percent:200;mso-width-relative:margin;mso-height-relative:margin" o:gfxdata="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" strokecolor="white" strokeweight="0">
+          <v:shape id="_x0000_s1442" type="#_x0000_t202" style="position:absolute;margin-left:-178.1pt;margin-top:7.5pt;width:26.9pt;height:33.65pt;z-index:251723264;visibility:visible;mso-height-percent:200;mso-height-percent:200;mso-width-relative:margin;mso-height-relative:margin" o:gfxdata="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" strokecolor="white" strokeweight="0">
             <v:textbox style="mso-next-textbox:#_x0000_s1442;mso-fit-shape-to-text:t">
               <w:txbxContent>
                 <w:p>
@@ -1337,8 +1340,13 @@
         <w:spacing w:line="240" w:lineRule="auto"/>
       </w:pPr>
       <w:r>
-        <w:t>Sketch: Todd Wegter</w:t>
-      </w:r>
+        <w:t xml:space="preserve">Sketch: Todd </w:t>
+      </w:r>
+      <w:proofErr w:type="spellStart"/>
+      <w:r>
+        <w:t>Wegter</w:t>
+      </w:r>
+      <w:proofErr w:type="spellEnd"/>
       <w:r>
         <w:t xml:space="preserve">, </w:t>
       </w:r>
@@ -1484,8 +1492,13 @@
     </w:p>
     <w:p>
       <w:r>
-        <w:t>Sketch: Todd Wegter</w:t>
-      </w:r>
+        <w:t xml:space="preserve">Sketch: Todd </w:t>
+      </w:r>
+      <w:proofErr w:type="spellStart"/>
+      <w:r>
+        <w:t>Wegter</w:t>
+      </w:r>
+      <w:proofErr w:type="spellEnd"/>
       <w:r>
         <w:t xml:space="preserve">, </w:t>
       </w:r>
@@ -1916,10 +1929,12 @@
       <w:r>
         <w:t xml:space="preserve">Sketch: Todd </w:t>
       </w:r>
+      <w:proofErr w:type="spellStart"/>
       <w:proofErr w:type="gramStart"/>
       <w:r>
         <w:t>Wegter</w:t>
       </w:r>
+      <w:proofErr w:type="spellEnd"/>
       <w:r>
         <w:t xml:space="preserve"> ,</w:t>
       </w:r>
@@ -1951,7 +1966,7 @@
           <w:noProof/>
         </w:rPr>
         <w:pict>
-          <v:shape id="_x0000_s1033" type="#_x0000_t202" style="position:absolute;margin-left:381.35pt;margin-top:69.9pt;width:86pt;height:33.65pt;z-index:2;mso-height-percent:200;mso-height-percent:200;mso-width-relative:margin;mso-height-relative:margin" filled="f" stroked="f">
+          <v:shape id="_x0000_s1033" type="#_x0000_t202" style="position:absolute;margin-left:381.35pt;margin-top:69.9pt;width:86pt;height:33.65pt;z-index:251590144;mso-height-percent:200;mso-height-percent:200;mso-width-relative:margin;mso-height-relative:margin" filled="f" stroked="f">
             <v:textbox style="mso-fit-shape-to-text:t">
               <w:txbxContent>
                 <w:p>
@@ -1979,7 +1994,7 @@
           <w:lang w:eastAsia="zh-TW"/>
         </w:rPr>
         <w:pict>
-          <v:shape id="_x0000_s1032" type="#_x0000_t202" style="position:absolute;margin-left:101.2pt;margin-top:167.85pt;width:29.9pt;height:33.65pt;z-index:1;mso-height-percent:200;mso-height-percent:200;mso-width-relative:margin;mso-height-relative:margin" filled="f" stroked="f">
+          <v:shape id="_x0000_s1032" type="#_x0000_t202" style="position:absolute;margin-left:101.2pt;margin-top:167.85pt;width:29.9pt;height:33.65pt;z-index:251589120;mso-height-percent:200;mso-height-percent:200;mso-width-relative:margin;mso-height-relative:margin" filled="f" stroked="f">
             <v:textbox style="mso-fit-shape-to-text:t">
               <w:txbxContent>
                 <w:p>
@@ -2006,7 +2021,7 @@
           <w:noProof/>
         </w:rPr>
         <w:pict>
-          <v:shape id="_x0000_s1034" type="#_x0000_t202" style="position:absolute;margin-left:246.05pt;margin-top:257.45pt;width:97.9pt;height:25pt;z-index:3;mso-width-relative:margin;mso-height-relative:margin" filled="f" stroked="f">
+          <v:shape id="_x0000_s1034" type="#_x0000_t202" style="position:absolute;margin-left:246.05pt;margin-top:257.45pt;width:97.9pt;height:25pt;z-index:251591168;mso-width-relative:margin;mso-height-relative:margin" filled="f" stroked="f">
             <v:textbox>
               <w:txbxContent>
                 <w:p>
@@ -2176,10 +2191,18 @@
     </w:p>
     <w:p>
       <w:r>
-        <w:t xml:space="preserve">Sketch: Todd Wegter, </w:t>
+        <w:t xml:space="preserve">Sketch: Todd </w:t>
       </w:r>
       <w:proofErr w:type="spellStart"/>
       <w:r>
+        <w:t>Wegter</w:t>
+      </w:r>
+      <w:proofErr w:type="spellEnd"/>
+      <w:r>
+        <w:t xml:space="preserve">, </w:t>
+      </w:r>
+      <w:proofErr w:type="spellStart"/>
+      <w:r>
         <w:t>Yifei</w:t>
       </w:r>
       <w:proofErr w:type="spellEnd"/>
@@ -2204,7 +2227,34 @@
           <w:noProof/>
         </w:rPr>
         <w:pict>
-          <v:shape id="Text Box 331" o:spid="_x0000_s1370" type="#_x0000_t202" style="position:absolute;margin-left:276.95pt;margin-top:45.6pt;width:29.9pt;height:33.65pt;z-index:93;visibility:visible;mso-height-percent:200;mso-height-percent:200;mso-width-relative:margin;mso-height-relative:margin" o:gfxdata="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" filled="f" stroked="f">
+          <v:shape id="_x0000_s1478" type="#_x0000_t202" style="position:absolute;margin-left:68.6pt;margin-top:45.4pt;width:44.65pt;height:60.1pt;z-index:251727360;visibility:visible;mso-height-percent:200;mso-height-percent:200;mso-width-relative:margin;mso-height-relative:margin" o:gfxdata="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" filled="f" stroked="f">
+            <v:textbox style="mso-fit-shape-to-text:t">
+              <w:txbxContent>
+                <w:p>
+                  <w:pPr>
+                    <w:rPr>
+                      <w:sz w:val="56"/>
+                    </w:rPr>
+                  </w:pPr>
+                  <w:r>
+                    <w:rPr>
+                      <w:color w:val="FF0000"/>
+                      <w:sz w:val="40"/>
+                    </w:rPr>
+                    <w:t>10</w:t>
+                  </w:r>
+                </w:p>
+              </w:txbxContent>
+            </v:textbox>
+          </v:shape>
+        </w:pict>
+      </w:r>
+      <w:r>
+        <w:rPr>
+          <w:noProof/>
+        </w:rPr>
+        <w:pict>
+          <v:shape id="Text Box 331" o:spid="_x0000_s1370" type="#_x0000_t202" style="position:absolute;margin-left:276.95pt;margin-top:45.6pt;width:29.9pt;height:33.65pt;z-index:251683328;visibility:visible;mso-height-percent:200;mso-height-percent:200;mso-width-relative:margin;mso-height-relative:margin" o:gfxdata="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" filled="f" stroked="f">
             <v:textbox style="mso-fit-shape-to-text:t">
               <w:txbxContent>
                 <w:p>
@@ -2231,7 +2281,7 @@
           <w:noProof/>
         </w:rPr>
         <w:pict>
-          <v:shape id="Text Box 319" o:spid="_x0000_s1369" type="#_x0000_t202" style="position:absolute;margin-left:494.8pt;margin-top:151pt;width:29.9pt;height:33.65pt;z-index:92;visibility:visible;mso-height-percent:200;mso-height-percent:200;mso-width-relative:margin;mso-height-relative:margin" o:gfxdata="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" filled="f" stroked="f">
+          <v:shape id="Text Box 319" o:spid="_x0000_s1369" type="#_x0000_t202" style="position:absolute;margin-left:494.8pt;margin-top:151pt;width:29.9pt;height:33.65pt;z-index:251682304;visibility:visible;mso-height-percent:200;mso-height-percent:200;mso-width-relative:margin;mso-height-relative:margin" o:gfxdata="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" filled="f" stroked="f">
             <v:textbox style="mso-fit-shape-to-text:t">
               <w:txbxContent>
                 <w:p>
@@ -2258,7 +2308,7 @@
           <w:noProof/>
         </w:rPr>
         <w:pict>
-          <v:shape id="Text Box 318" o:spid="_x0000_s1368" type="#_x0000_t202" style="position:absolute;margin-left:494.8pt;margin-top:93.05pt;width:29.9pt;height:33.65pt;z-index:91;visibility:visible;mso-height-percent:200;mso-height-percent:200;mso-width-relative:margin;mso-height-relative:margin" o:gfxdata="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" filled="f" stroked="f">
+          <v:shape id="Text Box 318" o:spid="_x0000_s1368" type="#_x0000_t202" style="position:absolute;margin-left:494.8pt;margin-top:93.05pt;width:29.9pt;height:33.65pt;z-index:251681280;visibility:visible;mso-height-percent:200;mso-height-percent:200;mso-width-relative:margin;mso-height-relative:margin" o:gfxdata="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" filled="f" stroked="f">
             <v:textbox style="mso-fit-shape-to-text:t">
               <w:txbxContent>
                 <w:p>
@@ -2285,7 +2335,7 @@
           <w:noProof/>
         </w:rPr>
         <w:pict>
-          <v:shape id="Text Box 317" o:spid="_x0000_s1367" type="#_x0000_t202" style="position:absolute;margin-left:494.8pt;margin-top:11.75pt;width:29.9pt;height:33.65pt;z-index:90;visibility:visible;mso-height-percent:200;mso-height-percent:200;mso-width-relative:margin;mso-height-relative:margin" o:gfxdata="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" filled="f" stroked="f">
+          <v:shape id="Text Box 317" o:spid="_x0000_s1367" type="#_x0000_t202" style="position:absolute;margin-left:494.8pt;margin-top:11.75pt;width:29.9pt;height:33.65pt;z-index:251680256;visibility:visible;mso-height-percent:200;mso-height-percent:200;mso-width-relative:margin;mso-height-relative:margin" o:gfxdata="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" filled="f" stroked="f">
             <v:textbox style="mso-fit-shape-to-text:t">
               <w:txbxContent>
                 <w:p>
@@ -2312,7 +2362,7 @@
           <w:noProof/>
         </w:rPr>
         <w:pict>
-          <v:shape id="Text Box 308" o:spid="_x0000_s1366" type="#_x0000_t202" style="position:absolute;margin-left:57.1pt;margin-top:189.75pt;width:29.9pt;height:33.65pt;z-index:89;visibility:visible;mso-height-percent:200;mso-height-percent:200;mso-width-relative:margin;mso-height-relative:margin" o:gfxdata="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" filled="f" stroked="f">
+          <v:shape id="Text Box 308" o:spid="_x0000_s1366" type="#_x0000_t202" style="position:absolute;margin-left:57.1pt;margin-top:189.75pt;width:29.9pt;height:33.65pt;z-index:251679232;visibility:visible;mso-height-percent:200;mso-height-percent:200;mso-width-relative:margin;mso-height-relative:margin" o:gfxdata="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" filled="f" stroked="f">
             <v:textbox style="mso-fit-shape-to-text:t">
               <w:txbxContent>
                 <w:p>
@@ -2339,7 +2389,7 @@
           <w:noProof/>
         </w:rPr>
         <w:pict>
-          <v:shape id="Text Box 307" o:spid="_x0000_s1365" type="#_x0000_t202" style="position:absolute;margin-left:198.3pt;margin-top:179.85pt;width:29.9pt;height:33.65pt;z-index:88;visibility:visible;mso-height-percent:200;mso-height-percent:200;mso-width-relative:margin;mso-height-relative:margin" o:gfxdata="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" filled="f" stroked="f">
+          <v:shape id="Text Box 307" o:spid="_x0000_s1365" type="#_x0000_t202" style="position:absolute;margin-left:198.3pt;margin-top:179.85pt;width:29.9pt;height:33.65pt;z-index:251678208;visibility:visible;mso-height-percent:200;mso-height-percent:200;mso-width-relative:margin;mso-height-relative:margin" o:gfxdata="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" filled="f" stroked="f">
             <v:textbox style="mso-fit-shape-to-text:t">
               <w:txbxContent>
                 <w:p>
@@ -2366,7 +2416,7 @@
           <w:noProof/>
         </w:rPr>
         <w:pict>
-          <v:shape id="Text Box 306" o:spid="_x0000_s1364" type="#_x0000_t202" style="position:absolute;margin-left:123.5pt;margin-top:179.85pt;width:29.9pt;height:33.65pt;z-index:87;visibility:visible;mso-height-percent:200;mso-height-percent:200;mso-width-relative:margin;mso-height-relative:margin" o:gfxdata="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" filled="f" stroked="f">
+          <v:shape id="Text Box 306" o:spid="_x0000_s1364" type="#_x0000_t202" style="position:absolute;margin-left:123.5pt;margin-top:179.85pt;width:29.9pt;height:33.65pt;z-index:251677184;visibility:visible;mso-height-percent:200;mso-height-percent:200;mso-width-relative:margin;mso-height-relative:margin" o:gfxdata="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" filled="f" stroked="f">
             <v:textbox style="mso-fit-shape-to-text:t">
               <w:txbxContent>
                 <w:p>
@@ -2393,7 +2443,7 @@
           <w:noProof/>
         </w:rPr>
         <w:pict>
-          <v:shape id="Text Box 305" o:spid="_x0000_s1363" type="#_x0000_t202" style="position:absolute;margin-left:46.8pt;margin-top:126.5pt;width:29.9pt;height:33.65pt;z-index:86;visibility:visible;mso-height-percent:200;mso-height-percent:200;mso-width-relative:margin;mso-height-relative:margin" o:gfxdata="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" filled="f" stroked="f">
+          <v:shape id="Text Box 305" o:spid="_x0000_s1363" type="#_x0000_t202" style="position:absolute;margin-left:46.8pt;margin-top:126.5pt;width:29.9pt;height:33.65pt;z-index:251676160;visibility:visible;mso-height-percent:200;mso-height-percent:200;mso-width-relative:margin;mso-height-relative:margin" o:gfxdata="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" filled="f" stroked="f">
             <v:textbox style="mso-fit-shape-to-text:t">
               <w:txbxContent>
                 <w:p>
@@ -2420,7 +2470,7 @@
           <w:noProof/>
         </w:rPr>
         <w:pict>
-          <v:shape id="Text Box 304" o:spid="_x0000_s1362" type="#_x0000_t202" style="position:absolute;margin-left:46.8pt;margin-top:102.15pt;width:29.9pt;height:33.65pt;z-index:85;visibility:visible;mso-height-percent:200;mso-height-percent:200;mso-width-relative:margin;mso-height-relative:margin" o:gfxdata="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" filled="f" stroked="f">
+          <v:shape id="Text Box 304" o:spid="_x0000_s1362" type="#_x0000_t202" style="position:absolute;margin-left:46.8pt;margin-top:102.15pt;width:29.9pt;height:33.65pt;z-index:251675136;visibility:visible;mso-height-percent:200;mso-height-percent:200;mso-width-relative:margin;mso-height-relative:margin" o:gfxdata="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" filled="f" stroked="f">
             <v:textbox style="mso-fit-shape-to-text:t">
               <w:txbxContent>
                 <w:p>
@@ -2629,9 +2679,47 @@
         <w:t>)</w:t>
       </w:r>
     </w:p>
-    <w:p/>
-    <w:p/>
-    <w:p/>
+    <w:p>
+      <w:proofErr w:type="gramStart"/>
+      <w:r>
+        <w:t xml:space="preserve">10. </w:t>
+      </w:r>
+      <w:r>
+        <w:rPr>
+          <w:rFonts w:eastAsia="Times New Roman"/>
+        </w:rPr>
+        <w:t>Page Trail.</w:t>
+      </w:r>
+      <w:proofErr w:type="gramEnd"/>
+      <w:r>
+        <w:rPr>
+          <w:rFonts w:eastAsia="Times New Roman"/>
+        </w:rPr>
+        <w:t xml:space="preserve"> This allows the user to go </w:t>
+      </w:r>
+      <w:r>
+        <w:rPr>
+          <w:rFonts w:eastAsia="Times New Roman"/>
+        </w:rPr>
+        <w:t>back to the home page (</w:t>
+      </w:r>
+      <w:r>
+        <w:rPr>
+          <w:rFonts w:eastAsia="Times New Roman"/>
+          <w:color w:val="4BACC6"/>
+        </w:rPr>
+        <w:t>4_Main_Page</w:t>
+      </w:r>
+      <w:r>
+        <w:t>).</w:t>
+      </w:r>
+      <w:r>
+        <w:rPr>
+          <w:rFonts w:eastAsia="Times New Roman"/>
+        </w:rPr>
+        <w:t xml:space="preserve"> </w:t>
+      </w:r>
+    </w:p>
     <w:p/>
     <w:p/>
     <w:p>
@@ -2681,7 +2769,34 @@
           <w:noProof/>
         </w:rPr>
         <w:pict>
-          <v:shape id="Text Box 332" o:spid="_x0000_s1378" type="#_x0000_t202" style="position:absolute;margin-left:220.75pt;margin-top:32.4pt;width:43pt;height:33.65pt;z-index:101;visibility:visible;mso-height-percent:200;mso-height-percent:200;mso-width-relative:margin;mso-height-relative:margin" o:gfxdata="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" filled="f" stroked="f">
+          <v:shape id="_x0000_s1479" type="#_x0000_t202" style="position:absolute;margin-left:78.35pt;margin-top:32.55pt;width:43pt;height:33.65pt;z-index:251728384;visibility:visible;mso-height-percent:200;mso-height-percent:200;mso-width-relative:margin;mso-height-relative:margin" o:gfxdata="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" filled="f" stroked="f">
+            <v:textbox style="mso-fit-shape-to-text:t">
+              <w:txbxContent>
+                <w:p>
+                  <w:pPr>
+                    <w:rPr>
+                      <w:sz w:val="56"/>
+                    </w:rPr>
+                  </w:pPr>
+                  <w:r>
+                    <w:rPr>
+                      <w:color w:val="FF0000"/>
+                      <w:sz w:val="40"/>
+                    </w:rPr>
+                    <w:t>11</w:t>
+                  </w:r>
+                </w:p>
+              </w:txbxContent>
+            </v:textbox>
+          </v:shape>
+        </w:pict>
+      </w:r>
+      <w:r>
+        <w:rPr>
+          <w:noProof/>
+        </w:rPr>
+        <w:pict>
+          <v:shape id="Text Box 332" o:spid="_x0000_s1378" type="#_x0000_t202" style="position:absolute;margin-left:220.75pt;margin-top:32.4pt;width:43pt;height:33.65pt;z-index:251691520;visibility:visible;mso-height-percent:200;mso-height-percent:200;mso-width-relative:margin;mso-height-relative:margin" o:gfxdata="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" filled="f" stroked="f">
             <v:textbox style="mso-fit-shape-to-text:t">
               <w:txbxContent>
                 <w:p>
@@ -2708,7 +2823,7 @@
           <w:noProof/>
         </w:rPr>
         <w:pict>
-          <v:shape id="Text Box 324" o:spid="_x0000_s1377" type="#_x0000_t202" style="position:absolute;margin-left:372.2pt;margin-top:141pt;width:29.9pt;height:33.65pt;z-index:100;visibility:visible;mso-height-percent:200;mso-height-percent:200;mso-width-relative:margin;mso-height-relative:margin" o:gfxdata="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" filled="f" stroked="f">
+          <v:shape id="Text Box 324" o:spid="_x0000_s1377" type="#_x0000_t202" style="position:absolute;margin-left:372.2pt;margin-top:141pt;width:29.9pt;height:33.65pt;z-index:251690496;visibility:visible;mso-height-percent:200;mso-height-percent:200;mso-width-relative:margin;mso-height-relative:margin" o:gfxdata="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" filled="f" stroked="f">
             <v:textbox style="mso-fit-shape-to-text:t">
               <w:txbxContent>
                 <w:p>
@@ -2735,7 +2850,7 @@
           <w:noProof/>
         </w:rPr>
         <w:pict>
-          <v:shape id="Text Box 321" o:spid="_x0000_s1376" type="#_x0000_t202" style="position:absolute;margin-left:372.2pt;margin-top:74.45pt;width:29.9pt;height:33.65pt;z-index:98;visibility:visible;mso-height-percent:200;mso-height-percent:200;mso-width-relative:margin;mso-height-relative:margin" o:gfxdata="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" filled="f" stroked="f">
+          <v:shape id="Text Box 321" o:spid="_x0000_s1376" type="#_x0000_t202" style="position:absolute;margin-left:372.2pt;margin-top:74.45pt;width:29.9pt;height:33.65pt;z-index:251688448;visibility:visible;mso-height-percent:200;mso-height-percent:200;mso-width-relative:margin;mso-height-relative:margin" o:gfxdata="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" filled="f" stroked="f">
             <v:textbox style="mso-fit-shape-to-text:t">
               <w:txbxContent>
                 <w:p>
@@ -2762,7 +2877,7 @@
           <w:noProof/>
         </w:rPr>
         <w:pict>
-          <v:shape id="Text Box 323" o:spid="_x0000_s1375" type="#_x0000_t202" style="position:absolute;margin-left:468pt;margin-top:8.5pt;width:29.9pt;height:33.65pt;z-index:99;visibility:visible;mso-height-percent:200;mso-height-percent:200;mso-width-relative:margin;mso-height-relative:margin" o:gfxdata="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" filled="f" stroked="f">
+          <v:shape id="Text Box 323" o:spid="_x0000_s1375" type="#_x0000_t202" style="position:absolute;margin-left:468pt;margin-top:8.5pt;width:29.9pt;height:33.65pt;z-index:251689472;visibility:visible;mso-height-percent:200;mso-height-percent:200;mso-width-relative:margin;mso-height-relative:margin" o:gfxdata="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" filled="f" stroked="f">
             <v:textbox style="mso-fit-shape-to-text:t">
               <w:txbxContent>
                 <w:p>
@@ -2789,7 +2904,7 @@
           <w:noProof/>
         </w:rPr>
         <w:pict>
-          <v:shape id="Text Box 320" o:spid="_x0000_s1374" type="#_x0000_t202" style="position:absolute;margin-left:342.3pt;margin-top:22.75pt;width:29.9pt;height:33.65pt;z-index:97;visibility:visible;mso-height-percent:200;mso-height-percent:200;mso-width-relative:margin;mso-height-relative:margin" o:gfxdata="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" filled="f" stroked="f">
+          <v:shape id="Text Box 320" o:spid="_x0000_s1374" type="#_x0000_t202" style="position:absolute;margin-left:342.3pt;margin-top:22.75pt;width:29.9pt;height:33.65pt;z-index:251687424;visibility:visible;mso-height-percent:200;mso-height-percent:200;mso-width-relative:margin;mso-height-relative:margin" o:gfxdata="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" filled="f" stroked="f">
             <v:textbox style="mso-fit-shape-to-text:t">
               <w:txbxContent>
                 <w:p>
@@ -2816,7 +2931,7 @@
           <w:noProof/>
         </w:rPr>
         <w:pict>
-          <v:shape id="Text Box 311" o:spid="_x0000_s1373" type="#_x0000_t202" style="position:absolute;margin-left:48.45pt;margin-top:150.35pt;width:29.9pt;height:33.65pt;z-index:95;visibility:visible;mso-height-percent:200;mso-height-percent:200;mso-width-relative:margin;mso-height-relative:margin" o:gfxdata="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" filled="f" stroked="f">
+          <v:shape id="Text Box 311" o:spid="_x0000_s1373" type="#_x0000_t202" style="position:absolute;margin-left:48.45pt;margin-top:150.35pt;width:29.9pt;height:33.65pt;z-index:251685376;visibility:visible;mso-height-percent:200;mso-height-percent:200;mso-width-relative:margin;mso-height-relative:margin" o:gfxdata="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" filled="f" stroked="f">
             <v:textbox style="mso-fit-shape-to-text:t">
               <w:txbxContent>
                 <w:p>
@@ -2843,7 +2958,7 @@
           <w:noProof/>
         </w:rPr>
         <w:pict>
-          <v:shape id="Text Box 312" o:spid="_x0000_s1372" type="#_x0000_t202" style="position:absolute;margin-left:155.1pt;margin-top:139.05pt;width:29.9pt;height:33.65pt;z-index:96;visibility:visible;mso-height-percent:200;mso-height-percent:200;mso-width-relative:margin;mso-height-relative:margin" o:gfxdata="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" filled="f" stroked="f">
+          <v:shape id="Text Box 312" o:spid="_x0000_s1372" type="#_x0000_t202" style="position:absolute;margin-left:155.1pt;margin-top:139.05pt;width:29.9pt;height:33.65pt;z-index:251686400;visibility:visible;mso-height-percent:200;mso-height-percent:200;mso-width-relative:margin;mso-height-relative:margin" o:gfxdata="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" filled="f" stroked="f">
             <v:textbox style="mso-fit-shape-to-text:t">
               <w:txbxContent>
                 <w:p>
@@ -2870,7 +2985,7 @@
           <w:noProof/>
         </w:rPr>
         <w:pict>
-          <v:shape id="Text Box 310" o:spid="_x0000_s1371" type="#_x0000_t202" style="position:absolute;margin-left:212.4pt;margin-top:83.35pt;width:29.9pt;height:66.7pt;z-index:94;visibility:visible;mso-height-percent:200;mso-height-percent:200;mso-width-relative:margin;mso-height-relative:margin" o:gfxdata="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" filled="f" stroked="f">
+          <v:shape id="Text Box 310" o:spid="_x0000_s1371" type="#_x0000_t202" style="position:absolute;margin-left:212.4pt;margin-top:83.35pt;width:29.9pt;height:66.7pt;z-index:251684352;visibility:visible;mso-height-percent:200;mso-height-percent:200;mso-width-relative:margin;mso-height-relative:margin" o:gfxdata="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" filled="f" stroked="f">
             <v:textbox style="mso-fit-shape-to-text:t">
               <w:txbxContent>
                 <w:p>
@@ -3125,6 +3240,53 @@
       </w:r>
     </w:p>
     <w:p>
+      <w:proofErr w:type="gramStart"/>
+      <w:r>
+        <w:t>1</w:t>
+      </w:r>
+      <w:r>
+        <w:t>1</w:t>
+      </w:r>
+      <w:r>
+        <w:t xml:space="preserve">. </w:t>
+      </w:r>
+      <w:r>
+        <w:rPr>
+          <w:rFonts w:eastAsia="Times New Roman"/>
+        </w:rPr>
+        <w:t>Page Trail.</w:t>
+      </w:r>
+      <w:proofErr w:type="gramEnd"/>
+      <w:r>
+        <w:rPr>
+          <w:rFonts w:eastAsia="Times New Roman"/>
+        </w:rPr>
+        <w:t xml:space="preserve"> This allows the user to go </w:t>
+      </w:r>
+      <w:r>
+        <w:rPr>
+          <w:rFonts w:eastAsia="Times New Roman"/>
+        </w:rPr>
+        <w:t>back to the home page (</w:t>
+      </w:r>
+      <w:r>
+        <w:rPr>
+          <w:rFonts w:eastAsia="Times New Roman"/>
+          <w:color w:val="4BACC6"/>
+        </w:rPr>
+        <w:t>4_Main_Page</w:t>
+      </w:r>
+      <w:r>
+        <w:t>).</w:t>
+      </w:r>
+      <w:r>
+        <w:rPr>
+          <w:rFonts w:eastAsia="Times New Roman"/>
+        </w:rPr>
+        <w:t xml:space="preserve"> </w:t>
+      </w:r>
+    </w:p>
+    <w:p>
       <w:pPr>
         <w:spacing w:line="240" w:lineRule="auto"/>
       </w:pPr>
@@ -3166,10 +3328,18 @@
         <w:spacing w:line="240" w:lineRule="auto"/>
       </w:pPr>
       <w:r>
-        <w:t xml:space="preserve">Sketch: Todd Wegter, </w:t>
+        <w:t xml:space="preserve">Sketch: Todd </w:t>
       </w:r>
       <w:proofErr w:type="spellStart"/>
       <w:r>
+        <w:t>Wegter</w:t>
+      </w:r>
+      <w:proofErr w:type="spellEnd"/>
+      <w:r>
+        <w:t xml:space="preserve">, </w:t>
+      </w:r>
+      <w:proofErr w:type="spellStart"/>
+      <w:r>
         <w:t>Yifei</w:t>
       </w:r>
       <w:proofErr w:type="spellEnd"/>
@@ -3209,7 +3379,34 @@
           <w:noProof/>
         </w:rPr>
         <w:pict>
-          <v:shape id="Text Box 330" o:spid="_x0000_s1384" type="#_x0000_t202" style="position:absolute;margin-left:346.15pt;margin-top:56.3pt;width:29.9pt;height:33.65pt;z-index:107;visibility:visible;mso-height-percent:200;mso-height-percent:200;mso-width-relative:margin;mso-height-relative:margin" o:gfxdata="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" filled="f" stroked="f">
+          <v:shape id="_x0000_s1480" type="#_x0000_t202" style="position:absolute;margin-left:107.75pt;margin-top:56.35pt;width:29.9pt;height:33.65pt;z-index:251729408;visibility:visible;mso-height-percent:200;mso-height-percent:200;mso-width-relative:margin;mso-height-relative:margin" o:gfxdata="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" filled="f" stroked="f">
+            <v:textbox style="mso-fit-shape-to-text:t">
+              <w:txbxContent>
+                <w:p>
+                  <w:pPr>
+                    <w:rPr>
+                      <w:sz w:val="56"/>
+                    </w:rPr>
+                  </w:pPr>
+                  <w:r>
+                    <w:rPr>
+                      <w:color w:val="FF0000"/>
+                      <w:sz w:val="40"/>
+                    </w:rPr>
+                    <w:t>9</w:t>
+                  </w:r>
+                </w:p>
+              </w:txbxContent>
+            </v:textbox>
+          </v:shape>
+        </w:pict>
+      </w:r>
+      <w:r>
+        <w:rPr>
+          <w:noProof/>
+        </w:rPr>
+        <w:pict>
+          <v:shape id="Text Box 330" o:spid="_x0000_s1384" type="#_x0000_t202" style="position:absolute;margin-left:346.15pt;margin-top:56.3pt;width:29.9pt;height:33.65pt;z-index:251697664;visibility:visible;mso-height-percent:200;mso-height-percent:200;mso-width-relative:margin;mso-height-relative:margin" o:gfxdata="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" filled="f" stroked="f">
             <v:textbox style="mso-fit-shape-to-text:t">
               <w:txbxContent>
                 <w:p>
@@ -3236,7 +3433,7 @@
           <w:noProof/>
         </w:rPr>
         <w:pict>
-          <v:shape id="Text Box 329" o:spid="_x0000_s1383" type="#_x0000_t202" style="position:absolute;margin-left:316pt;margin-top:131pt;width:29.9pt;height:33.65pt;z-index:106;visibility:visible;mso-height-percent:200;mso-height-percent:200;mso-width-relative:margin;mso-height-relative:margin" o:gfxdata="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" filled="f" stroked="f">
+          <v:shape id="Text Box 329" o:spid="_x0000_s1383" type="#_x0000_t202" style="position:absolute;margin-left:316pt;margin-top:131pt;width:29.9pt;height:33.65pt;z-index:251696640;visibility:visible;mso-height-percent:200;mso-height-percent:200;mso-width-relative:margin;mso-height-relative:margin" o:gfxdata="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" filled="f" stroked="f">
             <v:textbox style="mso-fit-shape-to-text:t">
               <w:txbxContent>
                 <w:p>
@@ -3263,7 +3460,7 @@
           <w:noProof/>
         </w:rPr>
         <w:pict>
-          <v:shape id="Text Box 328" o:spid="_x0000_s1382" type="#_x0000_t202" style="position:absolute;margin-left:356.05pt;margin-top:283.15pt;width:29.9pt;height:33.65pt;z-index:105;visibility:visible;mso-height-percent:200;mso-height-percent:200;mso-width-relative:margin;mso-height-relative:margin" o:gfxdata="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" filled="f" stroked="f">
+          <v:shape id="Text Box 328" o:spid="_x0000_s1382" type="#_x0000_t202" style="position:absolute;margin-left:356.05pt;margin-top:283.15pt;width:29.9pt;height:33.65pt;z-index:251695616;visibility:visible;mso-height-percent:200;mso-height-percent:200;mso-width-relative:margin;mso-height-relative:margin" o:gfxdata="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" filled="f" stroked="f">
             <v:textbox style="mso-fit-shape-to-text:t">
               <w:txbxContent>
                 <w:p>
@@ -3290,7 +3487,7 @@
           <w:noProof/>
         </w:rPr>
         <w:pict>
-          <v:shape id="Text Box 327" o:spid="_x0000_s1381" type="#_x0000_t202" style="position:absolute;margin-left:137.45pt;margin-top:279.1pt;width:29.9pt;height:46.85pt;z-index:104;visibility:visible;mso-height-percent:200;mso-height-percent:200;mso-width-relative:margin;mso-height-relative:margin" o:gfxdata="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" filled="f" stroked="f">
+          <v:shape id="Text Box 327" o:spid="_x0000_s1381" type="#_x0000_t202" style="position:absolute;margin-left:137.45pt;margin-top:279.1pt;width:29.9pt;height:46.85pt;z-index:251694592;visibility:visible;mso-height-percent:200;mso-height-percent:200;mso-width-relative:margin;mso-height-relative:margin" o:gfxdata="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" filled="f" stroked="f">
             <v:textbox style="mso-fit-shape-to-text:t">
               <w:txbxContent>
                 <w:p>
@@ -3336,7 +3533,7 @@
           <w:noProof/>
         </w:rPr>
         <w:pict>
-          <v:shape id="Text Box 326" o:spid="_x0000_s1380" type="#_x0000_t202" style="position:absolute;margin-left:.3pt;margin-top:279.1pt;width:29.9pt;height:48.9pt;z-index:103;visibility:visible;mso-width-relative:margin;mso-height-relative:margin" o:gfxdata="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" filled="f" stroked="f">
+          <v:shape id="Text Box 326" o:spid="_x0000_s1380" type="#_x0000_t202" style="position:absolute;margin-left:.3pt;margin-top:279.1pt;width:29.9pt;height:48.9pt;z-index:251693568;visibility:visible;mso-width-relative:margin;mso-height-relative:margin" o:gfxdata="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" filled="f" stroked="f">
             <v:textbox>
               <w:txbxContent>
                 <w:p>
@@ -3382,7 +3579,7 @@
           <w:noProof/>
         </w:rPr>
         <w:pict>
-          <v:shape id="Text Box 325" o:spid="_x0000_s1379" type="#_x0000_t202" style="position:absolute;margin-left:127.05pt;margin-top:114.05pt;width:29.9pt;height:33.65pt;z-index:102;visibility:visible;mso-height-percent:200;mso-height-percent:200;mso-width-relative:margin;mso-height-relative:margin" o:gfxdata="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" filled="f" stroked="f">
+          <v:shape id="Text Box 325" o:spid="_x0000_s1379" type="#_x0000_t202" style="position:absolute;margin-left:127.05pt;margin-top:114.05pt;width:29.9pt;height:33.65pt;z-index:251692544;visibility:visible;mso-height-percent:200;mso-height-percent:200;mso-width-relative:margin;mso-height-relative:margin" o:gfxdata="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" filled="f" stroked="f">
             <v:textbox style="mso-fit-shape-to-text:t">
               <w:txbxContent>
                 <w:p>
@@ -3622,6 +3819,50 @@
       </w:r>
     </w:p>
     <w:p>
+      <w:proofErr w:type="gramStart"/>
+      <w:r>
+        <w:t>9</w:t>
+      </w:r>
+      <w:r>
+        <w:t xml:space="preserve">. </w:t>
+      </w:r>
+      <w:r>
+        <w:rPr>
+          <w:rFonts w:eastAsia="Times New Roman"/>
+        </w:rPr>
+        <w:t>Page Trail.</w:t>
+      </w:r>
+      <w:proofErr w:type="gramEnd"/>
+      <w:r>
+        <w:rPr>
+          <w:rFonts w:eastAsia="Times New Roman"/>
+        </w:rPr>
+        <w:t xml:space="preserve"> This allows the user to go </w:t>
+      </w:r>
+      <w:r>
+        <w:rPr>
+          <w:rFonts w:eastAsia="Times New Roman"/>
+        </w:rPr>
+        <w:t>back to the home page (</w:t>
+      </w:r>
+      <w:r>
+        <w:rPr>
+          <w:rFonts w:eastAsia="Times New Roman"/>
+          <w:color w:val="4BACC6"/>
+        </w:rPr>
+        <w:t>4_Main_Page</w:t>
+      </w:r>
+      <w:r>
+        <w:t>).</w:t>
+      </w:r>
+      <w:r>
+        <w:rPr>
+          <w:rFonts w:eastAsia="Times New Roman"/>
+        </w:rPr>
+        <w:t xml:space="preserve"> </w:t>
+      </w:r>
+    </w:p>
+    <w:p>
       <w:pPr>
         <w:spacing w:line="240" w:lineRule="auto"/>
       </w:pPr>
@@ -3643,10 +3884,18 @@
         <w:spacing w:line="240" w:lineRule="auto"/>
       </w:pPr>
       <w:r>
-        <w:t xml:space="preserve">Sketch: Todd Wegter, </w:t>
+        <w:t xml:space="preserve">Sketch: Todd </w:t>
       </w:r>
       <w:proofErr w:type="spellStart"/>
       <w:r>
+        <w:t>Wegter</w:t>
+      </w:r>
+      <w:proofErr w:type="spellEnd"/>
+      <w:r>
+        <w:t xml:space="preserve">, </w:t>
+      </w:r>
+      <w:proofErr w:type="spellStart"/>
+      <w:r>
         <w:t>Yifei</w:t>
       </w:r>
       <w:proofErr w:type="spellEnd"/>
@@ -3681,7 +3930,61 @@
           <w:noProof/>
         </w:rPr>
         <w:pict>
-          <v:shape id="Text Box 338" o:spid="_x0000_s1390" type="#_x0000_t202" style="position:absolute;margin-left:358.15pt;margin-top:56.7pt;width:38.15pt;height:33.65pt;z-index:113;visibility:visible;mso-height-percent:200;mso-height-percent:200;mso-width-relative:margin;mso-height-relative:margin" o:gfxdata="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" filled="f" stroked="f">
+          <v:shape id="_x0000_s1486" type="#_x0000_t202" style="position:absolute;margin-left:376.3pt;margin-top:194.35pt;width:49.9pt;height:60.1pt;z-index:251734528;visibility:visible;mso-height-percent:200;mso-height-percent:200;mso-width-relative:margin;mso-height-relative:margin" o:gfxdata="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" filled="f" stroked="f">
+            <v:textbox style="mso-fit-shape-to-text:t">
+              <w:txbxContent>
+                <w:p>
+                  <w:pPr>
+                    <w:rPr>
+                      <w:sz w:val="56"/>
+                    </w:rPr>
+                  </w:pPr>
+                  <w:r>
+                    <w:rPr>
+                      <w:color w:val="FF0000"/>
+                      <w:sz w:val="40"/>
+                    </w:rPr>
+                    <w:t>12</w:t>
+                  </w:r>
+                </w:p>
+              </w:txbxContent>
+            </v:textbox>
+          </v:shape>
+        </w:pict>
+      </w:r>
+      <w:r>
+        <w:rPr>
+          <w:noProof/>
+        </w:rPr>
+        <w:pict>
+          <v:shape id="_x0000_s1482" type="#_x0000_t202" style="position:absolute;margin-left:179.55pt;margin-top:56.35pt;width:38.15pt;height:33.65pt;z-index:251731456;visibility:visible;mso-height-percent:200;mso-height-percent:200;mso-width-relative:margin;mso-height-relative:margin" o:gfxdata="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" filled="f" stroked="f">
+            <v:textbox style="mso-fit-shape-to-text:t">
+              <w:txbxContent>
+                <w:p>
+                  <w:pPr>
+                    <w:rPr>
+                      <w:sz w:val="56"/>
+                    </w:rPr>
+                  </w:pPr>
+                  <w:r>
+                    <w:rPr>
+                      <w:color w:val="FF0000"/>
+                      <w:sz w:val="40"/>
+                    </w:rPr>
+                    <w:t>11</w:t>
+                  </w:r>
+                </w:p>
+              </w:txbxContent>
+            </v:textbox>
+          </v:shape>
+        </w:pict>
+      </w:r>
+      <w:r>
+        <w:rPr>
+          <w:noProof/>
+        </w:rPr>
+        <w:pict>
+          <v:shape id="Text Box 338" o:spid="_x0000_s1390" type="#_x0000_t202" style="position:absolute;margin-left:358.15pt;margin-top:56.7pt;width:38.15pt;height:33.65pt;z-index:251703808;visibility:visible;mso-height-percent:200;mso-height-percent:200;mso-width-relative:margin;mso-height-relative:margin" o:gfxdata="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" filled="f" stroked="f">
             <v:textbox style="mso-fit-shape-to-text:t">
               <w:txbxContent>
                 <w:p>
@@ -3708,7 +4011,7 @@
           <w:noProof/>
         </w:rPr>
         <w:pict>
-          <v:shape id="Text Box 337" o:spid="_x0000_s1389" type="#_x0000_t202" style="position:absolute;margin-left:141.5pt;margin-top:141.7pt;width:29.9pt;height:33.65pt;z-index:112;visibility:visible;mso-height-percent:200;mso-height-percent:200;mso-width-relative:margin;mso-height-relative:margin" o:gfxdata="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" filled="f" stroked="f">
+          <v:shape id="Text Box 337" o:spid="_x0000_s1389" type="#_x0000_t202" style="position:absolute;margin-left:141.5pt;margin-top:141.7pt;width:29.9pt;height:33.65pt;z-index:251702784;visibility:visible;mso-height-percent:200;mso-height-percent:200;mso-width-relative:margin;mso-height-relative:margin" o:gfxdata="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" filled="f" stroked="f">
             <v:textbox style="mso-fit-shape-to-text:t">
               <w:txbxContent>
                 <w:p>
@@ -3735,7 +4038,7 @@
           <w:noProof/>
         </w:rPr>
         <w:pict>
-          <v:shape id="Text Box 336" o:spid="_x0000_s1388" type="#_x0000_t202" style="position:absolute;margin-left:396.15pt;margin-top:118.55pt;width:29.9pt;height:33.65pt;z-index:111;visibility:visible;mso-height-percent:200;mso-height-percent:200;mso-width-relative:margin;mso-height-relative:margin" o:gfxdata="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" filled="f" stroked="f">
+          <v:shape id="Text Box 336" o:spid="_x0000_s1388" type="#_x0000_t202" style="position:absolute;margin-left:396.15pt;margin-top:118.55pt;width:29.9pt;height:33.65pt;z-index:251701760;visibility:visible;mso-height-percent:200;mso-height-percent:200;mso-width-relative:margin;mso-height-relative:margin" o:gfxdata="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" filled="f" stroked="f">
             <v:textbox style="mso-fit-shape-to-text:t">
               <w:txbxContent>
                 <w:p>
@@ -3762,7 +4065,7 @@
           <w:noProof/>
         </w:rPr>
         <w:pict>
-          <v:shape id="Text Box 335" o:spid="_x0000_s1387" type="#_x0000_t202" style="position:absolute;margin-left:376.5pt;margin-top:90pt;width:29.9pt;height:33.65pt;z-index:110;visibility:visible;mso-height-percent:200;mso-height-percent:200;mso-width-relative:margin;mso-height-relative:margin" o:gfxdata="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" filled="f" stroked="f">
+          <v:shape id="Text Box 335" o:spid="_x0000_s1387" type="#_x0000_t202" style="position:absolute;margin-left:376.5pt;margin-top:90pt;width:29.9pt;height:33.65pt;z-index:251700736;visibility:visible;mso-height-percent:200;mso-height-percent:200;mso-width-relative:margin;mso-height-relative:margin" o:gfxdata="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" filled="f" stroked="f">
             <v:textbox style="mso-fit-shape-to-text:t">
               <w:txbxContent>
                 <w:p>
@@ -3789,7 +4092,7 @@
           <w:noProof/>
         </w:rPr>
         <w:pict>
-          <v:shape id="Text Box 334" o:spid="_x0000_s1386" type="#_x0000_t202" style="position:absolute;margin-left:-29.7pt;margin-top:260.5pt;width:29.9pt;height:33.65pt;z-index:109;visibility:visible;mso-height-percent:200;mso-height-percent:200;mso-width-relative:margin;mso-height-relative:margin" o:gfxdata="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" filled="f" stroked="f">
+          <v:shape id="Text Box 334" o:spid="_x0000_s1386" type="#_x0000_t202" style="position:absolute;margin-left:-29.7pt;margin-top:260.5pt;width:29.9pt;height:33.65pt;z-index:251699712;visibility:visible;mso-height-percent:200;mso-height-percent:200;mso-width-relative:margin;mso-height-relative:margin" o:gfxdata="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" filled="f" stroked="f">
             <v:textbox style="mso-fit-shape-to-text:t">
               <w:txbxContent>
                 <w:p>
@@ -3816,7 +4119,7 @@
           <w:noProof/>
         </w:rPr>
         <w:pict>
-          <v:shape id="Text Box 333" o:spid="_x0000_s1385" type="#_x0000_t202" style="position:absolute;margin-left:-23.6pt;margin-top:99.5pt;width:29.9pt;height:113pt;z-index:108;visibility:visible;mso-height-percent:200;mso-height-percent:200;mso-width-relative:margin;mso-height-relative:margin" o:gfxdata="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" filled="f" stroked="f">
+          <v:shape id="Text Box 333" o:spid="_x0000_s1385" type="#_x0000_t202" style="position:absolute;margin-left:-23.6pt;margin-top:99.5pt;width:29.9pt;height:113pt;z-index:251698688;visibility:visible;mso-height-percent:200;mso-height-percent:200;mso-width-relative:margin;mso-height-relative:margin" o:gfxdata="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" filled="f" stroked="f">
             <v:textbox style="mso-fit-shape-to-text:t">
               <w:txbxContent>
                 <w:p>
@@ -4181,18 +4484,130 @@
     </w:p>
     <w:p>
       <w:pPr>
-        <w:spacing w:line="240" w:lineRule="auto"/>
-      </w:pPr>
-    </w:p>
-    <w:p>
-      <w:pPr>
-        <w:spacing w:line="240" w:lineRule="auto"/>
-      </w:pPr>
-    </w:p>
-    <w:p>
-      <w:pPr>
-        <w:spacing w:line="240" w:lineRule="auto"/>
-      </w:pPr>
+        <w:rPr>
+          <w:rFonts w:eastAsia="Times New Roman"/>
+        </w:rPr>
+      </w:pPr>
+      <w:proofErr w:type="gramStart"/>
+      <w:r>
+        <w:t>1</w:t>
+      </w:r>
+      <w:r>
+        <w:t>1</w:t>
+      </w:r>
+      <w:r>
+        <w:t xml:space="preserve">. </w:t>
+      </w:r>
+      <w:r>
+        <w:rPr>
+          <w:rFonts w:eastAsia="Times New Roman"/>
+        </w:rPr>
+        <w:t>Page Trail.</w:t>
+      </w:r>
+      <w:proofErr w:type="gramEnd"/>
+      <w:r>
+        <w:rPr>
+          <w:rFonts w:eastAsia="Times New Roman"/>
+        </w:rPr>
+        <w:t xml:space="preserve"> This allows the user to go </w:t>
+      </w:r>
+      <w:r>
+        <w:rPr>
+          <w:rFonts w:eastAsia="Times New Roman"/>
+        </w:rPr>
+        <w:t xml:space="preserve">back to the </w:t>
+      </w:r>
+      <w:r>
+        <w:rPr>
+          <w:rFonts w:eastAsia="Times New Roman"/>
+        </w:rPr>
+        <w:t>student</w:t>
+      </w:r>
+      <w:r>
+        <w:rPr>
+          <w:rFonts w:eastAsia="Times New Roman"/>
+        </w:rPr>
+        <w:t xml:space="preserve"> page</w:t>
+      </w:r>
+      <w:r>
+        <w:rPr>
+          <w:rFonts w:eastAsia="Times New Roman"/>
+        </w:rPr>
+        <w:t xml:space="preserve"> </w:t>
+      </w:r>
+      <w:r>
+        <w:rPr>
+          <w:rFonts w:eastAsia="Times New Roman"/>
+        </w:rPr>
+        <w:t>(</w:t>
+      </w:r>
+      <w:r>
+        <w:rPr>
+          <w:rFonts w:eastAsia="Times New Roman"/>
+          <w:color w:val="4BACC6"/>
+        </w:rPr>
+        <w:t>7_Student</w:t>
+      </w:r>
+      <w:r>
+        <w:rPr>
+          <w:rFonts w:eastAsia="Times New Roman"/>
+          <w:color w:val="4BACC6"/>
+        </w:rPr>
+        <w:t>_Page</w:t>
+      </w:r>
+      <w:r>
+        <w:t>)</w:t>
+      </w:r>
+      <w:r>
+        <w:rPr>
+          <w:rFonts w:eastAsia="Times New Roman"/>
+        </w:rPr>
+        <w:t>. Logout takes the user back to the home page</w:t>
+      </w:r>
+      <w:r>
+        <w:rPr>
+          <w:rFonts w:eastAsia="Times New Roman"/>
+        </w:rPr>
+        <w:t xml:space="preserve"> (</w:t>
+      </w:r>
+      <w:r>
+        <w:rPr>
+          <w:rFonts w:eastAsia="Times New Roman"/>
+          <w:color w:val="4BACC6"/>
+        </w:rPr>
+        <w:t>4_Main_Page</w:t>
+      </w:r>
+      <w:r>
+        <w:t>).</w:t>
+      </w:r>
+      <w:r>
+        <w:rPr>
+          <w:rFonts w:eastAsia="Times New Roman"/>
+        </w:rPr>
+        <w:t xml:space="preserve"> </w:t>
+      </w:r>
+    </w:p>
+    <w:p>
+      <w:pPr>
+        <w:rPr>
+          <w:rFonts w:eastAsia="Times New Roman"/>
+          <w:color w:val="4BACC6"/>
+        </w:rPr>
+      </w:pPr>
+      <w:r>
+        <w:rPr>
+          <w:rFonts w:eastAsia="Times New Roman"/>
+        </w:rPr>
+        <w:t xml:space="preserve">12. Allows the user to select the date. </w:t>
+      </w:r>
+      <w:proofErr w:type="gramStart"/>
+      <w:r>
+        <w:rPr>
+          <w:rFonts w:eastAsia="Times New Roman"/>
+        </w:rPr>
+        <w:t>Loads as today by default.</w:t>
+      </w:r>
+      <w:proofErr w:type="gramEnd"/>
     </w:p>
     <w:p>
       <w:pPr>
@@ -4231,10 +4646,18 @@
         <w:spacing w:line="240" w:lineRule="auto"/>
       </w:pPr>
       <w:r>
-        <w:t xml:space="preserve">Sketch: Todd Wegter, </w:t>
+        <w:t xml:space="preserve">Sketch: Todd </w:t>
       </w:r>
       <w:proofErr w:type="spellStart"/>
       <w:r>
+        <w:t>Wegter</w:t>
+      </w:r>
+      <w:proofErr w:type="spellEnd"/>
+      <w:r>
+        <w:t xml:space="preserve">, </w:t>
+      </w:r>
+      <w:proofErr w:type="spellStart"/>
+      <w:r>
         <w:t>Yifei</w:t>
       </w:r>
       <w:proofErr w:type="spellEnd"/>
@@ -4269,8 +4692,62 @@
           <w:noProof/>
         </w:rPr>
         <w:pict>
-          <v:shape id="Text Box 344" o:spid="_x0000_s1396" type="#_x0000_t202" style="position:absolute;margin-left:355.75pt;margin-top:55pt;width:48.3pt;height:33.65pt;z-index:119;visibility:visible;mso-height-percent:200;mso-height-percent:200;mso-width-relative:margin;mso-height-relative:margin" o:gfxdata="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" filled="f" stroked="f">
+          <v:shape id="_x0000_s1487" type="#_x0000_t202" style="position:absolute;margin-left:375pt;margin-top:182.2pt;width:49.9pt;height:60.1pt;z-index:251735552;visibility:visible;mso-height-percent:200;mso-height-percent:200;mso-width-relative:margin;mso-height-relative:margin" o:gfxdata="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" filled="f" stroked="f">
             <v:textbox style="mso-fit-shape-to-text:t">
+              <w:txbxContent>
+                <w:p>
+                  <w:pPr>
+                    <w:rPr>
+                      <w:sz w:val="56"/>
+                    </w:rPr>
+                  </w:pPr>
+                  <w:r>
+                    <w:rPr>
+                      <w:color w:val="FF0000"/>
+                      <w:sz w:val="40"/>
+                    </w:rPr>
+                    <w:t>12</w:t>
+                  </w:r>
+                </w:p>
+              </w:txbxContent>
+            </v:textbox>
+          </v:shape>
+        </w:pict>
+      </w:r>
+      <w:r>
+        <w:rPr>
+          <w:noProof/>
+        </w:rPr>
+        <w:pict>
+          <v:shape id="_x0000_s1481" type="#_x0000_t202" style="position:absolute;margin-left:174.4pt;margin-top:55.25pt;width:48.3pt;height:33.65pt;z-index:251730432;visibility:visible;mso-height-percent:200;mso-height-percent:200;mso-width-relative:margin;mso-height-relative:margin" o:gfxdata="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" filled="f" stroked="f">
+            <v:textbox style="mso-next-textbox:#_x0000_s1481;mso-fit-shape-to-text:t">
+              <w:txbxContent>
+                <w:p>
+                  <w:pPr>
+                    <w:rPr>
+                      <w:sz w:val="56"/>
+                    </w:rPr>
+                  </w:pPr>
+                  <w:r>
+                    <w:rPr>
+                      <w:color w:val="FF0000"/>
+                      <w:sz w:val="40"/>
+                    </w:rPr>
+                    <w:t>11</w:t>
+                  </w:r>
+                </w:p>
+              </w:txbxContent>
+            </v:textbox>
+          </v:shape>
+        </w:pict>
+      </w:r>
+      <w:r>
+        <w:rPr>
+          <w:noProof/>
+        </w:rPr>
+        <w:pict>
+          <v:shape id="Text Box 344" o:spid="_x0000_s1396" type="#_x0000_t202" style="position:absolute;margin-left:355.75pt;margin-top:55pt;width:48.3pt;height:33.65pt;z-index:251709952;visibility:visible;mso-height-percent:200;mso-height-percent:200;mso-width-relative:margin;mso-height-relative:margin" o:gfxdata="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" filled="f" stroked="f">
+            <v:textbox style="mso-next-textbox:#Text Box 344;mso-fit-shape-to-text:t">
               <w:txbxContent>
                 <w:p>
                   <w:pPr>
@@ -4296,7 +4773,7 @@
           <w:noProof/>
         </w:rPr>
         <w:pict>
-          <v:shape id="Text Box 343" o:spid="_x0000_s1395" type="#_x0000_t202" style="position:absolute;margin-left:394.75pt;margin-top:117.85pt;width:29.9pt;height:33.65pt;z-index:118;visibility:visible;mso-height-percent:200;mso-height-percent:200;mso-width-relative:margin;mso-height-relative:margin" o:gfxdata="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" filled="f" stroked="f">
+          <v:shape id="Text Box 343" o:spid="_x0000_s1395" type="#_x0000_t202" style="position:absolute;margin-left:394.75pt;margin-top:117.85pt;width:29.9pt;height:33.65pt;z-index:251708928;visibility:visible;mso-height-percent:200;mso-height-percent:200;mso-width-relative:margin;mso-height-relative:margin" o:gfxdata="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" filled="f" stroked="f">
             <v:textbox style="mso-fit-shape-to-text:t">
               <w:txbxContent>
                 <w:p>
@@ -4323,7 +4800,7 @@
           <w:noProof/>
         </w:rPr>
         <w:pict>
-          <v:shape id="Text Box 342" o:spid="_x0000_s1394" type="#_x0000_t202" style="position:absolute;margin-left:377.7pt;margin-top:88.65pt;width:29.9pt;height:33.65pt;z-index:117;visibility:visible;mso-height-percent:200;mso-height-percent:200;mso-width-relative:margin;mso-height-relative:margin" o:gfxdata="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" filled="f" stroked="f">
+          <v:shape id="Text Box 342" o:spid="_x0000_s1394" type="#_x0000_t202" style="position:absolute;margin-left:377.7pt;margin-top:88.65pt;width:29.9pt;height:33.65pt;z-index:251707904;visibility:visible;mso-height-percent:200;mso-height-percent:200;mso-width-relative:margin;mso-height-relative:margin" o:gfxdata="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" filled="f" stroked="f">
             <v:textbox style="mso-fit-shape-to-text:t">
               <w:txbxContent>
                 <w:p>
@@ -4350,7 +4827,7 @@
           <w:noProof/>
         </w:rPr>
         <w:pict>
-          <v:shape id="Text Box 341" o:spid="_x0000_s1393" type="#_x0000_t202" style="position:absolute;margin-left:144.25pt;margin-top:126.7pt;width:29.9pt;height:33.65pt;z-index:116;visibility:visible;mso-height-percent:200;mso-height-percent:200;mso-width-relative:margin;mso-height-relative:margin" o:gfxdata="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" filled="f" stroked="f">
+          <v:shape id="Text Box 341" o:spid="_x0000_s1393" type="#_x0000_t202" style="position:absolute;margin-left:144.25pt;margin-top:126.7pt;width:29.9pt;height:33.65pt;z-index:251706880;visibility:visible;mso-height-percent:200;mso-height-percent:200;mso-width-relative:margin;mso-height-relative:margin" o:gfxdata="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" filled="f" stroked="f">
             <v:textbox style="mso-fit-shape-to-text:t">
               <w:txbxContent>
                 <w:p>
@@ -4377,7 +4854,7 @@
           <w:noProof/>
         </w:rPr>
         <w:pict>
-          <v:shape id="Text Box 340" o:spid="_x0000_s1392" type="#_x0000_t202" style="position:absolute;margin-left:-23.6pt;margin-top:263.2pt;width:29.9pt;height:33.65pt;z-index:115;visibility:visible;mso-height-percent:200;mso-height-percent:200;mso-width-relative:margin;mso-height-relative:margin" o:gfxdata="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" filled="f" stroked="f">
+          <v:shape id="Text Box 340" o:spid="_x0000_s1392" type="#_x0000_t202" style="position:absolute;margin-left:-23.6pt;margin-top:263.2pt;width:29.9pt;height:33.65pt;z-index:251705856;visibility:visible;mso-height-percent:200;mso-height-percent:200;mso-width-relative:margin;mso-height-relative:margin" o:gfxdata="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" filled="f" stroked="f">
             <v:textbox style="mso-fit-shape-to-text:t">
               <w:txbxContent>
                 <w:p>
@@ -4404,7 +4881,7 @@
           <w:noProof/>
         </w:rPr>
         <w:pict>
-          <v:shape id="Text Box 339" o:spid="_x0000_s1391" type="#_x0000_t202" style="position:absolute;margin-left:-23.6pt;margin-top:96.1pt;width:29.9pt;height:113pt;z-index:114;visibility:visible;mso-height-percent:200;mso-height-percent:200;mso-width-relative:margin;mso-height-relative:margin" o:gfxdata="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" filled="f" stroked="f">
+          <v:shape id="Text Box 339" o:spid="_x0000_s1391" type="#_x0000_t202" style="position:absolute;margin-left:-23.6pt;margin-top:96.1pt;width:29.9pt;height:113pt;z-index:251704832;visibility:visible;mso-height-percent:200;mso-height-percent:200;mso-width-relative:margin;mso-height-relative:margin" o:gfxdata="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" filled="f" stroked="f">
             <v:textbox style="mso-fit-shape-to-text:t">
               <w:txbxContent>
                 <w:p>
@@ -4775,6 +5252,103 @@
     </w:p>
     <w:p>
       <w:pPr>
+        <w:rPr>
+          <w:rFonts w:eastAsia="Times New Roman"/>
+          <w:color w:val="4BACC6"/>
+        </w:rPr>
+      </w:pPr>
+      <w:proofErr w:type="gramStart"/>
+      <w:r>
+        <w:t xml:space="preserve">11. </w:t>
+      </w:r>
+      <w:r>
+        <w:rPr>
+          <w:rFonts w:eastAsia="Times New Roman"/>
+        </w:rPr>
+        <w:t>Page Trail.</w:t>
+      </w:r>
+      <w:proofErr w:type="gramEnd"/>
+      <w:r>
+        <w:rPr>
+          <w:rFonts w:eastAsia="Times New Roman"/>
+        </w:rPr>
+        <w:t xml:space="preserve"> This allows the user to go </w:t>
+      </w:r>
+      <w:r>
+        <w:rPr>
+          <w:rFonts w:eastAsia="Times New Roman"/>
+        </w:rPr>
+        <w:t>back to the student page (</w:t>
+      </w:r>
+      <w:r>
+        <w:rPr>
+          <w:rFonts w:eastAsia="Times New Roman"/>
+          <w:color w:val="4BACC6"/>
+        </w:rPr>
+        <w:t>7_Student</w:t>
+      </w:r>
+      <w:r>
+        <w:rPr>
+          <w:rFonts w:eastAsia="Times New Roman"/>
+          <w:color w:val="4BACC6"/>
+        </w:rPr>
+        <w:t>_Page</w:t>
+      </w:r>
+      <w:r>
+        <w:t>)</w:t>
+      </w:r>
+      <w:r>
+        <w:rPr>
+          <w:rFonts w:eastAsia="Times New Roman"/>
+        </w:rPr>
+        <w:t>. Logout takes the user back to the home page (</w:t>
+      </w:r>
+      <w:r>
+        <w:rPr>
+          <w:rFonts w:eastAsia="Times New Roman"/>
+          <w:color w:val="4BACC6"/>
+        </w:rPr>
+        <w:t>4_Main_Page</w:t>
+      </w:r>
+      <w:r>
+        <w:t>).</w:t>
+      </w:r>
+      <w:r>
+        <w:rPr>
+          <w:rFonts w:eastAsia="Times New Roman"/>
+        </w:rPr>
+        <w:t xml:space="preserve"> </w:t>
+      </w:r>
+    </w:p>
+    <w:p>
+      <w:pPr>
+        <w:rPr>
+          <w:rFonts w:eastAsia="Times New Roman"/>
+          <w:color w:val="4BACC6"/>
+        </w:rPr>
+      </w:pPr>
+      <w:r>
+        <w:rPr>
+          <w:rFonts w:eastAsia="Times New Roman"/>
+        </w:rPr>
+        <w:t xml:space="preserve">12. Allows the user to select the date. </w:t>
+      </w:r>
+      <w:proofErr w:type="gramStart"/>
+      <w:r>
+        <w:rPr>
+          <w:rFonts w:eastAsia="Times New Roman"/>
+        </w:rPr>
+        <w:t>Loads as today by default.</w:t>
+      </w:r>
+      <w:proofErr w:type="gramEnd"/>
+    </w:p>
+    <w:p>
+      <w:pPr>
+        <w:spacing w:line="240" w:lineRule="auto"/>
+      </w:pPr>
+    </w:p>
+    <w:p>
+      <w:pPr>
         <w:spacing w:line="240" w:lineRule="auto"/>
       </w:pPr>
     </w:p>
@@ -4800,10 +5374,18 @@
         <w:spacing w:line="240" w:lineRule="auto"/>
       </w:pPr>
       <w:r>
-        <w:t xml:space="preserve">Sketch: Todd Wegter, </w:t>
+        <w:t xml:space="preserve">Sketch: Todd </w:t>
       </w:r>
       <w:proofErr w:type="spellStart"/>
       <w:r>
+        <w:t>Wegter</w:t>
+      </w:r>
+      <w:proofErr w:type="spellEnd"/>
+      <w:r>
+        <w:t xml:space="preserve">, </w:t>
+      </w:r>
+      <w:proofErr w:type="spellStart"/>
+      <w:r>
         <w:t>Yifei</w:t>
       </w:r>
       <w:proofErr w:type="spellEnd"/>
@@ -4838,7 +5420,61 @@
           <w:noProof/>
         </w:rPr>
         <w:pict>
-          <v:shape id="_x0000_s1402" type="#_x0000_t202" style="position:absolute;margin-left:357.3pt;margin-top:56.05pt;width:44.1pt;height:33.65pt;z-index:125;visibility:visible;mso-height-percent:200;mso-height-percent:200;mso-width-relative:margin;mso-height-relative:margin" o:gfxdata="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" filled="f" stroked="f">
+          <v:shape id="_x0000_s1488" type="#_x0000_t202" style="position:absolute;margin-left:382pt;margin-top:188.3pt;width:49.9pt;height:33.65pt;z-index:251736576;visibility:visible;mso-width-relative:margin;mso-height-relative:margin" o:gfxdata="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" filled="f" stroked="f">
+            <v:textbox style="mso-fit-shape-to-text:t">
+              <w:txbxContent>
+                <w:p>
+                  <w:pPr>
+                    <w:rPr>
+                      <w:sz w:val="56"/>
+                    </w:rPr>
+                  </w:pPr>
+                  <w:r>
+                    <w:rPr>
+                      <w:color w:val="FF0000"/>
+                      <w:sz w:val="40"/>
+                    </w:rPr>
+                    <w:t>12</w:t>
+                  </w:r>
+                </w:p>
+              </w:txbxContent>
+            </v:textbox>
+          </v:shape>
+        </w:pict>
+      </w:r>
+      <w:r>
+        <w:rPr>
+          <w:noProof/>
+        </w:rPr>
+        <w:pict>
+          <v:shape id="_x0000_s1483" type="#_x0000_t202" style="position:absolute;margin-left:178.15pt;margin-top:56.05pt;width:44.1pt;height:33.65pt;z-index:251732480;visibility:visible;mso-height-percent:200;mso-height-percent:200;mso-width-relative:margin;mso-height-relative:margin" o:gfxdata="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" filled="f" stroked="f">
+            <v:textbox style="mso-fit-shape-to-text:t">
+              <w:txbxContent>
+                <w:p>
+                  <w:pPr>
+                    <w:rPr>
+                      <w:sz w:val="56"/>
+                    </w:rPr>
+                  </w:pPr>
+                  <w:r>
+                    <w:rPr>
+                      <w:color w:val="FF0000"/>
+                      <w:sz w:val="40"/>
+                    </w:rPr>
+                    <w:t>11</w:t>
+                  </w:r>
+                </w:p>
+              </w:txbxContent>
+            </v:textbox>
+          </v:shape>
+        </w:pict>
+      </w:r>
+      <w:r>
+        <w:rPr>
+          <w:noProof/>
+        </w:rPr>
+        <w:pict>
+          <v:shape id="_x0000_s1402" type="#_x0000_t202" style="position:absolute;margin-left:357.3pt;margin-top:56.05pt;width:44.1pt;height:33.65pt;z-index:251716096;visibility:visible;mso-height-percent:200;mso-height-percent:200;mso-width-relative:margin;mso-height-relative:margin" o:gfxdata="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" filled="f" stroked="f">
             <v:textbox style="mso-fit-shape-to-text:t">
               <w:txbxContent>
                 <w:p>
@@ -4865,7 +5501,7 @@
           <w:noProof/>
         </w:rPr>
         <w:pict>
-          <v:shape id="_x0000_s1401" type="#_x0000_t202" style="position:absolute;margin-left:376.9pt;margin-top:89.75pt;width:29.9pt;height:33.65pt;z-index:124;visibility:visible;mso-height-percent:200;mso-height-percent:200;mso-width-relative:margin;mso-height-relative:margin" o:gfxdata="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" filled="f" stroked="f">
+          <v:shape id="_x0000_s1401" type="#_x0000_t202" style="position:absolute;margin-left:376.9pt;margin-top:89.75pt;width:29.9pt;height:33.65pt;z-index:251715072;visibility:visible;mso-height-percent:200;mso-height-percent:200;mso-width-relative:margin;mso-height-relative:margin" o:gfxdata="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" filled="f" stroked="f">
             <v:textbox style="mso-fit-shape-to-text:t">
               <w:txbxContent>
                 <w:p>
@@ -4892,7 +5528,7 @@
           <w:noProof/>
         </w:rPr>
         <w:pict>
-          <v:shape id="_x0000_s1400" type="#_x0000_t202" style="position:absolute;margin-left:395.2pt;margin-top:119.65pt;width:29.9pt;height:33.65pt;z-index:123;visibility:visible;mso-height-percent:200;mso-height-percent:200;mso-width-relative:margin;mso-height-relative:margin" o:gfxdata="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" filled="f" stroked="f">
+          <v:shape id="_x0000_s1400" type="#_x0000_t202" style="position:absolute;margin-left:395.2pt;margin-top:119.65pt;width:29.9pt;height:33.65pt;z-index:251714048;visibility:visible;mso-height-percent:200;mso-height-percent:200;mso-width-relative:margin;mso-height-relative:margin" o:gfxdata="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" filled="f" stroked="f">
             <v:textbox style="mso-fit-shape-to-text:t">
               <w:txbxContent>
                 <w:p>
@@ -4919,7 +5555,7 @@
           <w:noProof/>
         </w:rPr>
         <w:pict>
-          <v:shape id="_x0000_s1399" type="#_x0000_t202" style="position:absolute;margin-left:103.85pt;margin-top:116.25pt;width:29.9pt;height:33.65pt;z-index:122;visibility:visible;mso-height-percent:200;mso-height-percent:200;mso-width-relative:margin;mso-height-relative:margin" o:gfxdata="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" filled="f" stroked="f">
+          <v:shape id="_x0000_s1399" type="#_x0000_t202" style="position:absolute;margin-left:103.85pt;margin-top:116.25pt;width:29.9pt;height:33.65pt;z-index:251713024;visibility:visible;mso-height-percent:200;mso-height-percent:200;mso-width-relative:margin;mso-height-relative:margin" o:gfxdata="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" filled="f" stroked="f">
             <v:textbox style="mso-fit-shape-to-text:t">
               <w:txbxContent>
                 <w:p>
@@ -4946,7 +5582,7 @@
           <w:noProof/>
         </w:rPr>
         <w:pict>
-          <v:shape id="_x0000_s1398" type="#_x0000_t202" style="position:absolute;margin-left:-26.55pt;margin-top:267pt;width:29.9pt;height:33.65pt;z-index:121;visibility:visible;mso-height-percent:200;mso-height-percent:200;mso-width-relative:margin;mso-height-relative:margin" o:gfxdata="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" filled="f" stroked="f">
+          <v:shape id="_x0000_s1398" type="#_x0000_t202" style="position:absolute;margin-left:-26.55pt;margin-top:267pt;width:29.9pt;height:33.65pt;z-index:251712000;visibility:visible;mso-height-percent:200;mso-height-percent:200;mso-width-relative:margin;mso-height-relative:margin" o:gfxdata="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" filled="f" stroked="f">
             <v:textbox style="mso-fit-shape-to-text:t">
               <w:txbxContent>
                 <w:p>
@@ -4973,7 +5609,7 @@
           <w:noProof/>
         </w:rPr>
         <w:pict>
-          <v:shape id="_x0000_s1397" type="#_x0000_t202" style="position:absolute;margin-left:-21.15pt;margin-top:91.1pt;width:29.9pt;height:113pt;z-index:120;visibility:visible;mso-height-percent:200;mso-height-percent:200;mso-width-relative:margin;mso-height-relative:margin" o:gfxdata="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" filled="f" stroked="f">
+          <v:shape id="_x0000_s1397" type="#_x0000_t202" style="position:absolute;margin-left:-21.15pt;margin-top:91.1pt;width:29.9pt;height:113pt;z-index:251710976;visibility:visible;mso-height-percent:200;mso-height-percent:200;mso-width-relative:margin;mso-height-relative:margin" o:gfxdata="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" filled="f" stroked="f">
             <v:textbox style="mso-fit-shape-to-text:t">
               <w:txbxContent>
                 <w:p>
@@ -5344,23 +5980,95 @@
     </w:p>
     <w:p>
       <w:pPr>
-        <w:spacing w:line="240" w:lineRule="auto"/>
-      </w:pPr>
-    </w:p>
-    <w:p>
-      <w:pPr>
-        <w:spacing w:line="240" w:lineRule="auto"/>
-      </w:pPr>
-    </w:p>
-    <w:p>
-      <w:pPr>
-        <w:spacing w:line="240" w:lineRule="auto"/>
-      </w:pPr>
-    </w:p>
-    <w:p>
-      <w:pPr>
-        <w:spacing w:line="240" w:lineRule="auto"/>
-      </w:pPr>
+        <w:rPr>
+          <w:rFonts w:eastAsia="Times New Roman"/>
+          <w:color w:val="4BACC6"/>
+        </w:rPr>
+      </w:pPr>
+      <w:proofErr w:type="gramStart"/>
+      <w:r>
+        <w:t xml:space="preserve">11. </w:t>
+      </w:r>
+      <w:r>
+        <w:rPr>
+          <w:rFonts w:eastAsia="Times New Roman"/>
+        </w:rPr>
+        <w:t>Page Trail.</w:t>
+      </w:r>
+      <w:proofErr w:type="gramEnd"/>
+      <w:r>
+        <w:rPr>
+          <w:rFonts w:eastAsia="Times New Roman"/>
+        </w:rPr>
+        <w:t xml:space="preserve"> This allows the user to go </w:t>
+      </w:r>
+      <w:r>
+        <w:rPr>
+          <w:rFonts w:eastAsia="Times New Roman"/>
+        </w:rPr>
+        <w:t>back to the student page (</w:t>
+      </w:r>
+      <w:r>
+        <w:rPr>
+          <w:rFonts w:eastAsia="Times New Roman"/>
+          <w:color w:val="4BACC6"/>
+        </w:rPr>
+        <w:t>7_Student</w:t>
+      </w:r>
+      <w:r>
+        <w:rPr>
+          <w:rFonts w:eastAsia="Times New Roman"/>
+          <w:color w:val="4BACC6"/>
+        </w:rPr>
+        <w:t>_Page</w:t>
+      </w:r>
+      <w:r>
+        <w:t>)</w:t>
+      </w:r>
+      <w:r>
+        <w:rPr>
+          <w:rFonts w:eastAsia="Times New Roman"/>
+        </w:rPr>
+        <w:t>. Logout takes the user back to the home page (</w:t>
+      </w:r>
+      <w:r>
+        <w:rPr>
+          <w:rFonts w:eastAsia="Times New Roman"/>
+          <w:color w:val="4BACC6"/>
+        </w:rPr>
+        <w:t>4_Main_Page</w:t>
+      </w:r>
+      <w:r>
+        <w:t>).</w:t>
+      </w:r>
+      <w:r>
+        <w:rPr>
+          <w:rFonts w:eastAsia="Times New Roman"/>
+        </w:rPr>
+        <w:t xml:space="preserve"> </w:t>
+      </w:r>
+    </w:p>
+    <w:p>
+      <w:pPr>
+        <w:rPr>
+          <w:rFonts w:eastAsia="Times New Roman"/>
+          <w:color w:val="4BACC6"/>
+        </w:rPr>
+      </w:pPr>
+      <w:r>
+        <w:rPr>
+          <w:rFonts w:eastAsia="Times New Roman"/>
+        </w:rPr>
+        <w:t xml:space="preserve">12. Allows the user to select the date. </w:t>
+      </w:r>
+      <w:proofErr w:type="gramStart"/>
+      <w:r>
+        <w:rPr>
+          <w:rFonts w:eastAsia="Times New Roman"/>
+        </w:rPr>
+        <w:t>Loads as today by default.</w:t>
+      </w:r>
+      <w:proofErr w:type="gramEnd"/>
     </w:p>
     <w:p>
       <w:pPr>
@@ -5424,7 +6132,38 @@
           <w:noProof/>
         </w:rPr>
         <w:pict>
-          <v:shape id="_x0000_s1408" type="#_x0000_t202" style="position:absolute;margin-left:95.1pt;margin-top:81.15pt;width:29.9pt;height:29.2pt;z-index:127;visibility:visible;mso-width-relative:margin;mso-height-relative:margin" o:gfxdata="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" filled="f" stroked="f">
+          <v:shape id="_x0000_s1484" type="#_x0000_t202" style="position:absolute;margin-left:125pt;margin-top:42.6pt;width:29.9pt;height:29.2pt;z-index:251733504;visibility:visible;mso-width-relative:margin;mso-height-relative:margin" o:gfxdata="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" filled="f" stroked="f">
+            <v:textbox>
+              <w:txbxContent>
+                <w:p>
+                  <w:pPr>
+                    <w:rPr>
+                      <w:color w:val="FF0000"/>
+                      <w:sz w:val="40"/>
+                      <w:szCs w:val="40"/>
+                    </w:rPr>
+                  </w:pPr>
+                  <w:r>
+                    <w:rPr>
+                      <w:color w:val="FF0000"/>
+                      <w:sz w:val="40"/>
+                      <w:szCs w:val="40"/>
+                    </w:rPr>
+                    <w:t>7</w:t>
+                  </w:r>
+                </w:p>
+                <w:p/>
+              </w:txbxContent>
+            </v:textbox>
+          </v:shape>
+        </w:pict>
+      </w:r>
+      <w:r>
+        <w:rPr>
+          <w:noProof/>
+        </w:rPr>
+        <w:pict>
+          <v:shape id="_x0000_s1408" type="#_x0000_t202" style="position:absolute;margin-left:95.1pt;margin-top:81.15pt;width:29.9pt;height:29.2pt;z-index:251718144;visibility:visible;mso-width-relative:margin;mso-height-relative:margin" o:gfxdata="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" filled="f" stroked="f">
             <v:textbox>
               <w:txbxContent>
                 <w:p>
@@ -5455,7 +6194,7 @@
           <w:noProof/>
         </w:rPr>
         <w:pict>
-          <v:shape id="_x0000_s1407" type="#_x0000_t202" style="position:absolute;margin-left:425.6pt;margin-top:191.65pt;width:46.85pt;height:33.65pt;z-index:131;visibility:visible;mso-height-percent:200;mso-height-percent:200;mso-width-relative:margin;mso-height-relative:margin" o:gfxdata="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" filled="f" stroked="f">
+          <v:shape id="_x0000_s1407" type="#_x0000_t202" style="position:absolute;margin-left:425.6pt;margin-top:191.65pt;width:46.85pt;height:33.65pt;z-index:251722240;visibility:visible;mso-height-percent:200;mso-height-percent:200;mso-width-relative:margin;mso-height-relative:margin" o:gfxdata="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" filled="f" stroked="f">
             <v:textbox style="mso-fit-shape-to-text:t">
               <w:txbxContent>
                 <w:p>
@@ -5484,7 +6223,7 @@
           <w:noProof/>
         </w:rPr>
         <w:pict>
-          <v:shape id="_x0000_s1406" type="#_x0000_t202" style="position:absolute;margin-left:422.2pt;margin-top:110.1pt;width:46.85pt;height:33.65pt;z-index:130;visibility:visible;mso-height-percent:200;mso-height-percent:200;mso-width-relative:margin;mso-height-relative:margin" o:gfxdata="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" filled="f" stroked="f">
+          <v:shape id="_x0000_s1406" type="#_x0000_t202" style="position:absolute;margin-left:422.2pt;margin-top:110.1pt;width:46.85pt;height:33.65pt;z-index:251721216;visibility:visible;mso-height-percent:200;mso-height-percent:200;mso-width-relative:margin;mso-height-relative:margin" o:gfxdata="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" filled="f" stroked="f">
             <v:textbox style="mso-fit-shape-to-text:t">
               <w:txbxContent>
                 <w:p>
@@ -5513,7 +6252,7 @@
           <w:noProof/>
         </w:rPr>
         <w:pict>
-          <v:shape id="_x0000_s1405" type="#_x0000_t202" style="position:absolute;margin-left:422.5pt;margin-top:35.65pt;width:46.85pt;height:33.65pt;z-index:129;visibility:visible;mso-height-percent:200;mso-height-percent:200;mso-width-relative:margin;mso-height-relative:margin" o:gfxdata="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" filled="f" stroked="f">
+          <v:shape id="_x0000_s1405" type="#_x0000_t202" style="position:absolute;margin-left:422.5pt;margin-top:35.65pt;width:46.85pt;height:33.65pt;z-index:251720192;visibility:visible;mso-height-percent:200;mso-height-percent:200;mso-width-relative:margin;mso-height-relative:margin" o:gfxdata="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" filled="f" stroked="f">
             <v:textbox style="mso-fit-shape-to-text:t">
               <w:txbxContent>
                 <w:p>
@@ -5543,7 +6282,7 @@
           <w:noProof/>
         </w:rPr>
         <w:pict>
-          <v:shape id="_x0000_s1404" type="#_x0000_t202" style="position:absolute;margin-left:292.45pt;margin-top:44.75pt;width:29.9pt;height:33.65pt;z-index:126;visibility:visible;mso-height-percent:200;mso-height-percent:200;mso-width-relative:margin;mso-height-relative:margin" o:gfxdata="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" filled="f" stroked="f">
+          <v:shape id="_x0000_s1404" type="#_x0000_t202" style="position:absolute;margin-left:292.45pt;margin-top:44.75pt;width:29.9pt;height:33.65pt;z-index:251717120;visibility:visible;mso-height-percent:200;mso-height-percent:200;mso-width-relative:margin;mso-height-relative:margin" o:gfxdata="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" filled="f" stroked="f">
             <v:textbox style="mso-fit-shape-to-text:t">
               <w:txbxContent>
                 <w:p>
@@ -5572,7 +6311,7 @@
           <w:noProof/>
         </w:rPr>
         <w:pict>
-          <v:shape id="_x0000_s1403" type="#_x0000_t202" style="position:absolute;margin-left:230.4pt;margin-top:174.8pt;width:29.9pt;height:33.65pt;z-index:128;visibility:visible;mso-height-percent:200;mso-height-percent:200;mso-width-relative:margin;mso-height-relative:margin" o:gfxdata="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" filled="f" stroked="f">
+          <v:shape id="_x0000_s1403" type="#_x0000_t202" style="position:absolute;margin-left:230.4pt;margin-top:174.8pt;width:29.9pt;height:33.65pt;z-index:251719168;visibility:visible;mso-height-percent:200;mso-height-percent:200;mso-width-relative:margin;mso-height-relative:margin" o:gfxdata="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" filled="f" stroked="f">
             <v:textbox style="mso-fit-shape-to-text:t">
               <w:txbxContent>
                 <w:p>
@@ -5768,18 +6507,93 @@
     </w:p>
     <w:p>
       <w:pPr>
-        <w:spacing w:line="240" w:lineRule="auto"/>
-      </w:pPr>
-    </w:p>
-    <w:p>
-      <w:pPr>
-        <w:spacing w:line="240" w:lineRule="auto"/>
-      </w:pPr>
-    </w:p>
-    <w:p>
-      <w:pPr>
-        <w:spacing w:line="240" w:lineRule="auto"/>
-      </w:pPr>
+        <w:rPr>
+          <w:rFonts w:eastAsia="Times New Roman"/>
+          <w:color w:val="4BACC6"/>
+        </w:rPr>
+      </w:pPr>
+      <w:proofErr w:type="gramStart"/>
+      <w:r>
+        <w:t>7</w:t>
+      </w:r>
+      <w:r>
+        <w:t xml:space="preserve">. </w:t>
+      </w:r>
+      <w:r>
+        <w:rPr>
+          <w:rFonts w:eastAsia="Times New Roman"/>
+        </w:rPr>
+        <w:t>Page Trail.</w:t>
+      </w:r>
+      <w:proofErr w:type="gramEnd"/>
+      <w:r>
+        <w:rPr>
+          <w:rFonts w:eastAsia="Times New Roman"/>
+        </w:rPr>
+        <w:t xml:space="preserve"> This allows the user to go </w:t>
+      </w:r>
+      <w:r>
+        <w:rPr>
+          <w:rFonts w:eastAsia="Times New Roman"/>
+        </w:rPr>
+        <w:t>back to the student page (</w:t>
+      </w:r>
+      <w:r>
+        <w:rPr>
+          <w:rFonts w:eastAsia="Times New Roman"/>
+          <w:color w:val="4BACC6"/>
+        </w:rPr>
+        <w:t>7_Student</w:t>
+      </w:r>
+      <w:r>
+        <w:rPr>
+          <w:rFonts w:eastAsia="Times New Roman"/>
+          <w:color w:val="4BACC6"/>
+        </w:rPr>
+        <w:t>_Page</w:t>
+      </w:r>
+      <w:r>
+        <w:t>)</w:t>
+      </w:r>
+      <w:r>
+        <w:rPr>
+          <w:rFonts w:eastAsia="Times New Roman"/>
+        </w:rPr>
+        <w:t>. Logout takes the user back to the home page (</w:t>
+      </w:r>
+      <w:r>
+        <w:rPr>
+          <w:rFonts w:eastAsia="Times New Roman"/>
+          <w:color w:val="4BACC6"/>
+        </w:rPr>
+        <w:t>4_Main_Page</w:t>
+      </w:r>
+      <w:r>
+        <w:t>).</w:t>
+      </w:r>
+      <w:r>
+        <w:rPr>
+          <w:rFonts w:eastAsia="Times New Roman"/>
+        </w:rPr>
+        <w:t xml:space="preserve"> </w:t>
+      </w:r>
+    </w:p>
+    <w:p>
+      <w:pPr>
+        <w:spacing w:line="240" w:lineRule="auto"/>
+      </w:pPr>
+    </w:p>
+    <w:p>
+      <w:pPr>
+        <w:spacing w:line="240" w:lineRule="auto"/>
+      </w:pPr>
+    </w:p>
+    <w:p>
+      <w:pPr>
+        <w:spacing w:line="240" w:lineRule="auto"/>
+      </w:pPr>
+      <w:bookmarkStart w:id="0" w:name="_GoBack"/>
+      <w:bookmarkEnd w:id="0"/>
     </w:p>
     <w:p>
       <w:pPr>
@@ -5858,8 +6672,13 @@
         <w:spacing w:line="240" w:lineRule="auto"/>
       </w:pPr>
       <w:r>
-        <w:t>Sketch: Todd Wegter</w:t>
-      </w:r>
+        <w:t xml:space="preserve">Sketch: Todd </w:t>
+      </w:r>
+      <w:proofErr w:type="spellStart"/>
+      <w:r>
+        <w:t>Wegter</w:t>
+      </w:r>
+      <w:proofErr w:type="spellEnd"/>
       <w:r>
         <w:t xml:space="preserve">, </w:t>
       </w:r>
@@ -6235,11 +7054,6 @@
       <w:pPr>
         <w:spacing w:line="240" w:lineRule="auto"/>
       </w:pPr>
-    </w:p>
-    <w:p>
-      <w:pPr>
-        <w:spacing w:line="240" w:lineRule="auto"/>
-      </w:pPr>
       <w:r>
         <w:br w:type="page"/>
       </w:r>
@@ -6253,8 +7067,13 @@
         <w:spacing w:line="240" w:lineRule="auto"/>
       </w:pPr>
       <w:r>
-        <w:t>Sketch: Todd Wegter</w:t>
-      </w:r>
+        <w:t xml:space="preserve">Sketch: Todd </w:t>
+      </w:r>
+      <w:proofErr w:type="spellStart"/>
+      <w:r>
+        <w:t>Wegter</w:t>
+      </w:r>
+      <w:proofErr w:type="spellEnd"/>
       <w:r>
         <w:t xml:space="preserve">, </w:t>
       </w:r>
@@ -6733,8 +7552,13 @@
         <w:spacing w:line="240" w:lineRule="auto"/>
       </w:pPr>
       <w:r>
-        <w:t>Sketch: Todd Wegter</w:t>
-      </w:r>
+        <w:t xml:space="preserve">Sketch: Todd </w:t>
+      </w:r>
+      <w:proofErr w:type="spellStart"/>
+      <w:r>
+        <w:t>Wegter</w:t>
+      </w:r>
+      <w:proofErr w:type="spellEnd"/>
       <w:r>
         <w:t xml:space="preserve">, </w:t>
       </w:r>
@@ -7431,8 +8255,13 @@
         <w:spacing w:line="240" w:lineRule="auto"/>
       </w:pPr>
       <w:r>
-        <w:t>Sketch: Todd Wegter</w:t>
-      </w:r>
+        <w:t xml:space="preserve">Sketch: Todd </w:t>
+      </w:r>
+      <w:proofErr w:type="spellStart"/>
+      <w:r>
+        <w:t>Wegter</w:t>
+      </w:r>
+      <w:proofErr w:type="spellEnd"/>
       <w:r>
         <w:t xml:space="preserve">, </w:t>
       </w:r>
@@ -8315,8 +9144,13 @@
         <w:spacing w:line="240" w:lineRule="auto"/>
       </w:pPr>
       <w:r>
-        <w:t>Sketch: Todd Wegter</w:t>
-      </w:r>
+        <w:t xml:space="preserve">Sketch: Todd </w:t>
+      </w:r>
+      <w:proofErr w:type="spellStart"/>
+      <w:r>
+        <w:t>Wegter</w:t>
+      </w:r>
+      <w:proofErr w:type="spellEnd"/>
       <w:r>
         <w:t xml:space="preserve">, </w:t>
       </w:r>
@@ -9156,8 +9990,13 @@
         <w:spacing w:line="240" w:lineRule="auto"/>
       </w:pPr>
       <w:r>
-        <w:t>Sketch: Todd Wegter</w:t>
-      </w:r>
+        <w:t xml:space="preserve">Sketch: Todd </w:t>
+      </w:r>
+      <w:proofErr w:type="spellStart"/>
+      <w:r>
+        <w:t>Wegter</w:t>
+      </w:r>
+      <w:proofErr w:type="spellEnd"/>
       <w:r>
         <w:t xml:space="preserve">, </w:t>
       </w:r>
@@ -9612,8 +10451,13 @@
         <w:spacing w:line="240" w:lineRule="auto"/>
       </w:pPr>
       <w:r>
-        <w:t>Sketch: Todd Wegter</w:t>
-      </w:r>
+        <w:t xml:space="preserve">Sketch: Todd </w:t>
+      </w:r>
+      <w:proofErr w:type="spellStart"/>
+      <w:r>
+        <w:t>Wegter</w:t>
+      </w:r>
+      <w:proofErr w:type="spellEnd"/>
       <w:r>
         <w:t>,</w:t>
       </w:r>
@@ -9924,8 +10768,13 @@
         <w:spacing w:line="240" w:lineRule="auto"/>
       </w:pPr>
       <w:r>
-        <w:t>Sketch: Todd Wegter</w:t>
-      </w:r>
+        <w:t xml:space="preserve">Sketch: Todd </w:t>
+      </w:r>
+      <w:proofErr w:type="spellStart"/>
+      <w:r>
+        <w:t>Wegter</w:t>
+      </w:r>
+      <w:proofErr w:type="spellEnd"/>
       <w:r>
         <w:t xml:space="preserve">, </w:t>
       </w:r>
@@ -10429,8 +11278,13 @@
         <w:spacing w:line="240" w:lineRule="auto"/>
       </w:pPr>
       <w:r>
-        <w:t>Sketch: Todd Wegter</w:t>
-      </w:r>
+        <w:t xml:space="preserve">Sketch: Todd </w:t>
+      </w:r>
+      <w:proofErr w:type="spellStart"/>
+      <w:r>
+        <w:t>Wegter</w:t>
+      </w:r>
+      <w:proofErr w:type="spellEnd"/>
       <w:r>
         <w:t xml:space="preserve">, </w:t>
       </w:r>
@@ -10798,8 +11652,13 @@
         <w:spacing w:line="240" w:lineRule="auto"/>
       </w:pPr>
       <w:r>
-        <w:t>Sketch: Todd Wegter</w:t>
-      </w:r>
+        <w:t xml:space="preserve">Sketch: Todd </w:t>
+      </w:r>
+      <w:proofErr w:type="spellStart"/>
+      <w:r>
+        <w:t>Wegter</w:t>
+      </w:r>
+      <w:proofErr w:type="spellEnd"/>
       <w:r>
         <w:t xml:space="preserve">, </w:t>
       </w:r>
@@ -11880,7 +12739,7 @@
           <w:noProof/>
         </w:rPr>
         <w:pict>
-          <v:shape id="_x0000_s1273" type="#_x0000_t202" style="position:absolute;margin-left:-28.3pt;margin-top:34.8pt;width:26.05pt;height:36.3pt;z-index:62;visibility:visible;mso-height-percent:200;mso-height-percent:200;mso-width-relative:margin;mso-height-relative:margin" o:gfxdata="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" filled="f" stroked="f">
+          <v:shape id="_x0000_s1273" type="#_x0000_t202" style="position:absolute;margin-left:-28.3pt;margin-top:34.8pt;width:26.05pt;height:36.3pt;z-index:251651584;visibility:visible;mso-height-percent:200;mso-height-percent:200;mso-width-relative:margin;mso-height-relative:margin" o:gfxdata="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" filled="f" stroked="f">
             <v:textbox style="mso-next-textbox:#_x0000_s1273;mso-fit-shape-to-text:t">
               <w:txbxContent>
                 <w:p>
@@ -11908,7 +12767,7 @@
           <w:noProof/>
         </w:rPr>
         <w:pict>
-          <v:shape id="_x0000_s1227" type="#_x0000_t202" style="position:absolute;margin-left:67.15pt;margin-top:183pt;width:26.05pt;height:36.3pt;z-index:16;visibility:visible;mso-height-percent:200;mso-height-percent:200;mso-width-relative:margin;mso-height-relative:margin" o:gfxdata="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" filled="f" stroked="f">
+          <v:shape id="_x0000_s1227" type="#_x0000_t202" style="position:absolute;margin-left:67.15pt;margin-top:183pt;width:26.05pt;height:36.3pt;z-index:251604480;visibility:visible;mso-height-percent:200;mso-height-percent:200;mso-width-relative:margin;mso-height-relative:margin" o:gfxdata="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" filled="f" stroked="f">
             <v:textbox style="mso-next-textbox:#_x0000_s1227;mso-fit-shape-to-text:t">
               <w:txbxContent>
                 <w:p>
@@ -11936,7 +12795,7 @@
           <w:noProof/>
         </w:rPr>
         <w:pict>
-          <v:shape id="_x0000_s1226" type="#_x0000_t202" style="position:absolute;margin-left:186.85pt;margin-top:176.3pt;width:26.05pt;height:36.3pt;z-index:15;visibility:visible;mso-height-percent:200;mso-height-percent:200;mso-width-relative:margin;mso-height-relative:margin" o:gfxdata="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" filled="f" stroked="f">
+          <v:shape id="_x0000_s1226" type="#_x0000_t202" style="position:absolute;margin-left:186.85pt;margin-top:176.3pt;width:26.05pt;height:36.3pt;z-index:251603456;visibility:visible;mso-height-percent:200;mso-height-percent:200;mso-width-relative:margin;mso-height-relative:margin" o:gfxdata="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" filled="f" stroked="f">
             <v:textbox style="mso-next-textbox:#_x0000_s1226;mso-fit-shape-to-text:t">
               <w:txbxContent>
                 <w:p>
@@ -11964,7 +12823,7 @@
           <w:noProof/>
         </w:rPr>
         <w:pict>
-          <v:shape id="_x0000_s1225" type="#_x0000_t202" style="position:absolute;margin-left:472.35pt;margin-top:95.9pt;width:26.05pt;height:36.3pt;z-index:14;visibility:visible;mso-height-percent:200;mso-height-percent:200;mso-width-relative:margin;mso-height-relative:margin" o:gfxdata="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" filled="f" stroked="f">
+          <v:shape id="_x0000_s1225" type="#_x0000_t202" style="position:absolute;margin-left:472.35pt;margin-top:95.9pt;width:26.05pt;height:36.3pt;z-index:251602432;visibility:visible;mso-height-percent:200;mso-height-percent:200;mso-width-relative:margin;mso-height-relative:margin" o:gfxdata="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" filled="f" stroked="f">
             <v:textbox style="mso-next-textbox:#_x0000_s1225;mso-fit-shape-to-text:t">
               <w:txbxContent>
                 <w:p>
@@ -11992,7 +12851,7 @@
           <w:noProof/>
         </w:rPr>
         <w:pict>
-          <v:shape id="_x0000_s1224" type="#_x0000_t202" style="position:absolute;margin-left:472.35pt;margin-top:12.75pt;width:26.05pt;height:36.3pt;z-index:13;visibility:visible;mso-height-percent:200;mso-height-percent:200;mso-width-relative:margin;mso-height-relative:margin" o:gfxdata="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" filled="f" stroked="f">
+          <v:shape id="_x0000_s1224" type="#_x0000_t202" style="position:absolute;margin-left:472.35pt;margin-top:12.75pt;width:26.05pt;height:36.3pt;z-index:251601408;visibility:visible;mso-height-percent:200;mso-height-percent:200;mso-width-relative:margin;mso-height-relative:margin" o:gfxdata="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" filled="f" stroked="f">
             <v:textbox style="mso-next-textbox:#_x0000_s1224;mso-fit-shape-to-text:t">
               <w:txbxContent>
                 <w:p>
@@ -12020,7 +12879,7 @@
           <w:noProof/>
         </w:rPr>
         <w:pict>
-          <v:shape id="_x0000_s1223" type="#_x0000_t202" style="position:absolute;margin-left:247.25pt;margin-top:49.05pt;width:26.05pt;height:36.3pt;z-index:12;visibility:visible;mso-height-percent:200;mso-height-percent:200;mso-width-relative:margin;mso-height-relative:margin" o:gfxdata="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" filled="f" stroked="f">
+          <v:shape id="_x0000_s1223" type="#_x0000_t202" style="position:absolute;margin-left:247.25pt;margin-top:49.05pt;width:26.05pt;height:36.3pt;z-index:251600384;visibility:visible;mso-height-percent:200;mso-height-percent:200;mso-width-relative:margin;mso-height-relative:margin" o:gfxdata="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" filled="f" stroked="f">
             <v:textbox style="mso-next-textbox:#_x0000_s1223;mso-fit-shape-to-text:t">
               <w:txbxContent>
                 <w:p>
@@ -12048,7 +12907,7 @@
           <w:noProof/>
         </w:rPr>
         <w:pict>
-          <v:shape id="_x0000_s1222" type="#_x0000_t202" style="position:absolute;margin-left:247.25pt;margin-top:100.3pt;width:26.05pt;height:36.3pt;z-index:11;visibility:visible;mso-height-percent:200;mso-height-percent:200;mso-width-relative:margin;mso-height-relative:margin" o:gfxdata="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" filled="f" stroked="f">
+          <v:shape id="_x0000_s1222" type="#_x0000_t202" style="position:absolute;margin-left:247.25pt;margin-top:100.3pt;width:26.05pt;height:36.3pt;z-index:251599360;visibility:visible;mso-height-percent:200;mso-height-percent:200;mso-width-relative:margin;mso-height-relative:margin" o:gfxdata="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" filled="f" stroked="f">
             <v:textbox style="mso-next-textbox:#_x0000_s1222;mso-fit-shape-to-text:t">
               <w:txbxContent>
                 <w:p>
@@ -12076,7 +12935,7 @@
           <w:noProof/>
         </w:rPr>
         <w:pict>
-          <v:shape id="_x0000_s1221" type="#_x0000_t202" style="position:absolute;margin-left:200.9pt;margin-top:100.1pt;width:26.05pt;height:36.3pt;z-index:10;visibility:visible;mso-height-percent:200;mso-height-percent:200;mso-width-relative:margin;mso-height-relative:margin" o:gfxdata="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" filled="f" stroked="f">
+          <v:shape id="_x0000_s1221" type="#_x0000_t202" style="position:absolute;margin-left:200.9pt;margin-top:100.1pt;width:26.05pt;height:36.3pt;z-index:251598336;visibility:visible;mso-height-percent:200;mso-height-percent:200;mso-width-relative:margin;mso-height-relative:margin" o:gfxdata="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" filled="f" stroked="f">
             <v:textbox style="mso-next-textbox:#_x0000_s1221;mso-fit-shape-to-text:t">
               <w:txbxContent>
                 <w:p>
@@ -12416,7 +13275,7 @@
           <w:noProof/>
         </w:rPr>
         <w:pict>
-          <v:shape id="_x0000_s1229" type="#_x0000_t202" style="position:absolute;margin-left:392.75pt;margin-top:49.35pt;width:26.05pt;height:36.3pt;z-index:18;visibility:visible;mso-height-percent:200;mso-height-percent:200;mso-width-relative:margin;mso-height-relative:margin" o:gfxdata="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" filled="f" stroked="f">
+          <v:shape id="_x0000_s1229" type="#_x0000_t202" style="position:absolute;margin-left:392.75pt;margin-top:49.35pt;width:26.05pt;height:36.3pt;z-index:251606528;visibility:visible;mso-height-percent:200;mso-height-percent:200;mso-width-relative:margin;mso-height-relative:margin" o:gfxdata="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" filled="f" stroked="f">
             <v:textbox style="mso-next-textbox:#_x0000_s1229;mso-fit-shape-to-text:t">
               <w:txbxContent>
                 <w:p>
@@ -12444,7 +13303,7 @@
           <w:noProof/>
         </w:rPr>
         <w:pict>
-          <v:shape id="_x0000_s1228" type="#_x0000_t202" style="position:absolute;margin-left:34.05pt;margin-top:122.05pt;width:26.05pt;height:36.3pt;z-index:17;visibility:visible;mso-height-percent:200;mso-height-percent:200;mso-width-relative:margin;mso-height-relative:margin" o:gfxdata="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" filled="f" stroked="f">
+          <v:shape id="_x0000_s1228" type="#_x0000_t202" style="position:absolute;margin-left:34.05pt;margin-top:122.05pt;width:26.05pt;height:36.3pt;z-index:251605504;visibility:visible;mso-height-percent:200;mso-height-percent:200;mso-width-relative:margin;mso-height-relative:margin" o:gfxdata="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" filled="f" stroked="f">
             <v:textbox style="mso-next-textbox:#_x0000_s1228;mso-fit-shape-to-text:t">
               <w:txbxContent>
                 <w:p>
@@ -12681,7 +13540,7 @@
           <w:noProof/>
         </w:rPr>
         <w:pict>
-          <v:shape id="_x0000_s1230" type="#_x0000_t202" style="position:absolute;margin-left:169pt;margin-top:234.6pt;width:26.05pt;height:36.3pt;z-index:19;visibility:visible;mso-height-percent:200;mso-height-percent:200;mso-width-relative:margin;mso-height-relative:margin" o:gfxdata="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" filled="f" stroked="f">
+          <v:shape id="_x0000_s1230" type="#_x0000_t202" style="position:absolute;margin-left:169pt;margin-top:234.6pt;width:26.05pt;height:36.3pt;z-index:251607552;visibility:visible;mso-height-percent:200;mso-height-percent:200;mso-width-relative:margin;mso-height-relative:margin" o:gfxdata="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" filled="f" stroked="f">
             <v:textbox style="mso-next-textbox:#_x0000_s1230;mso-fit-shape-to-text:t">
               <w:txbxContent>
                 <w:p>
@@ -12709,7 +13568,7 @@
           <w:noProof/>
         </w:rPr>
         <w:pict>
-          <v:shape id="_x0000_s1232" type="#_x0000_t202" style="position:absolute;margin-left:100.8pt;margin-top:219.75pt;width:26.05pt;height:36.3pt;z-index:21;visibility:visible;mso-height-percent:200;mso-height-percent:200;mso-width-relative:margin;mso-height-relative:margin" o:gfxdata="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" filled="f" stroked="f">
+          <v:shape id="_x0000_s1232" type="#_x0000_t202" style="position:absolute;margin-left:100.8pt;margin-top:219.75pt;width:26.05pt;height:36.3pt;z-index:251609600;visibility:visible;mso-height-percent:200;mso-height-percent:200;mso-width-relative:margin;mso-height-relative:margin" o:gfxdata="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" filled="f" stroked="f">
             <v:textbox style="mso-next-textbox:#_x0000_s1232;mso-fit-shape-to-text:t">
               <w:txbxContent>
                 <w:p>
@@ -12737,7 +13596,7 @@
           <w:noProof/>
         </w:rPr>
         <w:pict>
-          <v:shape id="_x0000_s1272" type="#_x0000_t202" style="position:absolute;margin-left:-20.05pt;margin-top:53.1pt;width:26.05pt;height:36.3pt;z-index:61;visibility:visible;mso-height-percent:200;mso-height-percent:200;mso-width-relative:margin;mso-height-relative:margin" o:gfxdata="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" filled="f" stroked="f">
+          <v:shape id="_x0000_s1272" type="#_x0000_t202" style="position:absolute;margin-left:-20.05pt;margin-top:53.1pt;width:26.05pt;height:36.3pt;z-index:251650560;visibility:visible;mso-height-percent:200;mso-height-percent:200;mso-width-relative:margin;mso-height-relative:margin" o:gfxdata="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" filled="f" stroked="f">
             <v:textbox style="mso-next-textbox:#_x0000_s1272;mso-fit-shape-to-text:t">
               <w:txbxContent>
                 <w:p>
@@ -12765,7 +13624,7 @@
           <w:noProof/>
         </w:rPr>
         <w:pict>
-          <v:shape id="_x0000_s1235" type="#_x0000_t202" style="position:absolute;margin-left:345.65pt;margin-top:89.6pt;width:26.05pt;height:36.3pt;z-index:24;visibility:visible;mso-height-percent:200;mso-height-percent:200;mso-width-relative:margin;mso-height-relative:margin" o:gfxdata="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" filled="f" stroked="f">
+          <v:shape id="_x0000_s1235" type="#_x0000_t202" style="position:absolute;margin-left:345.65pt;margin-top:89.6pt;width:26.05pt;height:36.3pt;z-index:251612672;visibility:visible;mso-height-percent:200;mso-height-percent:200;mso-width-relative:margin;mso-height-relative:margin" o:gfxdata="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" filled="f" stroked="f">
             <v:textbox style="mso-next-textbox:#_x0000_s1235;mso-fit-shape-to-text:t">
               <w:txbxContent>
                 <w:p>
@@ -12793,7 +13652,7 @@
           <w:noProof/>
         </w:rPr>
         <w:pict>
-          <v:shape id="_x0000_s1231" type="#_x0000_t202" style="position:absolute;margin-left:223.8pt;margin-top:89.4pt;width:26.05pt;height:36.3pt;z-index:20;visibility:visible;mso-height-percent:200;mso-height-percent:200;mso-width-relative:margin;mso-height-relative:margin" o:gfxdata="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" filled="f" stroked="f">
+          <v:shape id="_x0000_s1231" type="#_x0000_t202" style="position:absolute;margin-left:223.8pt;margin-top:89.4pt;width:26.05pt;height:36.3pt;z-index:251608576;visibility:visible;mso-height-percent:200;mso-height-percent:200;mso-width-relative:margin;mso-height-relative:margin" o:gfxdata="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" filled="f" stroked="f">
             <v:textbox style="mso-next-textbox:#_x0000_s1231;mso-fit-shape-to-text:t">
               <w:txbxContent>
                 <w:p>
@@ -12821,7 +13680,7 @@
           <w:noProof/>
         </w:rPr>
         <w:pict>
-          <v:shape id="_x0000_s1234" type="#_x0000_t202" style="position:absolute;margin-left:281.15pt;margin-top:89.5pt;width:26.05pt;height:36.3pt;z-index:23;visibility:visible;mso-height-percent:200;mso-height-percent:200;mso-width-relative:margin;mso-height-relative:margin" o:gfxdata="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" filled="f" stroked="f">
+          <v:shape id="_x0000_s1234" type="#_x0000_t202" style="position:absolute;margin-left:281.15pt;margin-top:89.5pt;width:26.05pt;height:36.3pt;z-index:251611648;visibility:visible;mso-height-percent:200;mso-height-percent:200;mso-width-relative:margin;mso-height-relative:margin" o:gfxdata="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" filled="f" stroked="f">
             <v:textbox style="mso-next-textbox:#_x0000_s1234;mso-fit-shape-to-text:t">
               <w:txbxContent>
                 <w:p>
@@ -12849,7 +13708,7 @@
           <w:noProof/>
         </w:rPr>
         <w:pict>
-          <v:shape id="_x0000_s1275" type="#_x0000_t202" style="position:absolute;margin-left:433.7pt;margin-top:51.7pt;width:30.95pt;height:36.3pt;z-index:64;visibility:visible;mso-height-percent:200;mso-height-percent:200;mso-width-relative:margin;mso-height-relative:margin" o:gfxdata="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" filled="f" stroked="f">
+          <v:shape id="_x0000_s1275" type="#_x0000_t202" style="position:absolute;margin-left:433.7pt;margin-top:51.7pt;width:30.95pt;height:36.3pt;z-index:251653632;visibility:visible;mso-height-percent:200;mso-height-percent:200;mso-width-relative:margin;mso-height-relative:margin" o:gfxdata="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" filled="f" stroked="f">
             <v:textbox style="mso-next-textbox:#_x0000_s1275;mso-fit-shape-to-text:t">
               <w:txbxContent>
                 <w:p>
@@ -12877,7 +13736,7 @@
           <w:noProof/>
         </w:rPr>
         <w:pict>
-          <v:rect id="_x0000_s1294" style="position:absolute;margin-left:195.05pt;margin-top:240.75pt;width:126.45pt;height:30.15pt;z-index:83" strokecolor="white"/>
+          <v:rect id="_x0000_s1294" style="position:absolute;margin-left:195.05pt;margin-top:240.75pt;width:126.45pt;height:30.15pt;z-index:251673088" strokecolor="white"/>
         </w:pict>
       </w:r>
       <w:r>
@@ -12885,7 +13744,7 @@
           <w:noProof/>
         </w:rPr>
         <w:pict>
-          <v:shape id="_x0000_s1271" type="#_x0000_t202" style="position:absolute;margin-left:26.1pt;margin-top:234.6pt;width:26.05pt;height:36.3pt;z-index:60;visibility:visible;mso-height-percent:200;mso-height-percent:200;mso-width-relative:margin;mso-height-relative:margin" o:gfxdata="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" filled="f" stroked="f">
+          <v:shape id="_x0000_s1271" type="#_x0000_t202" style="position:absolute;margin-left:26.1pt;margin-top:234.6pt;width:26.05pt;height:36.3pt;z-index:251649536;visibility:visible;mso-height-percent:200;mso-height-percent:200;mso-width-relative:margin;mso-height-relative:margin" o:gfxdata="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" filled="f" stroked="f">
             <v:textbox style="mso-next-textbox:#_x0000_s1271;mso-fit-shape-to-text:t">
               <w:txbxContent>
                 <w:p>
@@ -12913,7 +13772,7 @@
           <w:noProof/>
         </w:rPr>
         <w:pict>
-          <v:shape id="_x0000_s1233" type="#_x0000_t202" style="position:absolute;margin-left:-20.2pt;margin-top:126.9pt;width:26.05pt;height:36.3pt;z-index:22;visibility:visible;mso-height-percent:200;mso-height-percent:200;mso-width-relative:margin;mso-height-relative:margin" o:gfxdata="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" filled="f" stroked="f">
+          <v:shape id="_x0000_s1233" type="#_x0000_t202" style="position:absolute;margin-left:-20.2pt;margin-top:126.9pt;width:26.05pt;height:36.3pt;z-index:251610624;visibility:visible;mso-height-percent:200;mso-height-percent:200;mso-width-relative:margin;mso-height-relative:margin" o:gfxdata="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" filled="f" stroked="f">
             <v:textbox style="mso-next-textbox:#_x0000_s1233;mso-fit-shape-to-text:t">
               <w:txbxContent>
                 <w:p>
@@ -13322,10 +14181,18 @@
         <w:spacing w:line="240" w:lineRule="auto"/>
       </w:pPr>
       <w:r>
-        <w:t xml:space="preserve">Sketch: Todd Wegter, </w:t>
+        <w:t xml:space="preserve">Sketch: Todd </w:t>
       </w:r>
       <w:proofErr w:type="spellStart"/>
       <w:r>
+        <w:t>Wegter</w:t>
+      </w:r>
+      <w:proofErr w:type="spellEnd"/>
+      <w:r>
+        <w:t xml:space="preserve">, </w:t>
+      </w:r>
+      <w:proofErr w:type="spellStart"/>
+      <w:r>
         <w:t>Yifei</w:t>
       </w:r>
       <w:proofErr w:type="spellEnd"/>
@@ -13355,7 +14222,7 @@
           <w:noProof/>
         </w:rPr>
         <w:pict>
-          <v:shape id="_x0000_s1236" type="#_x0000_t202" style="position:absolute;margin-left:164.1pt;margin-top:175.2pt;width:26.05pt;height:36.3pt;z-index:25;visibility:visible;mso-height-percent:200;mso-height-percent:200;mso-width-relative:margin;mso-height-relative:margin" o:gfxdata="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" filled="f" stroked="f">
+          <v:shape id="_x0000_s1236" type="#_x0000_t202" style="position:absolute;margin-left:164.1pt;margin-top:175.2pt;width:26.05pt;height:36.3pt;z-index:251613696;visibility:visible;mso-height-percent:200;mso-height-percent:200;mso-width-relative:margin;mso-height-relative:margin" o:gfxdata="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" filled="f" stroked="f">
             <v:textbox style="mso-next-textbox:#_x0000_s1236;mso-fit-shape-to-text:t">
               <w:txbxContent>
                 <w:p>
@@ -13383,7 +14250,7 @@
           <w:noProof/>
         </w:rPr>
         <w:pict>
-          <v:shape id="_x0000_s1276" type="#_x0000_t202" style="position:absolute;margin-left:445.8pt;margin-top:58.25pt;width:52.7pt;height:36.3pt;z-index:65;visibility:visible;mso-height-percent:200;mso-height-percent:200;mso-width-relative:margin;mso-height-relative:margin" o:gfxdata="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" filled="f" stroked="f">
+          <v:shape id="_x0000_s1276" type="#_x0000_t202" style="position:absolute;margin-left:445.8pt;margin-top:58.25pt;width:52.7pt;height:36.3pt;z-index:251654656;visibility:visible;mso-height-percent:200;mso-height-percent:200;mso-width-relative:margin;mso-height-relative:margin" o:gfxdata="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" filled="f" stroked="f">
             <v:textbox style="mso-next-textbox:#_x0000_s1276;mso-fit-shape-to-text:t">
               <w:txbxContent>
                 <w:p>
@@ -13411,7 +14278,7 @@
           <w:noProof/>
         </w:rPr>
         <w:pict>
-          <v:shape id="_x0000_s1274" type="#_x0000_t202" style="position:absolute;margin-left:-19.1pt;margin-top:51.55pt;width:26.05pt;height:36.3pt;z-index:63;visibility:visible;mso-height-percent:200;mso-height-percent:200;mso-width-relative:margin;mso-height-relative:margin" o:gfxdata="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" filled="f" stroked="f">
+          <v:shape id="_x0000_s1274" type="#_x0000_t202" style="position:absolute;margin-left:-19.1pt;margin-top:51.55pt;width:26.05pt;height:36.3pt;z-index:251652608;visibility:visible;mso-height-percent:200;mso-height-percent:200;mso-width-relative:margin;mso-height-relative:margin" o:gfxdata="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" filled="f" stroked="f">
             <v:textbox style="mso-next-textbox:#_x0000_s1274;mso-fit-shape-to-text:t">
               <w:txbxContent>
                 <w:p>
@@ -13439,7 +14306,7 @@
           <w:noProof/>
         </w:rPr>
         <w:pict>
-          <v:shape id="_x0000_s1240" type="#_x0000_t202" style="position:absolute;margin-left:23.6pt;margin-top:238.25pt;width:26.05pt;height:36.3pt;z-index:29;visibility:visible;mso-height-percent:200;mso-height-percent:200;mso-width-relative:margin;mso-height-relative:margin" o:gfxdata="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" filled="f" stroked="f">
+          <v:shape id="_x0000_s1240" type="#_x0000_t202" style="position:absolute;margin-left:23.6pt;margin-top:238.25pt;width:26.05pt;height:36.3pt;z-index:251617792;visibility:visible;mso-height-percent:200;mso-height-percent:200;mso-width-relative:margin;mso-height-relative:margin" o:gfxdata="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" filled="f" stroked="f">
             <v:textbox style="mso-next-textbox:#_x0000_s1240;mso-fit-shape-to-text:t">
               <w:txbxContent>
                 <w:p>
@@ -13467,7 +14334,7 @@
           <w:noProof/>
         </w:rPr>
         <w:pict>
-          <v:shape id="_x0000_s1239" type="#_x0000_t202" style="position:absolute;margin-left:-19.1pt;margin-top:124.1pt;width:26.05pt;height:36.3pt;z-index:28;visibility:visible;mso-height-percent:200;mso-height-percent:200;mso-width-relative:margin;mso-height-relative:margin" o:gfxdata="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" filled="f" stroked="f">
+          <v:shape id="_x0000_s1239" type="#_x0000_t202" style="position:absolute;margin-left:-19.1pt;margin-top:124.1pt;width:26.05pt;height:36.3pt;z-index:251616768;visibility:visible;mso-height-percent:200;mso-height-percent:200;mso-width-relative:margin;mso-height-relative:margin" o:gfxdata="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" filled="f" stroked="f">
             <v:textbox style="mso-next-textbox:#_x0000_s1239;mso-fit-shape-to-text:t">
               <w:txbxContent>
                 <w:p>
@@ -13495,7 +14362,7 @@
           <w:noProof/>
         </w:rPr>
         <w:pict>
-          <v:shape id="_x0000_s1242" type="#_x0000_t202" style="position:absolute;margin-left:362.7pt;margin-top:75.2pt;width:26.05pt;height:36.3pt;z-index:31;visibility:visible;mso-height-percent:200;mso-height-percent:200;mso-width-relative:margin;mso-height-relative:margin" o:gfxdata="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" filled="f" stroked="f">
+          <v:shape id="_x0000_s1242" type="#_x0000_t202" style="position:absolute;margin-left:362.7pt;margin-top:75.2pt;width:26.05pt;height:36.3pt;z-index:251619840;visibility:visible;mso-height-percent:200;mso-height-percent:200;mso-width-relative:margin;mso-height-relative:margin" o:gfxdata="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" filled="f" stroked="f">
             <v:textbox style="mso-next-textbox:#_x0000_s1242;mso-fit-shape-to-text:t">
               <w:txbxContent>
                 <w:p>
@@ -13523,7 +14390,7 @@
           <w:noProof/>
         </w:rPr>
         <w:pict>
-          <v:shape id="_x0000_s1241" type="#_x0000_t202" style="position:absolute;margin-left:299.05pt;margin-top:75.2pt;width:26.05pt;height:36.3pt;z-index:30;visibility:visible;mso-height-percent:200;mso-height-percent:200;mso-width-relative:margin;mso-height-relative:margin" o:gfxdata="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" filled="f" stroked="f">
+          <v:shape id="_x0000_s1241" type="#_x0000_t202" style="position:absolute;margin-left:299.05pt;margin-top:75.2pt;width:26.05pt;height:36.3pt;z-index:251618816;visibility:visible;mso-height-percent:200;mso-height-percent:200;mso-width-relative:margin;mso-height-relative:margin" o:gfxdata="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" filled="f" stroked="f">
             <v:textbox style="mso-next-textbox:#_x0000_s1241;mso-fit-shape-to-text:t">
               <w:txbxContent>
                 <w:p>
@@ -13551,7 +14418,7 @@
           <w:noProof/>
         </w:rPr>
         <w:pict>
-          <v:shape id="_x0000_s1237" type="#_x0000_t202" style="position:absolute;margin-left:248.9pt;margin-top:75.2pt;width:26.05pt;height:36.3pt;z-index:26;visibility:visible;mso-height-percent:200;mso-height-percent:200;mso-width-relative:margin;mso-height-relative:margin" o:gfxdata="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" filled="f" stroked="f">
+          <v:shape id="_x0000_s1237" type="#_x0000_t202" style="position:absolute;margin-left:248.9pt;margin-top:75.2pt;width:26.05pt;height:36.3pt;z-index:251614720;visibility:visible;mso-height-percent:200;mso-height-percent:200;mso-width-relative:margin;mso-height-relative:margin" o:gfxdata="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" filled="f" stroked="f">
             <v:textbox style="mso-next-textbox:#_x0000_s1237;mso-fit-shape-to-text:t">
               <w:txbxContent>
                 <w:p>
@@ -13579,7 +14446,7 @@
           <w:noProof/>
         </w:rPr>
         <w:pict>
-          <v:shape id="_x0000_s1238" type="#_x0000_t202" style="position:absolute;margin-left:103.15pt;margin-top:183.05pt;width:26.05pt;height:36.3pt;z-index:27;visibility:visible;mso-height-percent:200;mso-height-percent:200;mso-width-relative:margin;mso-height-relative:margin" o:gfxdata="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" filled="f" stroked="f">
+          <v:shape id="_x0000_s1238" type="#_x0000_t202" style="position:absolute;margin-left:103.15pt;margin-top:183.05pt;width:26.05pt;height:36.3pt;z-index:251615744;visibility:visible;mso-height-percent:200;mso-height-percent:200;mso-width-relative:margin;mso-height-relative:margin" o:gfxdata="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" filled="f" stroked="f">
             <v:textbox style="mso-next-textbox:#_x0000_s1238;mso-fit-shape-to-text:t">
               <w:txbxContent>
                 <w:p>
@@ -13969,10 +14836,18 @@
         <w:spacing w:line="240" w:lineRule="auto"/>
       </w:pPr>
       <w:r>
-        <w:t xml:space="preserve">Sketch: Todd Wegter, </w:t>
+        <w:t xml:space="preserve">Sketch: Todd </w:t>
       </w:r>
       <w:proofErr w:type="spellStart"/>
       <w:r>
+        <w:t>Wegter</w:t>
+      </w:r>
+      <w:proofErr w:type="spellEnd"/>
+      <w:r>
+        <w:t xml:space="preserve">, </w:t>
+      </w:r>
+      <w:proofErr w:type="spellStart"/>
+      <w:r>
         <w:t>Yifei</w:t>
       </w:r>
       <w:proofErr w:type="spellEnd"/>
@@ -14002,7 +14877,7 @@
           <w:noProof/>
         </w:rPr>
         <w:pict>
-          <v:shape id="_x0000_s1246" type="#_x0000_t202" style="position:absolute;margin-left:339.55pt;margin-top:270.55pt;width:26.05pt;height:36.3pt;z-index:35;visibility:visible;mso-height-percent:200;mso-height-percent:200;mso-width-relative:margin;mso-height-relative:margin" o:gfxdata="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" filled="f" stroked="f">
+          <v:shape id="_x0000_s1246" type="#_x0000_t202" style="position:absolute;margin-left:339.55pt;margin-top:270.55pt;width:26.05pt;height:36.3pt;z-index:251623936;visibility:visible;mso-height-percent:200;mso-height-percent:200;mso-width-relative:margin;mso-height-relative:margin" o:gfxdata="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" filled="f" stroked="f">
             <v:textbox style="mso-next-textbox:#_x0000_s1246;mso-fit-shape-to-text:t">
               <w:txbxContent>
                 <w:p>
@@ -14030,7 +14905,7 @@
           <w:noProof/>
         </w:rPr>
         <w:pict>
-          <v:shape id="_x0000_s1286" type="#_x0000_t202" style="position:absolute;margin-left:-23.4pt;margin-top:83.4pt;width:49.85pt;height:36.3pt;z-index:75;visibility:visible;mso-height-percent:200;mso-height-percent:200;mso-width-relative:margin;mso-height-relative:margin" o:gfxdata="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" filled="f" stroked="f">
+          <v:shape id="_x0000_s1286" type="#_x0000_t202" style="position:absolute;margin-left:-23.4pt;margin-top:83.4pt;width:49.85pt;height:36.3pt;z-index:251664896;visibility:visible;mso-height-percent:200;mso-height-percent:200;mso-width-relative:margin;mso-height-relative:margin" o:gfxdata="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" filled="f" stroked="f">
             <v:textbox style="mso-next-textbox:#_x0000_s1286;mso-fit-shape-to-text:t">
               <w:txbxContent>
                 <w:p>
@@ -14058,7 +14933,7 @@
           <w:noProof/>
         </w:rPr>
         <w:pict>
-          <v:shape id="_x0000_s1279" type="#_x0000_t202" style="position:absolute;margin-left:405.5pt;margin-top:55.05pt;width:26.05pt;height:36.3pt;z-index:68;visibility:visible;mso-height-percent:200;mso-height-percent:200;mso-width-relative:margin;mso-height-relative:margin" o:gfxdata="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" filled="f" stroked="f">
+          <v:shape id="_x0000_s1279" type="#_x0000_t202" style="position:absolute;margin-left:405.5pt;margin-top:55.05pt;width:26.05pt;height:36.3pt;z-index:251657728;visibility:visible;mso-height-percent:200;mso-height-percent:200;mso-width-relative:margin;mso-height-relative:margin" o:gfxdata="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" filled="f" stroked="f">
             <v:textbox style="mso-next-textbox:#_x0000_s1279;mso-fit-shape-to-text:t">
               <w:txbxContent>
                 <w:p>
@@ -14086,7 +14961,7 @@
           <w:noProof/>
         </w:rPr>
         <w:pict>
-          <v:shape id="_x0000_s1278" type="#_x0000_t202" style="position:absolute;margin-left:-16.85pt;margin-top:54.9pt;width:26.05pt;height:36.3pt;z-index:67;visibility:visible;mso-height-percent:200;mso-height-percent:200;mso-width-relative:margin;mso-height-relative:margin" o:gfxdata="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" filled="f" stroked="f">
+          <v:shape id="_x0000_s1278" type="#_x0000_t202" style="position:absolute;margin-left:-16.85pt;margin-top:54.9pt;width:26.05pt;height:36.3pt;z-index:251656704;visibility:visible;mso-height-percent:200;mso-height-percent:200;mso-width-relative:margin;mso-height-relative:margin" o:gfxdata="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" filled="f" stroked="f">
             <v:textbox style="mso-next-textbox:#_x0000_s1278;mso-fit-shape-to-text:t">
               <w:txbxContent>
                 <w:p>
@@ -14114,7 +14989,7 @@
           <w:noProof/>
         </w:rPr>
         <w:pict>
-          <v:shape id="_x0000_s1247" type="#_x0000_t202" style="position:absolute;margin-left:-22.6pt;margin-top:270.55pt;width:26.05pt;height:36.3pt;z-index:36;visibility:visible;mso-height-percent:200;mso-height-percent:200;mso-width-relative:margin;mso-height-relative:margin" o:gfxdata="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" filled="f" stroked="f">
+          <v:shape id="_x0000_s1247" type="#_x0000_t202" style="position:absolute;margin-left:-22.6pt;margin-top:270.55pt;width:26.05pt;height:36.3pt;z-index:251624960;visibility:visible;mso-height-percent:200;mso-height-percent:200;mso-width-relative:margin;mso-height-relative:margin" o:gfxdata="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" filled="f" stroked="f">
             <v:textbox style="mso-next-textbox:#_x0000_s1247;mso-fit-shape-to-text:t">
               <w:txbxContent>
                 <w:p>
@@ -14142,7 +15017,7 @@
           <w:noProof/>
         </w:rPr>
         <w:pict>
-          <v:shape id="_x0000_s1248" type="#_x0000_t202" style="position:absolute;margin-left:91.4pt;margin-top:215.65pt;width:26.05pt;height:36.3pt;z-index:37;visibility:visible;mso-height-percent:200;mso-height-percent:200;mso-width-relative:margin;mso-height-relative:margin" o:gfxdata="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" filled="f" stroked="f">
+          <v:shape id="_x0000_s1248" type="#_x0000_t202" style="position:absolute;margin-left:91.4pt;margin-top:215.65pt;width:26.05pt;height:36.3pt;z-index:251625984;visibility:visible;mso-height-percent:200;mso-height-percent:200;mso-width-relative:margin;mso-height-relative:margin" o:gfxdata="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" filled="f" stroked="f">
             <v:textbox style="mso-next-textbox:#_x0000_s1248;mso-fit-shape-to-text:t">
               <w:txbxContent>
                 <w:p>
@@ -14170,7 +15045,7 @@
           <w:noProof/>
         </w:rPr>
         <w:pict>
-          <v:shape id="_x0000_s1277" type="#_x0000_t202" style="position:absolute;margin-left:133.85pt;margin-top:251.95pt;width:26.05pt;height:36.3pt;z-index:66;visibility:visible;mso-height-percent:200;mso-height-percent:200;mso-width-relative:margin;mso-height-relative:margin" o:gfxdata="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" filled="f" stroked="f">
+          <v:shape id="_x0000_s1277" type="#_x0000_t202" style="position:absolute;margin-left:133.85pt;margin-top:251.95pt;width:26.05pt;height:36.3pt;z-index:251655680;visibility:visible;mso-height-percent:200;mso-height-percent:200;mso-width-relative:margin;mso-height-relative:margin" o:gfxdata="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" filled="f" stroked="f">
             <v:textbox style="mso-next-textbox:#_x0000_s1277;mso-fit-shape-to-text:t">
               <w:txbxContent>
                 <w:p>
@@ -14198,7 +15073,7 @@
           <w:noProof/>
         </w:rPr>
         <w:pict>
-          <v:shape id="_x0000_s1249" type="#_x0000_t202" style="position:absolute;margin-left:234.05pt;margin-top:296pt;width:26.05pt;height:36.3pt;z-index:38;visibility:visible;mso-height-percent:200;mso-height-percent:200;mso-width-relative:margin;mso-height-relative:margin" o:gfxdata="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" filled="f" stroked="f">
+          <v:shape id="_x0000_s1249" type="#_x0000_t202" style="position:absolute;margin-left:234.05pt;margin-top:296pt;width:26.05pt;height:36.3pt;z-index:251627008;visibility:visible;mso-height-percent:200;mso-height-percent:200;mso-width-relative:margin;mso-height-relative:margin" o:gfxdata="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" filled="f" stroked="f">
             <v:textbox style="mso-next-textbox:#_x0000_s1249;mso-fit-shape-to-text:t">
               <w:txbxContent>
                 <w:p>
@@ -14226,7 +15101,7 @@
           <w:noProof/>
         </w:rPr>
         <w:pict>
-          <v:shape id="_x0000_s1244" type="#_x0000_t202" style="position:absolute;margin-left:397.4pt;margin-top:97.05pt;width:26.05pt;height:36.3pt;z-index:33;visibility:visible;mso-height-percent:200;mso-height-percent:200;mso-width-relative:margin;mso-height-relative:margin" o:gfxdata="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" filled="f" stroked="f">
+          <v:shape id="_x0000_s1244" type="#_x0000_t202" style="position:absolute;margin-left:397.4pt;margin-top:97.05pt;width:26.05pt;height:36.3pt;z-index:251621888;visibility:visible;mso-height-percent:200;mso-height-percent:200;mso-width-relative:margin;mso-height-relative:margin" o:gfxdata="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" filled="f" stroked="f">
             <v:textbox style="mso-next-textbox:#_x0000_s1244;mso-fit-shape-to-text:t">
               <w:txbxContent>
                 <w:p>
@@ -14254,7 +15129,7 @@
           <w:noProof/>
         </w:rPr>
         <w:pict>
-          <v:shape id="_x0000_s1243" type="#_x0000_t202" style="position:absolute;margin-left:173.55pt;margin-top:148.5pt;width:26.05pt;height:36.3pt;z-index:32;visibility:visible;mso-height-percent:200;mso-height-percent:200;mso-width-relative:margin;mso-height-relative:margin" o:gfxdata="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" filled="f" stroked="f">
+          <v:shape id="_x0000_s1243" type="#_x0000_t202" style="position:absolute;margin-left:173.55pt;margin-top:148.5pt;width:26.05pt;height:36.3pt;z-index:251620864;visibility:visible;mso-height-percent:200;mso-height-percent:200;mso-width-relative:margin;mso-height-relative:margin" o:gfxdata="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" filled="f" stroked="f">
             <v:textbox style="mso-next-textbox:#_x0000_s1243;mso-fit-shape-to-text:t">
               <w:txbxContent>
                 <w:p>
@@ -14282,7 +15157,7 @@
           <w:noProof/>
         </w:rPr>
         <w:pict>
-          <v:shape id="_x0000_s1245" type="#_x0000_t202" style="position:absolute;margin-left:-17.05pt;margin-top:143.9pt;width:26.05pt;height:36.3pt;z-index:34;visibility:visible;mso-height-percent:200;mso-height-percent:200;mso-width-relative:margin;mso-height-relative:margin" o:gfxdata="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" filled="f" stroked="f">
+          <v:shape id="_x0000_s1245" type="#_x0000_t202" style="position:absolute;margin-left:-17.05pt;margin-top:143.9pt;width:26.05pt;height:36.3pt;z-index:251622912;visibility:visible;mso-height-percent:200;mso-height-percent:200;mso-width-relative:margin;mso-height-relative:margin" o:gfxdata="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" filled="f" stroked="f">
             <v:textbox style="mso-next-textbox:#_x0000_s1245;mso-fit-shape-to-text:t">
               <w:txbxContent>
                 <w:p>
@@ -14709,7 +15584,7 @@
           <w:noProof/>
         </w:rPr>
         <w:pict>
-          <v:shape id="_x0000_s1287" type="#_x0000_t202" style="position:absolute;margin-left:-29.3pt;margin-top:65.65pt;width:49.85pt;height:36.3pt;z-index:76;visibility:visible;mso-height-percent:200;mso-height-percent:200;mso-width-relative:margin;mso-height-relative:margin" o:gfxdata="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" filled="f" stroked="f">
+          <v:shape id="_x0000_s1287" type="#_x0000_t202" style="position:absolute;margin-left:-29.3pt;margin-top:65.65pt;width:49.85pt;height:36.3pt;z-index:251665920;visibility:visible;mso-height-percent:200;mso-height-percent:200;mso-width-relative:margin;mso-height-relative:margin" o:gfxdata="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" filled="f" stroked="f">
             <v:textbox style="mso-next-textbox:#_x0000_s1287;mso-fit-shape-to-text:t">
               <w:txbxContent>
                 <w:p>
@@ -14737,7 +15612,7 @@
           <w:noProof/>
         </w:rPr>
         <w:pict>
-          <v:shape id="_x0000_s1285" type="#_x0000_t202" style="position:absolute;margin-left:-29.3pt;margin-top:43.1pt;width:49.85pt;height:36.3pt;z-index:74;visibility:visible;mso-height-percent:200;mso-height-percent:200;mso-width-relative:margin;mso-height-relative:margin" o:gfxdata="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" filled="f" stroked="f">
+          <v:shape id="_x0000_s1285" type="#_x0000_t202" style="position:absolute;margin-left:-29.3pt;margin-top:43.1pt;width:49.85pt;height:36.3pt;z-index:251663872;visibility:visible;mso-height-percent:200;mso-height-percent:200;mso-width-relative:margin;mso-height-relative:margin" o:gfxdata="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" filled="f" stroked="f">
             <v:textbox style="mso-next-textbox:#_x0000_s1285;mso-fit-shape-to-text:t">
               <w:txbxContent>
                 <w:p>
@@ -14765,7 +15640,7 @@
           <w:noProof/>
         </w:rPr>
         <w:pict>
-          <v:shape id="_x0000_s1284" type="#_x0000_t202" style="position:absolute;margin-left:350.05pt;margin-top:47.3pt;width:49.85pt;height:36.3pt;z-index:73;visibility:visible;mso-height-percent:200;mso-height-percent:200;mso-width-relative:margin;mso-height-relative:margin" o:gfxdata="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" filled="f" stroked="f">
+          <v:shape id="_x0000_s1284" type="#_x0000_t202" style="position:absolute;margin-left:350.05pt;margin-top:47.3pt;width:49.85pt;height:36.3pt;z-index:251662848;visibility:visible;mso-height-percent:200;mso-height-percent:200;mso-width-relative:margin;mso-height-relative:margin" o:gfxdata="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" filled="f" stroked="f">
             <v:textbox style="mso-next-textbox:#_x0000_s1284;mso-fit-shape-to-text:t">
               <w:txbxContent>
                 <w:p>
@@ -14793,7 +15668,7 @@
           <w:noProof/>
         </w:rPr>
         <w:pict>
-          <v:shape id="_x0000_s1283" type="#_x0000_t202" style="position:absolute;margin-left:-29.3pt;margin-top:219.25pt;width:49.85pt;height:65.4pt;z-index:72;visibility:visible;mso-height-percent:200;mso-height-percent:200;mso-width-relative:margin;mso-height-relative:margin" o:gfxdata="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" filled="f" stroked="f">
+          <v:shape id="_x0000_s1283" type="#_x0000_t202" style="position:absolute;margin-left:-29.3pt;margin-top:219.25pt;width:49.85pt;height:65.4pt;z-index:251661824;visibility:visible;mso-height-percent:200;mso-height-percent:200;mso-width-relative:margin;mso-height-relative:margin" o:gfxdata="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" filled="f" stroked="f">
             <v:textbox style="mso-next-textbox:#_x0000_s1283;mso-fit-shape-to-text:t">
               <w:txbxContent>
                 <w:p>
@@ -14821,7 +15696,7 @@
           <w:noProof/>
         </w:rPr>
         <w:pict>
-          <v:shape id="_x0000_s1282" type="#_x0000_t202" style="position:absolute;margin-left:258.6pt;margin-top:244.85pt;width:26.05pt;height:36.3pt;z-index:71;visibility:visible;mso-height-percent:200;mso-height-percent:200;mso-width-relative:margin;mso-height-relative:margin" o:gfxdata="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" filled="f" stroked="f">
+          <v:shape id="_x0000_s1282" type="#_x0000_t202" style="position:absolute;margin-left:258.6pt;margin-top:244.85pt;width:26.05pt;height:36.3pt;z-index:251660800;visibility:visible;mso-height-percent:200;mso-height-percent:200;mso-width-relative:margin;mso-height-relative:margin" o:gfxdata="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" filled="f" stroked="f">
             <v:textbox style="mso-next-textbox:#_x0000_s1282;mso-fit-shape-to-text:t">
               <w:txbxContent>
                 <w:p>
@@ -14849,7 +15724,7 @@
           <w:noProof/>
         </w:rPr>
         <w:pict>
-          <v:shape id="_x0000_s1281" type="#_x0000_t202" style="position:absolute;margin-left:179.05pt;margin-top:244.85pt;width:26.05pt;height:36.3pt;z-index:70;visibility:visible;mso-height-percent:200;mso-height-percent:200;mso-width-relative:margin;mso-height-relative:margin" o:gfxdata="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" filled="f" stroked="f">
+          <v:shape id="_x0000_s1281" type="#_x0000_t202" style="position:absolute;margin-left:179.05pt;margin-top:244.85pt;width:26.05pt;height:36.3pt;z-index:251659776;visibility:visible;mso-height-percent:200;mso-height-percent:200;mso-width-relative:margin;mso-height-relative:margin" o:gfxdata="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" filled="f" stroked="f">
             <v:textbox style="mso-next-textbox:#_x0000_s1281;mso-fit-shape-to-text:t">
               <w:txbxContent>
                 <w:p>
@@ -14877,7 +15752,7 @@
           <w:noProof/>
         </w:rPr>
         <w:pict>
-          <v:shape id="_x0000_s1280" type="#_x0000_t202" style="position:absolute;margin-left:337.75pt;margin-top:202.2pt;width:26.05pt;height:36.3pt;z-index:69;visibility:visible;mso-height-percent:200;mso-height-percent:200;mso-width-relative:margin;mso-height-relative:margin" o:gfxdata="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" filled="f" stroked="f">
+          <v:shape id="_x0000_s1280" type="#_x0000_t202" style="position:absolute;margin-left:337.75pt;margin-top:202.2pt;width:26.05pt;height:36.3pt;z-index:251658752;visibility:visible;mso-height-percent:200;mso-height-percent:200;mso-width-relative:margin;mso-height-relative:margin" o:gfxdata="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" filled="f" stroked="f">
             <v:textbox style="mso-next-textbox:#_x0000_s1280;mso-fit-shape-to-text:t">
               <w:txbxContent>
                 <w:p>
@@ -14905,7 +15780,7 @@
           <w:noProof/>
         </w:rPr>
         <w:pict>
-          <v:shape id="_x0000_s1254" type="#_x0000_t202" style="position:absolute;margin-left:113.95pt;margin-top:201.95pt;width:26.05pt;height:36.3pt;z-index:43;visibility:visible;mso-height-percent:200;mso-height-percent:200;mso-width-relative:margin;mso-height-relative:margin" o:gfxdata="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" filled="f" stroked="f">
+          <v:shape id="_x0000_s1254" type="#_x0000_t202" style="position:absolute;margin-left:113.95pt;margin-top:201.95pt;width:26.05pt;height:36.3pt;z-index:251632128;visibility:visible;mso-height-percent:200;mso-height-percent:200;mso-width-relative:margin;mso-height-relative:margin" o:gfxdata="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" filled="f" stroked="f">
             <v:textbox style="mso-next-textbox:#_x0000_s1254;mso-fit-shape-to-text:t">
               <w:txbxContent>
                 <w:p>
@@ -14933,7 +15808,7 @@
           <w:noProof/>
         </w:rPr>
         <w:pict>
-          <v:shape id="_x0000_s1253" type="#_x0000_t202" style="position:absolute;margin-left:161.45pt;margin-top:190.45pt;width:26.05pt;height:36.3pt;z-index:42;visibility:visible;mso-height-percent:200;mso-height-percent:200;mso-width-relative:margin;mso-height-relative:margin" o:gfxdata="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" filled="f" stroked="f">
+          <v:shape id="_x0000_s1253" type="#_x0000_t202" style="position:absolute;margin-left:161.45pt;margin-top:190.45pt;width:26.05pt;height:36.3pt;z-index:251631104;visibility:visible;mso-height-percent:200;mso-height-percent:200;mso-width-relative:margin;mso-height-relative:margin" o:gfxdata="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" filled="f" stroked="f">
             <v:textbox style="mso-next-textbox:#_x0000_s1253;mso-fit-shape-to-text:t">
               <w:txbxContent>
                 <w:p>
@@ -14961,7 +15836,7 @@
           <w:noProof/>
         </w:rPr>
         <w:pict>
-          <v:shape id="_x0000_s1256" type="#_x0000_t202" style="position:absolute;margin-left:349.95pt;margin-top:165.65pt;width:26.05pt;height:36.3pt;z-index:45;visibility:visible;mso-height-percent:200;mso-height-percent:200;mso-width-relative:margin;mso-height-relative:margin" o:gfxdata="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" filled="f" stroked="f">
+          <v:shape id="_x0000_s1256" type="#_x0000_t202" style="position:absolute;margin-left:349.95pt;margin-top:165.65pt;width:26.05pt;height:36.3pt;z-index:251634176;visibility:visible;mso-height-percent:200;mso-height-percent:200;mso-width-relative:margin;mso-height-relative:margin" o:gfxdata="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" filled="f" stroked="f">
             <v:textbox style="mso-next-textbox:#_x0000_s1256;mso-fit-shape-to-text:t">
               <w:txbxContent>
                 <w:p>
@@ -14989,7 +15864,7 @@
           <w:noProof/>
         </w:rPr>
         <w:pict>
-          <v:shape id="_x0000_s1255" type="#_x0000_t202" style="position:absolute;margin-left:349.95pt;margin-top:129.35pt;width:26.05pt;height:36.3pt;z-index:44;visibility:visible;mso-height-percent:200;mso-height-percent:200;mso-width-relative:margin;mso-height-relative:margin" o:gfxdata="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" filled="f" stroked="f">
+          <v:shape id="_x0000_s1255" type="#_x0000_t202" style="position:absolute;margin-left:349.95pt;margin-top:129.35pt;width:26.05pt;height:36.3pt;z-index:251633152;visibility:visible;mso-height-percent:200;mso-height-percent:200;mso-width-relative:margin;mso-height-relative:margin" o:gfxdata="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" filled="f" stroked="f">
             <v:textbox style="mso-next-textbox:#_x0000_s1255;mso-fit-shape-to-text:t">
               <w:txbxContent>
                 <w:p>
@@ -15017,7 +15892,7 @@
           <w:noProof/>
         </w:rPr>
         <w:pict>
-          <v:shape id="_x0000_s1251" type="#_x0000_t202" style="position:absolute;margin-left:196.75pt;margin-top:101.8pt;width:26.05pt;height:36.3pt;z-index:40;visibility:visible;mso-height-percent:200;mso-height-percent:200;mso-width-relative:margin;mso-height-relative:margin" o:gfxdata="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" filled="f" stroked="f">
+          <v:shape id="_x0000_s1251" type="#_x0000_t202" style="position:absolute;margin-left:196.75pt;margin-top:101.8pt;width:26.05pt;height:36.3pt;z-index:251629056;visibility:visible;mso-height-percent:200;mso-height-percent:200;mso-width-relative:margin;mso-height-relative:margin" o:gfxdata="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" filled="f" stroked="f">
             <v:textbox style="mso-next-textbox:#_x0000_s1251;mso-fit-shape-to-text:t">
               <w:txbxContent>
                 <w:p>
@@ -15045,7 +15920,7 @@
           <w:noProof/>
         </w:rPr>
         <w:pict>
-          <v:shape id="_x0000_s1250" type="#_x0000_t202" style="position:absolute;margin-left:87.9pt;margin-top:116.55pt;width:26.05pt;height:36.3pt;z-index:39;visibility:visible;mso-height-percent:200;mso-height-percent:200;mso-width-relative:margin;mso-height-relative:margin" o:gfxdata="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" filled="f" stroked="f">
+          <v:shape id="_x0000_s1250" type="#_x0000_t202" style="position:absolute;margin-left:87.9pt;margin-top:116.55pt;width:26.05pt;height:36.3pt;z-index:251628032;visibility:visible;mso-height-percent:200;mso-height-percent:200;mso-width-relative:margin;mso-height-relative:margin" o:gfxdata="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" filled="f" stroked="f">
             <v:textbox style="mso-next-textbox:#_x0000_s1250;mso-fit-shape-to-text:t">
               <w:txbxContent>
                 <w:p>
@@ -15073,7 +15948,7 @@
           <w:noProof/>
         </w:rPr>
         <w:pict>
-          <v:shape id="_x0000_s1252" type="#_x0000_t202" style="position:absolute;margin-left:-15.95pt;margin-top:101.8pt;width:26.05pt;height:36.3pt;z-index:41;visibility:visible;mso-height-percent:200;mso-height-percent:200;mso-width-relative:margin;mso-height-relative:margin" o:gfxdata="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" filled="f" stroked="f">
+          <v:shape id="_x0000_s1252" type="#_x0000_t202" style="position:absolute;margin-left:-15.95pt;margin-top:101.8pt;width:26.05pt;height:36.3pt;z-index:251630080;visibility:visible;mso-height-percent:200;mso-height-percent:200;mso-width-relative:margin;mso-height-relative:margin" o:gfxdata="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" filled="f" stroked="f">
             <v:textbox style="mso-next-textbox:#_x0000_s1252;mso-fit-shape-to-text:t">
               <w:txbxContent>
                 <w:p>
@@ -15571,7 +16446,7 @@
           <w:noProof/>
         </w:rPr>
         <w:pict>
-          <v:shape id="_x0000_s1258" type="#_x0000_t202" style="position:absolute;margin-left:159.5pt;margin-top:87.3pt;width:26.05pt;height:28.35pt;z-index:47;visibility:visible;mso-height-percent:200;mso-height-percent:200;mso-width-relative:margin;mso-height-relative:margin" o:gfxdata="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" filled="f" stroked="f">
+          <v:shape id="_x0000_s1258" type="#_x0000_t202" style="position:absolute;margin-left:159.5pt;margin-top:87.3pt;width:26.05pt;height:28.35pt;z-index:251636224;visibility:visible;mso-height-percent:200;mso-height-percent:200;mso-width-relative:margin;mso-height-relative:margin" o:gfxdata="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" filled="f" stroked="f">
             <v:textbox style="mso-next-textbox:#_x0000_s1258;mso-fit-shape-to-text:t">
               <w:txbxContent>
                 <w:p>
@@ -15599,7 +16474,7 @@
           <w:noProof/>
         </w:rPr>
         <w:pict>
-          <v:shape id="_x0000_s1257" type="#_x0000_t202" style="position:absolute;margin-left:107.4pt;margin-top:87.3pt;width:26.05pt;height:26.75pt;z-index:46;visibility:visible;mso-width-relative:margin;mso-height-relative:margin" o:gfxdata="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" filled="f" stroked="f">
+          <v:shape id="_x0000_s1257" type="#_x0000_t202" style="position:absolute;margin-left:107.4pt;margin-top:87.3pt;width:26.05pt;height:26.75pt;z-index:251635200;visibility:visible;mso-width-relative:margin;mso-height-relative:margin" o:gfxdata="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" filled="f" stroked="f">
             <v:textbox style="mso-next-textbox:#_x0000_s1257">
               <w:txbxContent>
                 <w:p>
@@ -15627,7 +16502,7 @@
           <w:noProof/>
         </w:rPr>
         <w:pict>
-          <v:shape id="_x0000_s1259" type="#_x0000_t202" style="position:absolute;margin-left:1.4pt;margin-top:68.2pt;width:26.05pt;height:36.3pt;z-index:48;visibility:visible;mso-height-percent:200;mso-height-percent:200;mso-width-relative:margin;mso-height-relative:margin" o:gfxdata="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" filled="f" stroked="f">
+          <v:shape id="_x0000_s1259" type="#_x0000_t202" style="position:absolute;margin-left:1.4pt;margin-top:68.2pt;width:26.05pt;height:36.3pt;z-index:251637248;visibility:visible;mso-height-percent:200;mso-height-percent:200;mso-width-relative:margin;mso-height-relative:margin" o:gfxdata="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" filled="f" stroked="f">
             <v:textbox style="mso-next-textbox:#_x0000_s1259;mso-fit-shape-to-text:t">
               <w:txbxContent>
                 <w:p>
@@ -15655,7 +16530,7 @@
           <w:noProof/>
         </w:rPr>
         <w:pict>
-          <v:shape id="_x0000_s1288" type="#_x0000_t202" style="position:absolute;margin-left:425.95pt;margin-top:49.8pt;width:26.05pt;height:36.3pt;z-index:77;visibility:visible;mso-height-percent:200;mso-height-percent:200;mso-width-relative:margin;mso-height-relative:margin" o:gfxdata="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" filled="f" stroked="f">
+          <v:shape id="_x0000_s1288" type="#_x0000_t202" style="position:absolute;margin-left:425.95pt;margin-top:49.8pt;width:26.05pt;height:36.3pt;z-index:251666944;visibility:visible;mso-height-percent:200;mso-height-percent:200;mso-width-relative:margin;mso-height-relative:margin" o:gfxdata="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" filled="f" stroked="f">
             <v:textbox style="mso-next-textbox:#_x0000_s1288;mso-fit-shape-to-text:t">
               <w:txbxContent>
                 <w:p>
@@ -15683,7 +16558,7 @@
           <w:noProof/>
         </w:rPr>
         <w:pict>
-          <v:shape id="_x0000_s1261" type="#_x0000_t202" style="position:absolute;margin-left:-18.25pt;margin-top:41.2pt;width:26.05pt;height:36.3pt;z-index:50;visibility:visible;mso-height-percent:200;mso-height-percent:200;mso-width-relative:margin;mso-height-relative:margin" o:gfxdata="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" filled="f" stroked="f">
+          <v:shape id="_x0000_s1261" type="#_x0000_t202" style="position:absolute;margin-left:-18.25pt;margin-top:41.2pt;width:26.05pt;height:36.3pt;z-index:251639296;visibility:visible;mso-height-percent:200;mso-height-percent:200;mso-width-relative:margin;mso-height-relative:margin" o:gfxdata="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" filled="f" stroked="f">
             <v:textbox style="mso-next-textbox:#_x0000_s1261;mso-fit-shape-to-text:t">
               <w:txbxContent>
                 <w:p>
@@ -15711,7 +16586,7 @@
           <w:noProof/>
         </w:rPr>
         <w:pict>
-          <v:shape id="_x0000_s1260" type="#_x0000_t202" style="position:absolute;margin-left:75.25pt;margin-top:287.65pt;width:26.05pt;height:36.3pt;z-index:49;visibility:visible;mso-height-percent:200;mso-height-percent:200;mso-width-relative:margin;mso-height-relative:margin" o:gfxdata="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" filled="f" stroked="f">
+          <v:shape id="_x0000_s1260" type="#_x0000_t202" style="position:absolute;margin-left:75.25pt;margin-top:287.65pt;width:26.05pt;height:36.3pt;z-index:251638272;visibility:visible;mso-height-percent:200;mso-height-percent:200;mso-width-relative:margin;mso-height-relative:margin" o:gfxdata="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" filled="f" stroked="f">
             <v:textbox style="mso-next-textbox:#_x0000_s1260;mso-fit-shape-to-text:t">
               <w:txbxContent>
                 <w:p>
@@ -15739,7 +16614,7 @@
           <w:noProof/>
         </w:rPr>
         <w:pict>
-          <v:shape id="_x0000_s1263" type="#_x0000_t202" style="position:absolute;margin-left:133.1pt;margin-top:269.15pt;width:26.05pt;height:36.3pt;z-index:52;visibility:visible;mso-height-percent:200;mso-height-percent:200;mso-width-relative:margin;mso-height-relative:margin" o:gfxdata="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" filled="f" stroked="f">
+          <v:shape id="_x0000_s1263" type="#_x0000_t202" style="position:absolute;margin-left:133.1pt;margin-top:269.15pt;width:26.05pt;height:36.3pt;z-index:251641344;visibility:visible;mso-height-percent:200;mso-height-percent:200;mso-width-relative:margin;mso-height-relative:margin" o:gfxdata="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" filled="f" stroked="f">
             <v:textbox style="mso-next-textbox:#_x0000_s1263;mso-fit-shape-to-text:t">
               <w:txbxContent>
                 <w:p>
@@ -15767,7 +16642,7 @@
           <w:noProof/>
         </w:rPr>
         <w:pict>
-          <v:shape id="_x0000_s1262" type="#_x0000_t202" style="position:absolute;margin-left:-9.8pt;margin-top:166.15pt;width:26.05pt;height:36.3pt;z-index:51;visibility:visible;mso-height-percent:200;mso-height-percent:200;mso-width-relative:margin;mso-height-relative:margin" o:gfxdata="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" filled="f" stroked="f">
+          <v:shape id="_x0000_s1262" type="#_x0000_t202" style="position:absolute;margin-left:-9.8pt;margin-top:166.15pt;width:26.05pt;height:36.3pt;z-index:251640320;visibility:visible;mso-height-percent:200;mso-height-percent:200;mso-width-relative:margin;mso-height-relative:margin" o:gfxdata="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" filled="f" stroked="f">
             <v:textbox style="mso-next-textbox:#_x0000_s1262;mso-fit-shape-to-text:t">
               <w:txbxContent>
                 <w:p>
@@ -16115,7 +16990,7 @@
           <w:noProof/>
         </w:rPr>
         <w:pict>
-          <v:shape id="_x0000_s1270" type="#_x0000_t202" style="position:absolute;margin-left:445.85pt;margin-top:2.4pt;width:26.05pt;height:36.3pt;z-index:59;visibility:visible;mso-height-percent:200;mso-height-percent:200;mso-width-relative:margin;mso-height-relative:margin" o:gfxdata="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" filled="f" stroked="f">
+          <v:shape id="_x0000_s1270" type="#_x0000_t202" style="position:absolute;margin-left:445.85pt;margin-top:2.4pt;width:26.05pt;height:36.3pt;z-index:251648512;visibility:visible;mso-height-percent:200;mso-height-percent:200;mso-width-relative:margin;mso-height-relative:margin" o:gfxdata="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" filled="f" stroked="f">
             <v:textbox style="mso-next-textbox:#_x0000_s1270;mso-fit-shape-to-text:t">
               <w:txbxContent>
                 <w:p>
@@ -16145,7 +17020,7 @@
           <w:noProof/>
         </w:rPr>
         <w:pict>
-          <v:shape id="_x0000_s1264" type="#_x0000_t202" style="position:absolute;margin-left:89.2pt;margin-top:63.8pt;width:26.05pt;height:25.7pt;z-index:53;visibility:visible;mso-height-percent:200;mso-height-percent:200;mso-width-relative:margin;mso-height-relative:margin" o:gfxdata="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" filled="f" stroked="f">
+          <v:shape id="_x0000_s1264" type="#_x0000_t202" style="position:absolute;margin-left:89.2pt;margin-top:63.8pt;width:26.05pt;height:25.7pt;z-index:251642368;visibility:visible;mso-height-percent:200;mso-height-percent:200;mso-width-relative:margin;mso-height-relative:margin" o:gfxdata="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" filled="f" stroked="f">
             <v:textbox style="mso-next-textbox:#_x0000_s1264;mso-fit-shape-to-text:t">
               <w:txbxContent>
                 <w:p>
@@ -16173,7 +17048,7 @@
           <w:noProof/>
         </w:rPr>
         <w:pict>
-          <v:shape id="_x0000_s1290" type="#_x0000_t202" style="position:absolute;margin-left:52.15pt;margin-top:213.6pt;width:51.15pt;height:65.4pt;z-index:79;visibility:visible;mso-height-percent:200;mso-height-percent:200;mso-width-relative:margin;mso-height-relative:margin" o:gfxdata="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" filled="f" stroked="f">
+          <v:shape id="_x0000_s1290" type="#_x0000_t202" style="position:absolute;margin-left:52.15pt;margin-top:213.6pt;width:51.15pt;height:65.4pt;z-index:251668992;visibility:visible;mso-height-percent:200;mso-height-percent:200;mso-width-relative:margin;mso-height-relative:margin" o:gfxdata="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" filled="f" stroked="f">
             <v:textbox style="mso-next-textbox:#_x0000_s1290;mso-fit-shape-to-text:t">
               <w:txbxContent>
                 <w:p>
@@ -16201,7 +17076,7 @@
           <w:noProof/>
         </w:rPr>
         <w:pict>
-          <v:shape id="_x0000_s1293" type="#_x0000_t202" style="position:absolute;margin-left:-18.5pt;margin-top:120.8pt;width:47.7pt;height:43pt;z-index:82;visibility:visible;mso-width-relative:margin;mso-height-relative:margin" o:gfxdata="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" filled="f" stroked="f">
+          <v:shape id="_x0000_s1293" type="#_x0000_t202" style="position:absolute;margin-left:-18.5pt;margin-top:120.8pt;width:47.7pt;height:43pt;z-index:251672064;visibility:visible;mso-width-relative:margin;mso-height-relative:margin" o:gfxdata="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" filled="f" stroked="f">
             <v:textbox style="mso-next-textbox:#_x0000_s1293">
               <w:txbxContent>
                 <w:p>
@@ -16229,7 +17104,7 @@
           <w:noProof/>
         </w:rPr>
         <w:pict>
-          <v:shape id="_x0000_s1292" type="#_x0000_t202" style="position:absolute;margin-left:268.75pt;margin-top:41.45pt;width:47.7pt;height:43pt;z-index:81;visibility:visible;mso-width-relative:margin;mso-height-relative:margin" o:gfxdata="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" filled="f" stroked="f">
+          <v:shape id="_x0000_s1292" type="#_x0000_t202" style="position:absolute;margin-left:268.75pt;margin-top:41.45pt;width:47.7pt;height:43pt;z-index:251671040;visibility:visible;mso-width-relative:margin;mso-height-relative:margin" o:gfxdata="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" filled="f" stroked="f">
             <v:textbox style="mso-next-textbox:#_x0000_s1292">
               <w:txbxContent>
                 <w:p>
@@ -16257,7 +17132,7 @@
           <w:noProof/>
         </w:rPr>
         <w:pict>
-          <v:shape id="_x0000_s1291" type="#_x0000_t202" style="position:absolute;margin-left:-22.7pt;margin-top:29.7pt;width:26.05pt;height:36.3pt;z-index:80;visibility:visible;mso-height-percent:200;mso-height-percent:200;mso-width-relative:margin;mso-height-relative:margin" o:gfxdata="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" filled="f" stroked="f">
+          <v:shape id="_x0000_s1291" type="#_x0000_t202" style="position:absolute;margin-left:-22.7pt;margin-top:29.7pt;width:26.05pt;height:36.3pt;z-index:251670016;visibility:visible;mso-height-percent:200;mso-height-percent:200;mso-width-relative:margin;mso-height-relative:margin" o:gfxdata="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" filled="f" stroked="f">
             <v:textbox style="mso-next-textbox:#_x0000_s1291;mso-fit-shape-to-text:t">
               <w:txbxContent>
                 <w:p>
@@ -16285,7 +17160,7 @@
           <w:noProof/>
         </w:rPr>
         <w:pict>
-          <v:shape id="_x0000_s1269" type="#_x0000_t202" style="position:absolute;margin-left:89.2pt;margin-top:201.65pt;width:26.05pt;height:36.3pt;z-index:58;visibility:visible;mso-height-percent:200;mso-height-percent:200;mso-width-relative:margin;mso-height-relative:margin" o:gfxdata="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" filled="f" stroked="f">
+          <v:shape id="_x0000_s1269" type="#_x0000_t202" style="position:absolute;margin-left:89.2pt;margin-top:201.65pt;width:26.05pt;height:36.3pt;z-index:251647488;visibility:visible;mso-height-percent:200;mso-height-percent:200;mso-width-relative:margin;mso-height-relative:margin" o:gfxdata="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" filled="f" stroked="f">
             <v:textbox style="mso-next-textbox:#_x0000_s1269;mso-fit-shape-to-text:t">
               <w:txbxContent>
                 <w:p>
@@ -16313,7 +17188,7 @@
           <w:noProof/>
         </w:rPr>
         <w:pict>
-          <v:shape id="_x0000_s1289" type="#_x0000_t202" style="position:absolute;margin-left:419.8pt;margin-top:115.4pt;width:26.05pt;height:36.3pt;z-index:78;visibility:visible;mso-height-percent:200;mso-height-percent:200;mso-width-relative:margin;mso-height-relative:margin" o:gfxdata="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" filled="f" stroked="f">
+          <v:shape id="_x0000_s1289" type="#_x0000_t202" style="position:absolute;margin-left:419.8pt;margin-top:115.4pt;width:26.05pt;height:36.3pt;z-index:251667968;visibility:visible;mso-height-percent:200;mso-height-percent:200;mso-width-relative:margin;mso-height-relative:margin" o:gfxdata="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" filled="f" stroked="f">
             <v:textbox style="mso-next-textbox:#_x0000_s1289;mso-fit-shape-to-text:t">
               <w:txbxContent>
                 <w:p>
@@ -16341,7 +17216,7 @@
           <w:noProof/>
         </w:rPr>
         <w:pict>
-          <v:shape id="_x0000_s1267" type="#_x0000_t202" style="position:absolute;margin-left:343.6pt;margin-top:17.05pt;width:26.05pt;height:36.3pt;z-index:56;visibility:visible;mso-height-percent:200;mso-height-percent:200;mso-width-relative:margin;mso-height-relative:margin" o:gfxdata="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" filled="f" stroked="f">
+          <v:shape id="_x0000_s1267" type="#_x0000_t202" style="position:absolute;margin-left:343.6pt;margin-top:17.05pt;width:26.05pt;height:36.3pt;z-index:251645440;visibility:visible;mso-height-percent:200;mso-height-percent:200;mso-width-relative:margin;mso-height-relative:margin" o:gfxdata="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" filled="f" stroked="f">
             <v:textbox style="mso-next-textbox:#_x0000_s1267;mso-fit-shape-to-text:t">
               <w:txbxContent>
                 <w:p>
@@ -16369,7 +17244,7 @@
           <w:noProof/>
         </w:rPr>
         <w:pict>
-          <v:shape id="_x0000_s1268" type="#_x0000_t202" style="position:absolute;margin-left:369.65pt;margin-top:115.15pt;width:26.05pt;height:36.3pt;z-index:57;visibility:visible;mso-height-percent:200;mso-height-percent:200;mso-width-relative:margin;mso-height-relative:margin" o:gfxdata="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" filled="f" stroked="f">
+          <v:shape id="_x0000_s1268" type="#_x0000_t202" style="position:absolute;margin-left:369.65pt;margin-top:115.15pt;width:26.05pt;height:36.3pt;z-index:251646464;visibility:visible;mso-height-percent:200;mso-height-percent:200;mso-width-relative:margin;mso-height-relative:margin" o:gfxdata="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" filled="f" stroked="f">
             <v:textbox style="mso-next-textbox:#_x0000_s1268;mso-fit-shape-to-text:t">
               <w:txbxContent>
                 <w:p>
@@ -16397,7 +17272,7 @@
           <w:noProof/>
         </w:rPr>
         <w:pict>
-          <v:shape id="_x0000_s1265" type="#_x0000_t202" style="position:absolute;margin-left:115.25pt;margin-top:53.2pt;width:26.05pt;height:36.3pt;z-index:54;visibility:visible;mso-height-percent:200;mso-height-percent:200;mso-width-relative:margin;mso-height-relative:margin" o:gfxdata="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" filled="f" stroked="f">
+          <v:shape id="_x0000_s1265" type="#_x0000_t202" style="position:absolute;margin-left:115.25pt;margin-top:53.2pt;width:26.05pt;height:36.3pt;z-index:251643392;visibility:visible;mso-height-percent:200;mso-height-percent:200;mso-width-relative:margin;mso-height-relative:margin" o:gfxdata="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" filled="f" stroked="f">
             <v:textbox style="mso-next-textbox:#_x0000_s1265;mso-fit-shape-to-text:t">
               <w:txbxContent>
                 <w:p>
@@ -16425,7 +17300,7 @@
           <w:noProof/>
         </w:rPr>
         <w:pict>
-          <v:shape id="_x0000_s1266" type="#_x0000_t202" style="position:absolute;margin-left:-9.4pt;margin-top:48.15pt;width:26.05pt;height:36.3pt;z-index:55;visibility:visible;mso-height-percent:200;mso-height-percent:200;mso-width-relative:margin;mso-height-relative:margin" o:gfxdata="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" filled="f" stroked="f">
+          <v:shape id="_x0000_s1266" type="#_x0000_t202" style="position:absolute;margin-left:-9.4pt;margin-top:48.15pt;width:26.05pt;height:36.3pt;z-index:251644416;visibility:visible;mso-height-percent:200;mso-height-percent:200;mso-width-relative:margin;mso-height-relative:margin" o:gfxdata="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" filled="f" stroked="f">
             <v:textbox style="mso-next-textbox:#_x0000_s1266;mso-fit-shape-to-text:t">
               <w:txbxContent>
                 <w:p>
@@ -17282,7 +18157,7 @@
         </w:rPr>
         <w:lastRenderedPageBreak/>
         <w:pict>
-          <v:shape id="_x0000_s1328" type="#_x0000_t75" style="position:absolute;left:0;text-align:left;margin-left:-6.05pt;margin-top:22.9pt;width:552.3pt;height:683.85pt;z-index:84">
+          <v:shape id="_x0000_s1328" type="#_x0000_t75" style="position:absolute;left:0;text-align:left;margin-left:-6.05pt;margin-top:22.9pt;width:552.3pt;height:683.85pt;z-index:251674112">
             <v:imagedata r:id="rId42" o:title="309_Flow_Diagram" cropleft="1707f"/>
           </v:shape>
         </w:pict>
@@ -17356,7 +18231,7 @@
       <w:rPr>
         <w:noProof/>
       </w:rPr>
-      <w:t>2</w:t>
+      <w:t>16</w:t>
     </w:r>
     <w:r>
       <w:rPr>
@@ -17987,7 +18862,7 @@
       <w:lvlText w:val="%1."/>
       <w:lvlJc w:val="left"/>
       <w:pPr>
-        <w:ind w:left="720" w:hanging="360"/>
+        <w:ind w:left="360" w:hanging="360"/>
       </w:pPr>
       <w:rPr>
         <w:rFonts w:ascii="Arial" w:hAnsi="Arial" w:cs="Arial" w:hint="default"/>
@@ -17999,7 +18874,7 @@
       <w:lvlText w:val="%2."/>
       <w:lvlJc w:val="left"/>
       <w:pPr>
-        <w:ind w:left="1440" w:hanging="360"/>
+        <w:ind w:left="1080" w:hanging="360"/>
       </w:pPr>
     </w:lvl>
     <w:lvl w:ilvl="2" w:tplc="0409001B" w:tentative="1">
@@ -18008,7 +18883,7 @@
       <w:lvlText w:val="%3."/>
       <w:lvlJc w:val="right"/>
       <w:pPr>
-        <w:ind w:left="2160" w:hanging="180"/>
+        <w:ind w:left="1800" w:hanging="180"/>
       </w:pPr>
     </w:lvl>
     <w:lvl w:ilvl="3" w:tplc="0409000F" w:tentative="1">
@@ -18017,7 +18892,7 @@
       <w:lvlText w:val="%4."/>
       <w:lvlJc w:val="left"/>
       <w:pPr>
-        <w:ind w:left="2880" w:hanging="360"/>
+        <w:ind w:left="2520" w:hanging="360"/>
       </w:pPr>
     </w:lvl>
     <w:lvl w:ilvl="4" w:tplc="04090019" w:tentative="1">
@@ -18026,7 +18901,7 @@
       <w:lvlText w:val="%5."/>
       <w:lvlJc w:val="left"/>
       <w:pPr>
-        <w:ind w:left="3600" w:hanging="360"/>
+        <w:ind w:left="3240" w:hanging="360"/>
       </w:pPr>
     </w:lvl>
     <w:lvl w:ilvl="5" w:tplc="0409001B" w:tentative="1">
@@ -18035,7 +18910,7 @@
       <w:lvlText w:val="%6."/>
       <w:lvlJc w:val="right"/>
       <w:pPr>
-        <w:ind w:left="4320" w:hanging="180"/>
+        <w:ind w:left="3960" w:hanging="180"/>
       </w:pPr>
     </w:lvl>
     <w:lvl w:ilvl="6" w:tplc="0409000F" w:tentative="1">
@@ -18044,7 +18919,7 @@
       <w:lvlText w:val="%7."/>
       <w:lvlJc w:val="left"/>
       <w:pPr>
-        <w:ind w:left="5040" w:hanging="360"/>
+        <w:ind w:left="4680" w:hanging="360"/>
       </w:pPr>
     </w:lvl>
     <w:lvl w:ilvl="7" w:tplc="04090019" w:tentative="1">
@@ -18053,7 +18928,7 @@
       <w:lvlText w:val="%8."/>
       <w:lvlJc w:val="left"/>
       <w:pPr>
-        <w:ind w:left="5760" w:hanging="360"/>
+        <w:ind w:left="5400" w:hanging="360"/>
       </w:pPr>
     </w:lvl>
     <w:lvl w:ilvl="8" w:tplc="0409001B" w:tentative="1">
@@ -18062,7 +18937,7 @@
       <w:lvlText w:val="%9."/>
       <w:lvlJc w:val="right"/>
       <w:pPr>
-        <w:ind w:left="6480" w:hanging="180"/>
+        <w:ind w:left="6120" w:hanging="180"/>
       </w:pPr>
     </w:lvl>
   </w:abstractNum>
@@ -20186,7 +21061,7 @@
 </file>
 
 <file path=customXml/itemProps1.xml><?xml version="1.0" encoding="utf-8"?>
-<ds:datastoreItem xmlns:ds="http://schemas.openxmlformats.org/officeDocument/2006/customXml" ds:itemID="{7EB29EFF-2D39-4DC5-A0F5-2F212402947A}">
+<ds:datastoreItem xmlns:ds="http://schemas.openxmlformats.org/officeDocument/2006/customXml" ds:itemID="{8737A56C-4E54-40E9-B30E-4C6CBA565082}">
   <ds:schemaRefs>
     <ds:schemaRef ds:uri="http://schemas.openxmlformats.org/officeDocument/2006/bibliography"/>
   </ds:schemaRefs>

</xml_diff>